<commit_message>
worked on equation selection
I think I've optimized which sets of variables/ equations to plot. #64
</commit_message>
<xml_diff>
--- a/manuscript/ERL_global_C_review.docx
+++ b/manuscript/ERL_global_C_review.docx
@@ -7272,7 +7272,7 @@
           <wp:inline>
             <wp:extent cx="5334000" cy="4001071"/>
             <wp:effectExtent b="0" l="0" r="0" t="0"/>
-            <wp:docPr descr="Figure 9 | Age trends in C cycling in tropical broadleaf forests. Selection of variables for plotting seeks to maximize sample size and broad geographic representation while representing all elements of C cycle. Asterisks indicate variables whose age trends were calculated based on other variables, as follows: R_{auto}=NPP(1/CUE-1), where the CUE age trend is taken from DeLucia et al. (2007); B_{ag-wood}=max(0,B_{ag}-B_{foliage}); B_{root-coarse}=max(0,B_{root}-B_{root-fine}); DW_{standing}=max(0, DW_{tot}-DW_{down})." title="" id="1" name="Picture"/>
+            <wp:docPr descr="Figure 9 | Age trends in C cycling in tropical broadleaf forests. Selection of variables for plotting seeks to maximize sample size and broad geographic representation while representing all elements of C cycle. Asterisks indicate variables whose age trends were calculated based on other variables, as follows: R_{auto}=NPP(1/CUE-1), where CUE is TEMPORARILY 0.5; ANPP_{woody}=max(0,ANPP-ANPP_{foliage}); B_{ag-wood}=max(0,B_{ag}-B_{foliage}); B_{root-coarse}=max(0,B_{root}-B_{root-fine}); DW_{standing}=max(0, DW_{tot}-DW_{down})." title="" id="1" name="Picture"/>
             <a:graphic>
               <a:graphicData uri="http://schemas.openxmlformats.org/drawingml/2006/picture">
                 <pic:pic>
@@ -7383,7 +7383,7 @@
         </m:r>
       </m:oMath>
       <w:r>
-        <w:t xml:space="preserve">, where the</w:t>
+        <w:t xml:space="preserve">, where</w:t>
       </w:r>
       <w:r>
         <w:t xml:space="preserve"> </w:t>
@@ -7403,7 +7403,126 @@
         <w:t xml:space="preserve"> </w:t>
       </w:r>
       <w:r>
-        <w:t xml:space="preserve">age trend is taken from DeLucia et al. (2007);</w:t>
+        <w:t xml:space="preserve">is TEMPORARILY 0.5;</w:t>
+      </w:r>
+      <w:r>
+        <w:t xml:space="preserve"> </w:t>
+      </w:r>
+      <m:oMath>
+        <m:r>
+          <m:t>A</m:t>
+        </m:r>
+        <m:r>
+          <m:t>N</m:t>
+        </m:r>
+        <m:r>
+          <m:t>P</m:t>
+        </m:r>
+        <m:sSub>
+          <m:e>
+            <m:r>
+              <m:t>P</m:t>
+            </m:r>
+          </m:e>
+          <m:sub>
+            <m:r>
+              <m:t>w</m:t>
+            </m:r>
+            <m:r>
+              <m:t>o</m:t>
+            </m:r>
+            <m:r>
+              <m:t>o</m:t>
+            </m:r>
+            <m:r>
+              <m:t>d</m:t>
+            </m:r>
+            <m:r>
+              <m:t>y</m:t>
+            </m:r>
+          </m:sub>
+        </m:sSub>
+        <m:r>
+          <m:t>=</m:t>
+        </m:r>
+        <m:r>
+          <m:t>m</m:t>
+        </m:r>
+        <m:r>
+          <m:t>a</m:t>
+        </m:r>
+        <m:r>
+          <m:t>x</m:t>
+        </m:r>
+        <m:r>
+          <m:t>(</m:t>
+        </m:r>
+        <m:r>
+          <m:t>0</m:t>
+        </m:r>
+        <m:r>
+          <m:t>,</m:t>
+        </m:r>
+        <m:r>
+          <m:t>A</m:t>
+        </m:r>
+        <m:r>
+          <m:t>N</m:t>
+        </m:r>
+        <m:r>
+          <m:t>P</m:t>
+        </m:r>
+        <m:r>
+          <m:t>P</m:t>
+        </m:r>
+        <m:r>
+          <m:t>−</m:t>
+        </m:r>
+        <m:r>
+          <m:t>A</m:t>
+        </m:r>
+        <m:r>
+          <m:t>N</m:t>
+        </m:r>
+        <m:r>
+          <m:t>P</m:t>
+        </m:r>
+        <m:sSub>
+          <m:e>
+            <m:r>
+              <m:t>P</m:t>
+            </m:r>
+          </m:e>
+          <m:sub>
+            <m:r>
+              <m:t>f</m:t>
+            </m:r>
+            <m:r>
+              <m:t>o</m:t>
+            </m:r>
+            <m:r>
+              <m:t>l</m:t>
+            </m:r>
+            <m:r>
+              <m:t>i</m:t>
+            </m:r>
+            <m:r>
+              <m:t>a</m:t>
+            </m:r>
+            <m:r>
+              <m:t>g</m:t>
+            </m:r>
+            <m:r>
+              <m:t>e</m:t>
+            </m:r>
+          </m:sub>
+        </m:sSub>
+        <m:r>
+          <m:t>)</m:t>
+        </m:r>
+      </m:oMath>
+      <w:r>
+        <w:t xml:space="preserve">;</w:t>
       </w:r>
       <w:r>
         <w:t xml:space="preserve"> </w:t>
@@ -7775,7 +7894,7 @@
           <wp:inline>
             <wp:extent cx="5334000" cy="4001071"/>
             <wp:effectExtent b="0" l="0" r="0" t="0"/>
-            <wp:docPr descr="Figure 10 | Age trends in C cycling in temperate broadleaf forests. Selection of variables for plotting seeks to maximize sample size and broad geographic representation while representing all elements of C cycle. Asterisks indicate variables whose age trends were calculated based on other variables, as follows: R_{auto}=NPP(1/CUE-1), where the CUE age trend is taken from DeLucia et al. (2007); B_{ag-wood}=max(0,B_{ag}-B_{foliage}); B_{root-coarse}=max(0,B_{root}-B_{root-fine}); DW_{standing}=max(0, DW_{tot}-DW_{down})." title="" id="1" name="Picture"/>
+            <wp:docPr descr="Figure 10 | Age trends in C cycling in temperate broadleaf forests. Selection of variables for plotting seeks to maximize sample size and broad geographic representation while representing all elements of C cycle. Asterisks indicate variables whose age trends were calculated based on other variables, as follows: R_{auto-ag}=R_{eco}-R{soil}; ANPP_{woody}=min(ANPP_{stem},ANPP_{woody}); B_{ag-wood}=max(0,B_{ag}-B_{foliage}); B_{root-coarse}=max(0,B_{root}-B_{root-fine}); DW_{standing}=max(0, DW_{tot}-DW_{down})." title="" id="1" name="Picture"/>
             <a:graphic>
               <a:graphicData uri="http://schemas.openxmlformats.org/drawingml/2006/picture">
                 <pic:pic>
@@ -7843,70 +7962,59 @@
             <m:r>
               <m:t>o</m:t>
             </m:r>
+            <m:r>
+              <m:t>−</m:t>
+            </m:r>
+            <m:r>
+              <m:t>a</m:t>
+            </m:r>
+            <m:r>
+              <m:t>g</m:t>
+            </m:r>
           </m:sub>
         </m:sSub>
         <m:r>
           <m:t>=</m:t>
         </m:r>
-        <m:r>
-          <m:t>N</m:t>
-        </m:r>
-        <m:r>
-          <m:t>P</m:t>
-        </m:r>
-        <m:r>
-          <m:t>P</m:t>
-        </m:r>
-        <m:r>
-          <m:t>(</m:t>
-        </m:r>
-        <m:r>
-          <m:t>1</m:t>
-        </m:r>
-        <m:r>
-          <m:t>/</m:t>
-        </m:r>
-        <m:r>
-          <m:t>C</m:t>
-        </m:r>
-        <m:r>
-          <m:t>U</m:t>
-        </m:r>
-        <m:r>
-          <m:t>E</m:t>
-        </m:r>
+        <m:sSub>
+          <m:e>
+            <m:r>
+              <m:t>R</m:t>
+            </m:r>
+          </m:e>
+          <m:sub>
+            <m:r>
+              <m:t>e</m:t>
+            </m:r>
+            <m:r>
+              <m:t>c</m:t>
+            </m:r>
+            <m:r>
+              <m:t>o</m:t>
+            </m:r>
+          </m:sub>
+        </m:sSub>
         <m:r>
           <m:t>−</m:t>
         </m:r>
         <m:r>
-          <m:t>1</m:t>
-        </m:r>
-        <m:r>
-          <m:t>)</m:t>
+          <m:t>R</m:t>
+        </m:r>
+        <m:r>
+          <m:t>s</m:t>
+        </m:r>
+        <m:r>
+          <m:t>o</m:t>
+        </m:r>
+        <m:r>
+          <m:t>i</m:t>
+        </m:r>
+        <m:r>
+          <m:t>l</m:t>
         </m:r>
       </m:oMath>
       <w:r>
-        <w:t xml:space="preserve">, where the</w:t>
-      </w:r>
-      <w:r>
-        <w:t xml:space="preserve"> </w:t>
-      </w:r>
-      <m:oMath>
-        <m:r>
-          <m:t>C</m:t>
-        </m:r>
-        <m:r>
-          <m:t>U</m:t>
-        </m:r>
-        <m:r>
-          <m:t>E</m:t>
-        </m:r>
-      </m:oMath>
-      <w:r>
-        <w:t xml:space="preserve"> </w:t>
-      </w:r>
-      <w:r>
-        <w:t xml:space="preserve">age trend is taken from DeLucia et al. (2007);</w:t>
+        <w:t xml:space="preserve">; ANPP_{woody}=min(ANPP_{stem},ANPP_{woody});</w:t>
       </w:r>
       <w:r>
         <w:t xml:space="preserve"> </w:t>
@@ -8278,7 +8386,7 @@
           <wp:inline>
             <wp:extent cx="5334000" cy="4001071"/>
             <wp:effectExtent b="0" l="0" r="0" t="0"/>
-            <wp:docPr descr="Figure 11 | Age trends in C cycling in temperate conifer forests. Selection of variables for plotting seeks to maximize sample size and broad geographic representation while representing all elements of C cycle. Asterisks indicate variables whose age trends were calculated based on other variables, as follows: R_{auto}=NPP(1/CUE-1), where the CUE age trend is taken from DeLucia et al. (2007); B_{ag-wood}=max(0,B_{ag}-B_{foliage}); B_{root-coarse}=max(0,B_{root}-B_{root-fine}); DW_{standing}=max(0, DW_{tot}-DW_{down})." title="" id="1" name="Picture"/>
+            <wp:docPr descr="Figure 11 | Age trends in C cycling in temperate conifer forests. Selection of variables for plotting seeks to maximize sample size and broad geographic representation while representing all elements of C cycle. Asterisks indicate variables whose age trends were calculated based on other variables, as follows: R_{auto-ag}=R_{eco}-R{soil}; ANPP_{woody}=min(ANPP_{stem},ANPP_{woody}); B_{ag-wood}=max(0,B_{ag}-B_{foliage}); B_{root-coarse}=max(0,B_{root}-B_{root-fine}); DW_{standing}=max(0, DW_{tot}-DW_{down})." title="" id="1" name="Picture"/>
             <a:graphic>
               <a:graphicData uri="http://schemas.openxmlformats.org/drawingml/2006/picture">
                 <pic:pic>
@@ -8346,70 +8454,59 @@
             <m:r>
               <m:t>o</m:t>
             </m:r>
+            <m:r>
+              <m:t>−</m:t>
+            </m:r>
+            <m:r>
+              <m:t>a</m:t>
+            </m:r>
+            <m:r>
+              <m:t>g</m:t>
+            </m:r>
           </m:sub>
         </m:sSub>
         <m:r>
           <m:t>=</m:t>
         </m:r>
-        <m:r>
-          <m:t>N</m:t>
-        </m:r>
-        <m:r>
-          <m:t>P</m:t>
-        </m:r>
-        <m:r>
-          <m:t>P</m:t>
-        </m:r>
-        <m:r>
-          <m:t>(</m:t>
-        </m:r>
-        <m:r>
-          <m:t>1</m:t>
-        </m:r>
-        <m:r>
-          <m:t>/</m:t>
-        </m:r>
-        <m:r>
-          <m:t>C</m:t>
-        </m:r>
-        <m:r>
-          <m:t>U</m:t>
-        </m:r>
-        <m:r>
-          <m:t>E</m:t>
-        </m:r>
+        <m:sSub>
+          <m:e>
+            <m:r>
+              <m:t>R</m:t>
+            </m:r>
+          </m:e>
+          <m:sub>
+            <m:r>
+              <m:t>e</m:t>
+            </m:r>
+            <m:r>
+              <m:t>c</m:t>
+            </m:r>
+            <m:r>
+              <m:t>o</m:t>
+            </m:r>
+          </m:sub>
+        </m:sSub>
         <m:r>
           <m:t>−</m:t>
         </m:r>
         <m:r>
-          <m:t>1</m:t>
-        </m:r>
-        <m:r>
-          <m:t>)</m:t>
+          <m:t>R</m:t>
+        </m:r>
+        <m:r>
+          <m:t>s</m:t>
+        </m:r>
+        <m:r>
+          <m:t>o</m:t>
+        </m:r>
+        <m:r>
+          <m:t>i</m:t>
+        </m:r>
+        <m:r>
+          <m:t>l</m:t>
         </m:r>
       </m:oMath>
       <w:r>
-        <w:t xml:space="preserve">, where the</w:t>
-      </w:r>
-      <w:r>
-        <w:t xml:space="preserve"> </w:t>
-      </w:r>
-      <m:oMath>
-        <m:r>
-          <m:t>C</m:t>
-        </m:r>
-        <m:r>
-          <m:t>U</m:t>
-        </m:r>
-        <m:r>
-          <m:t>E</m:t>
-        </m:r>
-      </m:oMath>
-      <w:r>
-        <w:t xml:space="preserve"> </w:t>
-      </w:r>
-      <w:r>
-        <w:t xml:space="preserve">age trend is taken from DeLucia et al. (2007);</w:t>
+        <w:t xml:space="preserve">; ANPP_{woody}=min(ANPP_{stem},ANPP_{woody});</w:t>
       </w:r>
       <w:r>
         <w:t xml:space="preserve"> </w:t>
@@ -8781,7 +8878,7 @@
           <wp:inline>
             <wp:extent cx="5334000" cy="4001071"/>
             <wp:effectExtent b="0" l="0" r="0" t="0"/>
-            <wp:docPr descr="Figure 12 | Age trends in C cycling in boreal conifer forests. Selection of variables for plotting seeks to maximize sample size and broad geographic representation while representing all elements of C cycle. Asterisks indicate variables whose age trends were calculated based on other variables, as follows: R_{auto}=NPP(1/CUE-1), where the CUE age trend is taken from DeLucia et al. (2007); B_{ag-wood}=max(0,B_{ag}-B_{foliage}); B_{root-coarse}=max(0,B_{root}-B_{root-fine}); DW_{standing}=max(0, DW_{tot}-DW_{down})." title="" id="1" name="Picture"/>
+            <wp:docPr descr="Figure 12 | Age trends in C cycling in boreal conifer forests. Selection of variables for plotting seeks to maximize sample size and broad geographic representation while representing all elements of C cycle. Asterisks indicate variables whose age trends were calculated based on other variables, as follows: R_{auto-ag}=R_{eco}-R{soil}; ANPP_{woody}=min(ANPP_{stem},ANPP_{woody}); B_{ag-wood}=max(0,B_{ag}-B_{foliage}); B_{root-coarse}=max(0,B_{root}-B_{root-fine}); DW_{standing}=max(0, DW_{tot}-DW_{down})." title="" id="1" name="Picture"/>
             <a:graphic>
               <a:graphicData uri="http://schemas.openxmlformats.org/drawingml/2006/picture">
                 <pic:pic>
@@ -8849,70 +8946,59 @@
             <m:r>
               <m:t>o</m:t>
             </m:r>
+            <m:r>
+              <m:t>−</m:t>
+            </m:r>
+            <m:r>
+              <m:t>a</m:t>
+            </m:r>
+            <m:r>
+              <m:t>g</m:t>
+            </m:r>
           </m:sub>
         </m:sSub>
         <m:r>
           <m:t>=</m:t>
         </m:r>
-        <m:r>
-          <m:t>N</m:t>
-        </m:r>
-        <m:r>
-          <m:t>P</m:t>
-        </m:r>
-        <m:r>
-          <m:t>P</m:t>
-        </m:r>
-        <m:r>
-          <m:t>(</m:t>
-        </m:r>
-        <m:r>
-          <m:t>1</m:t>
-        </m:r>
-        <m:r>
-          <m:t>/</m:t>
-        </m:r>
-        <m:r>
-          <m:t>C</m:t>
-        </m:r>
-        <m:r>
-          <m:t>U</m:t>
-        </m:r>
-        <m:r>
-          <m:t>E</m:t>
-        </m:r>
+        <m:sSub>
+          <m:e>
+            <m:r>
+              <m:t>R</m:t>
+            </m:r>
+          </m:e>
+          <m:sub>
+            <m:r>
+              <m:t>e</m:t>
+            </m:r>
+            <m:r>
+              <m:t>c</m:t>
+            </m:r>
+            <m:r>
+              <m:t>o</m:t>
+            </m:r>
+          </m:sub>
+        </m:sSub>
         <m:r>
           <m:t>−</m:t>
         </m:r>
         <m:r>
-          <m:t>1</m:t>
-        </m:r>
-        <m:r>
-          <m:t>)</m:t>
+          <m:t>R</m:t>
+        </m:r>
+        <m:r>
+          <m:t>s</m:t>
+        </m:r>
+        <m:r>
+          <m:t>o</m:t>
+        </m:r>
+        <m:r>
+          <m:t>i</m:t>
+        </m:r>
+        <m:r>
+          <m:t>l</m:t>
         </m:r>
       </m:oMath>
       <w:r>
-        <w:t xml:space="preserve">, where the</w:t>
-      </w:r>
-      <w:r>
-        <w:t xml:space="preserve"> </w:t>
-      </w:r>
-      <m:oMath>
-        <m:r>
-          <m:t>C</m:t>
-        </m:r>
-        <m:r>
-          <m:t>U</m:t>
-        </m:r>
-        <m:r>
-          <m:t>E</m:t>
-        </m:r>
-      </m:oMath>
-      <w:r>
-        <w:t xml:space="preserve"> </w:t>
-      </w:r>
-      <w:r>
-        <w:t xml:space="preserve">age trend is taken from DeLucia et al. (2007);</w:t>
+        <w:t xml:space="preserve">; ANPP_{woody}=min(ANPP_{stem},ANPP_{woody});</w:t>
       </w:r>
       <w:r>
         <w:t xml:space="preserve"> </w:t>

</xml_diff>

<commit_message>
added results on age trends/ budget closure
#64
</commit_message>
<xml_diff>
--- a/manuscript/ERL_global_C_review.docx
+++ b/manuscript/ERL_global_C_review.docx
@@ -6336,13 +6336,7 @@
         <w:pStyle w:val="FirstParagraph"/>
       </w:pPr>
       <w:r>
-        <w:t xml:space="preserve">Average C cycles for forests &lt;100 years old are presented in Figures 8-11.</w:t>
-      </w:r>
-      <w:r>
-        <w:t xml:space="preserve"> </w:t>
-      </w:r>
-      <w:r>
-        <w:t xml:space="preserve">Both C stocks and fluxes commonly increased significantly with stand age (Tables 1, S2, Figs. 7- 8, S5-S30; detailed below).</w:t>
+        <w:t xml:space="preserve">Both C stocks and fluxes commonly increased significantly with stand age (Tables 1, S2, Figs. 7- 8, 9-12, S5-S30; detailed below).</w:t>
       </w:r>
     </w:p>
     <w:p>
@@ -6365,7 +6359,42 @@
         <w:t xml:space="preserve"> </w:t>
       </w:r>
       <w:r>
-        <w:t xml:space="preserve">Of these, ten increased significantly with age:</w:t>
+        <w:t xml:space="preserve">Of these, ten increased significantly with</w:t>
+      </w:r>
+      <w:r>
+        <w:t xml:space="preserve"> </w:t>
+      </w:r>
+      <m:oMath>
+        <m:r>
+          <m:t>l</m:t>
+        </m:r>
+        <m:r>
+          <m:t>o</m:t>
+        </m:r>
+        <m:r>
+          <m:t>g</m:t>
+        </m:r>
+        <m:r>
+          <m:t>10</m:t>
+        </m:r>
+        <m:r>
+          <m:t>[</m:t>
+        </m:r>
+        <m:r>
+          <m:t>a</m:t>
+        </m:r>
+        <m:r>
+          <m:t>g</m:t>
+        </m:r>
+        <m:r>
+          <m:t>e</m:t>
+        </m:r>
+        <m:r>
+          <m:t>]</m:t>
+        </m:r>
+      </m:oMath>
+      <w:r>
+        <w:t xml:space="preserve">:</w:t>
       </w:r>
       <w:r>
         <w:t xml:space="preserve"> </w:t>
@@ -7000,6 +7029,532 @@
       </w:r>
       <w:r>
         <w:t xml:space="preserve">in regrowth forests (tropical forests excluded because of insufficient data).</w:t>
+      </w:r>
+    </w:p>
+    <w:p>
+      <w:pPr>
+        <w:pStyle w:val="BodyText"/>
+      </w:pPr>
+      <w:r>
+        <w:t xml:space="preserve">“</w:t>
+      </w:r>
+      <w:r>
+        <w:t xml:space="preserve">Closure</w:t>
+      </w:r>
+      <w:r>
+        <w:t xml:space="preserve">”</w:t>
+      </w:r>
+      <w:r>
+        <w:t xml:space="preserve"> </w:t>
+      </w:r>
+      <w:r>
+        <w:t xml:space="preserve">and internal consistency of the C flux budget was less successful for young than mature forests (Figs. 9-12).</w:t>
+      </w:r>
+      <w:r>
+        <w:t xml:space="preserve"> </w:t>
+      </w:r>
+      <w:r>
+        <w:t xml:space="preserve">Summed regression equations for</w:t>
+      </w:r>
+      <w:r>
+        <w:t xml:space="preserve"> </w:t>
+      </w:r>
+      <m:oMath>
+        <m:sSub>
+          <m:e>
+            <m:r>
+              <m:t>R</m:t>
+            </m:r>
+          </m:e>
+          <m:sub>
+            <m:r>
+              <m:t>s</m:t>
+            </m:r>
+            <m:r>
+              <m:t>o</m:t>
+            </m:r>
+            <m:r>
+              <m:t>i</m:t>
+            </m:r>
+            <m:r>
+              <m:t>l</m:t>
+            </m:r>
+            <m:r>
+              <m:t>−</m:t>
+            </m:r>
+            <m:r>
+              <m:t>h</m:t>
+            </m:r>
+            <m:r>
+              <m:t>e</m:t>
+            </m:r>
+            <m:r>
+              <m:t>t</m:t>
+            </m:r>
+          </m:sub>
+        </m:sSub>
+      </m:oMath>
+      <w:r>
+        <w:t xml:space="preserve"> </w:t>
+      </w:r>
+      <w:r>
+        <w:t xml:space="preserve">and</w:t>
+      </w:r>
+      <w:r>
+        <w:t xml:space="preserve"> </w:t>
+      </w:r>
+      <m:oMath>
+        <m:sSub>
+          <m:e>
+            <m:r>
+              <m:t>R</m:t>
+            </m:r>
+          </m:e>
+          <m:sub>
+            <m:r>
+              <m:t>r</m:t>
+            </m:r>
+            <m:r>
+              <m:t>o</m:t>
+            </m:r>
+            <m:r>
+              <m:t>o</m:t>
+            </m:r>
+            <m:r>
+              <m:t>t</m:t>
+            </m:r>
+          </m:sub>
+        </m:sSub>
+      </m:oMath>
+      <w:r>
+        <w:t xml:space="preserve"> </w:t>
+      </w:r>
+      <w:r>
+        <w:t xml:space="preserve">were generally very close to</w:t>
+      </w:r>
+      <w:r>
+        <w:t xml:space="preserve"> </w:t>
+      </w:r>
+      <m:oMath>
+        <m:sSub>
+          <m:e>
+            <m:r>
+              <m:t>R</m:t>
+            </m:r>
+          </m:e>
+          <m:sub>
+            <m:r>
+              <m:t>s</m:t>
+            </m:r>
+            <m:r>
+              <m:t>o</m:t>
+            </m:r>
+            <m:r>
+              <m:t>i</m:t>
+            </m:r>
+            <m:r>
+              <m:t>l</m:t>
+            </m:r>
+          </m:sub>
+        </m:sSub>
+      </m:oMath>
+      <w:r>
+        <w:t xml:space="preserve">.</w:t>
+      </w:r>
+      <w:r>
+        <w:t xml:space="preserve"> </w:t>
+      </w:r>
+      <w:r>
+        <w:t xml:space="preserve">We calculated</w:t>
+      </w:r>
+      <w:r>
+        <w:t xml:space="preserve"> </w:t>
+      </w:r>
+      <m:oMath>
+        <m:sSub>
+          <m:e>
+            <m:r>
+              <m:t>R</m:t>
+            </m:r>
+          </m:e>
+          <m:sub>
+            <m:r>
+              <m:t>a</m:t>
+            </m:r>
+            <m:r>
+              <m:t>u</m:t>
+            </m:r>
+            <m:r>
+              <m:t>t</m:t>
+            </m:r>
+            <m:r>
+              <m:t>o</m:t>
+            </m:r>
+            <m:r>
+              <m:t>−</m:t>
+            </m:r>
+            <m:r>
+              <m:t>a</m:t>
+            </m:r>
+            <m:r>
+              <m:t>g</m:t>
+            </m:r>
+          </m:sub>
+        </m:sSub>
+      </m:oMath>
+      <w:r>
+        <w:t xml:space="preserve"> </w:t>
+      </w:r>
+      <w:r>
+        <w:t xml:space="preserve">as the difference between</w:t>
+      </w:r>
+      <w:r>
+        <w:t xml:space="preserve"> </w:t>
+      </w:r>
+      <m:oMath>
+        <m:sSub>
+          <m:e>
+            <m:r>
+              <m:t>R</m:t>
+            </m:r>
+          </m:e>
+          <m:sub>
+            <m:r>
+              <m:t>e</m:t>
+            </m:r>
+            <m:r>
+              <m:t>c</m:t>
+            </m:r>
+            <m:r>
+              <m:t>o</m:t>
+            </m:r>
+          </m:sub>
+        </m:sSub>
+      </m:oMath>
+      <w:r>
+        <w:t xml:space="preserve"> </w:t>
+      </w:r>
+      <w:r>
+        <w:t xml:space="preserve">and</w:t>
+      </w:r>
+      <w:r>
+        <w:t xml:space="preserve"> </w:t>
+      </w:r>
+      <m:oMath>
+        <m:sSub>
+          <m:e>
+            <m:r>
+              <m:t>R</m:t>
+            </m:r>
+          </m:e>
+          <m:sub>
+            <m:r>
+              <m:t>s</m:t>
+            </m:r>
+            <m:r>
+              <m:t>o</m:t>
+            </m:r>
+            <m:r>
+              <m:t>i</m:t>
+            </m:r>
+            <m:r>
+              <m:t>l</m:t>
+            </m:r>
+          </m:sub>
+        </m:sSub>
+      </m:oMath>
+      <w:r>
+        <w:t xml:space="preserve"> </w:t>
+      </w:r>
+      <w:r>
+        <w:t xml:space="preserve">(except for tropical forests, which had insufficient</w:t>
+      </w:r>
+      <w:r>
+        <w:t xml:space="preserve"> </w:t>
+      </w:r>
+      <m:oMath>
+        <m:sSub>
+          <m:e>
+            <m:r>
+              <m:t>R</m:t>
+            </m:r>
+          </m:e>
+          <m:sub>
+            <m:r>
+              <m:t>e</m:t>
+            </m:r>
+            <m:r>
+              <m:t>c</m:t>
+            </m:r>
+            <m:r>
+              <m:t>o</m:t>
+            </m:r>
+          </m:sub>
+        </m:sSub>
+      </m:oMath>
+      <w:r>
+        <w:t xml:space="preserve"> </w:t>
+      </w:r>
+      <w:r>
+        <w:t xml:space="preserve">data), effectively guaranteeing near-closure of the CO</w:t>
+      </w:r>
+      <w:r>
+        <w:rPr>
+          <w:vertAlign w:val="subscript"/>
+        </w:rPr>
+        <w:t xml:space="preserve">2</w:t>
+      </w:r>
+      <w:r>
+        <w:t xml:space="preserve"> </w:t>
+      </w:r>
+      <w:r>
+        <w:t xml:space="preserve">efflux (respiration) portion of the budget (negative values in Figs. 9-12).</w:t>
+      </w:r>
+      <w:r>
+        <w:t xml:space="preserve"> </w:t>
+      </w:r>
+      <w:r>
+        <w:t xml:space="preserve">In contrast, the CO</w:t>
+      </w:r>
+      <w:r>
+        <w:rPr>
+          <w:vertAlign w:val="subscript"/>
+        </w:rPr>
+        <w:t xml:space="preserve">2</w:t>
+      </w:r>
+      <w:r>
+        <w:t xml:space="preserve"> </w:t>
+      </w:r>
+      <w:r>
+        <w:t xml:space="preserve">influx portion of the budget generally did not</w:t>
+      </w:r>
+      <w:r>
+        <w:t xml:space="preserve"> </w:t>
+      </w:r>
+      <w:r>
+        <w:t xml:space="preserve">“</w:t>
+      </w:r>
+      <w:r>
+        <w:t xml:space="preserve">close</w:t>
+      </w:r>
+      <w:r>
+        <w:t xml:space="preserve">”</w:t>
+      </w:r>
+      <w:r>
+        <w:t xml:space="preserve">: the sum of</w:t>
+      </w:r>
+      <w:r>
+        <w:t xml:space="preserve"> </w:t>
+      </w:r>
+      <m:oMath>
+        <m:sSub>
+          <m:e>
+            <m:r>
+              <m:t>R</m:t>
+            </m:r>
+          </m:e>
+          <m:sub>
+            <m:r>
+              <m:t>a</m:t>
+            </m:r>
+            <m:r>
+              <m:t>u</m:t>
+            </m:r>
+            <m:r>
+              <m:t>t</m:t>
+            </m:r>
+            <m:r>
+              <m:t>o</m:t>
+            </m:r>
+          </m:sub>
+        </m:sSub>
+      </m:oMath>
+      <w:r>
+        <w:t xml:space="preserve"> </w:t>
+      </w:r>
+      <w:r>
+        <w:t xml:space="preserve">(</w:t>
+      </w:r>
+      <m:oMath>
+        <m:sSub>
+          <m:e>
+            <m:r>
+              <m:t>R</m:t>
+            </m:r>
+          </m:e>
+          <m:sub>
+            <m:r>
+              <m:t>r</m:t>
+            </m:r>
+            <m:r>
+              <m:t>o</m:t>
+            </m:r>
+            <m:r>
+              <m:t>o</m:t>
+            </m:r>
+            <m:r>
+              <m:t>t</m:t>
+            </m:r>
+          </m:sub>
+        </m:sSub>
+        <m:r>
+          <m:t>+</m:t>
+        </m:r>
+        <m:sSub>
+          <m:e>
+            <m:r>
+              <m:t>R</m:t>
+            </m:r>
+          </m:e>
+          <m:sub>
+            <m:r>
+              <m:t>a</m:t>
+            </m:r>
+            <m:r>
+              <m:t>u</m:t>
+            </m:r>
+            <m:r>
+              <m:t>t</m:t>
+            </m:r>
+            <m:r>
+              <m:t>o</m:t>
+            </m:r>
+            <m:r>
+              <m:t>−</m:t>
+            </m:r>
+            <m:r>
+              <m:t>a</m:t>
+            </m:r>
+            <m:r>
+              <m:t>g</m:t>
+            </m:r>
+          </m:sub>
+        </m:sSub>
+      </m:oMath>
+      <w:r>
+        <w:t xml:space="preserve">, as described above) and components of</w:t>
+      </w:r>
+      <w:r>
+        <w:t xml:space="preserve"> </w:t>
+      </w:r>
+      <m:oMath>
+        <m:r>
+          <m:t>N</m:t>
+        </m:r>
+        <m:r>
+          <m:t>P</m:t>
+        </m:r>
+        <m:r>
+          <m:t>P</m:t>
+        </m:r>
+      </m:oMath>
+      <w:r>
+        <w:t xml:space="preserve"> </w:t>
+      </w:r>
+      <w:r>
+        <w:t xml:space="preserve">consistently fell short of</w:t>
+      </w:r>
+      <w:r>
+        <w:t xml:space="preserve"> </w:t>
+      </w:r>
+      <m:oMath>
+        <m:r>
+          <m:t>G</m:t>
+        </m:r>
+        <m:r>
+          <m:t>P</m:t>
+        </m:r>
+        <m:r>
+          <m:t>P</m:t>
+        </m:r>
+      </m:oMath>
+      <w:r>
+        <w:t xml:space="preserve"> </w:t>
+      </w:r>
+      <w:r>
+        <w:t xml:space="preserve">by</w:t>
+      </w:r>
+      <w:r>
+        <w:t xml:space="preserve"> </w:t>
+      </w:r>
+      <w:r>
+        <w:rPr>
+          <w:b/>
+        </w:rPr>
+        <w:t xml:space="preserve">##-##</w:t>
+      </w:r>
+      <w:r>
+        <w:t xml:space="preserve"> </w:t>
+      </w:r>
+      <w:r>
+        <w:t xml:space="preserve">Mg C ha</w:t>
+      </w:r>
+      <w:r>
+        <w:rPr>
+          <w:vertAlign w:val="superscript"/>
+        </w:rPr>
+        <w:t xml:space="preserve">-1</w:t>
+      </w:r>
+      <w:r>
+        <w:t xml:space="preserve"> </w:t>
+      </w:r>
+      <w:r>
+        <w:t xml:space="preserve">yr</w:t>
+      </w:r>
+      <w:r>
+        <w:rPr>
+          <w:vertAlign w:val="superscript"/>
+        </w:rPr>
+        <w:t xml:space="preserve">-1</w:t>
+      </w:r>
+      <w:r>
+        <w:t xml:space="preserve"> </w:t>
+      </w:r>
+      <w:r>
+        <w:t xml:space="preserve">, particularly in in young stands.</w:t>
+      </w:r>
+      <w:r>
+        <w:t xml:space="preserve"> </w:t>
+      </w:r>
+      <w:r>
+        <w:t xml:space="preserve">Moreover, there was not consistent budget closure among the components of</w:t>
+      </w:r>
+      <w:r>
+        <w:t xml:space="preserve"> </w:t>
+      </w:r>
+      <m:oMath>
+        <m:r>
+          <m:t>N</m:t>
+        </m:r>
+        <m:r>
+          <m:t>P</m:t>
+        </m:r>
+        <m:r>
+          <m:t>P</m:t>
+        </m:r>
+      </m:oMath>
+      <w:r>
+        <w:t xml:space="preserve">, and substantially different age trends resulting from the sum of components versus total</w:t>
+      </w:r>
+      <w:r>
+        <w:t xml:space="preserve"> </w:t>
+      </w:r>
+      <m:oMath>
+        <m:r>
+          <m:t>N</m:t>
+        </m:r>
+        <m:r>
+          <m:t>P</m:t>
+        </m:r>
+        <m:r>
+          <m:t>P</m:t>
+        </m:r>
+      </m:oMath>
+      <w:r>
+        <w:t xml:space="preserve"> </w:t>
+      </w:r>
+      <w:r>
+        <w:t xml:space="preserve">(Figs. 9-12).</w:t>
       </w:r>
     </w:p>
     <w:p>
@@ -7272,7 +7827,7 @@
           <wp:inline>
             <wp:extent cx="5334000" cy="4001071"/>
             <wp:effectExtent b="0" l="0" r="0" t="0"/>
-            <wp:docPr descr="Figure 9 | Age trends in C cycling in tropical broadleaf forests. Selection of variables for plotting seeks to maximize sample size and broad geographic representation while representing all elements of C cycle. Asterisks indicate variables whose age trends were calculated based on other variables, as follows: R_{auto}=NPP(1/CUE-1), where CUE is TEMPORARILY 0.5; ANPP_{woody}=max(0,ANPP-ANPP_{foliage}); B_{ag-wood}=max(0,B_{ag}-B_{foliage}); B_{root-coarse}=max(0,B_{root}-B_{root-fine}); DW_{standing}=max(0, DW_{tot}-DW_{down})." title="" id="1" name="Picture"/>
+            <wp:docPr descr="Figure 9 | Age trends in C cycling in tropical broadleaf forests. Selection of variables for plotting seeks to maximize sample size and broad geographic representation while representing all elements of C cycle. Asterisks indicate variables whose age trends were calculated based on other variables, as follows: R_{auto-ag}=R_{auto}-R{root}, where R_{auto}=NPP(1/CUE-1), where CUE is TEMPORARILY 0.5; ANPP_{woody}=max(0,ANPP-ANPP_{foliage}); B_{ag-wood}=max(0,B_{ag}-B_{foliage}); B_{root-coarse}=max(0,B_{root}-B_{root-fine}); DW_{standing}=max(0, DW_{tot}-DW_{down})." title="" id="1" name="Picture"/>
             <a:graphic>
               <a:graphicData uri="http://schemas.openxmlformats.org/drawingml/2006/picture">
                 <pic:pic>
@@ -7316,6 +7871,86 @@
       </w:pPr>
       <w:r>
         <w:t xml:space="preserve">Figure 9 | Age trends in C cycling in tropical broadleaf forests. Selection of variables for plotting seeks to maximize sample size and broad geographic representation while representing all elements of C cycle. Asterisks indicate variables whose age trends were calculated based on other variables, as follows:</w:t>
+      </w:r>
+      <w:r>
+        <w:t xml:space="preserve"> </w:t>
+      </w:r>
+      <m:oMath>
+        <m:sSub>
+          <m:e>
+            <m:r>
+              <m:t>R</m:t>
+            </m:r>
+          </m:e>
+          <m:sub>
+            <m:r>
+              <m:t>a</m:t>
+            </m:r>
+            <m:r>
+              <m:t>u</m:t>
+            </m:r>
+            <m:r>
+              <m:t>t</m:t>
+            </m:r>
+            <m:r>
+              <m:t>o</m:t>
+            </m:r>
+            <m:r>
+              <m:t>−</m:t>
+            </m:r>
+            <m:r>
+              <m:t>a</m:t>
+            </m:r>
+            <m:r>
+              <m:t>g</m:t>
+            </m:r>
+          </m:sub>
+        </m:sSub>
+        <m:r>
+          <m:t>=</m:t>
+        </m:r>
+        <m:sSub>
+          <m:e>
+            <m:r>
+              <m:t>R</m:t>
+            </m:r>
+          </m:e>
+          <m:sub>
+            <m:r>
+              <m:t>a</m:t>
+            </m:r>
+            <m:r>
+              <m:t>u</m:t>
+            </m:r>
+            <m:r>
+              <m:t>t</m:t>
+            </m:r>
+            <m:r>
+              <m:t>o</m:t>
+            </m:r>
+          </m:sub>
+        </m:sSub>
+        <m:r>
+          <m:t>−</m:t>
+        </m:r>
+        <m:r>
+          <m:t>R</m:t>
+        </m:r>
+        <m:r>
+          <m:t>r</m:t>
+        </m:r>
+        <m:r>
+          <m:t>o</m:t>
+        </m:r>
+        <m:r>
+          <m:t>o</m:t>
+        </m:r>
+        <m:r>
+          <m:t>t</m:t>
+        </m:r>
+      </m:oMath>
+      <w:r>
+        <w:t xml:space="preserve">, where</w:t>
       </w:r>
       <w:r>
         <w:t xml:space="preserve"> </w:t>

</xml_diff>

<commit_message>
check mature forest values, explain calculations in legend
#64
</commit_message>
<xml_diff>
--- a/manuscript/ERL_global_C_review.docx
+++ b/manuscript/ERL_global_C_review.docx
@@ -7827,7 +7827,7 @@
           <wp:inline>
             <wp:extent cx="5334000" cy="4001071"/>
             <wp:effectExtent b="0" l="0" r="0" t="0"/>
-            <wp:docPr descr="Figure 9 | Age trends in C cycling in tropical broadleaf forests. Selection of variables for plotting seeks to maximize sample size and broad geographic representation while representing all elements of C cycle. Asterisks indicate variables whose age trends were calculated based on other variables, as follows: R_{auto-ag}=R_{auto}-R{root}, where R_{auto}=NPP(1/CUE-1), where CUE is TEMPORARILY 0.5; ANPP_{woody}=max(0,ANPP-ANPP_{foliage}); B_{ag-wood}=max(0,B_{ag}-B_{foliage}); B_{root-coarse}=max(0,B_{root}-B_{root-fine}); DW_{standing}=max(0, DW_{tot}-DW_{down})." title="" id="1" name="Picture"/>
+            <wp:docPr descr="Figure 9 | Age trends in C cycling in tropical broadleaf forests. Selection of variables for plotting seeks to maximize sample size and broad geographic representation while representing all elements of C cycle. Asterisks indicate variables whose age trends were calculated based on other variables (young and mature forests; young forests only; mature forests only), as follows: R_{auto-ag}=R_{auto}-R{root}, where R_{auto}=NPP(1/CUE-1), where CUE is TEMPORARILY 0.5; ANPP_{woody}=max(0,ANPP-ANPP_{foliage}); B_{ag-wood}=max(0,B_{ag}-B_{foliage}); B_{root-coarse}=max(0,B_{root}-B_{root-fine}); DW_{standing}=max(0, DW_{tot}-DW_{down})." title="" id="1" name="Picture"/>
             <a:graphic>
               <a:graphicData uri="http://schemas.openxmlformats.org/drawingml/2006/picture">
                 <pic:pic>
@@ -7870,7 +7870,36 @@
         <w:pStyle w:val="ImageCaption"/>
       </w:pPr>
       <w:r>
-        <w:t xml:space="preserve">Figure 9 | Age trends in C cycling in tropical broadleaf forests. Selection of variables for plotting seeks to maximize sample size and broad geographic representation while representing all elements of C cycle. Asterisks indicate variables whose age trends were calculated based on other variables, as follows:</w:t>
+        <w:t xml:space="preserve">Figure 9 | Age trends in C cycling in tropical broadleaf forests. Selection of variables for plotting seeks to maximize sample size and broad geographic representation while representing all elements of C cycle. Asterisks indicate variables whose age trends were calculated based on other variables (</w:t>
+      </w:r>
+      <w:r>
+        <w:rPr>
+          <w:i/>
+        </w:rPr>
+        <w:t xml:space="preserve">young and mature forests;</w:t>
+      </w:r>
+      <w:r>
+        <w:rPr>
+          <w:i/>
+        </w:rPr>
+        <w:t xml:space="preserve"> </w:t>
+      </w:r>
+      <w:r>
+        <w:rPr>
+          <w:b/>
+          <w:i/>
+        </w:rPr>
+        <w:t xml:space="preserve">young forests only;</w:t>
+      </w:r>
+      <w:r>
+        <w:rPr>
+          <w:b/>
+          <w:i/>
+        </w:rPr>
+        <w:t xml:space="preserve"> </w:t>
+      </w:r>
+      <w:r>
+        <w:t xml:space="preserve">mature forests only), as follows:</w:t>
       </w:r>
       <w:r>
         <w:t xml:space="preserve"> </w:t>
@@ -8529,7 +8558,7 @@
           <wp:inline>
             <wp:extent cx="5334000" cy="4001071"/>
             <wp:effectExtent b="0" l="0" r="0" t="0"/>
-            <wp:docPr descr="Figure 10 | Age trends in C cycling in temperate broadleaf forests. Selection of variables for plotting seeks to maximize sample size and broad geographic representation while representing all elements of C cycle. Asterisks indicate variables whose age trends were calculated based on other variables, as follows: R_{auto-ag}=R_{eco}-R{soil}; ANPP_{woody}=min(ANPP_{stem},ANPP_{woody}); B_{ag-wood}=max(0,B_{ag}-B_{foliage}); B_{root-coarse}=max(0,B_{root}-B_{root-fine}); DW_{standing}=max(0, DW_{tot}-DW_{down})." title="" id="1" name="Picture"/>
+            <wp:docPr descr="Figure 10 | Age trends in C cycling in temperate broadleaf forests. Selection of variables for plotting seeks to maximize sample size and broad geographic representation while representing all elements of C cycle. Asterisks indicate variables whose age trends were calculated based on other variables (young and mature forests; young forests only; mature forests only), as follows: R_{auto-ag}=R_{eco}-R{soil}; ANPP_{woody}=min(ANPP_{stem},ANPP_{woody}); B_{ag-wood}=max(0,B_{ag}-B_{foliage}); B_{root-coarse}=max(0,B_{root}-B_{root-fine}); DW_{standing}=max(0, DW_{tot}-DW_{down})." title="" id="1" name="Picture"/>
             <a:graphic>
               <a:graphicData uri="http://schemas.openxmlformats.org/drawingml/2006/picture">
                 <pic:pic>
@@ -8572,7 +8601,36 @@
         <w:pStyle w:val="ImageCaption"/>
       </w:pPr>
       <w:r>
-        <w:t xml:space="preserve">Figure 10 | Age trends in C cycling in temperate broadleaf forests. Selection of variables for plotting seeks to maximize sample size and broad geographic representation while representing all elements of C cycle. Asterisks indicate variables whose age trends were calculated based on other variables, as follows:</w:t>
+        <w:t xml:space="preserve">Figure 10 | Age trends in C cycling in temperate broadleaf forests. Selection of variables for plotting seeks to maximize sample size and broad geographic representation while representing all elements of C cycle. Asterisks indicate variables whose age trends were calculated based on other variables (</w:t>
+      </w:r>
+      <w:r>
+        <w:rPr>
+          <w:i/>
+        </w:rPr>
+        <w:t xml:space="preserve">young and mature forests;</w:t>
+      </w:r>
+      <w:r>
+        <w:rPr>
+          <w:i/>
+        </w:rPr>
+        <w:t xml:space="preserve"> </w:t>
+      </w:r>
+      <w:r>
+        <w:rPr>
+          <w:b/>
+          <w:i/>
+        </w:rPr>
+        <w:t xml:space="preserve">young forests only;</w:t>
+      </w:r>
+      <w:r>
+        <w:rPr>
+          <w:b/>
+          <w:i/>
+        </w:rPr>
+        <w:t xml:space="preserve"> </w:t>
+      </w:r>
+      <w:r>
+        <w:t xml:space="preserve">mature forests only), as follows:</w:t>
       </w:r>
       <w:r>
         <w:t xml:space="preserve"> </w:t>
@@ -9021,7 +9079,7 @@
           <wp:inline>
             <wp:extent cx="5334000" cy="4001071"/>
             <wp:effectExtent b="0" l="0" r="0" t="0"/>
-            <wp:docPr descr="Figure 11 | Age trends in C cycling in temperate conifer forests. Selection of variables for plotting seeks to maximize sample size and broad geographic representation while representing all elements of C cycle. Asterisks indicate variables whose age trends were calculated based on other variables, as follows: R_{auto-ag}=R_{eco}-R{soil}; ANPP_{woody}=min(ANPP_{stem},ANPP_{woody}); B_{ag-wood}=max(0,B_{ag}-B_{foliage}); B_{root-coarse}=max(0,B_{root}-B_{root-fine}); DW_{standing}=max(0, DW_{tot}-DW_{down})." title="" id="1" name="Picture"/>
+            <wp:docPr descr="Figure 11 | Age trends in C cycling in temperate conifer forests. Selection of variables for plotting seeks to maximize sample size and broad geographic representation while representing all elements of C cycle. Asterisks indicate variables whose age trends were calculated based on other variables (young and mature forests; young forests only; mature forests only), as follows: R_{auto-ag}=R_{eco}-R{soil}; ANPP_{woody}=min(ANPP_{stem},ANPP_{woody}); B_{ag-wood}=max(0,B_{ag}-B_{foliage}); B_{root-coarse}=max(0,B_{root}-B_{root-fine}); DW_{standing}=max(0, DW_{tot}-DW_{down})." title="" id="1" name="Picture"/>
             <a:graphic>
               <a:graphicData uri="http://schemas.openxmlformats.org/drawingml/2006/picture">
                 <pic:pic>
@@ -9064,7 +9122,36 @@
         <w:pStyle w:val="ImageCaption"/>
       </w:pPr>
       <w:r>
-        <w:t xml:space="preserve">Figure 11 | Age trends in C cycling in temperate conifer forests. Selection of variables for plotting seeks to maximize sample size and broad geographic representation while representing all elements of C cycle. Asterisks indicate variables whose age trends were calculated based on other variables, as follows:</w:t>
+        <w:t xml:space="preserve">Figure 11 | Age trends in C cycling in temperate conifer forests. Selection of variables for plotting seeks to maximize sample size and broad geographic representation while representing all elements of C cycle. Asterisks indicate variables whose age trends were calculated based on other variables (</w:t>
+      </w:r>
+      <w:r>
+        <w:rPr>
+          <w:i/>
+        </w:rPr>
+        <w:t xml:space="preserve">young and mature forests;</w:t>
+      </w:r>
+      <w:r>
+        <w:rPr>
+          <w:i/>
+        </w:rPr>
+        <w:t xml:space="preserve"> </w:t>
+      </w:r>
+      <w:r>
+        <w:rPr>
+          <w:b/>
+          <w:i/>
+        </w:rPr>
+        <w:t xml:space="preserve">young forests only;</w:t>
+      </w:r>
+      <w:r>
+        <w:rPr>
+          <w:b/>
+          <w:i/>
+        </w:rPr>
+        <w:t xml:space="preserve"> </w:t>
+      </w:r>
+      <w:r>
+        <w:t xml:space="preserve">mature forests only), as follows:</w:t>
       </w:r>
       <w:r>
         <w:t xml:space="preserve"> </w:t>
@@ -9513,7 +9600,7 @@
           <wp:inline>
             <wp:extent cx="5334000" cy="4001071"/>
             <wp:effectExtent b="0" l="0" r="0" t="0"/>
-            <wp:docPr descr="Figure 12 | Age trends in C cycling in boreal conifer forests. Selection of variables for plotting seeks to maximize sample size and broad geographic representation while representing all elements of C cycle. Asterisks indicate variables whose age trends were calculated based on other variables, as follows: R_{auto-ag}=R_{eco}-R{soil}; ANPP_{woody}=min(ANPP_{stem},ANPP_{woody}); B_{ag-wood}=max(0,B_{ag}-B_{foliage}); B_{root-coarse}=max(0,B_{root}-B_{root-fine}); DW_{standing}=max(0, DW_{tot}-DW_{down})." title="" id="1" name="Picture"/>
+            <wp:docPr descr="Figure 12 | Age trends in C cycling in boreal conifer forests. Selection of variables for plotting seeks to maximize sample size and broad geographic representation while representing all elements of C cycle. Asterisks indicate variables whose age trends were calculated based on other variables (young and mature forests; young forests only; mature forests only), as follows: R_{auto-ag}=R_{eco}-R{soil}; ANPP_{woody}=min(ANPP_{stem},ANPP_{woody}); B_{ag-wood}=max(0,B_{ag}-B_{foliage}); B_{root-coarse}=max(0,B_{root}-B_{root-fine}); DW_{standing}=max(0, DW_{tot}-DW_{down})." title="" id="1" name="Picture"/>
             <a:graphic>
               <a:graphicData uri="http://schemas.openxmlformats.org/drawingml/2006/picture">
                 <pic:pic>
@@ -9556,7 +9643,36 @@
         <w:pStyle w:val="ImageCaption"/>
       </w:pPr>
       <w:r>
-        <w:t xml:space="preserve">Figure 12 | Age trends in C cycling in boreal conifer forests. Selection of variables for plotting seeks to maximize sample size and broad geographic representation while representing all elements of C cycle. Asterisks indicate variables whose age trends were calculated based on other variables, as follows:</w:t>
+        <w:t xml:space="preserve">Figure 12 | Age trends in C cycling in boreal conifer forests. Selection of variables for plotting seeks to maximize sample size and broad geographic representation while representing all elements of C cycle. Asterisks indicate variables whose age trends were calculated based on other variables (</w:t>
+      </w:r>
+      <w:r>
+        <w:rPr>
+          <w:i/>
+        </w:rPr>
+        <w:t xml:space="preserve">young and mature forests;</w:t>
+      </w:r>
+      <w:r>
+        <w:rPr>
+          <w:i/>
+        </w:rPr>
+        <w:t xml:space="preserve"> </w:t>
+      </w:r>
+      <w:r>
+        <w:rPr>
+          <w:b/>
+          <w:i/>
+        </w:rPr>
+        <w:t xml:space="preserve">young forests only;</w:t>
+      </w:r>
+      <w:r>
+        <w:rPr>
+          <w:b/>
+          <w:i/>
+        </w:rPr>
+        <w:t xml:space="preserve"> </w:t>
+      </w:r>
+      <w:r>
+        <w:t xml:space="preserve">mature forests only), as follows:</w:t>
       </w:r>
       <w:r>
         <w:t xml:space="preserve"> </w:t>

</xml_diff>

<commit_message>
presentation of age trend figures in manuscript
</commit_message>
<xml_diff>
--- a/manuscript/ERL_global_C_review.docx
+++ b/manuscript/ERL_global_C_review.docx
@@ -6336,13 +6336,11 @@
         <w:pStyle w:val="FirstParagraph"/>
       </w:pPr>
       <w:r>
-        <w:t xml:space="preserve">Both C stocks and fluxes commonly increased significantly with stand age (Tables 1, S2, Figs. 7- 8, 9-12, S5-S30; detailed below).</w:t>
-      </w:r>
-    </w:p>
-    <w:p>
-      <w:pPr>
-        <w:pStyle w:val="BodyText"/>
-      </w:pPr>
+        <w:t xml:space="preserve">C fluxes commonly increased significantly with stand age (Tables 1, S2, Figs. 7, 9-12, S5-S30).</w:t>
+      </w:r>
+      <w:r>
+        <w:t xml:space="preserve"> </w:t>
+      </w:r>
       <w:r>
         <w:rPr>
           <w:i/>
@@ -6353,7 +6351,7 @@
         <w:t xml:space="preserve"> </w:t>
       </w:r>
       <w:r>
-        <w:t xml:space="preserve">contained 16 C flux variables with sufficient data for analyses of age trends in young forests (see Methods) (Figs. 7, S5-S19).</w:t>
+        <w:t xml:space="preserve">contained 16 C flux variables with sufficient data for analyses of age trends in young forests (see Methods).</w:t>
       </w:r>
       <w:r>
         <w:t xml:space="preserve"> </w:t>
@@ -6889,9 +6887,15 @@
         </m:sSub>
       </m:oMath>
       <w:r>
+        <w:rPr>
+          <w:b/>
+        </w:rPr>
         <w:t xml:space="preserve">, and</w:t>
       </w:r>
       <w:r>
+        <w:rPr>
+          <w:b/>
+        </w:rPr>
         <w:t xml:space="preserve"> </w:t>
       </w:r>
       <m:oMath>
@@ -6931,891 +6935,6 @@
       </m:oMath>
       <w:r>
         <w:t xml:space="preserve">-–displayed no significant relationship to stand age.</w:t>
-      </w:r>
-    </w:p>
-    <w:p>
-      <w:pPr>
-        <w:pStyle w:val="BodyText"/>
-      </w:pPr>
-      <w:r>
-        <w:t xml:space="preserve">Differences in C fluxes across biomes typically paralleled those observed for mature forests, with C cycling generally most rapid in the tropics and slowest in boreal forests.</w:t>
-      </w:r>
-      <w:r>
-        <w:t xml:space="preserve"> </w:t>
-      </w:r>
-      <w:r>
-        <w:t xml:space="preserve">The single exception was</w:t>
-      </w:r>
-      <w:r>
-        <w:t xml:space="preserve"> </w:t>
-      </w:r>
-      <m:oMath>
-        <m:r>
-          <m:t>A</m:t>
-        </m:r>
-        <m:r>
-          <m:t>N</m:t>
-        </m:r>
-        <m:r>
-          <m:t>P</m:t>
-        </m:r>
-        <m:sSub>
-          <m:e>
-            <m:r>
-              <m:t>P</m:t>
-            </m:r>
-          </m:e>
-          <m:sub>
-            <m:r>
-              <m:t>s</m:t>
-            </m:r>
-            <m:r>
-              <m:t>t</m:t>
-            </m:r>
-            <m:r>
-              <m:t>e</m:t>
-            </m:r>
-            <m:r>
-              <m:t>m</m:t>
-            </m:r>
-          </m:sub>
-        </m:sSub>
-      </m:oMath>
-      <w:r>
-        <w:t xml:space="preserve">, for which temperate broadleaf and conifer forests had similar flux rates than tropical forests.</w:t>
-      </w:r>
-      <w:r>
-        <w:t xml:space="preserve"> </w:t>
-      </w:r>
-      <w:r>
-        <w:t xml:space="preserve">Notably, and in contrast to the lack of biome differences in</w:t>
-      </w:r>
-      <w:r>
-        <w:t xml:space="preserve"> </w:t>
-      </w:r>
-      <m:oMath>
-        <m:r>
-          <m:t>N</m:t>
-        </m:r>
-        <m:r>
-          <m:t>E</m:t>
-        </m:r>
-        <m:r>
-          <m:t>P</m:t>
-        </m:r>
-      </m:oMath>
-      <w:r>
-        <w:t xml:space="preserve"> </w:t>
-      </w:r>
-      <w:r>
-        <w:t xml:space="preserve">for mature forests (Fig. 7), the tendency for temperate forests to have greater fluxes than boreal forests held for</w:t>
-      </w:r>
-      <w:r>
-        <w:t xml:space="preserve"> </w:t>
-      </w:r>
-      <m:oMath>
-        <m:r>
-          <m:t>N</m:t>
-        </m:r>
-        <m:r>
-          <m:t>E</m:t>
-        </m:r>
-        <m:r>
-          <m:t>P</m:t>
-        </m:r>
-      </m:oMath>
-      <w:r>
-        <w:t xml:space="preserve"> </w:t>
-      </w:r>
-      <w:r>
-        <w:t xml:space="preserve">in regrowth forests (tropical forests excluded because of insufficient data).</w:t>
-      </w:r>
-    </w:p>
-    <w:p>
-      <w:pPr>
-        <w:pStyle w:val="BodyText"/>
-      </w:pPr>
-      <w:r>
-        <w:t xml:space="preserve">“</w:t>
-      </w:r>
-      <w:r>
-        <w:t xml:space="preserve">Closure</w:t>
-      </w:r>
-      <w:r>
-        <w:t xml:space="preserve">”</w:t>
-      </w:r>
-      <w:r>
-        <w:t xml:space="preserve"> </w:t>
-      </w:r>
-      <w:r>
-        <w:t xml:space="preserve">and internal consistency of the C flux budget was less successful for young than mature forests (Figs. 9-12).</w:t>
-      </w:r>
-      <w:r>
-        <w:t xml:space="preserve"> </w:t>
-      </w:r>
-      <w:r>
-        <w:t xml:space="preserve">Summed regression equations for</w:t>
-      </w:r>
-      <w:r>
-        <w:t xml:space="preserve"> </w:t>
-      </w:r>
-      <m:oMath>
-        <m:sSub>
-          <m:e>
-            <m:r>
-              <m:t>R</m:t>
-            </m:r>
-          </m:e>
-          <m:sub>
-            <m:r>
-              <m:t>s</m:t>
-            </m:r>
-            <m:r>
-              <m:t>o</m:t>
-            </m:r>
-            <m:r>
-              <m:t>i</m:t>
-            </m:r>
-            <m:r>
-              <m:t>l</m:t>
-            </m:r>
-            <m:r>
-              <m:t>−</m:t>
-            </m:r>
-            <m:r>
-              <m:t>h</m:t>
-            </m:r>
-            <m:r>
-              <m:t>e</m:t>
-            </m:r>
-            <m:r>
-              <m:t>t</m:t>
-            </m:r>
-          </m:sub>
-        </m:sSub>
-      </m:oMath>
-      <w:r>
-        <w:t xml:space="preserve"> </w:t>
-      </w:r>
-      <w:r>
-        <w:t xml:space="preserve">and</w:t>
-      </w:r>
-      <w:r>
-        <w:t xml:space="preserve"> </w:t>
-      </w:r>
-      <m:oMath>
-        <m:sSub>
-          <m:e>
-            <m:r>
-              <m:t>R</m:t>
-            </m:r>
-          </m:e>
-          <m:sub>
-            <m:r>
-              <m:t>r</m:t>
-            </m:r>
-            <m:r>
-              <m:t>o</m:t>
-            </m:r>
-            <m:r>
-              <m:t>o</m:t>
-            </m:r>
-            <m:r>
-              <m:t>t</m:t>
-            </m:r>
-          </m:sub>
-        </m:sSub>
-      </m:oMath>
-      <w:r>
-        <w:t xml:space="preserve"> </w:t>
-      </w:r>
-      <w:r>
-        <w:t xml:space="preserve">were generally very close to</w:t>
-      </w:r>
-      <w:r>
-        <w:t xml:space="preserve"> </w:t>
-      </w:r>
-      <m:oMath>
-        <m:sSub>
-          <m:e>
-            <m:r>
-              <m:t>R</m:t>
-            </m:r>
-          </m:e>
-          <m:sub>
-            <m:r>
-              <m:t>s</m:t>
-            </m:r>
-            <m:r>
-              <m:t>o</m:t>
-            </m:r>
-            <m:r>
-              <m:t>i</m:t>
-            </m:r>
-            <m:r>
-              <m:t>l</m:t>
-            </m:r>
-          </m:sub>
-        </m:sSub>
-      </m:oMath>
-      <w:r>
-        <w:t xml:space="preserve">.</w:t>
-      </w:r>
-      <w:r>
-        <w:t xml:space="preserve"> </w:t>
-      </w:r>
-      <w:r>
-        <w:t xml:space="preserve">We calculated</w:t>
-      </w:r>
-      <w:r>
-        <w:t xml:space="preserve"> </w:t>
-      </w:r>
-      <m:oMath>
-        <m:sSub>
-          <m:e>
-            <m:r>
-              <m:t>R</m:t>
-            </m:r>
-          </m:e>
-          <m:sub>
-            <m:r>
-              <m:t>a</m:t>
-            </m:r>
-            <m:r>
-              <m:t>u</m:t>
-            </m:r>
-            <m:r>
-              <m:t>t</m:t>
-            </m:r>
-            <m:r>
-              <m:t>o</m:t>
-            </m:r>
-            <m:r>
-              <m:t>−</m:t>
-            </m:r>
-            <m:r>
-              <m:t>a</m:t>
-            </m:r>
-            <m:r>
-              <m:t>g</m:t>
-            </m:r>
-          </m:sub>
-        </m:sSub>
-      </m:oMath>
-      <w:r>
-        <w:t xml:space="preserve"> </w:t>
-      </w:r>
-      <w:r>
-        <w:t xml:space="preserve">as the difference between</w:t>
-      </w:r>
-      <w:r>
-        <w:t xml:space="preserve"> </w:t>
-      </w:r>
-      <m:oMath>
-        <m:sSub>
-          <m:e>
-            <m:r>
-              <m:t>R</m:t>
-            </m:r>
-          </m:e>
-          <m:sub>
-            <m:r>
-              <m:t>e</m:t>
-            </m:r>
-            <m:r>
-              <m:t>c</m:t>
-            </m:r>
-            <m:r>
-              <m:t>o</m:t>
-            </m:r>
-          </m:sub>
-        </m:sSub>
-      </m:oMath>
-      <w:r>
-        <w:t xml:space="preserve"> </w:t>
-      </w:r>
-      <w:r>
-        <w:t xml:space="preserve">and</w:t>
-      </w:r>
-      <w:r>
-        <w:t xml:space="preserve"> </w:t>
-      </w:r>
-      <m:oMath>
-        <m:sSub>
-          <m:e>
-            <m:r>
-              <m:t>R</m:t>
-            </m:r>
-          </m:e>
-          <m:sub>
-            <m:r>
-              <m:t>s</m:t>
-            </m:r>
-            <m:r>
-              <m:t>o</m:t>
-            </m:r>
-            <m:r>
-              <m:t>i</m:t>
-            </m:r>
-            <m:r>
-              <m:t>l</m:t>
-            </m:r>
-          </m:sub>
-        </m:sSub>
-      </m:oMath>
-      <w:r>
-        <w:t xml:space="preserve"> </w:t>
-      </w:r>
-      <w:r>
-        <w:t xml:space="preserve">(except for tropical forests, which had insufficient</w:t>
-      </w:r>
-      <w:r>
-        <w:t xml:space="preserve"> </w:t>
-      </w:r>
-      <m:oMath>
-        <m:sSub>
-          <m:e>
-            <m:r>
-              <m:t>R</m:t>
-            </m:r>
-          </m:e>
-          <m:sub>
-            <m:r>
-              <m:t>e</m:t>
-            </m:r>
-            <m:r>
-              <m:t>c</m:t>
-            </m:r>
-            <m:r>
-              <m:t>o</m:t>
-            </m:r>
-          </m:sub>
-        </m:sSub>
-      </m:oMath>
-      <w:r>
-        <w:t xml:space="preserve"> </w:t>
-      </w:r>
-      <w:r>
-        <w:t xml:space="preserve">data), effectively guaranteeing near-closure of the CO</w:t>
-      </w:r>
-      <w:r>
-        <w:rPr>
-          <w:vertAlign w:val="subscript"/>
-        </w:rPr>
-        <w:t xml:space="preserve">2</w:t>
-      </w:r>
-      <w:r>
-        <w:t xml:space="preserve"> </w:t>
-      </w:r>
-      <w:r>
-        <w:t xml:space="preserve">efflux (respiration) portion of the budget (negative values in Figs. 9-12).</w:t>
-      </w:r>
-      <w:r>
-        <w:t xml:space="preserve"> </w:t>
-      </w:r>
-      <w:r>
-        <w:t xml:space="preserve">In contrast, the CO</w:t>
-      </w:r>
-      <w:r>
-        <w:rPr>
-          <w:vertAlign w:val="subscript"/>
-        </w:rPr>
-        <w:t xml:space="preserve">2</w:t>
-      </w:r>
-      <w:r>
-        <w:t xml:space="preserve"> </w:t>
-      </w:r>
-      <w:r>
-        <w:t xml:space="preserve">influx portion of the budget generally did not</w:t>
-      </w:r>
-      <w:r>
-        <w:t xml:space="preserve"> </w:t>
-      </w:r>
-      <w:r>
-        <w:t xml:space="preserve">“</w:t>
-      </w:r>
-      <w:r>
-        <w:t xml:space="preserve">close</w:t>
-      </w:r>
-      <w:r>
-        <w:t xml:space="preserve">”</w:t>
-      </w:r>
-      <w:r>
-        <w:t xml:space="preserve">: the sum of</w:t>
-      </w:r>
-      <w:r>
-        <w:t xml:space="preserve"> </w:t>
-      </w:r>
-      <m:oMath>
-        <m:sSub>
-          <m:e>
-            <m:r>
-              <m:t>R</m:t>
-            </m:r>
-          </m:e>
-          <m:sub>
-            <m:r>
-              <m:t>a</m:t>
-            </m:r>
-            <m:r>
-              <m:t>u</m:t>
-            </m:r>
-            <m:r>
-              <m:t>t</m:t>
-            </m:r>
-            <m:r>
-              <m:t>o</m:t>
-            </m:r>
-          </m:sub>
-        </m:sSub>
-      </m:oMath>
-      <w:r>
-        <w:t xml:space="preserve"> </w:t>
-      </w:r>
-      <w:r>
-        <w:t xml:space="preserve">(</w:t>
-      </w:r>
-      <m:oMath>
-        <m:sSub>
-          <m:e>
-            <m:r>
-              <m:t>R</m:t>
-            </m:r>
-          </m:e>
-          <m:sub>
-            <m:r>
-              <m:t>r</m:t>
-            </m:r>
-            <m:r>
-              <m:t>o</m:t>
-            </m:r>
-            <m:r>
-              <m:t>o</m:t>
-            </m:r>
-            <m:r>
-              <m:t>t</m:t>
-            </m:r>
-          </m:sub>
-        </m:sSub>
-        <m:r>
-          <m:t>+</m:t>
-        </m:r>
-        <m:sSub>
-          <m:e>
-            <m:r>
-              <m:t>R</m:t>
-            </m:r>
-          </m:e>
-          <m:sub>
-            <m:r>
-              <m:t>a</m:t>
-            </m:r>
-            <m:r>
-              <m:t>u</m:t>
-            </m:r>
-            <m:r>
-              <m:t>t</m:t>
-            </m:r>
-            <m:r>
-              <m:t>o</m:t>
-            </m:r>
-            <m:r>
-              <m:t>−</m:t>
-            </m:r>
-            <m:r>
-              <m:t>a</m:t>
-            </m:r>
-            <m:r>
-              <m:t>g</m:t>
-            </m:r>
-          </m:sub>
-        </m:sSub>
-      </m:oMath>
-      <w:r>
-        <w:t xml:space="preserve">, as described above) and components of</w:t>
-      </w:r>
-      <w:r>
-        <w:t xml:space="preserve"> </w:t>
-      </w:r>
-      <m:oMath>
-        <m:r>
-          <m:t>N</m:t>
-        </m:r>
-        <m:r>
-          <m:t>P</m:t>
-        </m:r>
-        <m:r>
-          <m:t>P</m:t>
-        </m:r>
-      </m:oMath>
-      <w:r>
-        <w:t xml:space="preserve"> </w:t>
-      </w:r>
-      <w:r>
-        <w:t xml:space="preserve">consistently fell short of</w:t>
-      </w:r>
-      <w:r>
-        <w:t xml:space="preserve"> </w:t>
-      </w:r>
-      <m:oMath>
-        <m:r>
-          <m:t>G</m:t>
-        </m:r>
-        <m:r>
-          <m:t>P</m:t>
-        </m:r>
-        <m:r>
-          <m:t>P</m:t>
-        </m:r>
-      </m:oMath>
-      <w:r>
-        <w:t xml:space="preserve"> </w:t>
-      </w:r>
-      <w:r>
-        <w:t xml:space="preserve">by</w:t>
-      </w:r>
-      <w:r>
-        <w:t xml:space="preserve"> </w:t>
-      </w:r>
-      <w:r>
-        <w:rPr>
-          <w:b/>
-        </w:rPr>
-        <w:t xml:space="preserve">##-##</w:t>
-      </w:r>
-      <w:r>
-        <w:t xml:space="preserve"> </w:t>
-      </w:r>
-      <w:r>
-        <w:t xml:space="preserve">Mg C ha</w:t>
-      </w:r>
-      <w:r>
-        <w:rPr>
-          <w:vertAlign w:val="superscript"/>
-        </w:rPr>
-        <w:t xml:space="preserve">-1</w:t>
-      </w:r>
-      <w:r>
-        <w:t xml:space="preserve"> </w:t>
-      </w:r>
-      <w:r>
-        <w:t xml:space="preserve">yr</w:t>
-      </w:r>
-      <w:r>
-        <w:rPr>
-          <w:vertAlign w:val="superscript"/>
-        </w:rPr>
-        <w:t xml:space="preserve">-1</w:t>
-      </w:r>
-      <w:r>
-        <w:t xml:space="preserve"> </w:t>
-      </w:r>
-      <w:r>
-        <w:t xml:space="preserve">, particularly in in young stands.</w:t>
-      </w:r>
-      <w:r>
-        <w:t xml:space="preserve"> </w:t>
-      </w:r>
-      <w:r>
-        <w:t xml:space="preserve">Moreover, there was not consistent budget closure among the components of</w:t>
-      </w:r>
-      <w:r>
-        <w:t xml:space="preserve"> </w:t>
-      </w:r>
-      <m:oMath>
-        <m:r>
-          <m:t>N</m:t>
-        </m:r>
-        <m:r>
-          <m:t>P</m:t>
-        </m:r>
-        <m:r>
-          <m:t>P</m:t>
-        </m:r>
-      </m:oMath>
-      <w:r>
-        <w:t xml:space="preserve">, and substantially different age trends resulting from the sum of components versus total</w:t>
-      </w:r>
-      <w:r>
-        <w:t xml:space="preserve"> </w:t>
-      </w:r>
-      <m:oMath>
-        <m:r>
-          <m:t>N</m:t>
-        </m:r>
-        <m:r>
-          <m:t>P</m:t>
-        </m:r>
-        <m:r>
-          <m:t>P</m:t>
-        </m:r>
-      </m:oMath>
-      <w:r>
-        <w:t xml:space="preserve"> </w:t>
-      </w:r>
-      <w:r>
-        <w:t xml:space="preserve">(Figs. 9-12).</w:t>
-      </w:r>
-    </w:p>
-    <w:p>
-      <w:pPr>
-        <w:pStyle w:val="BodyText"/>
-      </w:pPr>
-      <w:r>
-        <w:t xml:space="preserve">In terms of C stocks, ten variables (all but standing deadwood,</w:t>
-      </w:r>
-      <w:r>
-        <w:t xml:space="preserve"> </w:t>
-      </w:r>
-      <m:oMath>
-        <m:r>
-          <m:t>D</m:t>
-        </m:r>
-        <m:sSub>
-          <m:e>
-            <m:r>
-              <m:t>W</m:t>
-            </m:r>
-          </m:e>
-          <m:sub>
-            <m:r>
-              <m:t>s</m:t>
-            </m:r>
-            <m:r>
-              <m:t>t</m:t>
-            </m:r>
-            <m:r>
-              <m:t>a</m:t>
-            </m:r>
-            <m:r>
-              <m:t>n</m:t>
-            </m:r>
-            <m:r>
-              <m:t>d</m:t>
-            </m:r>
-            <m:r>
-              <m:t>i</m:t>
-            </m:r>
-            <m:r>
-              <m:t>n</m:t>
-            </m:r>
-            <m:r>
-              <m:t>g</m:t>
-            </m:r>
-          </m:sub>
-        </m:sSub>
-      </m:oMath>
-      <w:r>
-        <w:t xml:space="preserve">) had sufficient data to test for age trends (Table 1, Figs. 8, S20-S30).</w:t>
-      </w:r>
-      <w:r>
-        <w:t xml:space="preserve"> </w:t>
-      </w:r>
-      <w:r>
-        <w:t xml:space="preserve">All of these displayed a significant overall increase with with</w:t>
-      </w:r>
-      <w:r>
-        <w:t xml:space="preserve"> </w:t>
-      </w:r>
-      <m:oMath>
-        <m:r>
-          <m:t>l</m:t>
-        </m:r>
-        <m:r>
-          <m:t>o</m:t>
-        </m:r>
-        <m:r>
-          <m:t>g</m:t>
-        </m:r>
-        <m:r>
-          <m:t>10</m:t>
-        </m:r>
-        <m:r>
-          <m:t>[</m:t>
-        </m:r>
-        <m:r>
-          <m:t>s</m:t>
-        </m:r>
-        <m:r>
-          <m:t>t</m:t>
-        </m:r>
-        <m:r>
-          <m:t>a</m:t>
-        </m:r>
-        <m:r>
-          <m:t>n</m:t>
-        </m:r>
-        <m:r>
-          <m:t>d</m:t>
-        </m:r>
-        <m:r>
-          <m:t>.</m:t>
-        </m:r>
-        <m:r>
-          <m:t>a</m:t>
-        </m:r>
-        <m:r>
-          <m:t>g</m:t>
-        </m:r>
-        <m:r>
-          <m:t>e</m:t>
-        </m:r>
-        <m:r>
-          <m:t>]</m:t>
-        </m:r>
-      </m:oMath>
-      <w:r>
-        <w:t xml:space="preserve">.</w:t>
-      </w:r>
-      <w:r>
-        <w:t xml:space="preserve"> </w:t>
-      </w:r>
-      <w:r>
-        <w:t xml:space="preserve">There were sufficient data to model age</w:t>
-      </w:r>
-      <w:r>
-        <w:t xml:space="preserve"> </w:t>
-      </w:r>
-      <m:oMath>
-        <m:r>
-          <m:t>×</m:t>
-        </m:r>
-      </m:oMath>
-      <w:r>
-        <w:t xml:space="preserve"> </w:t>
-      </w:r>
-      <w:r>
-        <w:t xml:space="preserve">biome interactions were also significant for all ten of these C stock variables (Table S2), with living C stocks tending to accumulate more rapidly during the early stages of forest regrowth in tropical forests (Figs. 8, S20-S30).</w:t>
-      </w:r>
-      <w:r>
-        <w:t xml:space="preserve"> </w:t>
-      </w:r>
-      <w:r>
-        <w:t xml:space="preserve">In the case of two non-living C stocks (</w:t>
-      </w:r>
-      <m:oMath>
-        <m:r>
-          <m:t>D</m:t>
-        </m:r>
-        <m:sSub>
-          <m:e>
-            <m:r>
-              <m:t>W</m:t>
-            </m:r>
-          </m:e>
-          <m:sub>
-            <m:r>
-              <m:t>d</m:t>
-            </m:r>
-            <m:r>
-              <m:t>o</m:t>
-            </m:r>
-            <m:r>
-              <m:t>w</m:t>
-            </m:r>
-            <m:r>
-              <m:t>n</m:t>
-            </m:r>
-          </m:sub>
-        </m:sSub>
-      </m:oMath>
-      <w:r>
-        <w:t xml:space="preserve"> </w:t>
-      </w:r>
-      <w:r>
-        <w:t xml:space="preserve">and</w:t>
-      </w:r>
-      <w:r>
-        <w:t xml:space="preserve"> </w:t>
-      </w:r>
-      <m:oMath>
-        <m:r>
-          <m:t>O</m:t>
-        </m:r>
-        <m:r>
-          <m:t>L</m:t>
-        </m:r>
-      </m:oMath>
-      <w:r>
-        <w:t xml:space="preserve">), age</w:t>
-      </w:r>
-      <w:r>
-        <w:t xml:space="preserve"> </w:t>
-      </w:r>
-      <m:oMath>
-        <m:r>
-          <m:t>×</m:t>
-        </m:r>
-      </m:oMath>
-      <w:r>
-        <w:t xml:space="preserve"> </w:t>
-      </w:r>
-      <w:r>
-        <w:t xml:space="preserve">biome interactions were such that</w:t>
-      </w:r>
-      <w:r>
-        <w:t xml:space="preserve"> </w:t>
-      </w:r>
-      <w:r>
-        <w:t xml:space="preserve">Specifically,</w:t>
-      </w:r>
-      <w:r>
-        <w:t xml:space="preserve"> </w:t>
-      </w:r>
-      <m:oMath>
-        <m:r>
-          <m:t>D</m:t>
-        </m:r>
-        <m:sSub>
-          <m:e>
-            <m:r>
-              <m:t>W</m:t>
-            </m:r>
-          </m:e>
-          <m:sub>
-            <m:r>
-              <m:t>d</m:t>
-            </m:r>
-            <m:r>
-              <m:t>o</m:t>
-            </m:r>
-            <m:r>
-              <m:t>w</m:t>
-            </m:r>
-            <m:r>
-              <m:t>n</m:t>
-            </m:r>
-          </m:sub>
-        </m:sSub>
-      </m:oMath>
-      <w:r>
-        <w:t xml:space="preserve"> </w:t>
-      </w:r>
-      <w:r>
-        <w:t xml:space="preserve">declined with age in temperate and boreal forests, compared to an increase with age in tropical forests (Figs. 8, S29).</w:t>
-      </w:r>
-      <w:r>
-        <w:t xml:space="preserve"> </w:t>
-      </w:r>
-      <w:r>
-        <w:t xml:space="preserve">Similarly,</w:t>
-      </w:r>
-      <w:r>
-        <w:t xml:space="preserve"> </w:t>
-      </w:r>
-      <m:oMath>
-        <m:r>
-          <m:t>O</m:t>
-        </m:r>
-        <m:r>
-          <m:t>L</m:t>
-        </m:r>
-      </m:oMath>
-      <w:r>
-        <w:t xml:space="preserve"> </w:t>
-      </w:r>
-      <w:r>
-        <w:t xml:space="preserve">declined slightly with age in temperate broadleaf forests, contrasting an increase in the other three biomes (Figs. 8, S30).</w:t>
       </w:r>
     </w:p>
     <w:p>
@@ -9593,7 +8712,7 @@
     </w:p>
     <w:p>
       <w:pPr>
-        <w:pStyle w:val="CaptionedFigure"/>
+        <w:pStyle w:val="BodyText"/>
       </w:pPr>
       <w:r>
         <w:drawing>
@@ -9637,42 +8756,138 @@
           </wp:inline>
         </w:drawing>
       </w:r>
-    </w:p>
-    <w:p>
-      <w:pPr>
-        <w:pStyle w:val="ImageCaption"/>
-      </w:pPr>
-      <w:r>
-        <w:t xml:space="preserve">Figure 12 | Age trends in C cycling in boreal conifer forests. Selection of variables for plotting seeks to maximize sample size and broad geographic representation while representing all elements of C cycle. Asterisks indicate variables whose age trends were calculated based on other variables (</w:t>
-      </w:r>
-      <w:r>
-        <w:rPr>
-          <w:i/>
-        </w:rPr>
-        <w:t xml:space="preserve">young and mature forests;</w:t>
-      </w:r>
-      <w:r>
-        <w:rPr>
-          <w:i/>
-        </w:rPr>
-        <w:t xml:space="preserve"> </w:t>
-      </w:r>
-      <w:r>
-        <w:rPr>
-          <w:b/>
-          <w:i/>
-        </w:rPr>
-        <w:t xml:space="preserve">young forests only;</w:t>
-      </w:r>
-      <w:r>
-        <w:rPr>
-          <w:b/>
-          <w:i/>
-        </w:rPr>
-        <w:t xml:space="preserve"> </w:t>
-      </w:r>
-      <w:r>
-        <w:t xml:space="preserve">mature forests only), as follows:</w:t>
+      <w:r>
+        <w:t xml:space="preserve"> </w:t>
+      </w:r>
+      <w:r>
+        <w:rPr>
+          <w:i/>
+        </w:rPr>
+        <w:t xml:space="preserve">(paragraph on young vs mature)</w:t>
+      </w:r>
+    </w:p>
+    <w:p>
+      <w:pPr>
+        <w:pStyle w:val="BodyText"/>
+      </w:pPr>
+      <w:r>
+        <w:t xml:space="preserve">Differences in C fluxes across biomes typically paralleled those observed for mature forests, with C cycling generally most rapid in the tropics and slowest in boreal forests.</w:t>
+      </w:r>
+      <w:r>
+        <w:t xml:space="preserve"> </w:t>
+      </w:r>
+      <w:r>
+        <w:t xml:space="preserve">The single exception was</w:t>
+      </w:r>
+      <w:r>
+        <w:t xml:space="preserve"> </w:t>
+      </w:r>
+      <m:oMath>
+        <m:r>
+          <m:t>A</m:t>
+        </m:r>
+        <m:r>
+          <m:t>N</m:t>
+        </m:r>
+        <m:r>
+          <m:t>P</m:t>
+        </m:r>
+        <m:sSub>
+          <m:e>
+            <m:r>
+              <m:t>P</m:t>
+            </m:r>
+          </m:e>
+          <m:sub>
+            <m:r>
+              <m:t>s</m:t>
+            </m:r>
+            <m:r>
+              <m:t>t</m:t>
+            </m:r>
+            <m:r>
+              <m:t>e</m:t>
+            </m:r>
+            <m:r>
+              <m:t>m</m:t>
+            </m:r>
+          </m:sub>
+        </m:sSub>
+      </m:oMath>
+      <w:r>
+        <w:t xml:space="preserve">, for which temperate broadleaf and conifer forests had similar flux rates than tropical forests.</w:t>
+      </w:r>
+      <w:r>
+        <w:t xml:space="preserve"> </w:t>
+      </w:r>
+      <w:r>
+        <w:t xml:space="preserve">Notably, and in contrast to the lack of biome differences in</w:t>
+      </w:r>
+      <w:r>
+        <w:t xml:space="preserve"> </w:t>
+      </w:r>
+      <m:oMath>
+        <m:r>
+          <m:t>N</m:t>
+        </m:r>
+        <m:r>
+          <m:t>E</m:t>
+        </m:r>
+        <m:r>
+          <m:t>P</m:t>
+        </m:r>
+      </m:oMath>
+      <w:r>
+        <w:t xml:space="preserve"> </w:t>
+      </w:r>
+      <w:r>
+        <w:t xml:space="preserve">for mature forests (Fig. 7), the tendency for temperate forests to have greater fluxes than boreal forests held for</w:t>
+      </w:r>
+      <w:r>
+        <w:t xml:space="preserve"> </w:t>
+      </w:r>
+      <m:oMath>
+        <m:r>
+          <m:t>N</m:t>
+        </m:r>
+        <m:r>
+          <m:t>E</m:t>
+        </m:r>
+        <m:r>
+          <m:t>P</m:t>
+        </m:r>
+      </m:oMath>
+      <w:r>
+        <w:t xml:space="preserve"> </w:t>
+      </w:r>
+      <w:r>
+        <w:t xml:space="preserve">in regrowth forests (tropical forests excluded because of insufficient data).</w:t>
+      </w:r>
+    </w:p>
+    <w:p>
+      <w:pPr>
+        <w:pStyle w:val="BodyText"/>
+      </w:pPr>
+      <w:r>
+        <w:t xml:space="preserve">“</w:t>
+      </w:r>
+      <w:r>
+        <w:t xml:space="preserve">Closure</w:t>
+      </w:r>
+      <w:r>
+        <w:t xml:space="preserve">”</w:t>
+      </w:r>
+      <w:r>
+        <w:t xml:space="preserve"> </w:t>
+      </w:r>
+      <w:r>
+        <w:t xml:space="preserve">and internal consistency of the C flux budget was less successful for young than mature forests (Figs. 9-12).</w:t>
+      </w:r>
+      <w:r>
+        <w:t xml:space="preserve"> </w:t>
+      </w:r>
+      <w:r>
+        <w:t xml:space="preserve">Summed regression equations for</w:t>
       </w:r>
       <w:r>
         <w:t xml:space="preserve"> </w:t>
@@ -9686,70 +8901,37 @@
           </m:e>
           <m:sub>
             <m:r>
-              <m:t>a</m:t>
-            </m:r>
-            <m:r>
-              <m:t>u</m:t>
+              <m:t>s</m:t>
+            </m:r>
+            <m:r>
+              <m:t>o</m:t>
+            </m:r>
+            <m:r>
+              <m:t>i</m:t>
+            </m:r>
+            <m:r>
+              <m:t>l</m:t>
+            </m:r>
+            <m:r>
+              <m:t>−</m:t>
+            </m:r>
+            <m:r>
+              <m:t>h</m:t>
+            </m:r>
+            <m:r>
+              <m:t>e</m:t>
             </m:r>
             <m:r>
               <m:t>t</m:t>
-            </m:r>
-            <m:r>
-              <m:t>o</m:t>
-            </m:r>
-            <m:r>
-              <m:t>−</m:t>
-            </m:r>
-            <m:r>
-              <m:t>a</m:t>
-            </m:r>
-            <m:r>
-              <m:t>g</m:t>
             </m:r>
           </m:sub>
         </m:sSub>
-        <m:r>
-          <m:t>=</m:t>
-        </m:r>
-        <m:sSub>
-          <m:e>
-            <m:r>
-              <m:t>R</m:t>
-            </m:r>
-          </m:e>
-          <m:sub>
-            <m:r>
-              <m:t>e</m:t>
-            </m:r>
-            <m:r>
-              <m:t>c</m:t>
-            </m:r>
-            <m:r>
-              <m:t>o</m:t>
-            </m:r>
-          </m:sub>
-        </m:sSub>
-        <m:r>
-          <m:t>−</m:t>
-        </m:r>
-        <m:r>
-          <m:t>R</m:t>
-        </m:r>
-        <m:r>
-          <m:t>s</m:t>
-        </m:r>
-        <m:r>
-          <m:t>o</m:t>
-        </m:r>
-        <m:r>
-          <m:t>i</m:t>
-        </m:r>
-        <m:r>
-          <m:t>l</m:t>
-        </m:r>
       </m:oMath>
       <w:r>
-        <w:t xml:space="preserve">; ANPP_{woody}=min(ANPP_{stem},ANPP_{woody});</w:t>
+        <w:t xml:space="preserve"> </w:t>
+      </w:r>
+      <w:r>
+        <w:t xml:space="preserve">and</w:t>
       </w:r>
       <w:r>
         <w:t xml:space="preserve"> </w:t>
@@ -9758,21 +8940,12 @@
         <m:sSub>
           <m:e>
             <m:r>
-              <m:t>B</m:t>
+              <m:t>R</m:t>
             </m:r>
           </m:e>
           <m:sub>
             <m:r>
-              <m:t>a</m:t>
-            </m:r>
-            <m:r>
-              <m:t>g</m:t>
-            </m:r>
-            <m:r>
-              <m:t>−</m:t>
-            </m:r>
-            <m:r>
-              <m:t>w</m:t>
+              <m:t>r</m:t>
             </m:r>
             <m:r>
               <m:t>o</m:t>
@@ -9781,85 +8954,16 @@
               <m:t>o</m:t>
             </m:r>
             <m:r>
-              <m:t>d</m:t>
+              <m:t>t</m:t>
             </m:r>
           </m:sub>
         </m:sSub>
-        <m:r>
-          <m:t>=</m:t>
-        </m:r>
-        <m:r>
-          <m:t>m</m:t>
-        </m:r>
-        <m:r>
-          <m:t>a</m:t>
-        </m:r>
-        <m:r>
-          <m:t>x</m:t>
-        </m:r>
-        <m:r>
-          <m:t>(</m:t>
-        </m:r>
-        <m:r>
-          <m:t>0</m:t>
-        </m:r>
-        <m:r>
-          <m:t>,</m:t>
-        </m:r>
-        <m:sSub>
-          <m:e>
-            <m:r>
-              <m:t>B</m:t>
-            </m:r>
-          </m:e>
-          <m:sub>
-            <m:r>
-              <m:t>a</m:t>
-            </m:r>
-            <m:r>
-              <m:t>g</m:t>
-            </m:r>
-          </m:sub>
-        </m:sSub>
-        <m:r>
-          <m:t>−</m:t>
-        </m:r>
-        <m:sSub>
-          <m:e>
-            <m:r>
-              <m:t>B</m:t>
-            </m:r>
-          </m:e>
-          <m:sub>
-            <m:r>
-              <m:t>f</m:t>
-            </m:r>
-            <m:r>
-              <m:t>o</m:t>
-            </m:r>
-            <m:r>
-              <m:t>l</m:t>
-            </m:r>
-            <m:r>
-              <m:t>i</m:t>
-            </m:r>
-            <m:r>
-              <m:t>a</m:t>
-            </m:r>
-            <m:r>
-              <m:t>g</m:t>
-            </m:r>
-            <m:r>
-              <m:t>e</m:t>
-            </m:r>
-          </m:sub>
-        </m:sSub>
-        <m:r>
-          <m:t>)</m:t>
-        </m:r>
       </m:oMath>
       <w:r>
-        <w:t xml:space="preserve">;</w:t>
+        <w:t xml:space="preserve"> </w:t>
+      </w:r>
+      <w:r>
+        <w:t xml:space="preserve">were generally very close to</w:t>
       </w:r>
       <w:r>
         <w:t xml:space="preserve"> </w:t>
@@ -9868,144 +8972,112 @@
         <m:sSub>
           <m:e>
             <m:r>
-              <m:t>B</m:t>
+              <m:t>R</m:t>
             </m:r>
           </m:e>
           <m:sub>
             <m:r>
-              <m:t>r</m:t>
+              <m:t>s</m:t>
             </m:r>
             <m:r>
               <m:t>o</m:t>
             </m:r>
             <m:r>
-              <m:t>o</m:t>
-            </m:r>
-            <m:r>
-              <m:t>t</m:t>
-            </m:r>
-            <m:r>
-              <m:t>−</m:t>
-            </m:r>
-            <m:r>
-              <m:t>c</m:t>
-            </m:r>
-            <m:r>
-              <m:t>o</m:t>
-            </m:r>
-            <m:r>
-              <m:t>a</m:t>
-            </m:r>
-            <m:r>
-              <m:t>r</m:t>
-            </m:r>
-            <m:r>
-              <m:t>s</m:t>
-            </m:r>
-            <m:r>
-              <m:t>e</m:t>
+              <m:t>i</m:t>
+            </m:r>
+            <m:r>
+              <m:t>l</m:t>
             </m:r>
           </m:sub>
         </m:sSub>
-        <m:r>
-          <m:t>=</m:t>
-        </m:r>
-        <m:r>
-          <m:t>m</m:t>
-        </m:r>
-        <m:r>
-          <m:t>a</m:t>
-        </m:r>
-        <m:r>
-          <m:t>x</m:t>
-        </m:r>
-        <m:r>
-          <m:t>(</m:t>
-        </m:r>
-        <m:r>
-          <m:t>0</m:t>
-        </m:r>
-        <m:r>
-          <m:t>,</m:t>
-        </m:r>
+      </m:oMath>
+      <w:r>
+        <w:t xml:space="preserve">.</w:t>
+      </w:r>
+      <w:r>
+        <w:t xml:space="preserve"> </w:t>
+      </w:r>
+      <w:r>
+        <w:t xml:space="preserve">We calculated</w:t>
+      </w:r>
+      <w:r>
+        <w:t xml:space="preserve"> </w:t>
+      </w:r>
+      <m:oMath>
         <m:sSub>
           <m:e>
             <m:r>
-              <m:t>B</m:t>
+              <m:t>R</m:t>
             </m:r>
           </m:e>
           <m:sub>
             <m:r>
-              <m:t>r</m:t>
+              <m:t>a</m:t>
+            </m:r>
+            <m:r>
+              <m:t>u</m:t>
+            </m:r>
+            <m:r>
+              <m:t>t</m:t>
             </m:r>
             <m:r>
               <m:t>o</m:t>
             </m:r>
             <m:r>
-              <m:t>o</m:t>
-            </m:r>
-            <m:r>
-              <m:t>t</m:t>
+              <m:t>−</m:t>
+            </m:r>
+            <m:r>
+              <m:t>a</m:t>
+            </m:r>
+            <m:r>
+              <m:t>g</m:t>
             </m:r>
           </m:sub>
         </m:sSub>
-        <m:r>
-          <m:t>−</m:t>
-        </m:r>
+      </m:oMath>
+      <w:r>
+        <w:t xml:space="preserve"> </w:t>
+      </w:r>
+      <w:r>
+        <w:t xml:space="preserve">as the difference between</w:t>
+      </w:r>
+      <w:r>
+        <w:t xml:space="preserve"> </w:t>
+      </w:r>
+      <m:oMath>
         <m:sSub>
           <m:e>
             <m:r>
-              <m:t>B</m:t>
+              <m:t>R</m:t>
             </m:r>
           </m:e>
           <m:sub>
             <m:r>
-              <m:t>r</m:t>
+              <m:t>e</m:t>
+            </m:r>
+            <m:r>
+              <m:t>c</m:t>
             </m:r>
             <m:r>
               <m:t>o</m:t>
-            </m:r>
-            <m:r>
-              <m:t>o</m:t>
-            </m:r>
-            <m:r>
-              <m:t>t</m:t>
-            </m:r>
-            <m:r>
-              <m:t>−</m:t>
-            </m:r>
-            <m:r>
-              <m:t>f</m:t>
-            </m:r>
-            <m:r>
-              <m:t>i</m:t>
-            </m:r>
-            <m:r>
-              <m:t>n</m:t>
-            </m:r>
-            <m:r>
-              <m:t>e</m:t>
             </m:r>
           </m:sub>
         </m:sSub>
-        <m:r>
-          <m:t>)</m:t>
-        </m:r>
       </m:oMath>
       <w:r>
-        <w:t xml:space="preserve">;</w:t>
+        <w:t xml:space="preserve"> </w:t>
+      </w:r>
+      <w:r>
+        <w:t xml:space="preserve">and</w:t>
       </w:r>
       <w:r>
         <w:t xml:space="preserve"> </w:t>
       </w:r>
       <m:oMath>
-        <m:r>
-          <m:t>D</m:t>
-        </m:r>
         <m:sSub>
           <m:e>
             <m:r>
-              <m:t>W</m:t>
+              <m:t>R</m:t>
             </m:r>
           </m:e>
           <m:sub>
@@ -10013,103 +9085,560 @@
               <m:t>s</m:t>
             </m:r>
             <m:r>
-              <m:t>t</m:t>
-            </m:r>
-            <m:r>
-              <m:t>a</m:t>
-            </m:r>
-            <m:r>
-              <m:t>n</m:t>
-            </m:r>
-            <m:r>
-              <m:t>d</m:t>
+              <m:t>o</m:t>
             </m:r>
             <m:r>
               <m:t>i</m:t>
             </m:r>
             <m:r>
-              <m:t>n</m:t>
-            </m:r>
-            <m:r>
-              <m:t>g</m:t>
+              <m:t>l</m:t>
             </m:r>
           </m:sub>
         </m:sSub>
-        <m:r>
-          <m:t>=</m:t>
-        </m:r>
-        <m:r>
-          <m:t>m</m:t>
-        </m:r>
-        <m:r>
-          <m:t>a</m:t>
-        </m:r>
-        <m:r>
-          <m:t>x</m:t>
-        </m:r>
-        <m:r>
-          <m:t>(</m:t>
-        </m:r>
-        <m:r>
-          <m:t>0</m:t>
-        </m:r>
-        <m:r>
-          <m:t>,</m:t>
-        </m:r>
-        <m:r>
-          <m:t>D</m:t>
-        </m:r>
+      </m:oMath>
+      <w:r>
+        <w:t xml:space="preserve"> </w:t>
+      </w:r>
+      <w:r>
+        <w:t xml:space="preserve">(except for tropical forests, which had insufficient</w:t>
+      </w:r>
+      <w:r>
+        <w:t xml:space="preserve"> </w:t>
+      </w:r>
+      <m:oMath>
         <m:sSub>
           <m:e>
             <m:r>
-              <m:t>W</m:t>
+              <m:t>R</m:t>
             </m:r>
           </m:e>
           <m:sub>
             <m:r>
-              <m:t>t</m:t>
+              <m:t>e</m:t>
+            </m:r>
+            <m:r>
+              <m:t>c</m:t>
             </m:r>
             <m:r>
               <m:t>o</m:t>
-            </m:r>
-            <m:r>
-              <m:t>t</m:t>
             </m:r>
           </m:sub>
         </m:sSub>
-        <m:r>
-          <m:t>−</m:t>
-        </m:r>
-        <m:r>
-          <m:t>D</m:t>
-        </m:r>
+      </m:oMath>
+      <w:r>
+        <w:t xml:space="preserve"> </w:t>
+      </w:r>
+      <w:r>
+        <w:t xml:space="preserve">data), effectively guaranteeing near-closure of the CO</w:t>
+      </w:r>
+      <w:r>
+        <w:rPr>
+          <w:vertAlign w:val="subscript"/>
+        </w:rPr>
+        <w:t xml:space="preserve">2</w:t>
+      </w:r>
+      <w:r>
+        <w:t xml:space="preserve"> </w:t>
+      </w:r>
+      <w:r>
+        <w:t xml:space="preserve">efflux (respiration) portion of the budget (negative values in Figs. 9-12).</w:t>
+      </w:r>
+      <w:r>
+        <w:t xml:space="preserve"> </w:t>
+      </w:r>
+      <w:r>
+        <w:t xml:space="preserve">In contrast, the CO</w:t>
+      </w:r>
+      <w:r>
+        <w:rPr>
+          <w:vertAlign w:val="subscript"/>
+        </w:rPr>
+        <w:t xml:space="preserve">2</w:t>
+      </w:r>
+      <w:r>
+        <w:t xml:space="preserve"> </w:t>
+      </w:r>
+      <w:r>
+        <w:t xml:space="preserve">influx portion of the budget generally did not</w:t>
+      </w:r>
+      <w:r>
+        <w:t xml:space="preserve"> </w:t>
+      </w:r>
+      <w:r>
+        <w:t xml:space="preserve">“</w:t>
+      </w:r>
+      <w:r>
+        <w:t xml:space="preserve">close</w:t>
+      </w:r>
+      <w:r>
+        <w:t xml:space="preserve">”</w:t>
+      </w:r>
+      <w:r>
+        <w:t xml:space="preserve">: the sum of</w:t>
+      </w:r>
+      <w:r>
+        <w:t xml:space="preserve"> </w:t>
+      </w:r>
+      <m:oMath>
         <m:sSub>
           <m:e>
             <m:r>
-              <m:t>W</m:t>
+              <m:t>R</m:t>
             </m:r>
           </m:e>
           <m:sub>
             <m:r>
-              <m:t>d</m:t>
+              <m:t>a</m:t>
+            </m:r>
+            <m:r>
+              <m:t>u</m:t>
+            </m:r>
+            <m:r>
+              <m:t>t</m:t>
             </m:r>
             <m:r>
               <m:t>o</m:t>
-            </m:r>
-            <m:r>
-              <m:t>w</m:t>
-            </m:r>
-            <m:r>
-              <m:t>n</m:t>
             </m:r>
           </m:sub>
         </m:sSub>
-        <m:r>
-          <m:t>)</m:t>
-        </m:r>
       </m:oMath>
       <w:r>
+        <w:t xml:space="preserve"> </w:t>
+      </w:r>
+      <w:r>
+        <w:t xml:space="preserve">(</w:t>
+      </w:r>
+      <m:oMath>
+        <m:sSub>
+          <m:e>
+            <m:r>
+              <m:t>R</m:t>
+            </m:r>
+          </m:e>
+          <m:sub>
+            <m:r>
+              <m:t>r</m:t>
+            </m:r>
+            <m:r>
+              <m:t>o</m:t>
+            </m:r>
+            <m:r>
+              <m:t>o</m:t>
+            </m:r>
+            <m:r>
+              <m:t>t</m:t>
+            </m:r>
+          </m:sub>
+        </m:sSub>
+        <m:r>
+          <m:t>+</m:t>
+        </m:r>
+        <m:sSub>
+          <m:e>
+            <m:r>
+              <m:t>R</m:t>
+            </m:r>
+          </m:e>
+          <m:sub>
+            <m:r>
+              <m:t>a</m:t>
+            </m:r>
+            <m:r>
+              <m:t>u</m:t>
+            </m:r>
+            <m:r>
+              <m:t>t</m:t>
+            </m:r>
+            <m:r>
+              <m:t>o</m:t>
+            </m:r>
+            <m:r>
+              <m:t>−</m:t>
+            </m:r>
+            <m:r>
+              <m:t>a</m:t>
+            </m:r>
+            <m:r>
+              <m:t>g</m:t>
+            </m:r>
+          </m:sub>
+        </m:sSub>
+      </m:oMath>
+      <w:r>
+        <w:t xml:space="preserve">, as described above) and components of</w:t>
+      </w:r>
+      <w:r>
+        <w:t xml:space="preserve"> </w:t>
+      </w:r>
+      <m:oMath>
+        <m:r>
+          <m:t>N</m:t>
+        </m:r>
+        <m:r>
+          <m:t>P</m:t>
+        </m:r>
+        <m:r>
+          <m:t>P</m:t>
+        </m:r>
+      </m:oMath>
+      <w:r>
+        <w:t xml:space="preserve"> </w:t>
+      </w:r>
+      <w:r>
+        <w:t xml:space="preserve">consistently fell short of</w:t>
+      </w:r>
+      <w:r>
+        <w:t xml:space="preserve"> </w:t>
+      </w:r>
+      <m:oMath>
+        <m:r>
+          <m:t>G</m:t>
+        </m:r>
+        <m:r>
+          <m:t>P</m:t>
+        </m:r>
+        <m:r>
+          <m:t>P</m:t>
+        </m:r>
+      </m:oMath>
+      <w:r>
+        <w:t xml:space="preserve">, particularly in in young stands (range across forest types and ages: 0.9-7.6 Mg C ha</w:t>
+      </w:r>
+      <w:r>
+        <w:rPr>
+          <w:vertAlign w:val="superscript"/>
+        </w:rPr>
+        <w:t xml:space="preserve">-1</w:t>
+      </w:r>
+      <w:r>
+        <w:t xml:space="preserve"> </w:t>
+      </w:r>
+      <w:r>
+        <w:t xml:space="preserve">yr</w:t>
+      </w:r>
+      <w:r>
+        <w:rPr>
+          <w:vertAlign w:val="superscript"/>
+        </w:rPr>
+        <w:t xml:space="preserve">-1</w:t>
+      </w:r>
+      <w:r>
+        <w:t xml:space="preserve">).</w:t>
+      </w:r>
+      <w:r>
+        <w:t xml:space="preserve"> </w:t>
+      </w:r>
+      <w:r>
+        <w:t xml:space="preserve">Moreover, there was not consistent budget closure among the components of</w:t>
+      </w:r>
+      <w:r>
+        <w:t xml:space="preserve"> </w:t>
+      </w:r>
+      <m:oMath>
+        <m:r>
+          <m:t>N</m:t>
+        </m:r>
+        <m:r>
+          <m:t>P</m:t>
+        </m:r>
+        <m:r>
+          <m:t>P</m:t>
+        </m:r>
+      </m:oMath>
+      <w:r>
+        <w:t xml:space="preserve">, and substantially different age trends resulting from the sum of components versus total</w:t>
+      </w:r>
+      <w:r>
+        <w:t xml:space="preserve"> </w:t>
+      </w:r>
+      <m:oMath>
+        <m:r>
+          <m:t>N</m:t>
+        </m:r>
+        <m:r>
+          <m:t>P</m:t>
+        </m:r>
+        <m:r>
+          <m:t>P</m:t>
+        </m:r>
+      </m:oMath>
+      <w:r>
+        <w:t xml:space="preserve"> </w:t>
+      </w:r>
+      <w:r>
+        <w:t xml:space="preserve">(Figs. 9-12).</w:t>
+      </w:r>
+    </w:p>
+    <w:p>
+      <w:pPr>
+        <w:pStyle w:val="BodyText"/>
+      </w:pPr>
+      <w:r>
+        <w:t xml:space="preserve">In terms of C stocks, ten variables (all but standing deadwood,</w:t>
+      </w:r>
+      <w:r>
+        <w:t xml:space="preserve"> </w:t>
+      </w:r>
+      <m:oMath>
+        <m:r>
+          <m:t>D</m:t>
+        </m:r>
+        <m:sSub>
+          <m:e>
+            <m:r>
+              <m:t>W</m:t>
+            </m:r>
+          </m:e>
+          <m:sub>
+            <m:r>
+              <m:t>s</m:t>
+            </m:r>
+            <m:r>
+              <m:t>t</m:t>
+            </m:r>
+            <m:r>
+              <m:t>a</m:t>
+            </m:r>
+            <m:r>
+              <m:t>n</m:t>
+            </m:r>
+            <m:r>
+              <m:t>d</m:t>
+            </m:r>
+            <m:r>
+              <m:t>i</m:t>
+            </m:r>
+            <m:r>
+              <m:t>n</m:t>
+            </m:r>
+            <m:r>
+              <m:t>g</m:t>
+            </m:r>
+          </m:sub>
+        </m:sSub>
+      </m:oMath>
+      <w:r>
+        <w:t xml:space="preserve">) had sufficient data to test for age trends (Table 1, Figs. 8, S20-S30).</w:t>
+      </w:r>
+      <w:r>
+        <w:t xml:space="preserve"> </w:t>
+      </w:r>
+      <w:r>
+        <w:t xml:space="preserve">All of these displayed a significant overall increase with with</w:t>
+      </w:r>
+      <w:r>
+        <w:t xml:space="preserve"> </w:t>
+      </w:r>
+      <m:oMath>
+        <m:r>
+          <m:t>l</m:t>
+        </m:r>
+        <m:r>
+          <m:t>o</m:t>
+        </m:r>
+        <m:r>
+          <m:t>g</m:t>
+        </m:r>
+        <m:r>
+          <m:t>10</m:t>
+        </m:r>
+        <m:r>
+          <m:t>[</m:t>
+        </m:r>
+        <m:r>
+          <m:t>s</m:t>
+        </m:r>
+        <m:r>
+          <m:t>t</m:t>
+        </m:r>
+        <m:r>
+          <m:t>a</m:t>
+        </m:r>
+        <m:r>
+          <m:t>n</m:t>
+        </m:r>
+        <m:r>
+          <m:t>d</m:t>
+        </m:r>
+        <m:r>
+          <m:t>.</m:t>
+        </m:r>
+        <m:r>
+          <m:t>a</m:t>
+        </m:r>
+        <m:r>
+          <m:t>g</m:t>
+        </m:r>
+        <m:r>
+          <m:t>e</m:t>
+        </m:r>
+        <m:r>
+          <m:t>]</m:t>
+        </m:r>
+      </m:oMath>
+      <w:r>
         <w:t xml:space="preserve">.</w:t>
+      </w:r>
+      <w:r>
+        <w:t xml:space="preserve"> </w:t>
+      </w:r>
+      <w:r>
+        <w:t xml:space="preserve">There were sufficient data to model age</w:t>
+      </w:r>
+      <w:r>
+        <w:t xml:space="preserve"> </w:t>
+      </w:r>
+      <m:oMath>
+        <m:r>
+          <m:t>×</m:t>
+        </m:r>
+      </m:oMath>
+      <w:r>
+        <w:t xml:space="preserve"> </w:t>
+      </w:r>
+      <w:r>
+        <w:t xml:space="preserve">biome interactions were also significant for all ten of these C stock variables (Table S2), with living C stocks tending to accumulate more rapidly during the early stages of forest regrowth in tropical forests (Figs. 8, S20-S30).</w:t>
+      </w:r>
+      <w:r>
+        <w:t xml:space="preserve"> </w:t>
+      </w:r>
+      <w:r>
+        <w:t xml:space="preserve">In the case of two non-living C stocks (</w:t>
+      </w:r>
+      <m:oMath>
+        <m:r>
+          <m:t>D</m:t>
+        </m:r>
+        <m:sSub>
+          <m:e>
+            <m:r>
+              <m:t>W</m:t>
+            </m:r>
+          </m:e>
+          <m:sub>
+            <m:r>
+              <m:t>d</m:t>
+            </m:r>
+            <m:r>
+              <m:t>o</m:t>
+            </m:r>
+            <m:r>
+              <m:t>w</m:t>
+            </m:r>
+            <m:r>
+              <m:t>n</m:t>
+            </m:r>
+          </m:sub>
+        </m:sSub>
+      </m:oMath>
+      <w:r>
+        <w:t xml:space="preserve"> </w:t>
+      </w:r>
+      <w:r>
+        <w:t xml:space="preserve">and</w:t>
+      </w:r>
+      <w:r>
+        <w:t xml:space="preserve"> </w:t>
+      </w:r>
+      <m:oMath>
+        <m:r>
+          <m:t>O</m:t>
+        </m:r>
+        <m:r>
+          <m:t>L</m:t>
+        </m:r>
+      </m:oMath>
+      <w:r>
+        <w:t xml:space="preserve">), age</w:t>
+      </w:r>
+      <w:r>
+        <w:t xml:space="preserve"> </w:t>
+      </w:r>
+      <m:oMath>
+        <m:r>
+          <m:t>×</m:t>
+        </m:r>
+      </m:oMath>
+      <w:r>
+        <w:t xml:space="preserve"> </w:t>
+      </w:r>
+      <w:r>
+        <w:t xml:space="preserve">biome interactions were such that</w:t>
+      </w:r>
+      <w:r>
+        <w:t xml:space="preserve"> </w:t>
+      </w:r>
+      <w:r>
+        <w:t xml:space="preserve">Specifically,</w:t>
+      </w:r>
+      <w:r>
+        <w:t xml:space="preserve"> </w:t>
+      </w:r>
+      <m:oMath>
+        <m:r>
+          <m:t>D</m:t>
+        </m:r>
+        <m:sSub>
+          <m:e>
+            <m:r>
+              <m:t>W</m:t>
+            </m:r>
+          </m:e>
+          <m:sub>
+            <m:r>
+              <m:t>d</m:t>
+            </m:r>
+            <m:r>
+              <m:t>o</m:t>
+            </m:r>
+            <m:r>
+              <m:t>w</m:t>
+            </m:r>
+            <m:r>
+              <m:t>n</m:t>
+            </m:r>
+          </m:sub>
+        </m:sSub>
+      </m:oMath>
+      <w:r>
+        <w:t xml:space="preserve"> </w:t>
+      </w:r>
+      <w:r>
+        <w:t xml:space="preserve">declined with age in temperate and boreal forests, compared to an increase with age in tropical forests (Figs. 8, S29).</w:t>
+      </w:r>
+      <w:r>
+        <w:t xml:space="preserve"> </w:t>
+      </w:r>
+      <w:r>
+        <w:t xml:space="preserve">Similarly,</w:t>
+      </w:r>
+      <w:r>
+        <w:t xml:space="preserve"> </w:t>
+      </w:r>
+      <m:oMath>
+        <m:r>
+          <m:t>O</m:t>
+        </m:r>
+        <m:r>
+          <m:t>L</m:t>
+        </m:r>
+      </m:oMath>
+      <w:r>
+        <w:t xml:space="preserve"> </w:t>
+      </w:r>
+      <w:r>
+        <w:t xml:space="preserve">declined slightly with age in temperate broadleaf forests, contrasting an increase in the other three biomes (Figs. 8, S30).</w:t>
+      </w:r>
+    </w:p>
+    <w:p>
+      <w:pPr>
+        <w:pStyle w:val="BodyText"/>
+      </w:pPr>
+      <w:r>
+        <w:rPr>
+          <w:i/>
+        </w:rPr>
+        <w:t xml:space="preserve">(paragraph on young vs mature)</w:t>
       </w:r>
     </w:p>
     <w:p>

</xml_diff>

<commit_message>
updated age trends by biome
#63
</commit_message>
<xml_diff>
--- a/manuscript/ERL_global_C_review.docx
+++ b/manuscript/ERL_global_C_review.docx
@@ -7677,7 +7677,7 @@
           <wp:inline>
             <wp:extent cx="5334000" cy="4001071"/>
             <wp:effectExtent b="0" l="0" r="0" t="0"/>
-            <wp:docPr descr="Figure 10 | Age trends in C cycling in temperate broadleaf forests. Selection of variables for plotting seeks to maximize sample size and broad geographic representation while representing all elements of C cycle. Asterisks indicate variables whose age trends were calculated based on other variables (young and mature forests; young forests only; mature forests only), as follows: R_{auto-ag}=R_{eco}-R{soil}; ANPP_{woody}=min(ANPP_{stem},ANPP_{woody}); B_{ag-wood}=max(0,B_{ag}-B_{foliage}); B_{root-coarse}=max(0,B_{root}-B_{root-fine}); DW_{standing}=max(0, DW_{tot}-DW_{down})." title="" id="1" name="Picture"/>
+            <wp:docPr descr="Figure 10 | Age trends in C cycling in temperate broadleaf forests. Selection of variables for plotting seeks to maximize sample size and broad geographic representation while representing all elements of C cycle. Asterisks indicate variables whose age trends were calculated based on other variables (* young and mature forests; ** young forests only; *** mature forests only), as follows: R_{auto-ag}=R_{eco}-R{soil}; ANPP_{woody}=min(ANPP_{stem},ANPP_{woody}); B_{ag-wood}=max(0,B_{ag}-B_{foliage}); B_{root-coarse}=max(0,B_{root}-B_{root-fine}); DW_{standing}=max(0, DW_{tot}-DW_{down})." title="" id="1" name="Picture"/>
             <a:graphic>
               <a:graphicData uri="http://schemas.openxmlformats.org/drawingml/2006/picture">
                 <pic:pic>
@@ -7720,36 +7720,7 @@
         <w:pStyle w:val="ImageCaption"/>
       </w:pPr>
       <w:r>
-        <w:t xml:space="preserve">Figure 10 | Age trends in C cycling in temperate broadleaf forests. Selection of variables for plotting seeks to maximize sample size and broad geographic representation while representing all elements of C cycle. Asterisks indicate variables whose age trends were calculated based on other variables (</w:t>
-      </w:r>
-      <w:r>
-        <w:rPr>
-          <w:i/>
-        </w:rPr>
-        <w:t xml:space="preserve">young and mature forests;</w:t>
-      </w:r>
-      <w:r>
-        <w:rPr>
-          <w:i/>
-        </w:rPr>
-        <w:t xml:space="preserve"> </w:t>
-      </w:r>
-      <w:r>
-        <w:rPr>
-          <w:b/>
-          <w:i/>
-        </w:rPr>
-        <w:t xml:space="preserve">young forests only;</w:t>
-      </w:r>
-      <w:r>
-        <w:rPr>
-          <w:b/>
-          <w:i/>
-        </w:rPr>
-        <w:t xml:space="preserve"> </w:t>
-      </w:r>
-      <w:r>
-        <w:t xml:space="preserve">mature forests only), as follows:</w:t>
+        <w:t xml:space="preserve">Figure 10 | Age trends in C cycling in temperate broadleaf forests. Selection of variables for plotting seeks to maximize sample size and broad geographic representation while representing all elements of C cycle. Asterisks indicate variables whose age trends were calculated based on other variables (* young and mature forests; ** young forests only; *** mature forests only), as follows:</w:t>
       </w:r>
       <w:r>
         <w:t xml:space="preserve"> </w:t>
@@ -8198,7 +8169,7 @@
           <wp:inline>
             <wp:extent cx="5334000" cy="4001071"/>
             <wp:effectExtent b="0" l="0" r="0" t="0"/>
-            <wp:docPr descr="Figure 11 | Age trends in C cycling in temperate conifer forests. Selection of variables for plotting seeks to maximize sample size and broad geographic representation while representing all elements of C cycle. Asterisks indicate variables whose age trends were calculated based on other variables (young and mature forests; young forests only; mature forests only), as follows: R_{auto-ag}=R_{eco}-R{soil}; ANPP_{woody}=min(ANPP_{stem},ANPP_{woody}); B_{ag-wood}=max(0,B_{ag}-B_{foliage}); B_{root-coarse}=max(0,B_{root}-B_{root-fine}); DW_{standing}=max(0, DW_{tot}-DW_{down})." title="" id="1" name="Picture"/>
+            <wp:docPr descr="Figure 11 | Age trends in C cycling in temperate conifer forests. Selection of variables for plotting seeks to maximize sample size and broad geographic representation while representing all elements of C cycle. Asterisks indicate variables whose age trends were calculated based on other variables (* young and mature forests; ** young forests only; *** mature forests only), as follows: R_{auto-ag}=R_{eco}-R{soil}; ANPP_{woody}=min(ANPP_{stem},ANPP_{woody}); B_{ag-wood}=max(0,B_{ag}-B_{foliage}); B_{root-coarse}=max(0,B_{root}-B_{root-fine}); DW_{standing}=max(0, DW_{tot}-DW_{down})." title="" id="1" name="Picture"/>
             <a:graphic>
               <a:graphicData uri="http://schemas.openxmlformats.org/drawingml/2006/picture">
                 <pic:pic>
@@ -8241,36 +8212,7 @@
         <w:pStyle w:val="ImageCaption"/>
       </w:pPr>
       <w:r>
-        <w:t xml:space="preserve">Figure 11 | Age trends in C cycling in temperate conifer forests. Selection of variables for plotting seeks to maximize sample size and broad geographic representation while representing all elements of C cycle. Asterisks indicate variables whose age trends were calculated based on other variables (</w:t>
-      </w:r>
-      <w:r>
-        <w:rPr>
-          <w:i/>
-        </w:rPr>
-        <w:t xml:space="preserve">young and mature forests;</w:t>
-      </w:r>
-      <w:r>
-        <w:rPr>
-          <w:i/>
-        </w:rPr>
-        <w:t xml:space="preserve"> </w:t>
-      </w:r>
-      <w:r>
-        <w:rPr>
-          <w:b/>
-          <w:i/>
-        </w:rPr>
-        <w:t xml:space="preserve">young forests only;</w:t>
-      </w:r>
-      <w:r>
-        <w:rPr>
-          <w:b/>
-          <w:i/>
-        </w:rPr>
-        <w:t xml:space="preserve"> </w:t>
-      </w:r>
-      <w:r>
-        <w:t xml:space="preserve">mature forests only), as follows:</w:t>
+        <w:t xml:space="preserve">Figure 11 | Age trends in C cycling in temperate conifer forests. Selection of variables for plotting seeks to maximize sample size and broad geographic representation while representing all elements of C cycle. Asterisks indicate variables whose age trends were calculated based on other variables (* young and mature forests; ** young forests only; *** mature forests only), as follows:</w:t>
       </w:r>
       <w:r>
         <w:t xml:space="preserve"> </w:t>
@@ -8719,7 +8661,7 @@
           <wp:inline>
             <wp:extent cx="5334000" cy="4001071"/>
             <wp:effectExtent b="0" l="0" r="0" t="0"/>
-            <wp:docPr descr="Figure 12 | Age trends in C cycling in boreal conifer forests. Selection of variables for plotting seeks to maximize sample size and broad geographic representation while representing all elements of C cycle. Asterisks indicate variables whose age trends were calculated based on other variables (young and mature forests; young forests only; mature forests only), as follows: R_{auto-ag}=R_{eco}-R{soil}; ANPP_{woody}=min(ANPP_{stem},ANPP_{woody}); B_{ag-wood}=max(0,B_{ag}-B_{foliage}); B_{root-coarse}=max(0,B_{root}-B_{root-fine}); DW_{standing}=max(0, DW_{tot}-DW_{down})." title="" id="1" name="Picture"/>
+            <wp:docPr descr="Figure 12 | Age trends in C cycling in boreal conifer forests. Selection of variables for plotting seeks to maximize sample size and broad geographic representation while representing all elements of C cycle. Asterisks indicate variables whose age trends were calculated based on other variables (* young and mature forests; ** young forests only; *** mature forests only), as follows: R_{auto-ag}=R_{eco}-R{soil}; ANPP_{woody}=min(ANPP_{stem},ANPP_{woody}); B_{ag-wood}=max(0,B_{ag}-B_{foliage}); B_{root-coarse}=max(0,B_{root}-B_{root-fine}); DW_{standing}=max(0, DW_{tot}-DW_{down})." title="" id="1" name="Picture"/>
             <a:graphic>
               <a:graphicData uri="http://schemas.openxmlformats.org/drawingml/2006/picture">
                 <pic:pic>

</xml_diff>

<commit_message>
worked on schematic and its coordination with results figures
#61 , #64
</commit_message>
<xml_diff>
--- a/manuscript/ERL_global_C_review.docx
+++ b/manuscript/ERL_global_C_review.docx
@@ -2026,6 +2026,15 @@
         <w:t xml:space="preserve"> </w:t>
       </w:r>
       <w:r>
+        <w:rPr>
+          <w:i/>
+        </w:rPr>
+        <w:t xml:space="preserve">C stocks</w:t>
+      </w:r>
+      <w:r>
+        <w:t xml:space="preserve"> </w:t>
+      </w:r>
+      <w:r>
         <w:t xml:space="preserve">Early quantitative syntheses revealed that C fluxes such as net primary productivity (</w:t>
       </w:r>
       <m:oMath>
@@ -2334,7 +2343,7 @@
         <w:t xml:space="preserve"> </w:t>
       </w:r>
       <w:r>
-        <w:t xml:space="preserve">Given the important role of secondary forests in the current and future global C cycle, concrete understanding of age trends in C fluxes and stocks and how these vary across biomes is critical to better understandign of the global C cycle.</w:t>
+        <w:t xml:space="preserve">Given the important role of secondary forests in the current and future global C cycle, concrete understanding of age trends in C fluxes and stocks and how these vary across biomes is critical to better understanding of the global C cycle.</w:t>
       </w:r>
     </w:p>
     <w:p>
@@ -2346,7 +2355,7 @@
           <wp:inline>
             <wp:extent cx="5334000" cy="4000214"/>
             <wp:effectExtent b="0" l="0" r="0" t="0"/>
-            <wp:docPr descr="Figure 1 | DRAFT Schematic diagram summarizing current understanding of biome differences and age trends in forest C cycling. Plotted values are realistic with respect to the results of this synthesis, but schematic is not intended to be quantitatively precise." title="" id="1" name="Picture"/>
+            <wp:docPr descr="Figure 1 | Schematic diagram summarizing current understanding of biome differences and age trends in forest C cycling. Variables are defined in Table 1. Age trends, which represent idealized dynamics following a disturbance that removes all living and non-living vegetation, are an updated version of the classic figure from Odum (1969), with heavy lines corresponding to those in Odum’s figure and NEP corresponding to Odum’s ‘net production’. Here, NEP conists primarily of woody aboveground net primary production (ANPP_{woody}), while ANPP_{woody.turnover} is the sum of woody mortality and branch turnover" title="" id="1" name="Picture"/>
             <a:graphic>
               <a:graphicData uri="http://schemas.openxmlformats.org/drawingml/2006/picture">
                 <pic:pic>
@@ -2389,7 +2398,171 @@
         <w:pStyle w:val="ImageCaption"/>
       </w:pPr>
       <w:r>
-        <w:t xml:space="preserve">Figure 1 | DRAFT Schematic diagram summarizing current understanding of biome differences and age trends in forest C cycling. Plotted values are realistic with respect to the results of this synthesis, but schematic is not intended to be quantitatively precise.</w:t>
+        <w:t xml:space="preserve">Figure 1 | Schematic diagram summarizing current understanding of biome differences and age trends in forest C cycling. Variables are defined in Table 1. Age trends, which represent idealized dynamics following a disturbance that removes all living and non-living vegetation, are an updated version of the classic figure from Odum (1969), with heavy lines corresponding to those in Odum’s figure and</w:t>
+      </w:r>
+      <w:r>
+        <w:t xml:space="preserve"> </w:t>
+      </w:r>
+      <m:oMath>
+        <m:r>
+          <m:t>N</m:t>
+        </m:r>
+        <m:r>
+          <m:t>E</m:t>
+        </m:r>
+        <m:r>
+          <m:t>P</m:t>
+        </m:r>
+      </m:oMath>
+      <w:r>
+        <w:t xml:space="preserve"> </w:t>
+      </w:r>
+      <w:r>
+        <w:t xml:space="preserve">corresponding to Odum’s</w:t>
+      </w:r>
+      <w:r>
+        <w:t xml:space="preserve"> </w:t>
+      </w:r>
+      <w:r>
+        <w:t xml:space="preserve">‘</w:t>
+      </w:r>
+      <w:r>
+        <w:t xml:space="preserve">net production</w:t>
+      </w:r>
+      <w:r>
+        <w:t xml:space="preserve">’</w:t>
+      </w:r>
+      <w:r>
+        <w:t xml:space="preserve">. Here,</w:t>
+      </w:r>
+      <w:r>
+        <w:t xml:space="preserve"> </w:t>
+      </w:r>
+      <m:oMath>
+        <m:r>
+          <m:t>N</m:t>
+        </m:r>
+        <m:r>
+          <m:t>E</m:t>
+        </m:r>
+        <m:r>
+          <m:t>P</m:t>
+        </m:r>
+      </m:oMath>
+      <w:r>
+        <w:t xml:space="preserve"> </w:t>
+      </w:r>
+      <w:r>
+        <w:t xml:space="preserve">conists primarily of woody aboveground net primary production (</w:t>
+      </w:r>
+      <m:oMath>
+        <m:r>
+          <m:t>A</m:t>
+        </m:r>
+        <m:r>
+          <m:t>N</m:t>
+        </m:r>
+        <m:r>
+          <m:t>P</m:t>
+        </m:r>
+        <m:sSub>
+          <m:e>
+            <m:r>
+              <m:t>P</m:t>
+            </m:r>
+          </m:e>
+          <m:sub>
+            <m:r>
+              <m:t>w</m:t>
+            </m:r>
+            <m:r>
+              <m:t>o</m:t>
+            </m:r>
+            <m:r>
+              <m:t>o</m:t>
+            </m:r>
+            <m:r>
+              <m:t>d</m:t>
+            </m:r>
+            <m:r>
+              <m:t>y</m:t>
+            </m:r>
+          </m:sub>
+        </m:sSub>
+      </m:oMath>
+      <w:r>
+        <w:t xml:space="preserve">), while</w:t>
+      </w:r>
+      <w:r>
+        <w:t xml:space="preserve"> </w:t>
+      </w:r>
+      <m:oMath>
+        <m:r>
+          <m:t>A</m:t>
+        </m:r>
+        <m:r>
+          <m:t>N</m:t>
+        </m:r>
+        <m:r>
+          <m:t>P</m:t>
+        </m:r>
+        <m:sSub>
+          <m:e>
+            <m:r>
+              <m:t>P</m:t>
+            </m:r>
+          </m:e>
+          <m:sub>
+            <m:r>
+              <m:t>w</m:t>
+            </m:r>
+            <m:r>
+              <m:t>o</m:t>
+            </m:r>
+            <m:r>
+              <m:t>o</m:t>
+            </m:r>
+            <m:r>
+              <m:t>d</m:t>
+            </m:r>
+            <m:r>
+              <m:t>y</m:t>
+            </m:r>
+            <m:r>
+              <m:t>.</m:t>
+            </m:r>
+            <m:r>
+              <m:t>t</m:t>
+            </m:r>
+            <m:r>
+              <m:t>u</m:t>
+            </m:r>
+            <m:r>
+              <m:t>r</m:t>
+            </m:r>
+            <m:r>
+              <m:t>n</m:t>
+            </m:r>
+            <m:r>
+              <m:t>o</m:t>
+            </m:r>
+            <m:r>
+              <m:t>v</m:t>
+            </m:r>
+            <m:r>
+              <m:t>e</m:t>
+            </m:r>
+            <m:r>
+              <m:t>r</m:t>
+            </m:r>
+          </m:sub>
+        </m:sSub>
+      </m:oMath>
+      <w:r>
+        <w:t xml:space="preserve"> </w:t>
+      </w:r>
+      <w:r>
+        <w:t xml:space="preserve">is the sum of woody mortality and branch turnover</w:t>
       </w:r>
     </w:p>
     <w:p>

</xml_diff>

<commit_message>
add legend to age trends plot
closes #66
</commit_message>
<xml_diff>
--- a/manuscript/ERL_global_C_review.docx
+++ b/manuscript/ERL_global_C_review.docx
@@ -4147,19 +4147,22 @@
         <w:t xml:space="preserve"> </w:t>
       </w:r>
       <w:r>
-        <w:t xml:space="preserve">2013,</w:t>
-      </w:r>
-      <w:r>
-        <w:t xml:space="preserve"> </w:t>
-      </w:r>
-      <w:r>
-        <w:rPr>
-          <w:b/>
-        </w:rPr>
-        <w:t xml:space="preserve">???</w:t>
-      </w:r>
-      <w:r>
-        <w:t xml:space="preserve">)</w:t>
+        <w:t xml:space="preserve">2013, Bonner</w:t>
+      </w:r>
+      <w:r>
+        <w:t xml:space="preserve"> </w:t>
+      </w:r>
+      <w:r>
+        <w:rPr>
+          <w:i/>
+        </w:rPr>
+        <w:t xml:space="preserve">et al</w:t>
+      </w:r>
+      <w:r>
+        <w:t xml:space="preserve"> </w:t>
+      </w:r>
+      <w:r>
+        <w:t xml:space="preserve">2013)</w:t>
       </w:r>
       <w:r>
         <w:t xml:space="preserve"> </w:t>
@@ -6399,7 +6402,7 @@
           <wp:inline>
             <wp:extent cx="5334000" cy="3699459"/>
             <wp:effectExtent b="0" l="0" r="0" t="0"/>
-            <wp:docPr descr="Figure 3 | C cycle diagram for mature tropical broadleaf forests. Arrows indicate fluxes (Mg C ha^{-1} yr^{-1}); boxes indicate stocks (Mg C ha^{-1}), with variables as defined in Table 1. Presented are mean ± std, where geographically distinct areas are treated as the unit of replication. Note that variables differ in geographical repressentation, resulting in potential imbalances (Figs. S5-S30). Probability that estimates reflect true biome means scales with the number of distinct geographical areas represented. Dashed shape outlines indicate variables with records from &lt;7 distinct geographic areas, and dashed arrows indicate fluxes with no data. To illustrate the magnitude of different fluxes, arrow size is proportional to the square root of corresponding flux. Asterisk after variable name indicates lack of C cycle closure." title="" id="1" name="Picture"/>
+            <wp:docPr descr="Figure 3 | C cycle diagram for mature tropical broadleaf forests. Arrows indicate fluxes (Mg C ha^{-1} yr^{-1}); boxes indicate stocks (Mg C ha^{-1}), with variables as defined in Table 1. Presented are mean ± std, where geographically distinct areas are treated as the unit of replication. Note that variables differ in geographical representation, resulting in potential imbalances (Figs. S5-S30). Probability that estimates reflect true biome means scales with the number of distinct geographical areas represented. Dashed shape outlines indicate variables with records from &lt;7 distinct geographic areas, and dashed arrows indicate fluxes with no data. To illustrate the magnitude of different fluxes, arrow width is proportional to the square root of the corresponding flux. An asterisk after a variable name indicates lack of C cycle closure." title="" id="1" name="Picture"/>
             <a:graphic>
               <a:graphicData uri="http://schemas.openxmlformats.org/drawingml/2006/picture">
                 <pic:pic>
@@ -6505,7 +6508,7 @@
         </m:sSup>
       </m:oMath>
       <w:r>
-        <w:t xml:space="preserve">), with variables as defined in Table 1. Presented are mean ± std, where geographically distinct areas are treated as the unit of replication. Note that variables differ in geographical repressentation, resulting in potential imbalances (Figs. S5-S30). Probability that estimates reflect true biome means scales with the number of distinct geographical areas represented. Dashed shape outlines indicate variables with records from &lt;7 distinct geographic areas, and dashed arrows indicate fluxes with no data. To illustrate the magnitude of different fluxes, arrow size is proportional to the square root of corresponding flux. Asterisk after variable name indicates lack of C cycle closure.</w:t>
+        <w:t xml:space="preserve">), with variables as defined in Table 1. Presented are mean ± std, where geographically distinct areas are treated as the unit of replication. Note that variables differ in geographical representation, resulting in potential imbalances (Figs. S5-S30). Probability that estimates reflect true biome means scales with the number of distinct geographical areas represented. Dashed shape outlines indicate variables with records from &lt;7 distinct geographic areas, and dashed arrows indicate fluxes with no data. To illustrate the magnitude of different fluxes, arrow width is proportional to the square root of the corresponding flux. An asterisk after a variable name indicates lack of C cycle closure.</w:t>
       </w:r>
     </w:p>
     <w:p>
@@ -6517,7 +6520,7 @@
           <wp:inline>
             <wp:extent cx="5334000" cy="3669917"/>
             <wp:effectExtent b="0" l="0" r="0" t="0"/>
-            <wp:docPr descr="Figure 4 | C cycle diagram for mature temperate broadleaf forests. Arrows indicate fluxes (Mg C ha^{-1} yr^{-1}); boxes indicate stocks (Mg C ha^{-1}), with variables as defined in Table 1. Presented are mean ± std, where geographically distinct areas are treated as the unit of replication. Note that variables differ in geographical repressentation, resulting in potential imbalances (Figs. S5-S30). Probability that estimates reflect true biome means scales with the number of distinct geographical areas represented. Dashed shape outlines indicate variables with records from &lt;7 distinct geographic areas, and dashed arrows indicate fluxes with no data. To illustrate the magnitude of different fluxes, arrow size is proportional to the square root of corresponding flux. Asterisk after variable name indicates lack of C cycle closure." title="" id="1" name="Picture"/>
+            <wp:docPr descr="Figure 4 | C cycle diagram for mature temperate broadleaf forests. Arrows indicate fluxes (Mg C ha^{-1} yr^{-1}); boxes indicate stocks (Mg C ha^{-1}), with variables as defined in Table 1. Presented are mean ± std, where geographically distinct areas are treated as the unit of replication. Note that variables differ in geographical representation, resulting in potential imbalances (Figs. S5-S30). Probability that estimates reflect true biome means scales with the number of distinct geographical areas represented. Dashed shape outlines indicate variables with records from &lt;7 distinct geographic areas, and dashed arrows indicate fluxes with no data. To illustrate the magnitude of different fluxes, arrow width is proportional to the square root of the corresponding flux. An asterisk after a variable name indicates lack of C cycle closure." title="" id="1" name="Picture"/>
             <a:graphic>
               <a:graphicData uri="http://schemas.openxmlformats.org/drawingml/2006/picture">
                 <pic:pic>
@@ -6623,7 +6626,7 @@
         </m:sSup>
       </m:oMath>
       <w:r>
-        <w:t xml:space="preserve">), with variables as defined in Table 1. Presented are mean ± std, where geographically distinct areas are treated as the unit of replication. Note that variables differ in geographical repressentation, resulting in potential imbalances (Figs. S5-S30). Probability that estimates reflect true biome means scales with the number of distinct geographical areas represented. Dashed shape outlines indicate variables with records from &lt;7 distinct geographic areas, and dashed arrows indicate fluxes with no data. To illustrate the magnitude of different fluxes, arrow size is proportional to the square root of corresponding flux. Asterisk after variable name indicates lack of C cycle closure.</w:t>
+        <w:t xml:space="preserve">), with variables as defined in Table 1. Presented are mean ± std, where geographically distinct areas are treated as the unit of replication. Note that variables differ in geographical representation, resulting in potential imbalances (Figs. S5-S30). Probability that estimates reflect true biome means scales with the number of distinct geographical areas represented. Dashed shape outlines indicate variables with records from &lt;7 distinct geographic areas, and dashed arrows indicate fluxes with no data. To illustrate the magnitude of different fluxes, arrow width is proportional to the square root of the corresponding flux. An asterisk after a variable name indicates lack of C cycle closure.</w:t>
       </w:r>
     </w:p>
     <w:p>
@@ -6635,7 +6638,7 @@
           <wp:inline>
             <wp:extent cx="5334000" cy="3619893"/>
             <wp:effectExtent b="0" l="0" r="0" t="0"/>
-            <wp:docPr descr="Figure 5 | C cycle diagram for mature temperate conifer forests. Arrows indicate fluxes (Mg C ha^{-1} yr^{-1}); boxes indicate stocks (Mg C ha^{-1}), with variables as defined in Table 1. Presented are mean ± std, where geographically distinct areas are treated as the unit of replication. Note that variables differ in geographical repressentation, resulting in potential imbalances (Figs. S5-S30). Probability that estimates reflect true biome means scales with the number of distinct geographical areas represented. Dashed shape outlines indicate variables with records from &lt;7 distinct geographic areas, and dashed arrows indicate fluxes with no data. To illustrate the magnitude of different fluxes, arrow size is proportional to the square root of corresponding flux. Asterisk after variable name indicates lack of C cycle closure." title="" id="1" name="Picture"/>
+            <wp:docPr descr="Figure 5 | C cycle diagram for mature temperate conifer forests. Arrows indicate fluxes (Mg C ha^{-1} yr^{-1}); boxes indicate stocks (Mg C ha^{-1}), with variables as defined in Table 1. Presented are mean ± std, where geographically distinct areas are treated as the unit of replication. Note that variables differ in geographical representation, resulting in potential imbalances (Figs. S5-S30). Probability that estimates reflect true biome means scales with the number of distinct geographical areas represented. Dashed shape outlines indicate variables with records from &lt;7 distinct geographic areas, and dashed arrows indicate fluxes with no data. To illustrate the magnitude of different fluxes, arrow width is proportional to the square root of the corresponding flux. An asterisk after a variable name indicates lack of C cycle closure." title="" id="1" name="Picture"/>
             <a:graphic>
               <a:graphicData uri="http://schemas.openxmlformats.org/drawingml/2006/picture">
                 <pic:pic>
@@ -6741,7 +6744,7 @@
         </m:sSup>
       </m:oMath>
       <w:r>
-        <w:t xml:space="preserve">), with variables as defined in Table 1. Presented are mean ± std, where geographically distinct areas are treated as the unit of replication. Note that variables differ in geographical repressentation, resulting in potential imbalances (Figs. S5-S30). Probability that estimates reflect true biome means scales with the number of distinct geographical areas represented. Dashed shape outlines indicate variables with records from &lt;7 distinct geographic areas, and dashed arrows indicate fluxes with no data. To illustrate the magnitude of different fluxes, arrow size is proportional to the square root of corresponding flux. Asterisk after variable name indicates lack of C cycle closure.</w:t>
+        <w:t xml:space="preserve">), with variables as defined in Table 1. Presented are mean ± std, where geographically distinct areas are treated as the unit of replication. Note that variables differ in geographical representation, resulting in potential imbalances (Figs. S5-S30). Probability that estimates reflect true biome means scales with the number of distinct geographical areas represented. Dashed shape outlines indicate variables with records from &lt;7 distinct geographic areas, and dashed arrows indicate fluxes with no data. To illustrate the magnitude of different fluxes, arrow width is proportional to the square root of the corresponding flux. An asterisk after a variable name indicates lack of C cycle closure.</w:t>
       </w:r>
     </w:p>
     <w:p>
@@ -6753,7 +6756,7 @@
           <wp:inline>
             <wp:extent cx="5334000" cy="3657918"/>
             <wp:effectExtent b="0" l="0" r="0" t="0"/>
-            <wp:docPr descr="Figure 6 | C cycle diagram for mature boreaal conifer forests. Arrows indicate fluxes (Mg C ha^{-1} yr^{-1}); boxes indicate stocks (Mg C ha^{-1}), with variables as defined in Table 1. Presented are mean ± std, where geographically distinct areas are treated as the unit of replication. Note that variables differ in geographical repressentation, resulting in potential imbalances (Figs. S5-S30). Probability that estimates reflect true biome means scales with the number of distinct geographical areas represented. Dashed shape outlines indicate variables with records from &lt;7 distinct geographic areas, and dashed arrows indicate fluxes with no data. To illustrate the magnitude of different fluxes, arrow size is proportional to the square root of corresponding flux. Asterisk after variable name indicates lack of C cycle closure." title="" id="1" name="Picture"/>
+            <wp:docPr descr="Figure 6 | C cycle diagram for mature boreaal conifer forests. Arrows indicate fluxes (Mg C ha^{-1} yr^{-1}); boxes indicate stocks (Mg C ha^{-1}), with variables as defined in Table 1. Presented are mean ± std, where geographically distinct areas are treated as the unit of replication. Note that variables differ in geographical representation, resulting in potential imbalances (Figs. S5-S30). Probability that estimates reflect true biome means scales with the number of distinct geographical areas represented. Dashed shape outlines indicate variables with records from &lt;7 distinct geographic areas, and dashed arrows indicate fluxes with no data. To illustrate the magnitude of different fluxes, arrow width is proportional to the square root of the corresponding flux. An asterisk after a variable name indicates lack of C cycle closure." title="" id="1" name="Picture"/>
             <a:graphic>
               <a:graphicData uri="http://schemas.openxmlformats.org/drawingml/2006/picture">
                 <pic:pic>
@@ -6799,7 +6802,7 @@
         <w:pStyle w:val="BodyText"/>
       </w:pPr>
       <w:r>
-        <w:t xml:space="preserve">There were sufficient data to assess mature forest biome differences for 15 flux variables, and significant differences among biomes were detected for 12 variables (Table 1).</w:t>
+        <w:t xml:space="preserve">There were sufficient data to assess differences among biomes in mature forest values for 15 flux variables, and significant differences among biomes were detected for 12 variables (Table 1).</w:t>
       </w:r>
       <w:r>
         <w:t xml:space="preserve"> </w:t>
@@ -6817,7 +6820,7 @@
         <w:t xml:space="preserve"> </w:t>
       </w:r>
       <w:r>
-        <w:t xml:space="preserve">Fluxes tended to be numerically greater in temperate broadleaf than conifer forests, but the difference was never statistically significant.</w:t>
+        <w:t xml:space="preserve">Fluxes tended to be numerically greater in temperate broadleaf than temperate conifer forests, but the difference was never statistically significant.</w:t>
       </w:r>
       <w:r>
         <w:t xml:space="preserve"> </w:t>
@@ -7348,9 +7351,9 @@
       <w:r>
         <w:drawing>
           <wp:inline>
-            <wp:extent cx="4876800" cy="4572000"/>
+            <wp:extent cx="4572000" cy="4572000"/>
             <wp:effectExtent b="0" l="0" r="0" t="0"/>
-            <wp:docPr descr="Figure 7 | Age trends and biome differences in some of the major C fluxes: (a) GPP, (b) NPP, (c) ANPP, (d) R_{soil}, (e) R_{eco}, and (f) NEP. Map shows data sources (x and o indicate young and mature stands, respectively). In each panel, the left scatterplot shows age trends in forests up to 100 years old, as characterized by a linear mixed effects model with fixed effects of age and biome. The fitted line indicates the effect of age on flux (solid lines: significant at p&lt;0.05, dashed lines: non-significant), and non-parallel lines indicate a significant age x biome interaction. The boxplot illustrates distribution across mature forests, with different letters indicating significant differences between biomes. Data from biomes that did not meet the sample size criteria (see Methods) are plotted, but lack regression lines (young forests) or test of differences across biomes (mature forests). Individual figures for each flux with sufficient data are given in the Supplement (Figs. S4-S19)." title="" id="1" name="Picture"/>
+            <wp:docPr descr="Figure 7 | Age trends and biome differences in some of the major C fluxes: (a) GPP, (b) NPP, (c) ANPP, (d) R_{soil}, (e) R_{eco}, and (f) NEP. In each panel, the left scatterplot shows age trends in forests up to 100 years old, as characterized by a linear mixed effects model with fixed effects of age and biome. The fitted line indicates the effect of age on flux (solid lines: significant at p&lt;0.05, dashed lines: non-significant), and non-parallel lines indicate a significant age x biome interaction. The boxplot illustrates distribution across mature forests, with different letters indicating significant differences between biomes. Data from biomes that did not meet the sample size criteria (see Methods) are plotted, but lack regression lines (young forests) or test of differences across biomes (mature forests). Individual figures for each flux with sufficient data are given in the Supplement (Figs. S4-S19)." title="" id="1" name="Picture"/>
             <a:graphic>
               <a:graphicData uri="http://schemas.openxmlformats.org/drawingml/2006/picture">
                 <pic:pic>
@@ -7369,7 +7372,7 @@
                   <pic:spPr bwMode="auto">
                     <a:xfrm>
                       <a:off x="0" y="0"/>
-                      <a:ext cx="4876800" cy="4572000"/>
+                      <a:ext cx="4572000" cy="4572000"/>
                     </a:xfrm>
                     <a:prstGeom prst="rect">
                       <a:avLst/>
@@ -7519,32 +7522,7 @@
         </m:r>
       </m:oMath>
       <w:r>
-        <w:t xml:space="preserve">. Map shows data sources (</w:t>
-      </w:r>
-      <m:oMath>
-        <m:r>
-          <m:t>x</m:t>
-        </m:r>
-      </m:oMath>
-      <w:r>
-        <w:t xml:space="preserve"> </w:t>
-      </w:r>
-      <w:r>
-        <w:t xml:space="preserve">and</w:t>
-      </w:r>
-      <w:r>
-        <w:t xml:space="preserve"> </w:t>
-      </w:r>
-      <m:oMath>
-        <m:r>
-          <m:t>o</m:t>
-        </m:r>
-      </m:oMath>
-      <w:r>
-        <w:t xml:space="preserve"> </w:t>
-      </w:r>
-      <w:r>
-        <w:t xml:space="preserve">indicate young and mature stands, respectively). In each panel, the left scatterplot shows age trends in forests up to 100 years old, as characterized by a linear mixed effects model with fixed effects of age and biome. The fitted line indicates the effect of age on flux (solid lines: significant at p&lt;0.05, dashed lines: non-significant), and non-parallel lines indicate a significant age x biome interaction. The boxplot illustrates distribution across mature forests, with different letters indicating significant differences between biomes. Data from biomes that did not meet the sample size criteria (see Methods) are plotted, but lack regression lines (young forests) or test of differences across biomes (mature forests). Individual figures for each flux with sufficient data are given in the Supplement (Figs. S4-S19).</w:t>
+        <w:t xml:space="preserve">. In each panel, the left scatterplot shows age trends in forests up to 100 years old, as characterized by a linear mixed effects model with fixed effects of age and biome. The fitted line indicates the effect of age on flux (solid lines: significant at p&lt;0.05, dashed lines: non-significant), and non-parallel lines indicate a significant age x biome interaction. The boxplot illustrates distribution across mature forests, with different letters indicating significant differences between biomes. Data from biomes that did not meet the sample size criteria (see Methods) are plotted, but lack regression lines (young forests) or test of differences across biomes (mature forests). Individual figures for each flux with sufficient data are given in the Supplement (Figs. S4-S19).</w:t>
       </w:r>
     </w:p>
     <w:p>
@@ -7950,9 +7928,9 @@
       <w:r>
         <w:drawing>
           <wp:inline>
-            <wp:extent cx="4876800" cy="4572000"/>
+            <wp:extent cx="4572000" cy="4572000"/>
             <wp:effectExtent b="0" l="0" r="0" t="0"/>
-            <wp:docPr descr="Figure 8 | Age trends and biome differences in some of the major forest C stocks: (a) aboveground biomass, (b) foliage, (c) fine roots, (d) dead wood. Map shows data sources (x and o indicate young and mature stands, respectively). In each panel, the left scatterplot shows age trends in forests up to 100 years old, as characterized by a linear mixed effects model with fixed effects of age and biome. The fitted line indicates the effect of age on flux (solid lines: significant at p&lt;0.05, dashed lines: non-significant), and non-parallel lines indicate a significant age x biome interaction. The boxplot illustrates distribution across mature forests, with different letters indicating signifant differences between biomes. Data from biomes that did not meet the sample size criteria (see Methods) are plotted, but lack regression lines (young forests) or test of differences across biomes (mature forests). Individual figures for each stock with sufficient data are given in the Supplement (Figs. S20-S30)." title="" id="1" name="Picture"/>
+            <wp:docPr descr="Figure 8 | Age trends and biome differences in some of the major forest C stocks: (a) aboveground biomass, (b) foliage, (c) fine roots, (d) dead wood. In each panel, the left scatterplot shows age trends in forests up to 100 years old, as characterized by a linear mixed effects model with fixed effects of age and biome. The fitted line indicates the effect of age on flux (solid lines: significant at p&lt;0.05, dashed lines: non-significant), and non-parallel lines indicate a significant age x biome interaction. The boxplot illustrates distribution across mature forests, with different letters indicating signifant differences between biomes. Data from biomes that did not meet the sample size criteria (see Methods) are plotted, but lack regression lines (young forests) or test of differences across biomes (mature forests). Individual figures for each stock with sufficient data are given in the Supplement (Figs. S20-S30)." title="" id="1" name="Picture"/>
             <a:graphic>
               <a:graphicData uri="http://schemas.openxmlformats.org/drawingml/2006/picture">
                 <pic:pic>
@@ -7971,7 +7949,7 @@
                   <pic:spPr bwMode="auto">
                     <a:xfrm>
                       <a:off x="0" y="0"/>
-                      <a:ext cx="4876800" cy="4572000"/>
+                      <a:ext cx="4572000" cy="4572000"/>
                     </a:xfrm>
                     <a:prstGeom prst="rect">
                       <a:avLst/>
@@ -7995,32 +7973,7 @@
         <w:pStyle w:val="ImageCaption"/>
       </w:pPr>
       <w:r>
-        <w:t xml:space="preserve">Figure 8 | Age trends and biome differences in some of the major forest C stocks: (a) aboveground biomass, (b) foliage, (c) fine roots, (d) dead wood. Map shows data sources (</w:t>
-      </w:r>
-      <m:oMath>
-        <m:r>
-          <m:t>x</m:t>
-        </m:r>
-      </m:oMath>
-      <w:r>
-        <w:t xml:space="preserve"> </w:t>
-      </w:r>
-      <w:r>
-        <w:t xml:space="preserve">and</w:t>
-      </w:r>
-      <w:r>
-        <w:t xml:space="preserve"> </w:t>
-      </w:r>
-      <m:oMath>
-        <m:r>
-          <m:t>o</m:t>
-        </m:r>
-      </m:oMath>
-      <w:r>
-        <w:t xml:space="preserve"> </w:t>
-      </w:r>
-      <w:r>
-        <w:t xml:space="preserve">indicate young and mature stands, respectively). In each panel, the left scatterplot shows age trends in forests up to 100 years old, as characterized by a linear mixed effects model with fixed effects of age and biome. The fitted line indicates the effect of age on flux (solid lines: significant at p&lt;0.05, dashed lines: non-significant), and non-parallel lines indicate a significant age x biome interaction. The boxplot illustrates distribution across mature forests, with different letters indicating signifant differences between biomes. Data from biomes that did not meet the sample size criteria (see Methods) are plotted, but lack regression lines (young forests) or test of differences across biomes (mature forests). Individual figures for each stock with sufficient data are given in the Supplement (Figs. S20-S30).</w:t>
+        <w:t xml:space="preserve">Figure 8 | Age trends and biome differences in some of the major forest C stocks: (a) aboveground biomass, (b) foliage, (c) fine roots, (d) dead wood. In each panel, the left scatterplot shows age trends in forests up to 100 years old, as characterized by a linear mixed effects model with fixed effects of age and biome. The fitted line indicates the effect of age on flux (solid lines: significant at p&lt;0.05, dashed lines: non-significant), and non-parallel lines indicate a significant age x biome interaction. The boxplot illustrates distribution across mature forests, with different letters indicating signifant differences between biomes. Data from biomes that did not meet the sample size criteria (see Methods) are plotted, but lack regression lines (young forests) or test of differences across biomes (mature forests). Individual figures for each stock with sufficient data are given in the Supplement (Figs. S20-S30).</w:t>
       </w:r>
     </w:p>
     <w:bookmarkEnd w:id="41"/>
@@ -9574,7 +9527,7 @@
         </m:sSub>
       </m:oMath>
       <w:r>
-        <w:t xml:space="preserve">, for which temperate broadleaf and conifer forests had similar flux rates than tropical forests.</w:t>
+        <w:t xml:space="preserve">, for which temperate broadleaf and conifer forests had flux rates similar to tropical forests.</w:t>
       </w:r>
       <w:r>
         <w:t xml:space="preserve"> </w:t>
@@ -10248,7 +10201,7 @@
         <w:t xml:space="preserve"> </w:t>
       </w:r>
       <w:r>
-        <w:t xml:space="preserve">There were sufficient data to model age</w:t>
+        <w:t xml:space="preserve">Age</w:t>
       </w:r>
       <w:r>
         <w:t xml:space="preserve"> </w:t>
@@ -10328,7 +10281,7 @@
         <w:t xml:space="preserve"> </w:t>
       </w:r>
       <w:r>
-        <w:t xml:space="preserve">biome interactions were such that</w:t>
+        <w:t xml:space="preserve">biome interactions were such that age trends were positive in some biomes and negative in others.</w:t>
       </w:r>
       <w:r>
         <w:t xml:space="preserve"> </w:t>
@@ -10434,6 +10387,17 @@
         <w:rPr>
           <w:i/>
         </w:rPr>
+        <w:t xml:space="preserve">work on this par:</w:t>
+      </w:r>
+    </w:p>
+    <w:p>
+      <w:pPr>
+        <w:pStyle w:val="BodyText"/>
+      </w:pPr>
+      <w:r>
+        <w:rPr>
+          <w:i/>
+        </w:rPr>
         <w:t xml:space="preserve">ForC</w:t>
       </w:r>
       <w:r>
@@ -10452,25 +10416,13 @@
         <w:t xml:space="preserve"> </w:t>
       </w:r>
       <w:r>
-        <w:t xml:space="preserve">Specifically, the major C fluxes were highest in tropical forests, intermediate in temperate (broadleaf or conifer) forests, and lowest in boreal forests – a pattern that generally held for regrowth as well as mature forests (Figs. 7- 8).</w:t>
-      </w:r>
-      <w:r>
-        <w:t xml:space="preserve"> </w:t>
-      </w:r>
-      <w:r>
-        <w:t xml:space="preserve">In contrast to C fluxes, there was little directional variation in mature forest C stocks across biomes (Figs. 2-5, 8).</w:t>
-      </w:r>
-      <w:r>
-        <w:t xml:space="preserve"> </w:t>
-      </w:r>
-      <w:r>
-        <w:t xml:space="preserve">The majority of flux variables, together with most live biomass pools, increased significantly with stand age (Table 1; Figs. 7- 9, S5-S30).</w:t>
-      </w:r>
-      <w:r>
-        <w:t xml:space="preserve"> </w:t>
-      </w:r>
-      <w:r>
-        <w:t xml:space="preserve">Together, these results indicate that, moving from cold to tropical climates and from young to old stands, there is a general acceleration of C cycling, whereas C stocks and</w:t>
+        <w:t xml:space="preserve">Specifically, most C fluxes were highest in tropical forests, intermediate in temperate (broadleaf or conifer) forests, and lowest in boreal forests – a pattern that generally held for regrowth as well as mature forests (Figs. 7- 8).</w:t>
+      </w:r>
+      <w:r>
+        <w:t xml:space="preserve"> </w:t>
+      </w:r>
+      <w:r>
+        <w:t xml:space="preserve">The notable exception was mature forest</w:t>
       </w:r>
       <w:r>
         <w:t xml:space="preserve"> </w:t>
@@ -10487,396 +10439,59 @@
         </m:r>
       </m:oMath>
       <w:r>
-        <w:t xml:space="preserve"> </w:t>
-      </w:r>
-      <w:r>
-        <w:t xml:space="preserve">of mature forests are correlated with a different set of factors.</w:t>
-      </w:r>
-      <w:r>
-        <w:t xml:space="preserve"> </w:t>
-      </w:r>
-      <w:r>
-        <w:t xml:space="preserve">Together, these results refine and expand out understanding of C cycling in mature forests, while providing the first global-scale analysis of age trends in multiple forest C cycling stocks and fluxes (Figs. 9).</w:t>
-      </w:r>
-    </w:p>
-    <w:bookmarkStart w:id="45" w:name="c-variable-coverage-and-budget-closure"/>
-    <w:p>
-      <w:pPr>
-        <w:pStyle w:val="Heading3"/>
-      </w:pPr>
-      <w:r>
-        <w:t xml:space="preserve">C variable coverage and budget closure</w:t>
-      </w:r>
-    </w:p>
-    <w:p>
-      <w:pPr>
-        <w:pStyle w:val="FirstParagraph"/>
-      </w:pPr>
-      <w:r>
-        <w:t xml:space="preserve">The large number of C cycle variables covered by ForC, and the general consistency among them, provide confidence that our overall reported mature forest means provide useful baselines for analysis – with the caveats that they are unlikely to be accurate representations of C cycling for any particular forest, and that these sample means almost certainly do not represent true biome means (particularly for temperate conifer forests where high-biomass stands are over-represented in</w:t>
-      </w:r>
-      <w:r>
-        <w:t xml:space="preserve"> </w:t>
-      </w:r>
-      <w:r>
-        <w:rPr>
-          <w:i/>
-        </w:rPr>
-        <w:t xml:space="preserve">ForC</w:t>
-      </w:r>
-      <w:r>
-        <w:t xml:space="preserve">).</w:t>
-      </w:r>
-    </w:p>
-    <w:p>
-      <w:pPr>
-        <w:pStyle w:val="BodyText"/>
-      </w:pPr>
-      <w:r>
-        <w:t xml:space="preserve">There are of course notable holes in the ForC variable coverage (Fig. 2) that limit the scope of our inferences here.</w:t>
-      </w:r>
-      <w:r>
-        <w:t xml:space="preserve"> </w:t>
-      </w:r>
-      <w:r>
-        <w:t xml:space="preserve">Notably,</w:t>
-      </w:r>
-      <w:r>
-        <w:t xml:space="preserve"> </w:t>
-      </w:r>
-      <w:r>
-        <w:rPr>
-          <w:i/>
-        </w:rPr>
-        <w:t xml:space="preserve">ForC</w:t>
-      </w:r>
-      <w:r>
-        <w:t xml:space="preserve"> </w:t>
-      </w:r>
-      <w:r>
-        <w:t xml:space="preserve">currently has sparse–if any–coverage of fluxes to herbivores and higher consumers, along with the woody mortality (</w:t>
+        <w:t xml:space="preserve">, which, as the difference between</w:t>
+      </w:r>
+      <w:r>
+        <w:t xml:space="preserve"> </w:t>
+      </w:r>
+      <m:oMath>
+        <m:r>
+          <m:t>G</m:t>
+        </m:r>
+        <m:r>
+          <m:t>P</m:t>
+        </m:r>
+        <m:r>
+          <m:t>P</m:t>
+        </m:r>
+      </m:oMath>
+      <w:r>
+        <w:t xml:space="preserve"> </w:t>
+      </w:r>
+      <w:r>
+        <w:t xml:space="preserve">and</w:t>
+      </w:r>
+      <w:r>
+        <w:t xml:space="preserve"> </w:t>
       </w:r>
       <m:oMath>
         <m:sSub>
           <m:e>
             <m:r>
-              <m:t>M</m:t>
+              <m:t>R</m:t>
             </m:r>
           </m:e>
           <m:sub>
             <m:r>
-              <m:t>w</m:t>
+              <m:t>e</m:t>
+            </m:r>
+            <m:r>
+              <m:t>c</m:t>
             </m:r>
             <m:r>
               <m:t>o</m:t>
-            </m:r>
-            <m:r>
-              <m:t>o</m:t>
-            </m:r>
-            <m:r>
-              <m:t>d</m:t>
-            </m:r>
-            <m:r>
-              <m:t>y</m:t>
             </m:r>
           </m:sub>
         </m:sSub>
       </m:oMath>
       <w:r>
-        <w:t xml:space="preserve">) and dead wood stocks (Table 1, Figs. S27-S29).</w:t>
-      </w:r>
-      <w:r>
-        <w:t xml:space="preserve"> </w:t>
-      </w:r>
-      <w:r>
-        <w:t xml:space="preserve">Geographically, all variables are poorly covered in Africa and Siberia, a common problem in the carbon-cycle community</w:t>
-      </w:r>
-      <w:r>
-        <w:t xml:space="preserve"> </w:t>
-      </w:r>
-      <w:r>
-        <w:t xml:space="preserve">(Xu and Shang 2016, Schimel</w:t>
-      </w:r>
-      <w:r>
-        <w:t xml:space="preserve"> </w:t>
-      </w:r>
-      <w:r>
-        <w:rPr>
-          <w:i/>
-        </w:rPr>
-        <w:t xml:space="preserve">et al</w:t>
-      </w:r>
-      <w:r>
-        <w:t xml:space="preserve"> </w:t>
-      </w:r>
-      <w:r>
-        <w:t xml:space="preserve">2015)</w:t>
-      </w:r>
-      <w:r>
-        <w:t xml:space="preserve">.</w:t>
-      </w:r>
-      <w:r>
-        <w:t xml:space="preserve"> </w:t>
-      </w:r>
-      <w:r>
-        <w:rPr>
-          <w:i/>
-        </w:rPr>
-        <w:t xml:space="preserve">ForC</w:t>
-      </w:r>
-      <w:r>
-        <w:t xml:space="preserve"> </w:t>
-      </w:r>
-      <w:r>
-        <w:t xml:space="preserve">does not include soil carbon, which is covered by other efforts</w:t>
-      </w:r>
-      <w:r>
-        <w:t xml:space="preserve"> </w:t>
-      </w:r>
-      <w:r>
-        <w:t xml:space="preserve">(e.g., Köchy</w:t>
-      </w:r>
-      <w:r>
-        <w:t xml:space="preserve"> </w:t>
-      </w:r>
-      <w:r>
-        <w:rPr>
-          <w:i/>
-        </w:rPr>
-        <w:t xml:space="preserve">et al</w:t>
-      </w:r>
-      <w:r>
-        <w:t xml:space="preserve"> </w:t>
-      </w:r>
-      <w:r>
-        <w:t xml:space="preserve">2015)</w:t>
-      </w:r>
-      <w:r>
-        <w:t xml:space="preserve">.</w:t>
-      </w:r>
-      <w:r>
-        <w:t xml:space="preserve"> </w:t>
-      </w:r>
-      <w:r>
-        <w:rPr>
-          <w:i/>
-        </w:rPr>
-        <w:t xml:space="preserve">ForC</w:t>
-      </w:r>
-      <w:r>
-        <w:t xml:space="preserve"> </w:t>
-      </w:r>
-      <w:r>
-        <w:t xml:space="preserve">is not intended to replace databases that are specialized for particular parts of the C cycle analyses, e.g., aboveground biomass</w:t>
-      </w:r>
-      <w:r>
-        <w:t xml:space="preserve"> </w:t>
-      </w:r>
-      <w:r>
-        <w:t xml:space="preserve">(Spawn</w:t>
-      </w:r>
-      <w:r>
-        <w:t xml:space="preserve"> </w:t>
-      </w:r>
-      <w:r>
-        <w:rPr>
-          <w:i/>
-        </w:rPr>
-        <w:t xml:space="preserve">et al</w:t>
-      </w:r>
-      <w:r>
-        <w:t xml:space="preserve"> </w:t>
-      </w:r>
-      <w:r>
-        <w:t xml:space="preserve">2020)</w:t>
-      </w:r>
-      <w:r>
-        <w:t xml:space="preserve">, land-atmosphere fluxes</w:t>
-      </w:r>
-      <w:r>
-        <w:t xml:space="preserve"> </w:t>
-      </w:r>
-      <w:r>
-        <w:t xml:space="preserve">(Baldocchi</w:t>
-      </w:r>
-      <w:r>
-        <w:t xml:space="preserve"> </w:t>
-      </w:r>
-      <w:r>
-        <w:rPr>
-          <w:i/>
-        </w:rPr>
-        <w:t xml:space="preserve">et al</w:t>
-      </w:r>
-      <w:r>
-        <w:t xml:space="preserve"> </w:t>
-      </w:r>
-      <w:r>
-        <w:t xml:space="preserve">2001)</w:t>
-      </w:r>
-      <w:r>
-        <w:t xml:space="preserve">, soil respiration</w:t>
-      </w:r>
-      <w:r>
-        <w:t xml:space="preserve"> </w:t>
-      </w:r>
-      <w:r>
-        <w:t xml:space="preserve">(Jian</w:t>
-      </w:r>
-      <w:r>
-        <w:t xml:space="preserve"> </w:t>
-      </w:r>
-      <w:r>
-        <w:rPr>
-          <w:i/>
-        </w:rPr>
-        <w:t xml:space="preserve">et al</w:t>
-      </w:r>
-      <w:r>
-        <w:t xml:space="preserve"> </w:t>
-      </w:r>
-      <w:r>
-        <w:t xml:space="preserve">2020)</w:t>
-      </w:r>
-      <w:r>
-        <w:t xml:space="preserve">, or the human footprint in global forests</w:t>
-      </w:r>
-      <w:r>
-        <w:t xml:space="preserve"> </w:t>
-      </w:r>
-      <w:r>
-        <w:t xml:space="preserve">(Magnani</w:t>
-      </w:r>
-      <w:r>
-        <w:t xml:space="preserve"> </w:t>
-      </w:r>
-      <w:r>
-        <w:rPr>
-          <w:i/>
-        </w:rPr>
-        <w:t xml:space="preserve">et al</w:t>
-      </w:r>
-      <w:r>
-        <w:t xml:space="preserve"> </w:t>
-      </w:r>
-      <w:r>
-        <w:t xml:space="preserve">2007)</w:t>
-      </w:r>
-      <w:r>
-        <w:t xml:space="preserve">.</w:t>
-      </w:r>
-    </w:p>
-    <w:p>
-      <w:pPr>
-        <w:pStyle w:val="BodyText"/>
-      </w:pPr>
-      <w:r>
-        <w:t xml:space="preserve">In this analysis, the C cycle budgets for mature forests (Figs. 3-6) generally</w:t>
-      </w:r>
-      <w:r>
-        <w:t xml:space="preserve"> </w:t>
-      </w:r>
-      <w:r>
-        <w:t xml:space="preserve">“</w:t>
-      </w:r>
-      <w:r>
-        <w:t xml:space="preserve">close</w:t>
-      </w:r>
-      <w:r>
-        <w:t xml:space="preserve">”</w:t>
-      </w:r>
-      <w:r>
-        <w:t xml:space="preserve">–-that is, the sums of component variables do not differ from the larger fluxes by more than one standard deviation.</w:t>
-      </w:r>
-      <w:r>
-        <w:t xml:space="preserve"> </w:t>
-      </w:r>
-      <w:r>
-        <w:t xml:space="preserve">On the one hand, this reflects the general fact that ecosystem-scale measurements tend to close the C budget more easily and consistently than, for example, for energy balance</w:t>
-      </w:r>
-      <w:r>
-        <w:t xml:space="preserve"> </w:t>
-      </w:r>
-      <w:r>
-        <w:t xml:space="preserve">(Stoy</w:t>
-      </w:r>
-      <w:r>
-        <w:t xml:space="preserve"> </w:t>
-      </w:r>
-      <w:r>
-        <w:rPr>
-          <w:i/>
-        </w:rPr>
-        <w:t xml:space="preserve">et al</w:t>
-      </w:r>
-      <w:r>
-        <w:t xml:space="preserve"> </w:t>
-      </w:r>
-      <w:r>
-        <w:t xml:space="preserve">2013)</w:t>
-      </w:r>
-      <w:r>
-        <w:t xml:space="preserve">.</w:t>
-      </w:r>
-      <w:r>
-        <w:t xml:space="preserve"> </w:t>
-      </w:r>
-      <w:r>
-        <w:t xml:space="preserve">On the other, however,</w:t>
-      </w:r>
-      <w:r>
-        <w:t xml:space="preserve"> </w:t>
-      </w:r>
-      <w:r>
-        <w:rPr>
-          <w:i/>
-        </w:rPr>
-        <w:t xml:space="preserve">ForC</w:t>
-      </w:r>
-      <w:r>
-        <w:t xml:space="preserve"> </w:t>
-      </w:r>
-      <w:r>
-        <w:t xml:space="preserve">derives data from multiple heterogeneous sources, and standard deviations within each biome are high; as a result, the standard for C closure is relatively loose</w:t>
-      </w:r>
-      <w:r>
-        <w:t xml:space="preserve"> </w:t>
-      </w:r>
-      <w:r>
-        <w:t xml:space="preserve">(</w:t>
-      </w:r>
-      <w:r>
-        <w:rPr>
-          <w:i/>
-        </w:rPr>
-        <w:t xml:space="preserve">c.f.</w:t>
-      </w:r>
-      <w:r>
-        <w:t xml:space="preserve"> </w:t>
-      </w:r>
-      <w:r>
-        <w:t xml:space="preserve">Houghton 2020)</w:t>
-      </w:r>
-      <w:r>
-        <w:t xml:space="preserve">.</w:t>
-      </w:r>
-      <w:r>
-        <w:t xml:space="preserve"> </w:t>
-      </w:r>
-      <w:r>
-        <w:t xml:space="preserve">Nonetheless, the lack of closure, in the one instance where it occurs, is probably more reflective of differences in the representation of forest types (</w:t>
-      </w:r>
-      <w:r>
-        <w:rPr>
-          <w:i/>
-        </w:rPr>
-        <w:t xml:space="preserve">i.e.</w:t>
-      </w:r>
-      <w:r>
-        <w:t xml:space="preserve">, disproportionate representation of US Pacific NW for</w:t>
-      </w:r>
-      <w:r>
-        <w:t xml:space="preserve"> </w:t>
+        <w:t xml:space="preserve">, was indistinguishable across biomes.</w:t>
+      </w:r>
+      <w:r>
+        <w:t xml:space="preserve"> </w:t>
+      </w:r>
+      <w:r>
+        <w:t xml:space="preserve">There was also little directional variation in mean mature forest C stocks across biomes, although maximum values for stocks including live or standing woody biomass (</w:t>
       </w:r>
       <m:oMath>
         <m:sSub>
@@ -10887,46 +10502,19 @@
           </m:e>
           <m:sub>
             <m:r>
-              <m:t>r</m:t>
+              <m:t>t</m:t>
             </m:r>
             <m:r>
               <m:t>o</m:t>
             </m:r>
             <m:r>
-              <m:t>o</m:t>
-            </m:r>
-            <m:r>
               <m:t>t</m:t>
-            </m:r>
-            <m:r>
-              <m:t>−</m:t>
-            </m:r>
-            <m:r>
-              <m:t>c</m:t>
-            </m:r>
-            <m:r>
-              <m:t>o</m:t>
-            </m:r>
-            <m:r>
-              <m:t>a</m:t>
-            </m:r>
-            <m:r>
-              <m:t>r</m:t>
-            </m:r>
-            <m:r>
-              <m:t>s</m:t>
-            </m:r>
-            <m:r>
-              <m:t>e</m:t>
             </m:r>
           </m:sub>
         </m:sSub>
       </m:oMath>
       <w:r>
-        <w:t xml:space="preserve"> </w:t>
-      </w:r>
-      <w:r>
-        <w:t xml:space="preserve">relative to</w:t>
+        <w:t xml:space="preserve">,</w:t>
       </w:r>
       <w:r>
         <w:t xml:space="preserve"> </w:t>
@@ -10940,22 +10528,497 @@
           </m:e>
           <m:sub>
             <m:r>
-              <m:t>r</m:t>
-            </m:r>
-            <m:r>
-              <m:t>o</m:t>
-            </m:r>
-            <m:r>
-              <m:t>o</m:t>
-            </m:r>
-            <m:r>
-              <m:t>t</m:t>
+              <m:t>a</m:t>
+            </m:r>
+            <m:r>
+              <m:t>g</m:t>
             </m:r>
           </m:sub>
         </m:sSub>
       </m:oMath>
       <w:r>
-        <w:t xml:space="preserve">; Fig. 5) than of methodological accuracy.</w:t>
+        <w:t xml:space="preserve">,</w:t>
+      </w:r>
+      <w:r>
+        <w:t xml:space="preserve"> </w:t>
+      </w:r>
+      <m:oMath>
+        <m:sSub>
+          <m:e>
+            <m:r>
+              <m:t>B</m:t>
+            </m:r>
+          </m:e>
+          <m:sub>
+            <m:r>
+              <m:t>a</m:t>
+            </m:r>
+            <m:r>
+              <m:t>g</m:t>
+            </m:r>
+            <m:r>
+              <m:t>−</m:t>
+            </m:r>
+            <m:r>
+              <m:t>w</m:t>
+            </m:r>
+            <m:r>
+              <m:t>o</m:t>
+            </m:r>
+            <m:r>
+              <m:t>o</m:t>
+            </m:r>
+            <m:r>
+              <m:t>d</m:t>
+            </m:r>
+          </m:sub>
+        </m:sSub>
+      </m:oMath>
+      <w:r>
+        <w:t xml:space="preserve">,</w:t>
+      </w:r>
+      <w:r>
+        <w:t xml:space="preserve"> </w:t>
+      </w:r>
+      <m:oMath>
+        <m:sSub>
+          <m:e>
+            <m:r>
+              <m:t>B</m:t>
+            </m:r>
+          </m:e>
+          <m:sub>
+            <m:r>
+              <m:t>r</m:t>
+            </m:r>
+            <m:r>
+              <m:t>o</m:t>
+            </m:r>
+            <m:r>
+              <m:t>o</m:t>
+            </m:r>
+            <m:r>
+              <m:t>t</m:t>
+            </m:r>
+          </m:sub>
+        </m:sSub>
+      </m:oMath>
+      <w:r>
+        <w:t xml:space="preserve">,</w:t>
+      </w:r>
+      <w:r>
+        <w:t xml:space="preserve"> </w:t>
+      </w:r>
+      <m:oMath>
+        <m:sSub>
+          <m:e>
+            <m:r>
+              <m:t>B</m:t>
+            </m:r>
+          </m:e>
+          <m:sub>
+            <m:r>
+              <m:t>r</m:t>
+            </m:r>
+            <m:r>
+              <m:t>o</m:t>
+            </m:r>
+            <m:r>
+              <m:t>o</m:t>
+            </m:r>
+            <m:sSub>
+              <m:e>
+                <m:r>
+                  <m:t>t</m:t>
+                </m:r>
+              </m:e>
+              <m:sub>
+                <m:r>
+                  <m:t>c</m:t>
+                </m:r>
+              </m:sub>
+            </m:sSub>
+            <m:r>
+              <m:t>o</m:t>
+            </m:r>
+            <m:r>
+              <m:t>a</m:t>
+            </m:r>
+            <m:r>
+              <m:t>r</m:t>
+            </m:r>
+            <m:r>
+              <m:t>s</m:t>
+            </m:r>
+            <m:r>
+              <m:t>e</m:t>
+            </m:r>
+          </m:sub>
+        </m:sSub>
+      </m:oMath>
+      <w:r>
+        <w:t xml:space="preserve">,</w:t>
+      </w:r>
+      <w:r>
+        <w:t xml:space="preserve"> </w:t>
+      </w:r>
+      <m:oMath>
+        <m:r>
+          <m:t>D</m:t>
+        </m:r>
+        <m:sSub>
+          <m:e>
+            <m:r>
+              <m:t>W</m:t>
+            </m:r>
+          </m:e>
+          <m:sub>
+            <m:r>
+              <m:t>t</m:t>
+            </m:r>
+            <m:r>
+              <m:t>o</m:t>
+            </m:r>
+            <m:r>
+              <m:t>t</m:t>
+            </m:r>
+          </m:sub>
+        </m:sSub>
+      </m:oMath>
+      <w:r>
+        <w:t xml:space="preserve">,</w:t>
+      </w:r>
+      <w:r>
+        <w:t xml:space="preserve"> </w:t>
+      </w:r>
+      <m:oMath>
+        <m:r>
+          <m:t>D</m:t>
+        </m:r>
+        <m:sSub>
+          <m:e>
+            <m:r>
+              <m:t>W</m:t>
+            </m:r>
+          </m:e>
+          <m:sub>
+            <m:r>
+              <m:t>s</m:t>
+            </m:r>
+            <m:r>
+              <m:t>t</m:t>
+            </m:r>
+            <m:r>
+              <m:t>a</m:t>
+            </m:r>
+            <m:r>
+              <m:t>n</m:t>
+            </m:r>
+            <m:r>
+              <m:t>d</m:t>
+            </m:r>
+            <m:r>
+              <m:t>i</m:t>
+            </m:r>
+            <m:r>
+              <m:t>n</m:t>
+            </m:r>
+            <m:r>
+              <m:t>g</m:t>
+            </m:r>
+          </m:sub>
+        </m:sSub>
+      </m:oMath>
+      <w:r>
+        <w:t xml:space="preserve">) consistently occurred in temperate biomes (Figs. 1,</w:t>
+      </w:r>
+      <w:r>
+        <w:t xml:space="preserve"> </w:t>
+      </w:r>
+      <w:r>
+        <w:rPr>
+          <w:rStyle w:val="VerbatimChar"/>
+        </w:rPr>
+        <w:t xml:space="preserve">r</w:t>
+      </w:r>
+      <w:r>
+        <w:t xml:space="preserve">all_diagrams_mature`, 8).</w:t>
+      </w:r>
+      <w:r>
+        <w:t xml:space="preserve"> </w:t>
+      </w:r>
+      <w:r>
+        <w:t xml:space="preserve">Consistent with theory and previous studies (Fig. 1), the majority of flux variables, together with most live biomass pools, increased significantly with stand age (Table 1; Figs. 7- 9, S5-S30).</w:t>
+      </w:r>
+      <w:r>
+        <w:t xml:space="preserve"> </w:t>
+      </w:r>
+      <w:r>
+        <w:t xml:space="preserve">Together, these results indicate that, moving from cold to tropical climates and from young to old stands, there is a general acceleration of C cycling, whereas C stocks and</w:t>
+      </w:r>
+      <w:r>
+        <w:t xml:space="preserve"> </w:t>
+      </w:r>
+      <m:oMath>
+        <m:r>
+          <m:t>N</m:t>
+        </m:r>
+        <m:r>
+          <m:t>E</m:t>
+        </m:r>
+        <m:r>
+          <m:t>P</m:t>
+        </m:r>
+      </m:oMath>
+      <w:r>
+        <w:t xml:space="preserve"> </w:t>
+      </w:r>
+      <w:r>
+        <w:t xml:space="preserve">of mature forests, which are defined by the differences between in- and out- fluxes, do not vary systematically across biomes.</w:t>
+      </w:r>
+      <w:r>
+        <w:t xml:space="preserve"> </w:t>
+      </w:r>
+      <w:r>
+        <w:t xml:space="preserve">Together, these results refine and expand out understanding of C cycling in mature forests, while providing the first global-scale analysis of age trends in multiple forest C stocks and fluxes (Figs. 9).</w:t>
+      </w:r>
+    </w:p>
+    <w:bookmarkStart w:id="45" w:name="c-variable-coverage-and-budget-closure"/>
+    <w:p>
+      <w:pPr>
+        <w:pStyle w:val="Heading3"/>
+      </w:pPr>
+      <w:r>
+        <w:t xml:space="preserve">C variable coverage and budget closure</w:t>
+      </w:r>
+    </w:p>
+    <w:p>
+      <w:pPr>
+        <w:pStyle w:val="FirstParagraph"/>
+      </w:pPr>
+      <w:r>
+        <w:rPr>
+          <w:i/>
+        </w:rPr>
+        <w:t xml:space="preserve">HM: I recommend putting this later in the discussion.</w:t>
+      </w:r>
+      <w:r>
+        <w:rPr>
+          <w:i/>
+        </w:rPr>
+        <w:t xml:space="preserve"> </w:t>
+      </w:r>
+    </w:p>
+    <w:p>
+      <w:pPr>
+        <w:pStyle w:val="BodyText"/>
+      </w:pPr>
+      <w:r>
+        <w:t xml:space="preserve">The large number of C cycle variables covered by ForC, and the general consistency among them, provide confidence that our overall reported mature forest means provide useful baselines for analysis – with the caveats that they are unlikely to be accurate representations of C cycling for any particular forest, and that these sample means almost certainly do not represent true biome means (particularly for temperate conifer forests where high-biomass stands are over-represented in</w:t>
+      </w:r>
+      <w:r>
+        <w:t xml:space="preserve"> </w:t>
+      </w:r>
+      <w:r>
+        <w:rPr>
+          <w:i/>
+        </w:rPr>
+        <w:t xml:space="preserve">ForC</w:t>
+      </w:r>
+      <w:r>
+        <w:t xml:space="preserve">).</w:t>
+      </w:r>
+    </w:p>
+    <w:p>
+      <w:pPr>
+        <w:pStyle w:val="BodyText"/>
+      </w:pPr>
+      <w:r>
+        <w:t xml:space="preserve">In this analysis, the C cycle budgets for mature forests (Figs. 3-6) generally</w:t>
+      </w:r>
+      <w:r>
+        <w:t xml:space="preserve"> </w:t>
+      </w:r>
+      <w:r>
+        <w:t xml:space="preserve">“</w:t>
+      </w:r>
+      <w:r>
+        <w:t xml:space="preserve">close</w:t>
+      </w:r>
+      <w:r>
+        <w:t xml:space="preserve">”</w:t>
+      </w:r>
+      <w:r>
+        <w:t xml:space="preserve">–-that is, the sums of component variables do not differ from the larger fluxes by more than one standard deviation.</w:t>
+      </w:r>
+      <w:r>
+        <w:t xml:space="preserve"> </w:t>
+      </w:r>
+      <w:r>
+        <w:t xml:space="preserve">On the one hand, this reflects the general fact that ecosystem-scale measurements tend to close the C budget more easily and consistently than, for example, for energy balance</w:t>
+      </w:r>
+      <w:r>
+        <w:t xml:space="preserve"> </w:t>
+      </w:r>
+      <w:r>
+        <w:t xml:space="preserve">(Stoy</w:t>
+      </w:r>
+      <w:r>
+        <w:t xml:space="preserve"> </w:t>
+      </w:r>
+      <w:r>
+        <w:rPr>
+          <w:i/>
+        </w:rPr>
+        <w:t xml:space="preserve">et al</w:t>
+      </w:r>
+      <w:r>
+        <w:t xml:space="preserve"> </w:t>
+      </w:r>
+      <w:r>
+        <w:t xml:space="preserve">2013)</w:t>
+      </w:r>
+      <w:r>
+        <w:t xml:space="preserve">.</w:t>
+      </w:r>
+      <w:r>
+        <w:t xml:space="preserve"> </w:t>
+      </w:r>
+      <w:r>
+        <w:t xml:space="preserve">On the other, however,</w:t>
+      </w:r>
+      <w:r>
+        <w:t xml:space="preserve"> </w:t>
+      </w:r>
+      <w:r>
+        <w:rPr>
+          <w:i/>
+        </w:rPr>
+        <w:t xml:space="preserve">ForC</w:t>
+      </w:r>
+      <w:r>
+        <w:t xml:space="preserve"> </w:t>
+      </w:r>
+      <w:r>
+        <w:t xml:space="preserve">derives data from multiple heterogeneous sources, and standard deviations within each biome are high; as a result, the standard for C closure is relatively loose</w:t>
+      </w:r>
+      <w:r>
+        <w:t xml:space="preserve"> </w:t>
+      </w:r>
+      <w:r>
+        <w:t xml:space="preserve">(</w:t>
+      </w:r>
+      <w:r>
+        <w:rPr>
+          <w:i/>
+        </w:rPr>
+        <w:t xml:space="preserve">c.f.</w:t>
+      </w:r>
+      <w:r>
+        <w:t xml:space="preserve"> </w:t>
+      </w:r>
+      <w:r>
+        <w:t xml:space="preserve">Houghton 2020)</w:t>
+      </w:r>
+      <w:r>
+        <w:t xml:space="preserve">.</w:t>
+      </w:r>
+      <w:r>
+        <w:t xml:space="preserve"> </w:t>
+      </w:r>
+      <w:r>
+        <w:t xml:space="preserve">The one instance where the C budgets doesn’t close is likely due to differences in the representation of forest types (</w:t>
+      </w:r>
+      <w:r>
+        <w:rPr>
+          <w:i/>
+        </w:rPr>
+        <w:t xml:space="preserve">i.e.</w:t>
+      </w:r>
+      <w:r>
+        <w:t xml:space="preserve">, disproportionate representation of US Pacific NW for</w:t>
+      </w:r>
+      <w:r>
+        <w:t xml:space="preserve"> </w:t>
+      </w:r>
+      <m:oMath>
+        <m:sSub>
+          <m:e>
+            <m:r>
+              <m:t>B</m:t>
+            </m:r>
+          </m:e>
+          <m:sub>
+            <m:r>
+              <m:t>r</m:t>
+            </m:r>
+            <m:r>
+              <m:t>o</m:t>
+            </m:r>
+            <m:r>
+              <m:t>o</m:t>
+            </m:r>
+            <m:r>
+              <m:t>t</m:t>
+            </m:r>
+            <m:r>
+              <m:t>−</m:t>
+            </m:r>
+            <m:r>
+              <m:t>c</m:t>
+            </m:r>
+            <m:r>
+              <m:t>o</m:t>
+            </m:r>
+            <m:r>
+              <m:t>a</m:t>
+            </m:r>
+            <m:r>
+              <m:t>r</m:t>
+            </m:r>
+            <m:r>
+              <m:t>s</m:t>
+            </m:r>
+            <m:r>
+              <m:t>e</m:t>
+            </m:r>
+          </m:sub>
+        </m:sSub>
+      </m:oMath>
+      <w:r>
+        <w:t xml:space="preserve"> </w:t>
+      </w:r>
+      <w:r>
+        <w:t xml:space="preserve">relative to</w:t>
+      </w:r>
+      <w:r>
+        <w:t xml:space="preserve"> </w:t>
+      </w:r>
+      <m:oMath>
+        <m:sSub>
+          <m:e>
+            <m:r>
+              <m:t>B</m:t>
+            </m:r>
+          </m:e>
+          <m:sub>
+            <m:r>
+              <m:t>r</m:t>
+            </m:r>
+            <m:r>
+              <m:t>o</m:t>
+            </m:r>
+            <m:r>
+              <m:t>o</m:t>
+            </m:r>
+            <m:r>
+              <m:t>t</m:t>
+            </m:r>
+          </m:sub>
+        </m:sSub>
+      </m:oMath>
+      <w:r>
+        <w:t xml:space="preserve">; Fig. 5) rather than issues of methodological accuracy.</w:t>
       </w:r>
       <w:r>
         <w:t xml:space="preserve"> </w:t>
@@ -11084,6 +11147,244 @@
       </w:r>
       <w:r>
         <w:t xml:space="preserve">While this analysis provides a first analysis of age trends in forest C cycling for multiple variables at a global scale, improved resolution of these trends will require additional data.</w:t>
+      </w:r>
+    </w:p>
+    <w:p>
+      <w:pPr>
+        <w:pStyle w:val="BodyText"/>
+      </w:pPr>
+      <w:r>
+        <w:t xml:space="preserve">There are of course notable holes in the ForC variable coverage (Fig. 2) that limit the scope of our inferences here.</w:t>
+      </w:r>
+      <w:r>
+        <w:t xml:space="preserve"> </w:t>
+      </w:r>
+      <w:r>
+        <w:t xml:space="preserve">Notably,</w:t>
+      </w:r>
+      <w:r>
+        <w:t xml:space="preserve"> </w:t>
+      </w:r>
+      <w:r>
+        <w:rPr>
+          <w:i/>
+        </w:rPr>
+        <w:t xml:space="preserve">ForC</w:t>
+      </w:r>
+      <w:r>
+        <w:t xml:space="preserve"> </w:t>
+      </w:r>
+      <w:r>
+        <w:t xml:space="preserve">currently has sparse–if any–coverage of fluxes to herbivores and higher consumers, along with the woody mortality (</w:t>
+      </w:r>
+      <m:oMath>
+        <m:sSub>
+          <m:e>
+            <m:r>
+              <m:t>M</m:t>
+            </m:r>
+          </m:e>
+          <m:sub>
+            <m:r>
+              <m:t>w</m:t>
+            </m:r>
+            <m:r>
+              <m:t>o</m:t>
+            </m:r>
+            <m:r>
+              <m:t>o</m:t>
+            </m:r>
+            <m:r>
+              <m:t>d</m:t>
+            </m:r>
+            <m:r>
+              <m:t>y</m:t>
+            </m:r>
+          </m:sub>
+        </m:sSub>
+      </m:oMath>
+      <w:r>
+        <w:t xml:space="preserve">) and dead wood stocks (Table 1, Figs. S27-S29).</w:t>
+      </w:r>
+      <w:r>
+        <w:t xml:space="preserve"> </w:t>
+      </w:r>
+      <w:r>
+        <w:t xml:space="preserve">Geographically, all variables are poorly covered in Africa and Siberia, a common problem in the carbon-cycle community</w:t>
+      </w:r>
+      <w:r>
+        <w:t xml:space="preserve"> </w:t>
+      </w:r>
+      <w:r>
+        <w:t xml:space="preserve">(Xu and Shang 2016, Schimel</w:t>
+      </w:r>
+      <w:r>
+        <w:t xml:space="preserve"> </w:t>
+      </w:r>
+      <w:r>
+        <w:rPr>
+          <w:i/>
+        </w:rPr>
+        <w:t xml:space="preserve">et al</w:t>
+      </w:r>
+      <w:r>
+        <w:t xml:space="preserve"> </w:t>
+      </w:r>
+      <w:r>
+        <w:t xml:space="preserve">2015)</w:t>
+      </w:r>
+      <w:r>
+        <w:t xml:space="preserve">.</w:t>
+      </w:r>
+      <w:r>
+        <w:t xml:space="preserve"> </w:t>
+      </w:r>
+      <w:r>
+        <w:rPr>
+          <w:i/>
+        </w:rPr>
+        <w:t xml:space="preserve">ForC</w:t>
+      </w:r>
+      <w:r>
+        <w:t xml:space="preserve"> </w:t>
+      </w:r>
+      <w:r>
+        <w:t xml:space="preserve">does not include soil carbon, which is covered by other efforts</w:t>
+      </w:r>
+      <w:r>
+        <w:t xml:space="preserve"> </w:t>
+      </w:r>
+      <w:r>
+        <w:t xml:space="preserve">(e.g., Köchy</w:t>
+      </w:r>
+      <w:r>
+        <w:t xml:space="preserve"> </w:t>
+      </w:r>
+      <w:r>
+        <w:rPr>
+          <w:i/>
+        </w:rPr>
+        <w:t xml:space="preserve">et al</w:t>
+      </w:r>
+      <w:r>
+        <w:t xml:space="preserve"> </w:t>
+      </w:r>
+      <w:r>
+        <w:t xml:space="preserve">2015)</w:t>
+      </w:r>
+      <w:r>
+        <w:t xml:space="preserve">.</w:t>
+      </w:r>
+      <w:r>
+        <w:t xml:space="preserve"> </w:t>
+      </w:r>
+      <w:r>
+        <w:rPr>
+          <w:i/>
+        </w:rPr>
+        <w:t xml:space="preserve">ForC</w:t>
+      </w:r>
+      <w:r>
+        <w:t xml:space="preserve"> </w:t>
+      </w:r>
+      <w:r>
+        <w:t xml:space="preserve">is not intended to replace databases that are specialized for particular parts of the C cycle analyses, e.g., aboveground biomass</w:t>
+      </w:r>
+      <w:r>
+        <w:t xml:space="preserve"> </w:t>
+      </w:r>
+      <w:r>
+        <w:t xml:space="preserve">(Spawn</w:t>
+      </w:r>
+      <w:r>
+        <w:t xml:space="preserve"> </w:t>
+      </w:r>
+      <w:r>
+        <w:rPr>
+          <w:i/>
+        </w:rPr>
+        <w:t xml:space="preserve">et al</w:t>
+      </w:r>
+      <w:r>
+        <w:t xml:space="preserve"> </w:t>
+      </w:r>
+      <w:r>
+        <w:t xml:space="preserve">2020)</w:t>
+      </w:r>
+      <w:r>
+        <w:t xml:space="preserve">, land-atmosphere fluxes</w:t>
+      </w:r>
+      <w:r>
+        <w:t xml:space="preserve"> </w:t>
+      </w:r>
+      <w:r>
+        <w:t xml:space="preserve">(Baldocchi</w:t>
+      </w:r>
+      <w:r>
+        <w:t xml:space="preserve"> </w:t>
+      </w:r>
+      <w:r>
+        <w:rPr>
+          <w:i/>
+        </w:rPr>
+        <w:t xml:space="preserve">et al</w:t>
+      </w:r>
+      <w:r>
+        <w:t xml:space="preserve"> </w:t>
+      </w:r>
+      <w:r>
+        <w:t xml:space="preserve">2001)</w:t>
+      </w:r>
+      <w:r>
+        <w:t xml:space="preserve">, soil respiration</w:t>
+      </w:r>
+      <w:r>
+        <w:t xml:space="preserve"> </w:t>
+      </w:r>
+      <w:r>
+        <w:t xml:space="preserve">(Jian</w:t>
+      </w:r>
+      <w:r>
+        <w:t xml:space="preserve"> </w:t>
+      </w:r>
+      <w:r>
+        <w:rPr>
+          <w:i/>
+        </w:rPr>
+        <w:t xml:space="preserve">et al</w:t>
+      </w:r>
+      <w:r>
+        <w:t xml:space="preserve"> </w:t>
+      </w:r>
+      <w:r>
+        <w:t xml:space="preserve">2020)</w:t>
+      </w:r>
+      <w:r>
+        <w:t xml:space="preserve">, or the human footprint in global forests</w:t>
+      </w:r>
+      <w:r>
+        <w:t xml:space="preserve"> </w:t>
+      </w:r>
+      <w:r>
+        <w:t xml:space="preserve">(Magnani</w:t>
+      </w:r>
+      <w:r>
+        <w:t xml:space="preserve"> </w:t>
+      </w:r>
+      <w:r>
+        <w:rPr>
+          <w:i/>
+        </w:rPr>
+        <w:t xml:space="preserve">et al</w:t>
+      </w:r>
+      <w:r>
+        <w:t xml:space="preserve"> </w:t>
+      </w:r>
+      <w:r>
+        <w:t xml:space="preserve">2007)</w:t>
+      </w:r>
+      <w:r>
+        <w:t xml:space="preserve">.</w:t>
       </w:r>
     </w:p>
     <w:bookmarkEnd w:id="45"/>
@@ -12075,7 +12376,34 @@
         <w:pStyle w:val="BodyText"/>
       </w:pPr>
       <w:r>
-        <w:t xml:space="preserve">Whereas biomass can be remotely sensed and receives significant research attention, far less is known about geographical variation in deadwood and organic layer (</w:t>
+        <w:t xml:space="preserve">Whereas aboveground biomass can be remotely sensed</w:t>
+      </w:r>
+      <w:r>
+        <w:t xml:space="preserve"> </w:t>
+      </w:r>
+      <w:r>
+        <w:t xml:space="preserve">(albeit with significant uncertainties; Ploton</w:t>
+      </w:r>
+      <w:r>
+        <w:t xml:space="preserve"> </w:t>
+      </w:r>
+      <w:r>
+        <w:rPr>
+          <w:i/>
+        </w:rPr>
+        <w:t xml:space="preserve">et al</w:t>
+      </w:r>
+      <w:r>
+        <w:t xml:space="preserve"> </w:t>
+      </w:r>
+      <w:r>
+        <w:t xml:space="preserve">2020)</w:t>
+      </w:r>
+      <w:r>
+        <w:t xml:space="preserve"> </w:t>
+      </w:r>
+      <w:r>
+        <w:t xml:space="preserve">and receives significant research attention, far less is known about geographical variation in deadwood and organic layer (</w:t>
       </w:r>
       <m:oMath>
         <m:r>
@@ -13509,7 +13837,7 @@
         <w:t xml:space="preserve"> </w:t>
       </w:r>
       <w:r>
-        <w:t xml:space="preserve">Remote-sensing driven biomass estimates</w:t>
+        <w:t xml:space="preserve">Remote-sensing driven aboveground biomass estimates</w:t>
       </w:r>
       <w:r>
         <w:t xml:space="preserve"> </w:t>
@@ -13572,13 +13900,37 @@
         <w:t xml:space="preserve">2019)</w:t>
       </w:r>
       <w:r>
-        <w:t xml:space="preserve">, are well suited for this task.</w:t>
-      </w:r>
-      <w:r>
-        <w:t xml:space="preserve"> </w:t>
-      </w:r>
-      <w:r>
-        <w:t xml:space="preserve">Note, however, that factors such as stand age and disturbance history are difficult, if possible, to detect remotely, and can only be characterized for very recent decades</w:t>
+        <w:t xml:space="preserve">, provide the most promising approach, but significant uncertainties remain</w:t>
+      </w:r>
+      <w:r>
+        <w:t xml:space="preserve"> </w:t>
+      </w:r>
+      <w:r>
+        <w:t xml:space="preserve">(Ploton</w:t>
+      </w:r>
+      <w:r>
+        <w:t xml:space="preserve"> </w:t>
+      </w:r>
+      <w:r>
+        <w:rPr>
+          <w:i/>
+        </w:rPr>
+        <w:t xml:space="preserve">et al</w:t>
+      </w:r>
+      <w:r>
+        <w:t xml:space="preserve"> </w:t>
+      </w:r>
+      <w:r>
+        <w:t xml:space="preserve">2020)</w:t>
+      </w:r>
+      <w:r>
+        <w:t xml:space="preserve">.</w:t>
+      </w:r>
+      <w:r>
+        <w:t xml:space="preserve"> </w:t>
+      </w:r>
+      <w:r>
+        <w:t xml:space="preserve">Note, however, that factors such as stand age and disturbance history are difficult, if not impossible, to detect remotely, and can only be characterized for very recent decades</w:t>
       </w:r>
       <w:r>
         <w:t xml:space="preserve"> </w:t>
@@ -14308,7 +14660,7 @@
       </w:r>
     </w:p>
     <w:bookmarkEnd w:id="53"/>
-    <w:bookmarkStart w:id="168" w:name="references"/>
+    <w:bookmarkStart w:id="170" w:name="references"/>
     <w:p>
       <w:pPr>
         <w:pStyle w:val="Heading2"/>
@@ -14317,7 +14669,7 @@
         <w:t xml:space="preserve">References</w:t>
       </w:r>
     </w:p>
-    <w:bookmarkStart w:id="167" w:name="refs"/>
+    <w:bookmarkStart w:id="169" w:name="refs"/>
     <w:bookmarkStart w:id="54" w:name="ref-allen_global_2002"/>
     <w:p>
       <w:pPr>
@@ -15086,12 +15438,46 @@
       </w:r>
     </w:p>
     <w:bookmarkEnd w:id="77"/>
-    <w:bookmarkStart w:id="78" w:name="ref-carmona_coarse_2002"/>
+    <w:bookmarkStart w:id="78" w:name="ref-bonner_meta-analytical_2013"/>
     <w:p>
       <w:pPr>
         <w:pStyle w:val="Bibliography"/>
       </w:pPr>
       <w:r>
+        <w:t xml:space="preserve">Bonner M T L, Schmidt S and Shoo L P 2013 A meta-analytical global comparison of aboveground biomass accumulation between tropical secondary forests and monoculture plantations</w:t>
+      </w:r>
+      <w:r>
+        <w:t xml:space="preserve"> </w:t>
+      </w:r>
+      <w:r>
+        <w:rPr>
+          <w:i/>
+        </w:rPr>
+        <w:t xml:space="preserve">Forest Ecology and Management</w:t>
+      </w:r>
+      <w:r>
+        <w:t xml:space="preserve"> </w:t>
+      </w:r>
+      <w:r>
+        <w:rPr>
+          <w:b/>
+        </w:rPr>
+        <w:t xml:space="preserve">291</w:t>
+      </w:r>
+      <w:r>
+        <w:t xml:space="preserve"> </w:t>
+      </w:r>
+      <w:r>
+        <w:t xml:space="preserve">73–86</w:t>
+      </w:r>
+    </w:p>
+    <w:bookmarkEnd w:id="78"/>
+    <w:bookmarkStart w:id="79" w:name="ref-carmona_coarse_2002"/>
+    <w:p>
+      <w:pPr>
+        <w:pStyle w:val="Bibliography"/>
+      </w:pPr>
+      <w:r>
         <w:t xml:space="preserve">Carmona M R, Armesto J J, Aravena J C and Pérez C A 2002 Coarse woody debris biomass in successional and primary temperate forests in Chiloé Island, Chile</w:t>
       </w:r>
       <w:r>
@@ -15119,8 +15505,8 @@
         <w:t xml:space="preserve">265–75</w:t>
       </w:r>
     </w:p>
-    <w:bookmarkEnd w:id="78"/>
-    <w:bookmarkStart w:id="79" w:name="ref-cavaleri_urgent_2015"/>
+    <w:bookmarkEnd w:id="79"/>
+    <w:bookmarkStart w:id="80" w:name="ref-cavaleri_urgent_2015"/>
     <w:p>
       <w:pPr>
         <w:pStyle w:val="Bibliography"/>
@@ -15153,8 +15539,8 @@
         <w:t xml:space="preserve">2111–21</w:t>
       </w:r>
     </w:p>
-    <w:bookmarkEnd w:id="79"/>
-    <w:bookmarkStart w:id="80" w:name="ref-chapin_reconciling_2006"/>
+    <w:bookmarkEnd w:id="80"/>
+    <w:bookmarkStart w:id="81" w:name="ref-chapin_reconciling_2006"/>
     <w:p>
       <w:pPr>
         <w:pStyle w:val="Bibliography"/>
@@ -15187,8 +15573,8 @@
         <w:t xml:space="preserve">1041–50</w:t>
       </w:r>
     </w:p>
-    <w:bookmarkEnd w:id="80"/>
-    <w:bookmarkStart w:id="81" w:name="ref-chave_ground_2019"/>
+    <w:bookmarkEnd w:id="81"/>
+    <w:bookmarkStart w:id="82" w:name="ref-chave_ground_2019"/>
     <w:p>
       <w:pPr>
         <w:pStyle w:val="Bibliography"/>
@@ -15206,8 +15592,8 @@
         <w:t xml:space="preserve">Surveys in Geophysics</w:t>
       </w:r>
     </w:p>
-    <w:bookmarkEnd w:id="81"/>
-    <w:bookmarkStart w:id="82" w:name="ref-chave_improved_2014"/>
+    <w:bookmarkEnd w:id="82"/>
+    <w:bookmarkStart w:id="83" w:name="ref-chave_improved_2014"/>
     <w:p>
       <w:pPr>
         <w:pStyle w:val="Bibliography"/>
@@ -15231,8 +15617,8 @@
         <w:t xml:space="preserve">n/a–a</w:t>
       </w:r>
     </w:p>
-    <w:bookmarkEnd w:id="82"/>
-    <w:bookmarkStart w:id="83" w:name="ref-chazdon_carbon_2016"/>
+    <w:bookmarkEnd w:id="83"/>
+    <w:bookmarkStart w:id="84" w:name="ref-chazdon_carbon_2016"/>
     <w:p>
       <w:pPr>
         <w:pStyle w:val="Bibliography"/>
@@ -15265,8 +15651,8 @@
         <w:t xml:space="preserve">e1501639</w:t>
       </w:r>
     </w:p>
-    <w:bookmarkEnd w:id="83"/>
-    <w:bookmarkStart w:id="84" w:name="ref-chojnacky_updated_2014"/>
+    <w:bookmarkEnd w:id="84"/>
+    <w:bookmarkStart w:id="85" w:name="ref-chojnacky_updated_2014"/>
     <w:p>
       <w:pPr>
         <w:pStyle w:val="Bibliography"/>
@@ -15299,8 +15685,8 @@
         <w:t xml:space="preserve">129–51</w:t>
       </w:r>
     </w:p>
-    <w:bookmarkEnd w:id="84"/>
-    <w:bookmarkStart w:id="85" w:name="ref-clark_measuring_2001"/>
+    <w:bookmarkEnd w:id="85"/>
+    <w:bookmarkStart w:id="86" w:name="ref-clark_measuring_2001"/>
     <w:p>
       <w:pPr>
         <w:pStyle w:val="Bibliography"/>
@@ -15333,8 +15719,8 @@
         <w:t xml:space="preserve">356–70</w:t>
       </w:r>
     </w:p>
-    <w:bookmarkEnd w:id="85"/>
-    <w:bookmarkStart w:id="86" w:name="ref-collalti_forest_2020"/>
+    <w:bookmarkEnd w:id="86"/>
+    <w:bookmarkStart w:id="87" w:name="ref-collalti_forest_2020"/>
     <w:p>
       <w:pPr>
         <w:pStyle w:val="Bibliography"/>
@@ -15367,8 +15753,8 @@
         <w:t xml:space="preserve">5322</w:t>
       </w:r>
     </w:p>
-    <w:bookmarkEnd w:id="86"/>
-    <w:bookmarkStart w:id="87" w:name="ref-collier_international_2018"/>
+    <w:bookmarkEnd w:id="87"/>
+    <w:bookmarkStart w:id="88" w:name="ref-collier_international_2018"/>
     <w:p>
       <w:pPr>
         <w:pStyle w:val="Bibliography"/>
@@ -15401,8 +15787,8 @@
         <w:t xml:space="preserve">2731–54</w:t>
       </w:r>
     </w:p>
-    <w:bookmarkEnd w:id="87"/>
-    <w:bookmarkStart w:id="88" w:name="ref-cook-patton_mapping_2020"/>
+    <w:bookmarkEnd w:id="88"/>
+    <w:bookmarkStart w:id="89" w:name="ref-cook-patton_mapping_2020"/>
     <w:p>
       <w:pPr>
         <w:pStyle w:val="Bibliography"/>
@@ -15435,8 +15821,8 @@
         <w:t xml:space="preserve">545–50</w:t>
       </w:r>
     </w:p>
-    <w:bookmarkEnd w:id="88"/>
-    <w:bookmarkStart w:id="89" w:name="ref-corman_foundations_2019"/>
+    <w:bookmarkEnd w:id="89"/>
+    <w:bookmarkStart w:id="90" w:name="ref-corman_foundations_2019"/>
     <w:p>
       <w:pPr>
         <w:pStyle w:val="Bibliography"/>
@@ -15469,8 +15855,8 @@
         <w:t xml:space="preserve">1160–72</w:t>
       </w:r>
     </w:p>
-    <w:bookmarkEnd w:id="89"/>
-    <w:bookmarkStart w:id="90" w:name="ref-curtis_classifying_2018"/>
+    <w:bookmarkEnd w:id="90"/>
+    <w:bookmarkStart w:id="91" w:name="ref-curtis_classifying_2018"/>
     <w:p>
       <w:pPr>
         <w:pStyle w:val="Bibliography"/>
@@ -15503,8 +15889,8 @@
         <w:t xml:space="preserve">1108–11</w:t>
       </w:r>
     </w:p>
-    <w:bookmarkEnd w:id="90"/>
-    <w:bookmarkStart w:id="91" w:name="ref-curtis_forest_2018"/>
+    <w:bookmarkEnd w:id="91"/>
+    <w:bookmarkStart w:id="92" w:name="ref-curtis_forest_2018"/>
     <w:p>
       <w:pPr>
         <w:pStyle w:val="Bibliography"/>
@@ -15522,8 +15908,8 @@
         <w:t xml:space="preserve">New Phytologist</w:t>
       </w:r>
     </w:p>
-    <w:bookmarkEnd w:id="91"/>
-    <w:bookmarkStart w:id="92" w:name="ref-davies_forestgeo_2021"/>
+    <w:bookmarkEnd w:id="92"/>
+    <w:bookmarkStart w:id="93" w:name="ref-davies_forestgeo_2021"/>
     <w:p>
       <w:pPr>
         <w:pStyle w:val="Bibliography"/>
@@ -15556,8 +15942,8 @@
         <w:t xml:space="preserve">108907</w:t>
       </w:r>
     </w:p>
-    <w:bookmarkEnd w:id="92"/>
-    <w:bookmarkStart w:id="93" w:name="ref-delucia_forest_2007"/>
+    <w:bookmarkEnd w:id="93"/>
+    <w:bookmarkStart w:id="94" w:name="ref-delucia_forest_2007"/>
     <w:p>
       <w:pPr>
         <w:pStyle w:val="Bibliography"/>
@@ -15590,8 +15976,8 @@
         <w:t xml:space="preserve">1157–67</w:t>
       </w:r>
     </w:p>
-    <w:bookmarkEnd w:id="93"/>
-    <w:bookmarkStart w:id="94" w:name="ref-di_vittorio_initial_2020"/>
+    <w:bookmarkEnd w:id="94"/>
+    <w:bookmarkStart w:id="95" w:name="ref-di_vittorio_initial_2020"/>
     <w:p>
       <w:pPr>
         <w:pStyle w:val="Bibliography"/>
@@ -15618,8 +16004,8 @@
         <w:t xml:space="preserve">34</w:t>
       </w:r>
     </w:p>
-    <w:bookmarkEnd w:id="94"/>
-    <w:bookmarkStart w:id="95" w:name="ref-fao_global_2010"/>
+    <w:bookmarkEnd w:id="95"/>
+    <w:bookmarkStart w:id="96" w:name="ref-fao_global_2010"/>
     <w:p>
       <w:pPr>
         <w:pStyle w:val="Bibliography"/>
@@ -15643,8 +16029,8 @@
         <w:t xml:space="preserve">(Rome, Italy: Food and Agriculture Organization of the United Nations)</w:t>
       </w:r>
     </w:p>
-    <w:bookmarkEnd w:id="95"/>
-    <w:bookmarkStart w:id="96" w:name="ref-fer_beyond_2021"/>
+    <w:bookmarkEnd w:id="96"/>
+    <w:bookmarkStart w:id="97" w:name="ref-fer_beyond_2021"/>
     <w:p>
       <w:pPr>
         <w:pStyle w:val="Bibliography"/>
@@ -15677,8 +16063,8 @@
         <w:t xml:space="preserve">13–26</w:t>
       </w:r>
     </w:p>
-    <w:bookmarkEnd w:id="96"/>
-    <w:bookmarkStart w:id="97" w:name="ref-friedlingstein_climatecarbon_2006"/>
+    <w:bookmarkEnd w:id="97"/>
+    <w:bookmarkStart w:id="98" w:name="ref-friedlingstein_climatecarbon_2006"/>
     <w:p>
       <w:pPr>
         <w:pStyle w:val="Bibliography"/>
@@ -15711,8 +16097,8 @@
         <w:t xml:space="preserve">3337–53</w:t>
       </w:r>
     </w:p>
-    <w:bookmarkEnd w:id="97"/>
-    <w:bookmarkStart w:id="98" w:name="ref-friedlingstein_global_2019"/>
+    <w:bookmarkEnd w:id="98"/>
+    <w:bookmarkStart w:id="99" w:name="ref-friedlingstein_global_2019"/>
     <w:p>
       <w:pPr>
         <w:pStyle w:val="Bibliography"/>
@@ -15745,8 +16131,8 @@
         <w:t xml:space="preserve">1783–838</w:t>
       </w:r>
     </w:p>
-    <w:bookmarkEnd w:id="98"/>
-    <w:bookmarkStart w:id="99" w:name="ref-gillman_latitude_2015"/>
+    <w:bookmarkEnd w:id="99"/>
+    <w:bookmarkStart w:id="100" w:name="ref-gillman_latitude_2015"/>
     <w:p>
       <w:pPr>
         <w:pStyle w:val="Bibliography"/>
@@ -15779,8 +16165,8 @@
         <w:t xml:space="preserve">107–17</w:t>
       </w:r>
     </w:p>
-    <w:bookmarkEnd w:id="99"/>
-    <w:bookmarkStart w:id="100" w:name="ref-goldstein_protecting_2020"/>
+    <w:bookmarkEnd w:id="100"/>
+    <w:bookmarkStart w:id="101" w:name="ref-goldstein_protecting_2020"/>
     <w:p>
       <w:pPr>
         <w:pStyle w:val="Bibliography"/>
@@ -15813,8 +16199,8 @@
         <w:t xml:space="preserve">287–95</w:t>
       </w:r>
     </w:p>
-    <w:bookmarkEnd w:id="100"/>
-    <w:bookmarkStart w:id="101" w:name="ref-grassi_key_2017"/>
+    <w:bookmarkEnd w:id="101"/>
+    <w:bookmarkStart w:id="102" w:name="ref-grassi_key_2017"/>
     <w:p>
       <w:pPr>
         <w:pStyle w:val="Bibliography"/>
@@ -15847,8 +16233,8 @@
         <w:t xml:space="preserve">220–6</w:t>
       </w:r>
     </w:p>
-    <w:bookmarkEnd w:id="101"/>
-    <w:bookmarkStart w:id="102" w:name="ref-griscom_natural_2017"/>
+    <w:bookmarkEnd w:id="102"/>
+    <w:bookmarkStart w:id="103" w:name="ref-griscom_natural_2017"/>
     <w:p>
       <w:pPr>
         <w:pStyle w:val="Bibliography"/>
@@ -15881,8 +16267,8 @@
         <w:t xml:space="preserve">11645–50</w:t>
       </w:r>
     </w:p>
-    <w:bookmarkEnd w:id="102"/>
-    <w:bookmarkStart w:id="103" w:name="ref-gustafson_extrapolating_2018"/>
+    <w:bookmarkEnd w:id="103"/>
+    <w:bookmarkStart w:id="104" w:name="ref-gustafson_extrapolating_2018"/>
     <w:p>
       <w:pPr>
         <w:pStyle w:val="Bibliography"/>
@@ -15915,8 +16301,8 @@
         <w:t xml:space="preserve">31</w:t>
       </w:r>
     </w:p>
-    <w:bookmarkEnd w:id="103"/>
-    <w:bookmarkStart w:id="104" w:name="ref-hansen_high-resolution_2013"/>
+    <w:bookmarkEnd w:id="104"/>
+    <w:bookmarkStart w:id="105" w:name="ref-hansen_high-resolution_2013"/>
     <w:p>
       <w:pPr>
         <w:pStyle w:val="Bibliography"/>
@@ -15949,8 +16335,8 @@
         <w:t xml:space="preserve">850–3</w:t>
       </w:r>
     </w:p>
-    <w:bookmarkEnd w:id="104"/>
-    <w:bookmarkStart w:id="105" w:name="ref-harmon_heterotrophic_2011"/>
+    <w:bookmarkEnd w:id="105"/>
+    <w:bookmarkStart w:id="106" w:name="ref-harmon_heterotrophic_2011"/>
     <w:p>
       <w:pPr>
         <w:pStyle w:val="Bibliography"/>
@@ -15977,8 +16363,8 @@
         <w:t xml:space="preserve">116</w:t>
       </w:r>
     </w:p>
-    <w:bookmarkEnd w:id="105"/>
-    <w:bookmarkStart w:id="106" w:name="ref-harmon_ecology_1986"/>
+    <w:bookmarkEnd w:id="106"/>
+    <w:bookmarkStart w:id="107" w:name="ref-harmon_ecology_1986"/>
     <w:p>
       <w:pPr>
         <w:pStyle w:val="Bibliography"/>
@@ -16002,8 +16388,8 @@
         <w:t xml:space="preserve">vol 15, ed A MacFadyen and E D Ford (Academic Press) pp 133–302</w:t>
       </w:r>
     </w:p>
-    <w:bookmarkEnd w:id="106"/>
-    <w:bookmarkStart w:id="107" w:name="ref-harris_global_2021"/>
+    <w:bookmarkEnd w:id="107"/>
+    <w:bookmarkStart w:id="108" w:name="ref-harris_global_2021"/>
     <w:p>
       <w:pPr>
         <w:pStyle w:val="Bibliography"/>
@@ -16027,8 +16413,8 @@
         <w:t xml:space="preserve">1–7</w:t>
       </w:r>
     </w:p>
-    <w:bookmarkEnd w:id="107"/>
-    <w:bookmarkStart w:id="108" w:name="ref-holdridge_determination_1947"/>
+    <w:bookmarkEnd w:id="108"/>
+    <w:bookmarkStart w:id="109" w:name="ref-holdridge_determination_1947"/>
     <w:p>
       <w:pPr>
         <w:pStyle w:val="Bibliography"/>
@@ -16061,8 +16447,8 @@
         <w:t xml:space="preserve">367–8</w:t>
       </w:r>
     </w:p>
-    <w:bookmarkEnd w:id="108"/>
-    <w:bookmarkStart w:id="109" w:name="ref-houghton_terrestrial_2020"/>
+    <w:bookmarkEnd w:id="109"/>
+    <w:bookmarkStart w:id="110" w:name="ref-houghton_terrestrial_2020"/>
     <w:p>
       <w:pPr>
         <w:pStyle w:val="Bibliography"/>
@@ -16095,8 +16481,8 @@
         <w:t xml:space="preserve">3006–14</w:t>
       </w:r>
     </w:p>
-    <w:bookmarkEnd w:id="109"/>
-    <w:bookmarkStart w:id="110" w:name="ref-hu_mapping_2016"/>
+    <w:bookmarkEnd w:id="110"/>
+    <w:bookmarkStart w:id="111" w:name="ref-hu_mapping_2016"/>
     <w:p>
       <w:pPr>
         <w:pStyle w:val="Bibliography"/>
@@ -16129,8 +16515,8 @@
         <w:t xml:space="preserve">565</w:t>
       </w:r>
     </w:p>
-    <w:bookmarkEnd w:id="110"/>
-    <w:bookmarkStart w:id="111" w:name="ref-humboldt_essay_1807"/>
+    <w:bookmarkEnd w:id="111"/>
+    <w:bookmarkStart w:id="112" w:name="ref-humboldt_essay_1807"/>
     <w:p>
       <w:pPr>
         <w:pStyle w:val="Bibliography"/>
@@ -16148,8 +16534,8 @@
         <w:t xml:space="preserve">Essay on the Geography of Plants</w:t>
       </w:r>
     </w:p>
-    <w:bookmarkEnd w:id="111"/>
-    <w:bookmarkStart w:id="112" w:name="ref-hursh_sensitivity_2017"/>
+    <w:bookmarkEnd w:id="112"/>
+    <w:bookmarkStart w:id="113" w:name="ref-hursh_sensitivity_2017"/>
     <w:p>
       <w:pPr>
         <w:pStyle w:val="Bibliography"/>
@@ -16182,8 +16568,8 @@
         <w:t xml:space="preserve">2090–103</w:t>
       </w:r>
     </w:p>
-    <w:bookmarkEnd w:id="112"/>
-    <w:bookmarkStart w:id="113" w:name="ref-ipcc_2019_2019"/>
+    <w:bookmarkEnd w:id="113"/>
+    <w:bookmarkStart w:id="114" w:name="ref-ipcc_2019_2019"/>
     <w:p>
       <w:pPr>
         <w:pStyle w:val="Bibliography"/>
@@ -16201,8 +16587,8 @@
         <w:t xml:space="preserve">2019 Refinement to the 2006 IPCC Guidelines for National Greenhouse Gas Inventories</w:t>
       </w:r>
     </w:p>
-    <w:bookmarkEnd w:id="113"/>
-    <w:bookmarkStart w:id="114" w:name="ref-ipcc_global_2018"/>
+    <w:bookmarkEnd w:id="114"/>
+    <w:bookmarkStart w:id="115" w:name="ref-ipcc_global_2018"/>
     <w:p>
       <w:pPr>
         <w:pStyle w:val="Bibliography"/>
@@ -16220,8 +16606,8 @@
         <w:t xml:space="preserve">Global Warming of 1.5C. An IPCC Special Report on the impacts of global warming of 1.5C above pre-industrial levels and related global greenhouse gas emission pathways, in the context of strengthening the global response to the threat of climate change, sustainable development, and efforts to eradicate poverty [Masson-Delmotte, V., P. Zhai, H.-O. Pörtner, D. Roberts, J. Skea, P.R. Shukla, A. Pirani, W. Moufouma-Okia, C. Péan, R. Pidcock, S. Connors, J.B.R. Matthews, Y. Chen, X. Zhou, M.I. Gomis, E. Lonnoy, T. Maycock, M. Tignor, and T. Waterfield (eds.)].</w:t>
       </w:r>
     </w:p>
-    <w:bookmarkEnd w:id="114"/>
-    <w:bookmarkStart w:id="115" w:name="ref-jian_restructured_2020"/>
+    <w:bookmarkEnd w:id="115"/>
+    <w:bookmarkStart w:id="116" w:name="ref-jian_restructured_2020"/>
     <w:p>
       <w:pPr>
         <w:pStyle w:val="Bibliography"/>
@@ -16245,8 +16631,8 @@
         <w:t xml:space="preserve">(Data, Algorithms, and Models)</w:t>
       </w:r>
     </w:p>
-    <w:bookmarkEnd w:id="115"/>
-    <w:bookmarkStart w:id="116" w:name="ref-johnson_climate_2018"/>
+    <w:bookmarkEnd w:id="116"/>
+    <w:bookmarkStart w:id="117" w:name="ref-johnson_climate_2018"/>
     <w:p>
       <w:pPr>
         <w:pStyle w:val="Bibliography"/>
@@ -16270,8 +16656,8 @@
         <w:t xml:space="preserve">1</w:t>
       </w:r>
     </w:p>
-    <w:bookmarkEnd w:id="116"/>
-    <w:bookmarkStart w:id="117" w:name="ref-jung_exploiting_2006"/>
+    <w:bookmarkEnd w:id="117"/>
+    <w:bookmarkStart w:id="118" w:name="ref-jung_exploiting_2006"/>
     <w:p>
       <w:pPr>
         <w:pStyle w:val="Bibliography"/>
@@ -16304,8 +16690,8 @@
         <w:t xml:space="preserve">534–53</w:t>
       </w:r>
     </w:p>
-    <w:bookmarkEnd w:id="117"/>
-    <w:bookmarkStart w:id="118" w:name="ref-keith_re-evaluation_2009"/>
+    <w:bookmarkEnd w:id="118"/>
+    <w:bookmarkStart w:id="119" w:name="ref-keith_re-evaluation_2009"/>
     <w:p>
       <w:pPr>
         <w:pStyle w:val="Bibliography"/>
@@ -16338,8 +16724,8 @@
         <w:t xml:space="preserve">11635–40</w:t>
       </w:r>
     </w:p>
-    <w:bookmarkEnd w:id="118"/>
-    <w:bookmarkStart w:id="119" w:name="ref-konings_global_2019"/>
+    <w:bookmarkEnd w:id="119"/>
+    <w:bookmarkStart w:id="120" w:name="ref-konings_global_2019"/>
     <w:p>
       <w:pPr>
         <w:pStyle w:val="Bibliography"/>
@@ -16372,8 +16758,8 @@
         <w:t xml:space="preserve">2269–84</w:t>
       </w:r>
     </w:p>
-    <w:bookmarkEnd w:id="119"/>
-    <w:bookmarkStart w:id="120" w:name="ref-kochy_global_2015"/>
+    <w:bookmarkEnd w:id="120"/>
+    <w:bookmarkStart w:id="121" w:name="ref-kochy_global_2015"/>
     <w:p>
       <w:pPr>
         <w:pStyle w:val="Bibliography"/>
@@ -16406,8 +16792,8 @@
         <w:t xml:space="preserve">351–65</w:t>
       </w:r>
     </w:p>
-    <w:bookmarkEnd w:id="120"/>
-    <w:bookmarkStart w:id="121" w:name="ref-krause_large_2018"/>
+    <w:bookmarkEnd w:id="121"/>
+    <w:bookmarkStart w:id="122" w:name="ref-krause_large_2018"/>
     <w:p>
       <w:pPr>
         <w:pStyle w:val="Bibliography"/>
@@ -16440,8 +16826,8 @@
         <w:t xml:space="preserve">3025–38</w:t>
       </w:r>
     </w:p>
-    <w:bookmarkEnd w:id="121"/>
-    <w:bookmarkStart w:id="122" w:name="ref-kuzyakov_sources_2006"/>
+    <w:bookmarkEnd w:id="122"/>
+    <w:bookmarkStart w:id="123" w:name="ref-kuzyakov_sources_2006"/>
     <w:p>
       <w:pPr>
         <w:pStyle w:val="Bibliography"/>
@@ -16474,8 +16860,8 @@
         <w:t xml:space="preserve">425–48</w:t>
       </w:r>
     </w:p>
-    <w:bookmarkEnd w:id="122"/>
-    <w:bookmarkStart w:id="123" w:name="ref-li_mapping_2019"/>
+    <w:bookmarkEnd w:id="123"/>
+    <w:bookmarkStart w:id="124" w:name="ref-li_mapping_2019"/>
     <w:p>
       <w:pPr>
         <w:pStyle w:val="Bibliography"/>
@@ -16508,8 +16894,8 @@
         <w:t xml:space="preserve">2563</w:t>
       </w:r>
     </w:p>
-    <w:bookmarkEnd w:id="123"/>
-    <w:bookmarkStart w:id="124" w:name="ref-lichstein_biomass_2009"/>
+    <w:bookmarkEnd w:id="124"/>
+    <w:bookmarkStart w:id="125" w:name="ref-lichstein_biomass_2009"/>
     <w:p>
       <w:pPr>
         <w:pStyle w:val="Bibliography"/>
@@ -16533,8 +16919,8 @@
         <w:t xml:space="preserve">Ecological Studies ed C Wirth, G Gleixner and M Heimann (Springer Berlin Heidelberg) pp 301–41</w:t>
       </w:r>
     </w:p>
-    <w:bookmarkEnd w:id="124"/>
-    <w:bookmarkStart w:id="125" w:name="ref-lieth_primary_1973"/>
+    <w:bookmarkEnd w:id="125"/>
+    <w:bookmarkStart w:id="126" w:name="ref-lieth_primary_1973"/>
     <w:p>
       <w:pPr>
         <w:pStyle w:val="Bibliography"/>
@@ -16567,8 +16953,8 @@
         <w:t xml:space="preserve">303–32</w:t>
       </w:r>
     </w:p>
-    <w:bookmarkEnd w:id="125"/>
-    <w:bookmarkStart w:id="126" w:name="ref-liu_detecting_2018"/>
+    <w:bookmarkEnd w:id="126"/>
+    <w:bookmarkStart w:id="127" w:name="ref-liu_detecting_2018"/>
     <w:p>
       <w:pPr>
         <w:pStyle w:val="Bibliography"/>
@@ -16601,8 +16987,8 @@
         <w:t xml:space="preserve">095003</w:t>
       </w:r>
     </w:p>
-    <w:bookmarkEnd w:id="126"/>
-    <w:bookmarkStart w:id="127" w:name="ref-lutz_global_2018"/>
+    <w:bookmarkEnd w:id="127"/>
+    <w:bookmarkStart w:id="128" w:name="ref-lutz_global_2018"/>
     <w:p>
       <w:pPr>
         <w:pStyle w:val="Bibliography"/>
@@ -16635,8 +17021,8 @@
         <w:t xml:space="preserve">849–64</w:t>
       </w:r>
     </w:p>
-    <w:bookmarkEnd w:id="127"/>
-    <w:bookmarkStart w:id="128" w:name="ref-luyssaert_co2_2007"/>
+    <w:bookmarkEnd w:id="128"/>
+    <w:bookmarkStart w:id="129" w:name="ref-luyssaert_co2_2007"/>
     <w:p>
       <w:pPr>
         <w:pStyle w:val="Bibliography"/>
@@ -16669,8 +17055,8 @@
         <w:t xml:space="preserve">2509–37</w:t>
       </w:r>
     </w:p>
-    <w:bookmarkEnd w:id="128"/>
-    <w:bookmarkStart w:id="129" w:name="ref-luyssaert_old-growth_2008"/>
+    <w:bookmarkEnd w:id="129"/>
+    <w:bookmarkStart w:id="130" w:name="ref-luyssaert_old-growth_2008"/>
     <w:p>
       <w:pPr>
         <w:pStyle w:val="Bibliography"/>
@@ -16703,8 +17089,8 @@
         <w:t xml:space="preserve">213</w:t>
       </w:r>
     </w:p>
-    <w:bookmarkEnd w:id="129"/>
-    <w:bookmarkStart w:id="130" w:name="ref-magnani_human_2007"/>
+    <w:bookmarkEnd w:id="130"/>
+    <w:bookmarkStart w:id="131" w:name="ref-magnani_human_2007"/>
     <w:p>
       <w:pPr>
         <w:pStyle w:val="Bibliography"/>
@@ -16737,8 +17123,8 @@
         <w:t xml:space="preserve">849–51</w:t>
       </w:r>
     </w:p>
-    <w:bookmarkEnd w:id="130"/>
-    <w:bookmarkStart w:id="131" w:name="ref-martin_carbon_2013"/>
+    <w:bookmarkEnd w:id="131"/>
+    <w:bookmarkStart w:id="132" w:name="ref-martin_carbon_2013"/>
     <w:p>
       <w:pPr>
         <w:pStyle w:val="Bibliography"/>
@@ -16771,8 +17157,8 @@
         <w:t xml:space="preserve">20132236–6</w:t>
       </w:r>
     </w:p>
-    <w:bookmarkEnd w:id="131"/>
-    <w:bookmarkStart w:id="132" w:name="ref-maurer_carbon_2016"/>
+    <w:bookmarkEnd w:id="132"/>
+    <w:bookmarkStart w:id="133" w:name="ref-maurer_carbon_2016"/>
     <w:p>
       <w:pPr>
         <w:pStyle w:val="Bibliography"/>
@@ -16805,8 +17191,8 @@
         <w:t xml:space="preserve">1513–23</w:t>
       </w:r>
     </w:p>
-    <w:bookmarkEnd w:id="132"/>
-    <w:bookmarkStart w:id="133" w:name="ref-mcdowell_pervasive_2020"/>
+    <w:bookmarkEnd w:id="133"/>
+    <w:bookmarkStart w:id="134" w:name="ref-mcdowell_pervasive_2020"/>
     <w:p>
       <w:pPr>
         <w:pStyle w:val="Bibliography"/>
@@ -16833,8 +17219,8 @@
         <w:t xml:space="preserve">368</w:t>
       </w:r>
     </w:p>
-    <w:bookmarkEnd w:id="133"/>
-    <w:bookmarkStart w:id="134" w:name="ref-mcdowell_predicting_2018"/>
+    <w:bookmarkEnd w:id="134"/>
+    <w:bookmarkStart w:id="135" w:name="ref-mcdowell_predicting_2018"/>
     <w:p>
       <w:pPr>
         <w:pStyle w:val="Bibliography"/>
@@ -16867,8 +17253,8 @@
         <w:t xml:space="preserve">15–27</w:t>
       </w:r>
     </w:p>
-    <w:bookmarkEnd w:id="134"/>
-    <w:bookmarkStart w:id="135" w:name="ref-mcgarvey_carbon_2014"/>
+    <w:bookmarkEnd w:id="135"/>
+    <w:bookmarkStart w:id="136" w:name="ref-mcgarvey_carbon_2014"/>
     <w:p>
       <w:pPr>
         <w:pStyle w:val="Bibliography"/>
@@ -16901,8 +17287,8 @@
         <w:t xml:space="preserve">311–7</w:t>
       </w:r>
     </w:p>
-    <w:bookmarkEnd w:id="135"/>
-    <w:bookmarkStart w:id="136" w:name="ref-novick_ameriflux_2018"/>
+    <w:bookmarkEnd w:id="136"/>
+    <w:bookmarkStart w:id="137" w:name="ref-novick_ameriflux_2018"/>
     <w:p>
       <w:pPr>
         <w:pStyle w:val="Bibliography"/>
@@ -16935,8 +17321,8 @@
         <w:t xml:space="preserve">444–56</w:t>
       </w:r>
     </w:p>
-    <w:bookmarkEnd w:id="136"/>
-    <w:bookmarkStart w:id="137" w:name="ref-odum_strategy_1969"/>
+    <w:bookmarkEnd w:id="137"/>
+    <w:bookmarkStart w:id="138" w:name="ref-odum_strategy_1969"/>
     <w:p>
       <w:pPr>
         <w:pStyle w:val="Bibliography"/>
@@ -16969,8 +17355,8 @@
         <w:t xml:space="preserve">262–70</w:t>
       </w:r>
     </w:p>
-    <w:bookmarkEnd w:id="137"/>
-    <w:bookmarkStart w:id="138" w:name="ref-pan_large_2011"/>
+    <w:bookmarkEnd w:id="138"/>
+    <w:bookmarkStart w:id="139" w:name="ref-pan_large_2011"/>
     <w:p>
       <w:pPr>
         <w:pStyle w:val="Bibliography"/>
@@ -17003,8 +17389,8 @@
         <w:t xml:space="preserve">988–93</w:t>
       </w:r>
     </w:p>
-    <w:bookmarkEnd w:id="138"/>
-    <w:bookmarkStart w:id="139" w:name="ref-pastorello_fluxnet2015_2020"/>
+    <w:bookmarkEnd w:id="139"/>
+    <w:bookmarkStart w:id="140" w:name="ref-pastorello_fluxnet2015_2020"/>
     <w:p>
       <w:pPr>
         <w:pStyle w:val="Bibliography"/>
@@ -17037,8 +17423,8 @@
         <w:t xml:space="preserve">225</w:t>
       </w:r>
     </w:p>
-    <w:bookmarkEnd w:id="139"/>
-    <w:bookmarkStart w:id="140" w:name="ref-phillips_value_2017"/>
+    <w:bookmarkEnd w:id="140"/>
+    <w:bookmarkStart w:id="141" w:name="ref-phillips_value_2017"/>
     <w:p>
       <w:pPr>
         <w:pStyle w:val="Bibliography"/>
@@ -17071,13 +17457,47 @@
         <w:t xml:space="preserve">1–25</w:t>
       </w:r>
     </w:p>
-    <w:bookmarkEnd w:id="140"/>
-    <w:bookmarkStart w:id="141" w:name="ref-poorter_biomass_2016"/>
+    <w:bookmarkEnd w:id="141"/>
+    <w:bookmarkStart w:id="142" w:name="ref-ploton_spatial_2020"/>
     <w:p>
       <w:pPr>
         <w:pStyle w:val="Bibliography"/>
       </w:pPr>
       <w:r>
+        <w:t xml:space="preserve">Ploton P, Mortier F, Réjou-Méchain M, Barbier N, Picard N, Rossi V, Dormann C, Cornu G, Viennois G, Bayol N, Lyapustin A, Gourlet-Fleury S and Pélissier R 2020 Spatial validation reveals poor predictive performance of large-scale ecological mapping models</w:t>
+      </w:r>
+      <w:r>
+        <w:t xml:space="preserve"> </w:t>
+      </w:r>
+      <w:r>
+        <w:rPr>
+          <w:i/>
+        </w:rPr>
+        <w:t xml:space="preserve">Nature Communications</w:t>
+      </w:r>
+      <w:r>
+        <w:t xml:space="preserve"> </w:t>
+      </w:r>
+      <w:r>
+        <w:rPr>
+          <w:b/>
+        </w:rPr>
+        <w:t xml:space="preserve">11</w:t>
+      </w:r>
+      <w:r>
+        <w:t xml:space="preserve"> </w:t>
+      </w:r>
+      <w:r>
+        <w:t xml:space="preserve">4540</w:t>
+      </w:r>
+    </w:p>
+    <w:bookmarkEnd w:id="142"/>
+    <w:bookmarkStart w:id="143" w:name="ref-poorter_biomass_2016"/>
+    <w:p>
+      <w:pPr>
+        <w:pStyle w:val="Bibliography"/>
+      </w:pPr>
+      <w:r>
         <w:t xml:space="preserve">Poorter L, Bongers F, Aide T M, Zambrano A M A, Balvanera P, Becknell J M, Boukili V, Brancalion P H S, Broadbent E N, Chazdon R L, Craven D, Almeida-Cortez J S de, Cabral G A L, Jong B H J de, Denslow J S, Dent D H, DeWalt S J, Dupuy J M, Durán S M, Espírito-Santo M M, Fandino M C, César R G, Hall J S, Hernandez-Stefanoni J L, Jakovac C C, Junqueira A B, Kennard D, Letcher S G, Licona J-C, Lohbeck M, Marín-Spiotta E, Martínez-Ramos M, Massoca P, Meave J A, Mesquita R, Mora F, Muñoz R, Muscarella R, Nunes Y R F, Ochoa-Gaona S, Oliveira A A de, Orihuela-Belmonte E, Peña-Claros M, Pérez-García E A, Piotto D, Powers J S, Rodríguez-Velázquez J, Romero-Pérez I E, Ruíz J, Saldarriaga J G, Sanchez-Azofeifa A, Schwartz N B, Steininger M K, Swenson N G, Toledo M, Uriarte M, Breugel M van, Wal H van der, Veloso M D M, Vester H F M, Vicentini A, Vieira I C G, Bentos T V, Williamson G B and Rozendaal D M A 2016 Biomass resilience of Neotropical secondary forests</w:t>
       </w:r>
       <w:r>
@@ -17105,8 +17525,8 @@
         <w:t xml:space="preserve">211–4</w:t>
       </w:r>
     </w:p>
-    <w:bookmarkEnd w:id="141"/>
-    <w:bookmarkStart w:id="142" w:name="ref-pregitzer_carbon_2004"/>
+    <w:bookmarkEnd w:id="143"/>
+    <w:bookmarkStart w:id="144" w:name="ref-pregitzer_carbon_2004"/>
     <w:p>
       <w:pPr>
         <w:pStyle w:val="Bibliography"/>
@@ -17139,8 +17559,8 @@
         <w:t xml:space="preserve">2052–77</w:t>
       </w:r>
     </w:p>
-    <w:bookmarkEnd w:id="142"/>
-    <w:bookmarkStart w:id="143" w:name="ref-pugh_role_2019"/>
+    <w:bookmarkEnd w:id="144"/>
+    <w:bookmarkStart w:id="145" w:name="ref-pugh_role_2019"/>
     <w:p>
       <w:pPr>
         <w:pStyle w:val="Bibliography"/>
@@ -17173,8 +17593,8 @@
         <w:t xml:space="preserve">4382–7</w:t>
       </w:r>
     </w:p>
-    <w:bookmarkEnd w:id="143"/>
-    <w:bookmarkStart w:id="144" w:name="ref-requena_suarez_estimating_2019"/>
+    <w:bookmarkEnd w:id="145"/>
+    <w:bookmarkStart w:id="146" w:name="ref-requena_suarez_estimating_2019"/>
     <w:p>
       <w:pPr>
         <w:pStyle w:val="Bibliography"/>
@@ -17207,8 +17627,8 @@
         <w:t xml:space="preserve">3609–24</w:t>
       </w:r>
     </w:p>
-    <w:bookmarkEnd w:id="144"/>
-    <w:bookmarkStart w:id="145" w:name="ref-ribeiro-kumara_how_2020"/>
+    <w:bookmarkEnd w:id="146"/>
+    <w:bookmarkStart w:id="147" w:name="ref-ribeiro-kumara_how_2020"/>
     <w:p>
       <w:pPr>
         <w:pStyle w:val="Bibliography"/>
@@ -17241,8 +17661,8 @@
         <w:t xml:space="preserve">109328</w:t>
       </w:r>
     </w:p>
-    <w:bookmarkEnd w:id="145"/>
-    <w:bookmarkStart w:id="146" w:name="ref-saatchi_benchmark_2011"/>
+    <w:bookmarkEnd w:id="147"/>
+    <w:bookmarkStart w:id="148" w:name="ref-saatchi_benchmark_2011"/>
     <w:p>
       <w:pPr>
         <w:pStyle w:val="Bibliography"/>
@@ -17275,8 +17695,8 @@
         <w:t xml:space="preserve">9899–904</w:t>
       </w:r>
     </w:p>
-    <w:bookmarkEnd w:id="146"/>
-    <w:bookmarkStart w:id="147" w:name="ref-schepaschenko_forest_2019"/>
+    <w:bookmarkEnd w:id="148"/>
+    <w:bookmarkStart w:id="149" w:name="ref-schepaschenko_forest_2019"/>
     <w:p>
       <w:pPr>
         <w:pStyle w:val="Bibliography"/>
@@ -17309,8 +17729,8 @@
         <w:t xml:space="preserve">1–11</w:t>
       </w:r>
     </w:p>
-    <w:bookmarkEnd w:id="147"/>
-    <w:bookmarkStart w:id="148" w:name="ref-schimel_neon_2007"/>
+    <w:bookmarkEnd w:id="149"/>
+    <w:bookmarkStart w:id="150" w:name="ref-schimel_neon_2007"/>
     <w:p>
       <w:pPr>
         <w:pStyle w:val="Bibliography"/>
@@ -17343,8 +17763,8 @@
         <w:t xml:space="preserve">59–9</w:t>
       </w:r>
     </w:p>
-    <w:bookmarkEnd w:id="148"/>
-    <w:bookmarkStart w:id="149" w:name="ref-schimel_effect_2015"/>
+    <w:bookmarkEnd w:id="150"/>
+    <w:bookmarkStart w:id="151" w:name="ref-schimel_effect_2015"/>
     <w:p>
       <w:pPr>
         <w:pStyle w:val="Bibliography"/>
@@ -17392,8 +17812,8 @@
         <w:t xml:space="preserve">436–41</w:t>
       </w:r>
     </w:p>
-    <w:bookmarkEnd w:id="149"/>
-    <w:bookmarkStart w:id="150" w:name="ref-smithwick_potential_2002"/>
+    <w:bookmarkEnd w:id="151"/>
+    <w:bookmarkStart w:id="152" w:name="ref-smithwick_potential_2002"/>
     <w:p>
       <w:pPr>
         <w:pStyle w:val="Bibliography"/>
@@ -17426,8 +17846,8 @@
         <w:t xml:space="preserve">1303–17</w:t>
       </w:r>
     </w:p>
-    <w:bookmarkEnd w:id="150"/>
-    <w:bookmarkStart w:id="151" w:name="ref-song_meta-analysis_2019"/>
+    <w:bookmarkEnd w:id="152"/>
+    <w:bookmarkStart w:id="153" w:name="ref-song_meta-analysis_2019"/>
     <w:p>
       <w:pPr>
         <w:pStyle w:val="Bibliography"/>
@@ -17460,8 +17880,8 @@
         <w:t xml:space="preserve">1309–20</w:t>
       </w:r>
     </w:p>
-    <w:bookmarkEnd w:id="151"/>
-    <w:bookmarkStart w:id="152" w:name="ref-song_global_2018"/>
+    <w:bookmarkEnd w:id="153"/>
+    <w:bookmarkStart w:id="154" w:name="ref-song_global_2018"/>
     <w:p>
       <w:pPr>
         <w:pStyle w:val="Bibliography"/>
@@ -17494,8 +17914,8 @@
         <w:t xml:space="preserve">639–43</w:t>
       </w:r>
     </w:p>
-    <w:bookmarkEnd w:id="152"/>
-    <w:bookmarkStart w:id="153" w:name="ref-spawn_harmonized_2020"/>
+    <w:bookmarkEnd w:id="154"/>
+    <w:bookmarkStart w:id="155" w:name="ref-spawn_harmonized_2020"/>
     <w:p>
       <w:pPr>
         <w:pStyle w:val="Bibliography"/>
@@ -17528,8 +17948,8 @@
         <w:t xml:space="preserve">112</w:t>
       </w:r>
     </w:p>
-    <w:bookmarkEnd w:id="153"/>
-    <w:bookmarkStart w:id="154" w:name="ref-stoy_data-driven_2013"/>
+    <w:bookmarkEnd w:id="155"/>
+    <w:bookmarkStart w:id="156" w:name="ref-stoy_data-driven_2013"/>
     <w:p>
       <w:pPr>
         <w:pStyle w:val="Bibliography"/>
@@ -17562,8 +17982,8 @@
         <w:t xml:space="preserve">137–52</w:t>
       </w:r>
     </w:p>
-    <w:bookmarkEnd w:id="154"/>
-    <w:bookmarkStart w:id="155" w:name="ref-sulman_multiple_2018"/>
+    <w:bookmarkEnd w:id="156"/>
+    <w:bookmarkStart w:id="157" w:name="ref-sulman_multiple_2018"/>
     <w:p>
       <w:pPr>
         <w:pStyle w:val="Bibliography"/>
@@ -17596,8 +18016,8 @@
         <w:t xml:space="preserve">109–23</w:t>
       </w:r>
     </w:p>
-    <w:bookmarkEnd w:id="155"/>
-    <w:bookmarkStart w:id="156" w:name="ref-taylor_temperature_2017"/>
+    <w:bookmarkEnd w:id="157"/>
+    <w:bookmarkStart w:id="158" w:name="ref-taylor_temperature_2017"/>
     <w:p>
       <w:pPr>
         <w:pStyle w:val="Bibliography"/>
@@ -17630,8 +18050,8 @@
         <w:t xml:space="preserve">779–88</w:t>
       </w:r>
     </w:p>
-    <w:bookmarkEnd w:id="156"/>
-    <w:bookmarkStart w:id="157" w:name="ref-r_core_team_r_2020"/>
+    <w:bookmarkEnd w:id="158"/>
+    <w:bookmarkStart w:id="159" w:name="ref-r_core_team_r_2020"/>
     <w:p>
       <w:pPr>
         <w:pStyle w:val="Bibliography"/>
@@ -17640,8 +18060,8 @@
         <w:t xml:space="preserve">Team R C 2020 R : A language and environment for statistical computing. R Foundation for Statistical Computing, Vienna, Austria. URL http://www.R-project.org/.</w:t>
       </w:r>
     </w:p>
-    <w:bookmarkEnd w:id="157"/>
-    <w:bookmarkStart w:id="158" w:name="ref-tubiello_carbon_2020"/>
+    <w:bookmarkEnd w:id="159"/>
+    <w:bookmarkStart w:id="160" w:name="ref-tubiello_carbon_2020"/>
     <w:p>
       <w:pPr>
         <w:pStyle w:val="Bibliography"/>
@@ -17665,8 +18085,8 @@
         <w:t xml:space="preserve">1–21</w:t>
       </w:r>
     </w:p>
-    <w:bookmarkEnd w:id="158"/>
-    <w:bookmarkStart w:id="159" w:name="ref-van_der_werf_global_2017"/>
+    <w:bookmarkEnd w:id="160"/>
+    <w:bookmarkStart w:id="161" w:name="ref-van_der_werf_global_2017"/>
     <w:p>
       <w:pPr>
         <w:pStyle w:val="Bibliography"/>
@@ -17699,8 +18119,8 @@
         <w:t xml:space="preserve">697–720</w:t>
       </w:r>
     </w:p>
-    <w:bookmarkEnd w:id="159"/>
-    <w:bookmarkStart w:id="160" w:name="ref-vargas_biomass_2008"/>
+    <w:bookmarkEnd w:id="161"/>
+    <w:bookmarkStart w:id="162" w:name="ref-vargas_biomass_2008"/>
     <w:p>
       <w:pPr>
         <w:pStyle w:val="Bibliography"/>
@@ -17733,8 +18153,8 @@
         <w:t xml:space="preserve">109–24</w:t>
       </w:r>
     </w:p>
-    <w:bookmarkEnd w:id="160"/>
-    <w:bookmarkStart w:id="161" w:name="ref-wang_golum-cnp_2018"/>
+    <w:bookmarkEnd w:id="162"/>
+    <w:bookmarkStart w:id="163" w:name="ref-wang_golum-cnp_2018"/>
     <w:p>
       <w:pPr>
         <w:pStyle w:val="Bibliography"/>
@@ -17767,8 +18187,8 @@
         <w:t xml:space="preserve">3903–28</w:t>
       </w:r>
     </w:p>
-    <w:bookmarkEnd w:id="161"/>
-    <w:bookmarkStart w:id="162" w:name="ref-warner_spatial_2019"/>
+    <w:bookmarkEnd w:id="163"/>
+    <w:bookmarkStart w:id="164" w:name="ref-warner_spatial_2019"/>
     <w:p>
       <w:pPr>
         <w:pStyle w:val="Bibliography"/>
@@ -17801,8 +18221,8 @@
         <w:t xml:space="preserve">1733–45</w:t>
       </w:r>
     </w:p>
-    <w:bookmarkEnd w:id="162"/>
-    <w:bookmarkStart w:id="163" w:name="ref-williams_impacts_2014"/>
+    <w:bookmarkEnd w:id="164"/>
+    <w:bookmarkStart w:id="165" w:name="ref-williams_impacts_2014"/>
     <w:p>
       <w:pPr>
         <w:pStyle w:val="Bibliography"/>
@@ -17835,8 +18255,8 @@
         <w:t xml:space="preserve">57–71</w:t>
       </w:r>
     </w:p>
-    <w:bookmarkEnd w:id="163"/>
-    <w:bookmarkStart w:id="164" w:name="ref-wilson_stability_2016"/>
+    <w:bookmarkEnd w:id="165"/>
+    <w:bookmarkStart w:id="166" w:name="ref-wilson_stability_2016"/>
     <w:p>
       <w:pPr>
         <w:pStyle w:val="Bibliography"/>
@@ -17869,8 +18289,8 @@
         <w:t xml:space="preserve">13723</w:t>
       </w:r>
     </w:p>
-    <w:bookmarkEnd w:id="164"/>
-    <w:bookmarkStart w:id="165" w:name="ref-xu_contribution_2016"/>
+    <w:bookmarkEnd w:id="166"/>
+    <w:bookmarkStart w:id="167" w:name="ref-xu_contribution_2016"/>
     <w:p>
       <w:pPr>
         <w:pStyle w:val="Bibliography"/>
@@ -17903,8 +18323,8 @@
         <w:t xml:space="preserve">16–28</w:t>
       </w:r>
     </w:p>
-    <w:bookmarkEnd w:id="165"/>
-    <w:bookmarkStart w:id="166" w:name="ref-yang_carbon_2011"/>
+    <w:bookmarkEnd w:id="167"/>
+    <w:bookmarkStart w:id="168" w:name="ref-yang_carbon_2011"/>
     <w:p>
       <w:pPr>
         <w:pStyle w:val="Bibliography"/>
@@ -17937,9 +18357,9 @@
         <w:t xml:space="preserve">977</w:t>
       </w:r>
     </w:p>
-    <w:bookmarkEnd w:id="166"/>
-    <w:bookmarkEnd w:id="167"/>
     <w:bookmarkEnd w:id="168"/>
+    <w:bookmarkEnd w:id="169"/>
+    <w:bookmarkEnd w:id="170"/>
     <w:sectPr/>
   </w:body>
 </w:document>

</xml_diff>

<commit_message>
finished responses to R3
I think this is good to go.... But see issue #57
</commit_message>
<xml_diff>
--- a/manuscript/ERL_global_C_review.docx
+++ b/manuscript/ERL_global_C_review.docx
@@ -334,7 +334,7 @@
         <w:t xml:space="preserve"> </w:t>
       </w:r>
       <w:r>
-        <w:t xml:space="preserve">records for 34 C cycle vaariables from 865 geographic locations to characterize ensemble C budgets for four broad forest types – tropical broadleaf evergreen, temperate broadleaf, temperate conifer, and taiga. We include estimates for both mature and regrowth (age &lt;100 years) forests, and quantify trends with stand age in regrowth forests for all variables with sufficient data.</w:t>
+        <w:t xml:space="preserve">records for 34 C cycle variables from 865 geographic locations to characterize ensemble C budgets for four broad forest types – tropical broadleaf evergreen, temperate broadleaf, temperate conifer, and taiga. We include estimates for both mature and regrowth (age &lt;100 years) forests, and quantify trends with stand age in regrowth forests for all variables with sufficient data.</w:t>
       </w:r>
     </w:p>
     <w:p>
@@ -3337,7 +3337,7 @@
           <wp:inline>
             <wp:extent cx="5334000" cy="4000214"/>
             <wp:effectExtent b="0" l="0" r="0" t="0"/>
-            <wp:docPr descr="Figure 1 | Schematic diagram summarizing current understanding of biome differences and age trends in forest C cycling. Variables are defined in Table 1. Age trends, which represent idealized dynamics following a disturbance that removes all living vegetation, are an updated version of the classic figure from Odum (1969), with heavy lines corresponding to those in Odum’s figure and NEP corresponding to Odum’s ‘net production’. Here, NEP conists primarily of woody aboveground net primary production (ANPP_{woody}), while ANPP_{woody.turnover} is the sum of woody mortality and branch turnover. Dotted lines refer to decomposition of potential ‘legacy’ organic material produced prior to the disturbance and remaining at the site (e.g., standing and fallen dead wood, DW_{tot})." title="" id="1" name="Picture"/>
+            <wp:docPr descr="Figure 1 | Schematic diagram summarizing current understanding of biome differences and age trends in forest C cycling. Variables are defined in Table 1. Age trends, which represent idealized dynamics following a disturbance that removes all living vegetation, are an updated version of the classic figure from Odum (1969), with heavy lines corresponding to those in Odum’s figure and NEP corresponding to Odum’s ‘net production’. Here, NEP conists primarily of woody aboveground net primary production (ANPP_{woody}), while ANPP_{woody.turnover} is the sum of woody mortality and branch turnover. Dotted lines refer to decomposition of potential ‘legacy’ organic material produced prior to the disturbance and remaining at the site (e.g., standing and fallen dead wood, DW_{tot}; soil organic matter). Error bars on C stocks plot represent within-biome variability, wherein mean biomass is highest in the tropics, but maximum biomass is highest in temperate regions." title="" id="1" name="Picture"/>
             <a:graphic>
               <a:graphicData uri="http://schemas.openxmlformats.org/drawingml/2006/picture">
                 <pic:pic>
@@ -3591,7 +3591,7 @@
         </m:sSub>
       </m:oMath>
       <w:r>
-        <w:t xml:space="preserve">).</w:t>
+        <w:t xml:space="preserve">; soil organic matter). Error bars on C stocks plot represent within-biome variability, wherein mean biomass is highest in the tropics, but maximum biomass is highest in temperate regions.</w:t>
       </w:r>
     </w:p>
     <w:p>
@@ -5522,7 +5522,7 @@
         <w:pStyle w:val="BodyText"/>
       </w:pPr>
       <w:r>
-        <w:t xml:space="preserve">Data were summarized to produce schematics of C cycling across the eight biome by age group combinations identified above.</w:t>
+        <w:t xml:space="preserve">Data were summarized to produce schematics of C cycling for mature forets of each biome.</w:t>
       </w:r>
       <w:r>
         <w:t xml:space="preserve"> </w:t>
@@ -6014,6 +6014,18 @@
       <w:r>
         <w:t xml:space="preserve">stand.age interaction was included in the model.</w:t>
       </w:r>
+      <w:r>
+        <w:t xml:space="preserve"> </w:t>
+      </w:r>
+      <w:r>
+        <w:t xml:space="preserve">We note that the logarithmic function fit in this analysis does not always correspond to theoretical expectations (Fig. 1); however, data limitations did not support fitting of functions with more parameters or reliable comparison of different functional forms.</w:t>
+      </w:r>
+      <w:r>
+        <w:br/>
+      </w:r>
+      <w:r>
+        <w:t xml:space="preserve">Within the data constraints, we deemed a logarithmic function to be the most appropriate functional form for the majority of variables.</w:t>
+      </w:r>
     </w:p>
     <w:p>
       <w:pPr>
@@ -6246,7 +6258,22 @@
         <w:t xml:space="preserve"> </w:t>
       </w:r>
       <w:r>
-        <w:t xml:space="preserve">7 distinct geographic areas, these ensemble C budgets were generally consistent.</w:t>
+        <w:t xml:space="preserve">7 distinct geographic areas, these ensemble C budgets met our criteria for budget</w:t>
+      </w:r>
+      <w:r>
+        <w:t xml:space="preserve"> </w:t>
+      </w:r>
+      <w:r>
+        <w:t xml:space="preserve">“</w:t>
+      </w:r>
+      <w:r>
+        <w:t xml:space="preserve">closure</w:t>
+      </w:r>
+      <w:r>
+        <w:t xml:space="preserve">”</w:t>
+      </w:r>
+      <w:r>
+        <w:t xml:space="preserve">.</w:t>
       </w:r>
       <w:r>
         <w:t xml:space="preserve"> </w:t>
@@ -7400,7 +7427,7 @@
           <wp:inline>
             <wp:extent cx="4572000" cy="4572000"/>
             <wp:effectExtent b="0" l="0" r="0" t="0"/>
-            <wp:docPr descr="Figure 7 | Age trends and biome differences in some of the major C fluxes: (a) GPP, (b) NPP, (c) ANPP, (d) R_{soil}, (e) R_{eco}, and (f) NEP. In each panel, the left scatterplot shows age trends in forests up to 100 years old, as characterized by a linear mixed effects model with fixed effects of age and biome. The fitted line indicates the effect of age on flux (solid lines: significant at p&lt;0.05, dashed lines: non-significant), and non-parallel lines indicate a significant age x biome interaction. The boxplot illustrates distribution across mature forests, with different letters indicating significant differences between biomes. Data from biomes that did not meet the sample size criteria (see Methods) are plotted, but lack regression lines (young forests) or test of differences across biomes (mature forests). Individual figures for each flux with sufficient data are given in the Supplement (Figs. S4-S19)." title="" id="1" name="Picture"/>
+            <wp:docPr descr="Figure 7 | Age trends and biome differences in some of the major C fluxes: (a) GPP, (b) NPP, (c) ANPP, (d) R_{soil}, (e) R_{eco}, and (f) NEP. In each panel, the left scatterplot shows age trends in forests up to 100 years old, as characterized by a linear mixed effects model with fixed effects of age and biome. The fitted line indicates the effect of age on flux (solid lines: significant at p&lt;0.05, dashed lines: non-significant), and non-parallel lines indicate a significant age x biome interaction. The boxplot illustrates distribution across mature forests, with different letters indicating significant differences between biomes. Data from biomes that did not meet the sample size criteria (see Methods) are plotted, but lack regression lines (young forests) or test of differences across biomes (mature forests). Individual figures for each flux with sufficient data, along with maps showing geographic distribution of the data, are given in the Supplement (Figs. S4-S19)." title="" id="1" name="Picture"/>
             <a:graphic>
               <a:graphicData uri="http://schemas.openxmlformats.org/drawingml/2006/picture">
                 <pic:pic>
@@ -7569,7 +7596,7 @@
         </m:r>
       </m:oMath>
       <w:r>
-        <w:t xml:space="preserve">. In each panel, the left scatterplot shows age trends in forests up to 100 years old, as characterized by a linear mixed effects model with fixed effects of age and biome. The fitted line indicates the effect of age on flux (solid lines: significant at p&lt;0.05, dashed lines: non-significant), and non-parallel lines indicate a significant age x biome interaction. The boxplot illustrates distribution across mature forests, with different letters indicating significant differences between biomes. Data from biomes that did not meet the sample size criteria (see Methods) are plotted, but lack regression lines (young forests) or test of differences across biomes (mature forests). Individual figures for each flux with sufficient data are given in the Supplement (Figs. S4-S19).</w:t>
+        <w:t xml:space="preserve">. In each panel, the left scatterplot shows age trends in forests up to 100 years old, as characterized by a linear mixed effects model with fixed effects of age and biome. The fitted line indicates the effect of age on flux (solid lines: significant at p&lt;0.05, dashed lines: non-significant), and non-parallel lines indicate a significant age x biome interaction. The boxplot illustrates distribution across mature forests, with different letters indicating significant differences between biomes. Data from biomes that did not meet the sample size criteria (see Methods) are plotted, but lack regression lines (young forests) or test of differences across biomes (mature forests). Individual figures for each flux with sufficient data, along with maps showing geographic distribution of the data, are given in the Supplement (Figs. S4-S19).</w:t>
       </w:r>
     </w:p>
     <w:p>
@@ -7813,7 +7840,7 @@
         </m:sSub>
       </m:oMath>
       <w:r>
-        <w:t xml:space="preserve">, tropical broadleaf forests had the highest biomass and boreal forests the lowest, with temperate broadleaf and needleleaf (</w:t>
+        <w:t xml:space="preserve">, tropical broadleaf forests had the highest mean biomass and boreal forests the lowest, with temperate broadleaf and needleleaf (</w:t>
       </w:r>
       <m:oMath>
         <m:sSub>
@@ -7842,7 +7869,7 @@
         <w:t xml:space="preserve"> </w:t>
       </w:r>
       <w:r>
-        <w:t xml:space="preserve">For three variables that had been disproportionately sampled in the high-biomass forests of the US Pacific Northwest (</w:t>
+        <w:t xml:space="preserve">However, maximum values for stocks including live or standing woody biomass (</w:t>
       </w:r>
       <m:oMath>
         <m:sSub>
@@ -7853,25 +7880,13 @@
           </m:e>
           <m:sub>
             <m:r>
-              <m:t>a</m:t>
-            </m:r>
-            <m:r>
-              <m:t>g</m:t>
-            </m:r>
-            <m:r>
-              <m:t>−</m:t>
-            </m:r>
-            <m:r>
-              <m:t>w</m:t>
+              <m:t>t</m:t>
             </m:r>
             <m:r>
               <m:t>o</m:t>
             </m:r>
             <m:r>
-              <m:t>o</m:t>
-            </m:r>
-            <m:r>
-              <m:t>d</m:t>
+              <m:t>t</m:t>
             </m:r>
           </m:sub>
         </m:sSub>
@@ -7891,31 +7906,16 @@
           </m:e>
           <m:sub>
             <m:r>
-              <m:t>f</m:t>
-            </m:r>
-            <m:r>
-              <m:t>o</m:t>
-            </m:r>
-            <m:r>
-              <m:t>l</m:t>
-            </m:r>
-            <m:r>
-              <m:t>i</m:t>
-            </m:r>
-            <m:r>
               <m:t>a</m:t>
             </m:r>
             <m:r>
               <m:t>g</m:t>
-            </m:r>
-            <m:r>
-              <m:t>e</m:t>
             </m:r>
           </m:sub>
         </m:sSub>
       </m:oMath>
       <w:r>
-        <w:t xml:space="preserve">, and</w:t>
+        <w:t xml:space="preserve">,</w:t>
       </w:r>
       <w:r>
         <w:t xml:space="preserve"> </w:t>
@@ -7929,7 +7929,16 @@
           </m:e>
           <m:sub>
             <m:r>
-              <m:t>r</m:t>
+              <m:t>a</m:t>
+            </m:r>
+            <m:r>
+              <m:t>g</m:t>
+            </m:r>
+            <m:r>
+              <m:t>−</m:t>
+            </m:r>
+            <m:r>
+              <m:t>w</m:t>
             </m:r>
             <m:r>
               <m:t>o</m:t>
@@ -7938,34 +7947,297 @@
               <m:t>o</m:t>
             </m:r>
             <m:r>
-              <m:t>t</m:t>
-            </m:r>
-            <m:r>
-              <m:t>−</m:t>
-            </m:r>
-            <m:r>
-              <m:t>c</m:t>
-            </m:r>
-            <m:r>
-              <m:t>o</m:t>
-            </m:r>
-            <m:r>
-              <m:t>a</m:t>
-            </m:r>
-            <m:r>
-              <m:t>r</m:t>
-            </m:r>
-            <m:r>
-              <m:t>s</m:t>
-            </m:r>
-            <m:r>
-              <m:t>e</m:t>
+              <m:t>d</m:t>
             </m:r>
           </m:sub>
         </m:sSub>
       </m:oMath>
       <w:r>
-        <w:t xml:space="preserve">), temperate conifer forests had significantly higher stocks than the other biomes, which were not significantly different from one another.</w:t>
+        <w:t xml:space="preserve">,</w:t>
+      </w:r>
+      <w:r>
+        <w:t xml:space="preserve"> </w:t>
+      </w:r>
+      <m:oMath>
+        <m:sSub>
+          <m:e>
+            <m:r>
+              <m:t>B</m:t>
+            </m:r>
+          </m:e>
+          <m:sub>
+            <m:r>
+              <m:t>r</m:t>
+            </m:r>
+            <m:r>
+              <m:t>o</m:t>
+            </m:r>
+            <m:r>
+              <m:t>o</m:t>
+            </m:r>
+            <m:r>
+              <m:t>t</m:t>
+            </m:r>
+          </m:sub>
+        </m:sSub>
+      </m:oMath>
+      <w:r>
+        <w:t xml:space="preserve">,</w:t>
+      </w:r>
+      <w:r>
+        <w:t xml:space="preserve"> </w:t>
+      </w:r>
+      <m:oMath>
+        <m:sSub>
+          <m:e>
+            <m:r>
+              <m:t>B</m:t>
+            </m:r>
+          </m:e>
+          <m:sub>
+            <m:r>
+              <m:t>r</m:t>
+            </m:r>
+            <m:r>
+              <m:t>o</m:t>
+            </m:r>
+            <m:r>
+              <m:t>o</m:t>
+            </m:r>
+            <m:sSub>
+              <m:e>
+                <m:r>
+                  <m:t>t</m:t>
+                </m:r>
+              </m:e>
+              <m:sub>
+                <m:r>
+                  <m:t>c</m:t>
+                </m:r>
+              </m:sub>
+            </m:sSub>
+            <m:r>
+              <m:t>o</m:t>
+            </m:r>
+            <m:r>
+              <m:t>a</m:t>
+            </m:r>
+            <m:r>
+              <m:t>r</m:t>
+            </m:r>
+            <m:r>
+              <m:t>s</m:t>
+            </m:r>
+            <m:r>
+              <m:t>e</m:t>
+            </m:r>
+          </m:sub>
+        </m:sSub>
+      </m:oMath>
+      <w:r>
+        <w:t xml:space="preserve">,</w:t>
+      </w:r>
+      <w:r>
+        <w:t xml:space="preserve"> </w:t>
+      </w:r>
+      <m:oMath>
+        <m:r>
+          <m:t>D</m:t>
+        </m:r>
+        <m:sSub>
+          <m:e>
+            <m:r>
+              <m:t>W</m:t>
+            </m:r>
+          </m:e>
+          <m:sub>
+            <m:r>
+              <m:t>t</m:t>
+            </m:r>
+            <m:r>
+              <m:t>o</m:t>
+            </m:r>
+            <m:r>
+              <m:t>t</m:t>
+            </m:r>
+          </m:sub>
+        </m:sSub>
+      </m:oMath>
+      <w:r>
+        <w:t xml:space="preserve">,</w:t>
+      </w:r>
+      <w:r>
+        <w:t xml:space="preserve"> </w:t>
+      </w:r>
+      <m:oMath>
+        <m:r>
+          <m:t>D</m:t>
+        </m:r>
+        <m:sSub>
+          <m:e>
+            <m:r>
+              <m:t>W</m:t>
+            </m:r>
+          </m:e>
+          <m:sub>
+            <m:r>
+              <m:t>s</m:t>
+            </m:r>
+            <m:r>
+              <m:t>t</m:t>
+            </m:r>
+            <m:r>
+              <m:t>a</m:t>
+            </m:r>
+            <m:r>
+              <m:t>n</m:t>
+            </m:r>
+            <m:r>
+              <m:t>d</m:t>
+            </m:r>
+            <m:r>
+              <m:t>i</m:t>
+            </m:r>
+            <m:r>
+              <m:t>n</m:t>
+            </m:r>
+            <m:r>
+              <m:t>g</m:t>
+            </m:r>
+          </m:sub>
+        </m:sSub>
+      </m:oMath>
+      <w:r>
+        <w:t xml:space="preserve">) consistently occurred in temperate biomes (Figs. 1, 8, S20-S30).</w:t>
+      </w:r>
+      <w:r>
+        <w:t xml:space="preserve"> </w:t>
+      </w:r>
+      <w:r>
+        <w:t xml:space="preserve">For variables that were disproportionately sampled in such high-biomass forests (</w:t>
+      </w:r>
+      <m:oMath>
+        <m:sSub>
+          <m:e>
+            <m:r>
+              <m:t>B</m:t>
+            </m:r>
+          </m:e>
+          <m:sub>
+            <m:r>
+              <m:t>a</m:t>
+            </m:r>
+            <m:r>
+              <m:t>g</m:t>
+            </m:r>
+            <m:r>
+              <m:t>−</m:t>
+            </m:r>
+            <m:r>
+              <m:t>w</m:t>
+            </m:r>
+            <m:r>
+              <m:t>o</m:t>
+            </m:r>
+            <m:r>
+              <m:t>o</m:t>
+            </m:r>
+            <m:r>
+              <m:t>d</m:t>
+            </m:r>
+          </m:sub>
+        </m:sSub>
+      </m:oMath>
+      <w:r>
+        <w:t xml:space="preserve">,</w:t>
+      </w:r>
+      <w:r>
+        <w:t xml:space="preserve"> </w:t>
+      </w:r>
+      <m:oMath>
+        <m:sSub>
+          <m:e>
+            <m:r>
+              <m:t>B</m:t>
+            </m:r>
+          </m:e>
+          <m:sub>
+            <m:r>
+              <m:t>f</m:t>
+            </m:r>
+            <m:r>
+              <m:t>o</m:t>
+            </m:r>
+            <m:r>
+              <m:t>l</m:t>
+            </m:r>
+            <m:r>
+              <m:t>i</m:t>
+            </m:r>
+            <m:r>
+              <m:t>a</m:t>
+            </m:r>
+            <m:r>
+              <m:t>g</m:t>
+            </m:r>
+            <m:r>
+              <m:t>e</m:t>
+            </m:r>
+          </m:sub>
+        </m:sSub>
+      </m:oMath>
+      <w:r>
+        <w:t xml:space="preserve">, and</w:t>
+      </w:r>
+      <w:r>
+        <w:t xml:space="preserve"> </w:t>
+      </w:r>
+      <m:oMath>
+        <m:sSub>
+          <m:e>
+            <m:r>
+              <m:t>B</m:t>
+            </m:r>
+          </m:e>
+          <m:sub>
+            <m:r>
+              <m:t>r</m:t>
+            </m:r>
+            <m:r>
+              <m:t>o</m:t>
+            </m:r>
+            <m:r>
+              <m:t>o</m:t>
+            </m:r>
+            <m:r>
+              <m:t>t</m:t>
+            </m:r>
+            <m:r>
+              <m:t>−</m:t>
+            </m:r>
+            <m:r>
+              <m:t>c</m:t>
+            </m:r>
+            <m:r>
+              <m:t>o</m:t>
+            </m:r>
+            <m:r>
+              <m:t>a</m:t>
+            </m:r>
+            <m:r>
+              <m:t>r</m:t>
+            </m:r>
+            <m:r>
+              <m:t>s</m:t>
+            </m:r>
+            <m:r>
+              <m:t>e</m:t>
+            </m:r>
+          </m:sub>
+        </m:sSub>
+      </m:oMath>
+      <w:r>
+        <w:t xml:space="preserve">; disproportionately sampled in the US Pacific Northwest), temperate conifer forests had significantly higher stocks than the other biomes.</w:t>
       </w:r>
     </w:p>
     <w:p>
@@ -7977,7 +8249,7 @@
           <wp:inline>
             <wp:extent cx="4572000" cy="4572000"/>
             <wp:effectExtent b="0" l="0" r="0" t="0"/>
-            <wp:docPr descr="Figure 8 | Age trends and biome differences in some of the major forest C stocks: (a) aboveground biomass, (b) foliage, (c) fine roots, (d) dead wood. In each panel, the left scatterplot shows age trends in forests up to 100 years old, as characterized by a linear mixed effects model with fixed effects of age and biome. The fitted line indicates the effect of age on flux (solid lines: significant at p&lt;0.05, dashed lines: non-significant), and non-parallel lines indicate a significant age x biome interaction. The boxplot illustrates distribution across mature forests, with different letters indicating signifant differences between biomes. Data from biomes that did not meet the sample size criteria (see Methods) are plotted, but lack regression lines (young forests) or test of differences across biomes (mature forests). Individual figures for each stock with sufficient data are given in the Supplement (Figs. S20-S30)." title="" id="1" name="Picture"/>
+            <wp:docPr descr="Figure 8 | Age trends and biome differences in some of the major forest C stocks: (a) aboveground biomass, (b) foliage, (c) fine roots, (d) dead wood. In each panel, the left scatterplot shows age trends in forests up to 100 years old, as characterized by a linear mixed effects model with fixed effects of age and biome. The fitted line indicates the effect of age on flux (solid lines: significant at p&lt;0.05, dashed lines: non-significant), and non-parallel lines indicate a significant age x biome interaction. The boxplot illustrates distribution across mature forests, with different letters indicating signifant differences between biomes. Data from biomes that did not meet the sample size criteria (see Methods) are plotted, but lack regression lines (young forests) or test of differences across biomes (mature forests). Individual figures for each stock with sufficient data, along with maps showing geographic distribution of the data, are given in the Supplement (Figs. S20-S30)." title="" id="1" name="Picture"/>
             <a:graphic>
               <a:graphicData uri="http://schemas.openxmlformats.org/drawingml/2006/picture">
                 <pic:pic>
@@ -8020,7 +8292,7 @@
         <w:pStyle w:val="ImageCaption"/>
       </w:pPr>
       <w:r>
-        <w:t xml:space="preserve">Figure 8 | Age trends and biome differences in some of the major forest C stocks: (a) aboveground biomass, (b) foliage, (c) fine roots, (d) dead wood. In each panel, the left scatterplot shows age trends in forests up to 100 years old, as characterized by a linear mixed effects model with fixed effects of age and biome. The fitted line indicates the effect of age on flux (solid lines: significant at p&lt;0.05, dashed lines: non-significant), and non-parallel lines indicate a significant age x biome interaction. The boxplot illustrates distribution across mature forests, with different letters indicating signifant differences between biomes. Data from biomes that did not meet the sample size criteria (see Methods) are plotted, but lack regression lines (young forests) or test of differences across biomes (mature forests). Individual figures for each stock with sufficient data are given in the Supplement (Figs. S20-S30).</w:t>
+        <w:t xml:space="preserve">Figure 8 | Age trends and biome differences in some of the major forest C stocks: (a) aboveground biomass, (b) foliage, (c) fine roots, (d) dead wood. In each panel, the left scatterplot shows age trends in forests up to 100 years old, as characterized by a linear mixed effects model with fixed effects of age and biome. The fitted line indicates the effect of age on flux (solid lines: significant at p&lt;0.05, dashed lines: non-significant), and non-parallel lines indicate a significant age x biome interaction. The boxplot illustrates distribution across mature forests, with different letters indicating signifant differences between biomes. Data from biomes that did not meet the sample size criteria (see Methods) are plotted, but lack regression lines (young forests) or test of differences across biomes (mature forests). Individual figures for each stock with sufficient data, along with maps showing geographic distribution of the data, are given in the Supplement (Figs. S20-S30).</w:t>
       </w:r>
     </w:p>
     <w:bookmarkEnd w:id="41"/>
@@ -10538,7 +10810,216 @@
         <w:t xml:space="preserve"> </w:t>
       </w:r>
       <w:r>
-        <w:t xml:space="preserve">There was also little directional variation in mean mature forest C stocks across biomes, although maximum values for stocks including live or standing woody biomass (</w:t>
+        <w:t xml:space="preserve">There was also little directional variation in mean mature forest C stocks across biomes, although maximum values for the majority of stocks (all including live or standing woody biomass) occurred in temperate biomes (Figs. 1,</w:t>
+      </w:r>
+      <w:r>
+        <w:t xml:space="preserve"> </w:t>
+      </w:r>
+      <w:r>
+        <w:rPr>
+          <w:rStyle w:val="VerbatimChar"/>
+        </w:rPr>
+        <w:t xml:space="preserve">r</w:t>
+      </w:r>
+      <w:r>
+        <w:t xml:space="preserve">all_diagrams_mature`, 8).</w:t>
+      </w:r>
+      <w:r>
+        <w:t xml:space="preserve"> </w:t>
+      </w:r>
+      <w:r>
+        <w:t xml:space="preserve">Consistent with theory and previous studies (Fig. 1), the majority of flux variables, together with most live biomass pools, increased significantly with stand age (Table 1; Figs. 7- 9, S5-S30).</w:t>
+      </w:r>
+      <w:r>
+        <w:t xml:space="preserve"> </w:t>
+      </w:r>
+      <w:r>
+        <w:t xml:space="preserve">Together, these results indicate that, moving from cold to tropical climates and from young to old stands, there is a general acceleration of C cycling, whereas C stocks and</w:t>
+      </w:r>
+      <w:r>
+        <w:t xml:space="preserve"> </w:t>
+      </w:r>
+      <m:oMath>
+        <m:r>
+          <m:t>N</m:t>
+        </m:r>
+        <m:r>
+          <m:t>E</m:t>
+        </m:r>
+        <m:r>
+          <m:t>P</m:t>
+        </m:r>
+      </m:oMath>
+      <w:r>
+        <w:t xml:space="preserve"> </w:t>
+      </w:r>
+      <w:r>
+        <w:t xml:space="preserve">of mature forests, which are defined by the differences between in- and out- fluxes, do not vary systematically across biomes.</w:t>
+      </w:r>
+      <w:r>
+        <w:t xml:space="preserve"> </w:t>
+      </w:r>
+      <w:r>
+        <w:t xml:space="preserve">Together, these results refine and expand out understanding of C cycling in mature forests, while providing the first global-scale analysis of age trends in multiple forest C stocks and fluxes (Figs. 9).</w:t>
+      </w:r>
+    </w:p>
+    <w:bookmarkStart w:id="45" w:name="c-variable-coverage-and-budget-closure"/>
+    <w:p>
+      <w:pPr>
+        <w:pStyle w:val="Heading3"/>
+      </w:pPr>
+      <w:r>
+        <w:t xml:space="preserve">C variable coverage and budget closure</w:t>
+      </w:r>
+    </w:p>
+    <w:p>
+      <w:pPr>
+        <w:pStyle w:val="FirstParagraph"/>
+      </w:pPr>
+      <w:r>
+        <w:rPr>
+          <w:i/>
+        </w:rPr>
+        <w:t xml:space="preserve">HM: I recommend putting this later in the discussion.</w:t>
+      </w:r>
+      <w:r>
+        <w:rPr>
+          <w:i/>
+        </w:rPr>
+        <w:t xml:space="preserve"> </w:t>
+      </w:r>
+    </w:p>
+    <w:p>
+      <w:pPr>
+        <w:pStyle w:val="BodyText"/>
+      </w:pPr>
+      <w:r>
+        <w:t xml:space="preserve">The large number of C cycle variables covered by ForC, and the general consistency among them, provide confidence that our overall reported mature forest means provide useful baselines for analysis – with the caveats that they are unlikely to be accurate representations of C cycling for any particular forest, and that these sample means almost certainly do not represent true biome means (particularly for temperate conifer forests where high-biomass stands are over-represented in</w:t>
+      </w:r>
+      <w:r>
+        <w:t xml:space="preserve"> </w:t>
+      </w:r>
+      <w:r>
+        <w:rPr>
+          <w:i/>
+        </w:rPr>
+        <w:t xml:space="preserve">ForC</w:t>
+      </w:r>
+      <w:r>
+        <w:t xml:space="preserve">).</w:t>
+      </w:r>
+    </w:p>
+    <w:p>
+      <w:pPr>
+        <w:pStyle w:val="BodyText"/>
+      </w:pPr>
+      <w:r>
+        <w:t xml:space="preserve">In this analysis, the C cycle budgets for mature forests (Figs. 3-6) generally</w:t>
+      </w:r>
+      <w:r>
+        <w:t xml:space="preserve"> </w:t>
+      </w:r>
+      <w:r>
+        <w:t xml:space="preserve">“</w:t>
+      </w:r>
+      <w:r>
+        <w:t xml:space="preserve">close</w:t>
+      </w:r>
+      <w:r>
+        <w:t xml:space="preserve">”</w:t>
+      </w:r>
+      <w:r>
+        <w:t xml:space="preserve">–-that is, the sums of component variables do not differ from the larger fluxes by more than one standard deviation.</w:t>
+      </w:r>
+      <w:r>
+        <w:t xml:space="preserve"> </w:t>
+      </w:r>
+      <w:r>
+        <w:t xml:space="preserve">On the one hand, this reflects the general fact that ecosystem-scale measurements tend to close the C budget more easily and consistently than, for example, for energy balance</w:t>
+      </w:r>
+      <w:r>
+        <w:t xml:space="preserve"> </w:t>
+      </w:r>
+      <w:r>
+        <w:t xml:space="preserve">(Stoy</w:t>
+      </w:r>
+      <w:r>
+        <w:t xml:space="preserve"> </w:t>
+      </w:r>
+      <w:r>
+        <w:rPr>
+          <w:i/>
+        </w:rPr>
+        <w:t xml:space="preserve">et al</w:t>
+      </w:r>
+      <w:r>
+        <w:t xml:space="preserve"> </w:t>
+      </w:r>
+      <w:r>
+        <w:t xml:space="preserve">2013)</w:t>
+      </w:r>
+      <w:r>
+        <w:t xml:space="preserve">.</w:t>
+      </w:r>
+      <w:r>
+        <w:t xml:space="preserve"> </w:t>
+      </w:r>
+      <w:r>
+        <w:t xml:space="preserve">On the other, however,</w:t>
+      </w:r>
+      <w:r>
+        <w:t xml:space="preserve"> </w:t>
+      </w:r>
+      <w:r>
+        <w:rPr>
+          <w:i/>
+        </w:rPr>
+        <w:t xml:space="preserve">ForC</w:t>
+      </w:r>
+      <w:r>
+        <w:t xml:space="preserve"> </w:t>
+      </w:r>
+      <w:r>
+        <w:t xml:space="preserve">derives data from multiple heterogeneous sources, and standard deviations within each biome are high; as a result, the standard for C closure is relatively loose</w:t>
+      </w:r>
+      <w:r>
+        <w:t xml:space="preserve"> </w:t>
+      </w:r>
+      <w:r>
+        <w:t xml:space="preserve">(</w:t>
+      </w:r>
+      <w:r>
+        <w:rPr>
+          <w:i/>
+        </w:rPr>
+        <w:t xml:space="preserve">c.f.</w:t>
+      </w:r>
+      <w:r>
+        <w:t xml:space="preserve"> </w:t>
+      </w:r>
+      <w:r>
+        <w:t xml:space="preserve">Houghton 2020)</w:t>
+      </w:r>
+      <w:r>
+        <w:t xml:space="preserve">.</w:t>
+      </w:r>
+      <w:r>
+        <w:t xml:space="preserve"> </w:t>
+      </w:r>
+      <w:r>
+        <w:t xml:space="preserve">The one instance where the C budgets doesn’t close is likely due to differences in the representation of forest types (</w:t>
+      </w:r>
+      <w:r>
+        <w:rPr>
+          <w:i/>
+        </w:rPr>
+        <w:t xml:space="preserve">i.e.</w:t>
+      </w:r>
+      <w:r>
+        <w:t xml:space="preserve">, disproportionate representation of US Pacific NW for</w:t>
+      </w:r>
+      <w:r>
+        <w:t xml:space="preserve"> </w:t>
       </w:r>
       <m:oMath>
         <m:sSub>
@@ -10549,19 +11030,46 @@
           </m:e>
           <m:sub>
             <m:r>
+              <m:t>r</m:t>
+            </m:r>
+            <m:r>
+              <m:t>o</m:t>
+            </m:r>
+            <m:r>
+              <m:t>o</m:t>
+            </m:r>
+            <m:r>
               <m:t>t</m:t>
             </m:r>
             <m:r>
+              <m:t>−</m:t>
+            </m:r>
+            <m:r>
+              <m:t>c</m:t>
+            </m:r>
+            <m:r>
               <m:t>o</m:t>
             </m:r>
             <m:r>
-              <m:t>t</m:t>
+              <m:t>a</m:t>
+            </m:r>
+            <m:r>
+              <m:t>r</m:t>
+            </m:r>
+            <m:r>
+              <m:t>s</m:t>
+            </m:r>
+            <m:r>
+              <m:t>e</m:t>
             </m:r>
           </m:sub>
         </m:sSub>
       </m:oMath>
       <w:r>
-        <w:t xml:space="preserve">,</w:t>
+        <w:t xml:space="preserve"> </w:t>
+      </w:r>
+      <w:r>
+        <w:t xml:space="preserve">relative to</w:t>
       </w:r>
       <w:r>
         <w:t xml:space="preserve"> </w:t>
@@ -10575,293 +11083,28 @@
           </m:e>
           <m:sub>
             <m:r>
-              <m:t>a</m:t>
-            </m:r>
-            <m:r>
-              <m:t>g</m:t>
+              <m:t>r</m:t>
+            </m:r>
+            <m:r>
+              <m:t>o</m:t>
+            </m:r>
+            <m:r>
+              <m:t>o</m:t>
+            </m:r>
+            <m:r>
+              <m:t>t</m:t>
             </m:r>
           </m:sub>
         </m:sSub>
       </m:oMath>
       <w:r>
-        <w:t xml:space="preserve">,</w:t>
-      </w:r>
-      <w:r>
-        <w:t xml:space="preserve"> </w:t>
-      </w:r>
-      <m:oMath>
-        <m:sSub>
-          <m:e>
-            <m:r>
-              <m:t>B</m:t>
-            </m:r>
-          </m:e>
-          <m:sub>
-            <m:r>
-              <m:t>a</m:t>
-            </m:r>
-            <m:r>
-              <m:t>g</m:t>
-            </m:r>
-            <m:r>
-              <m:t>−</m:t>
-            </m:r>
-            <m:r>
-              <m:t>w</m:t>
-            </m:r>
-            <m:r>
-              <m:t>o</m:t>
-            </m:r>
-            <m:r>
-              <m:t>o</m:t>
-            </m:r>
-            <m:r>
-              <m:t>d</m:t>
-            </m:r>
-          </m:sub>
-        </m:sSub>
-      </m:oMath>
-      <w:r>
-        <w:t xml:space="preserve">,</w:t>
-      </w:r>
-      <w:r>
-        <w:t xml:space="preserve"> </w:t>
-      </w:r>
-      <m:oMath>
-        <m:sSub>
-          <m:e>
-            <m:r>
-              <m:t>B</m:t>
-            </m:r>
-          </m:e>
-          <m:sub>
-            <m:r>
-              <m:t>r</m:t>
-            </m:r>
-            <m:r>
-              <m:t>o</m:t>
-            </m:r>
-            <m:r>
-              <m:t>o</m:t>
-            </m:r>
-            <m:r>
-              <m:t>t</m:t>
-            </m:r>
-          </m:sub>
-        </m:sSub>
-      </m:oMath>
-      <w:r>
-        <w:t xml:space="preserve">,</w:t>
-      </w:r>
-      <w:r>
-        <w:t xml:space="preserve"> </w:t>
-      </w:r>
-      <m:oMath>
-        <m:sSub>
-          <m:e>
-            <m:r>
-              <m:t>B</m:t>
-            </m:r>
-          </m:e>
-          <m:sub>
-            <m:r>
-              <m:t>r</m:t>
-            </m:r>
-            <m:r>
-              <m:t>o</m:t>
-            </m:r>
-            <m:r>
-              <m:t>o</m:t>
-            </m:r>
-            <m:sSub>
-              <m:e>
-                <m:r>
-                  <m:t>t</m:t>
-                </m:r>
-              </m:e>
-              <m:sub>
-                <m:r>
-                  <m:t>c</m:t>
-                </m:r>
-              </m:sub>
-            </m:sSub>
-            <m:r>
-              <m:t>o</m:t>
-            </m:r>
-            <m:r>
-              <m:t>a</m:t>
-            </m:r>
-            <m:r>
-              <m:t>r</m:t>
-            </m:r>
-            <m:r>
-              <m:t>s</m:t>
-            </m:r>
-            <m:r>
-              <m:t>e</m:t>
-            </m:r>
-          </m:sub>
-        </m:sSub>
-      </m:oMath>
-      <w:r>
-        <w:t xml:space="preserve">,</w:t>
-      </w:r>
-      <w:r>
-        <w:t xml:space="preserve"> </w:t>
-      </w:r>
-      <m:oMath>
-        <m:r>
-          <m:t>D</m:t>
-        </m:r>
-        <m:sSub>
-          <m:e>
-            <m:r>
-              <m:t>W</m:t>
-            </m:r>
-          </m:e>
-          <m:sub>
-            <m:r>
-              <m:t>t</m:t>
-            </m:r>
-            <m:r>
-              <m:t>o</m:t>
-            </m:r>
-            <m:r>
-              <m:t>t</m:t>
-            </m:r>
-          </m:sub>
-        </m:sSub>
-      </m:oMath>
-      <w:r>
-        <w:t xml:space="preserve">,</w:t>
-      </w:r>
-      <w:r>
-        <w:t xml:space="preserve"> </w:t>
-      </w:r>
-      <m:oMath>
-        <m:r>
-          <m:t>D</m:t>
-        </m:r>
-        <m:sSub>
-          <m:e>
-            <m:r>
-              <m:t>W</m:t>
-            </m:r>
-          </m:e>
-          <m:sub>
-            <m:r>
-              <m:t>s</m:t>
-            </m:r>
-            <m:r>
-              <m:t>t</m:t>
-            </m:r>
-            <m:r>
-              <m:t>a</m:t>
-            </m:r>
-            <m:r>
-              <m:t>n</m:t>
-            </m:r>
-            <m:r>
-              <m:t>d</m:t>
-            </m:r>
-            <m:r>
-              <m:t>i</m:t>
-            </m:r>
-            <m:r>
-              <m:t>n</m:t>
-            </m:r>
-            <m:r>
-              <m:t>g</m:t>
-            </m:r>
-          </m:sub>
-        </m:sSub>
-      </m:oMath>
-      <w:r>
-        <w:t xml:space="preserve">) consistently occurred in temperate biomes (Figs. 1,</w:t>
-      </w:r>
-      <w:r>
-        <w:t xml:space="preserve"> </w:t>
-      </w:r>
-      <w:r>
-        <w:rPr>
-          <w:rStyle w:val="VerbatimChar"/>
-        </w:rPr>
-        <w:t xml:space="preserve">r</w:t>
-      </w:r>
-      <w:r>
-        <w:t xml:space="preserve">all_diagrams_mature`, 8).</w:t>
-      </w:r>
-      <w:r>
-        <w:t xml:space="preserve"> </w:t>
-      </w:r>
-      <w:r>
-        <w:t xml:space="preserve">Consistent with theory and previous studies (Fig. 1), the majority of flux variables, together with most live biomass pools, increased significantly with stand age (Table 1; Figs. 7- 9, S5-S30).</w:t>
-      </w:r>
-      <w:r>
-        <w:t xml:space="preserve"> </w:t>
-      </w:r>
-      <w:r>
-        <w:t xml:space="preserve">Together, these results indicate that, moving from cold to tropical climates and from young to old stands, there is a general acceleration of C cycling, whereas C stocks and</w:t>
-      </w:r>
-      <w:r>
-        <w:t xml:space="preserve"> </w:t>
-      </w:r>
-      <m:oMath>
-        <m:r>
-          <m:t>N</m:t>
-        </m:r>
-        <m:r>
-          <m:t>E</m:t>
-        </m:r>
-        <m:r>
-          <m:t>P</m:t>
-        </m:r>
-      </m:oMath>
-      <w:r>
-        <w:t xml:space="preserve"> </w:t>
-      </w:r>
-      <w:r>
-        <w:t xml:space="preserve">of mature forests, which are defined by the differences between in- and out- fluxes, do not vary systematically across biomes.</w:t>
-      </w:r>
-      <w:r>
-        <w:t xml:space="preserve"> </w:t>
-      </w:r>
-      <w:r>
-        <w:t xml:space="preserve">Together, these results refine and expand out understanding of C cycling in mature forests, while providing the first global-scale analysis of age trends in multiple forest C stocks and fluxes (Figs. 9).</w:t>
-      </w:r>
-    </w:p>
-    <w:bookmarkStart w:id="45" w:name="c-variable-coverage-and-budget-closure"/>
-    <w:p>
-      <w:pPr>
-        <w:pStyle w:val="Heading3"/>
-      </w:pPr>
-      <w:r>
-        <w:t xml:space="preserve">C variable coverage and budget closure</w:t>
-      </w:r>
-    </w:p>
-    <w:p>
-      <w:pPr>
-        <w:pStyle w:val="FirstParagraph"/>
-      </w:pPr>
-      <w:r>
-        <w:rPr>
-          <w:i/>
-        </w:rPr>
-        <w:t xml:space="preserve">HM: I recommend putting this later in the discussion.</w:t>
-      </w:r>
-      <w:r>
-        <w:rPr>
-          <w:i/>
-        </w:rPr>
-        <w:t xml:space="preserve"> </w:t>
-      </w:r>
-    </w:p>
-    <w:p>
-      <w:pPr>
-        <w:pStyle w:val="BodyText"/>
-      </w:pPr>
-      <w:r>
-        <w:t xml:space="preserve">The large number of C cycle variables covered by ForC, and the general consistency among them, provide confidence that our overall reported mature forest means provide useful baselines for analysis – with the caveats that they are unlikely to be accurate representations of C cycling for any particular forest, and that these sample means almost certainly do not represent true biome means (particularly for temperate conifer forests where high-biomass stands are over-represented in</w:t>
+        <w:t xml:space="preserve">; Fig. 5) rather than issues of methodological accuracy.</w:t>
+      </w:r>
+      <w:r>
+        <w:t xml:space="preserve"> </w:t>
+      </w:r>
+      <w:r>
+        <w:t xml:space="preserve">The overall high degree of closure implies that</w:t>
       </w:r>
       <w:r>
         <w:t xml:space="preserve"> </w:t>
@@ -10873,220 +11116,10 @@
         <w:t xml:space="preserve">ForC</w:t>
       </w:r>
       <w:r>
-        <w:t xml:space="preserve">).</w:t>
-      </w:r>
-    </w:p>
-    <w:p>
-      <w:pPr>
-        <w:pStyle w:val="BodyText"/>
-      </w:pPr>
-      <w:r>
-        <w:t xml:space="preserve">In this analysis, the C cycle budgets for mature forests (Figs. 3-6) generally</w:t>
-      </w:r>
-      <w:r>
-        <w:t xml:space="preserve"> </w:t>
-      </w:r>
-      <w:r>
-        <w:t xml:space="preserve">“</w:t>
-      </w:r>
-      <w:r>
-        <w:t xml:space="preserve">close</w:t>
-      </w:r>
-      <w:r>
-        <w:t xml:space="preserve">”</w:t>
-      </w:r>
-      <w:r>
-        <w:t xml:space="preserve">–-that is, the sums of component variables do not differ from the larger fluxes by more than one standard deviation.</w:t>
-      </w:r>
-      <w:r>
-        <w:t xml:space="preserve"> </w:t>
-      </w:r>
-      <w:r>
-        <w:t xml:space="preserve">On the one hand, this reflects the general fact that ecosystem-scale measurements tend to close the C budget more easily and consistently than, for example, for energy balance</w:t>
-      </w:r>
-      <w:r>
-        <w:t xml:space="preserve"> </w:t>
-      </w:r>
-      <w:r>
-        <w:t xml:space="preserve">(Stoy</w:t>
-      </w:r>
-      <w:r>
-        <w:t xml:space="preserve"> </w:t>
-      </w:r>
-      <w:r>
-        <w:rPr>
-          <w:i/>
-        </w:rPr>
-        <w:t xml:space="preserve">et al</w:t>
-      </w:r>
-      <w:r>
-        <w:t xml:space="preserve"> </w:t>
-      </w:r>
-      <w:r>
-        <w:t xml:space="preserve">2013)</w:t>
-      </w:r>
-      <w:r>
-        <w:t xml:space="preserve">.</w:t>
-      </w:r>
-      <w:r>
-        <w:t xml:space="preserve"> </w:t>
-      </w:r>
-      <w:r>
-        <w:t xml:space="preserve">On the other, however,</w:t>
-      </w:r>
-      <w:r>
-        <w:t xml:space="preserve"> </w:t>
-      </w:r>
-      <w:r>
-        <w:rPr>
-          <w:i/>
-        </w:rPr>
-        <w:t xml:space="preserve">ForC</w:t>
-      </w:r>
-      <w:r>
-        <w:t xml:space="preserve"> </w:t>
-      </w:r>
-      <w:r>
-        <w:t xml:space="preserve">derives data from multiple heterogeneous sources, and standard deviations within each biome are high; as a result, the standard for C closure is relatively loose</w:t>
-      </w:r>
-      <w:r>
-        <w:t xml:space="preserve"> </w:t>
-      </w:r>
-      <w:r>
-        <w:t xml:space="preserve">(</w:t>
-      </w:r>
-      <w:r>
-        <w:rPr>
-          <w:i/>
-        </w:rPr>
-        <w:t xml:space="preserve">c.f.</w:t>
-      </w:r>
-      <w:r>
-        <w:t xml:space="preserve"> </w:t>
-      </w:r>
-      <w:r>
-        <w:t xml:space="preserve">Houghton 2020)</w:t>
-      </w:r>
-      <w:r>
-        <w:t xml:space="preserve">.</w:t>
-      </w:r>
-      <w:r>
-        <w:t xml:space="preserve"> </w:t>
-      </w:r>
-      <w:r>
-        <w:t xml:space="preserve">The one instance where the C budgets doesn’t close is likely due to differences in the representation of forest types (</w:t>
-      </w:r>
-      <w:r>
-        <w:rPr>
-          <w:i/>
-        </w:rPr>
-        <w:t xml:space="preserve">i.e.</w:t>
-      </w:r>
-      <w:r>
-        <w:t xml:space="preserve">, disproportionate representation of US Pacific NW for</w:t>
-      </w:r>
-      <w:r>
-        <w:t xml:space="preserve"> </w:t>
-      </w:r>
-      <m:oMath>
-        <m:sSub>
-          <m:e>
-            <m:r>
-              <m:t>B</m:t>
-            </m:r>
-          </m:e>
-          <m:sub>
-            <m:r>
-              <m:t>r</m:t>
-            </m:r>
-            <m:r>
-              <m:t>o</m:t>
-            </m:r>
-            <m:r>
-              <m:t>o</m:t>
-            </m:r>
-            <m:r>
-              <m:t>t</m:t>
-            </m:r>
-            <m:r>
-              <m:t>−</m:t>
-            </m:r>
-            <m:r>
-              <m:t>c</m:t>
-            </m:r>
-            <m:r>
-              <m:t>o</m:t>
-            </m:r>
-            <m:r>
-              <m:t>a</m:t>
-            </m:r>
-            <m:r>
-              <m:t>r</m:t>
-            </m:r>
-            <m:r>
-              <m:t>s</m:t>
-            </m:r>
-            <m:r>
-              <m:t>e</m:t>
-            </m:r>
-          </m:sub>
-        </m:sSub>
-      </m:oMath>
-      <w:r>
-        <w:t xml:space="preserve"> </w:t>
-      </w:r>
-      <w:r>
-        <w:t xml:space="preserve">relative to</w:t>
-      </w:r>
-      <w:r>
-        <w:t xml:space="preserve"> </w:t>
-      </w:r>
-      <m:oMath>
-        <m:sSub>
-          <m:e>
-            <m:r>
-              <m:t>B</m:t>
-            </m:r>
-          </m:e>
-          <m:sub>
-            <m:r>
-              <m:t>r</m:t>
-            </m:r>
-            <m:r>
-              <m:t>o</m:t>
-            </m:r>
-            <m:r>
-              <m:t>o</m:t>
-            </m:r>
-            <m:r>
-              <m:t>t</m:t>
-            </m:r>
-          </m:sub>
-        </m:sSub>
-      </m:oMath>
-      <w:r>
-        <w:t xml:space="preserve">; Fig. 5) rather than issues of methodological accuracy.</w:t>
-      </w:r>
-      <w:r>
-        <w:t xml:space="preserve"> </w:t>
-      </w:r>
-      <w:r>
-        <w:t xml:space="preserve">The overall high degree of closure implies that</w:t>
-      </w:r>
-      <w:r>
-        <w:t xml:space="preserve"> </w:t>
-      </w:r>
-      <w:r>
-        <w:rPr>
-          <w:i/>
-        </w:rPr>
-        <w:t xml:space="preserve">ForC</w:t>
-      </w:r>
-      <w:r>
-        <w:t xml:space="preserve"> </w:t>
-      </w:r>
-      <w:r>
-        <w:t xml:space="preserve">gives a consistent picture of C cycling within biomes for mature forests.</w:t>
+        <w:t xml:space="preserve"> </w:t>
+      </w:r>
+      <w:r>
+        <w:t xml:space="preserve">gives an at least roughly consistent picture of C cycling within biomes for mature forests.</w:t>
       </w:r>
       <w:r>
         <w:t xml:space="preserve"> </w:t>

</xml_diff>

<commit_message>
address all reviewer concerns
</commit_message>
<xml_diff>
--- a/manuscript/ERL_global_C_review.docx
+++ b/manuscript/ERL_global_C_review.docx
@@ -158,83 +158,83 @@
     </w:p>
     <w:p>
       <w:pPr>
+        <w:pStyle w:val="Compact"/>
         <w:numPr>
+          <w:numId w:val="1001"/>
           <w:ilvl w:val="0"/>
+        </w:numPr>
+      </w:pPr>
+      <w:r>
+        <w:t xml:space="preserve">Conservation Ecology Center; Smithsonian Conservation Biology Institute; National Zoological Park, Front Royal, VA 22630, USA</w:t>
+      </w:r>
+    </w:p>
+    <w:p>
+      <w:pPr>
+        <w:pStyle w:val="Compact"/>
+        <w:numPr>
           <w:numId w:val="1001"/>
+          <w:ilvl w:val="0"/>
         </w:numPr>
+      </w:pPr>
+      <w:r>
+        <w:t xml:space="preserve">Center for Tropical Forest Science-Forest Global Earth Observatory; Smithsonian Tropical Research Institute; Panama, Republic of Panama</w:t>
+      </w:r>
+    </w:p>
+    <w:p>
+      <w:pPr>
         <w:pStyle w:val="Compact"/>
-      </w:pPr>
-      <w:r>
-        <w:t xml:space="preserve">Conservation Ecology Center; Smithsonian Conservation Biology Institute; National Zoological Park, Front Royal, VA 22630, USA</w:t>
-      </w:r>
-    </w:p>
-    <w:p>
-      <w:pPr>
         <w:numPr>
+          <w:numId w:val="1001"/>
           <w:ilvl w:val="0"/>
+        </w:numPr>
+      </w:pPr>
+      <w:r>
+        <w:t xml:space="preserve">School of Geography, University of Leeds, Leeds, UK</w:t>
+      </w:r>
+    </w:p>
+    <w:p>
+      <w:pPr>
+        <w:pStyle w:val="Compact"/>
+        <w:numPr>
           <w:numId w:val="1001"/>
+          <w:ilvl w:val="0"/>
         </w:numPr>
+      </w:pPr>
+      <w:r>
+        <w:t xml:space="preserve">Joint Global Change Research Institute, Pacific Northwest National Laboratory, College Park Maryland 20740, USA</w:t>
+      </w:r>
+    </w:p>
+    <w:p>
+      <w:pPr>
         <w:pStyle w:val="Compact"/>
-      </w:pPr>
-      <w:r>
-        <w:t xml:space="preserve">Center for Tropical Forest Science-Forest Global Earth Observatory; Smithsonian Tropical Research Institute; Panama, Republic of Panama</w:t>
-      </w:r>
-    </w:p>
-    <w:p>
-      <w:pPr>
         <w:numPr>
+          <w:numId w:val="1001"/>
           <w:ilvl w:val="0"/>
+        </w:numPr>
+      </w:pPr>
+      <w:r>
+        <w:t xml:space="preserve">The Nature Conservancy; Arlington VA 22203, USA</w:t>
+      </w:r>
+    </w:p>
+    <w:p>
+      <w:pPr>
+        <w:pStyle w:val="Compact"/>
+        <w:numPr>
           <w:numId w:val="1001"/>
+          <w:ilvl w:val="0"/>
         </w:numPr>
+      </w:pPr>
+      <w:r>
+        <w:t xml:space="preserve">College of Natural Resources, University of Idaho; Moscow, Idaho 83843, USA</w:t>
+      </w:r>
+    </w:p>
+    <w:p>
+      <w:pPr>
         <w:pStyle w:val="Compact"/>
-      </w:pPr>
-      <w:r>
-        <w:t xml:space="preserve">School of Geography, University of Leeds, Leeds, UK</w:t>
-      </w:r>
-    </w:p>
-    <w:p>
-      <w:pPr>
         <w:numPr>
+          <w:numId w:val="1001"/>
           <w:ilvl w:val="0"/>
-          <w:numId w:val="1001"/>
         </w:numPr>
-        <w:pStyle w:val="Compact"/>
-      </w:pPr>
-      <w:r>
-        <w:t xml:space="preserve">Joint Global Change Research Institute, Pacific Northwest National Laboratory, College Park Maryland 20740, USA</w:t>
-      </w:r>
-    </w:p>
-    <w:p>
-      <w:pPr>
-        <w:numPr>
-          <w:ilvl w:val="0"/>
-          <w:numId w:val="1001"/>
-        </w:numPr>
-        <w:pStyle w:val="Compact"/>
-      </w:pPr>
-      <w:r>
-        <w:t xml:space="preserve">The Nature Conservancy; Arlington VA 22203, USA</w:t>
-      </w:r>
-    </w:p>
-    <w:p>
-      <w:pPr>
-        <w:numPr>
-          <w:ilvl w:val="0"/>
-          <w:numId w:val="1001"/>
-        </w:numPr>
-        <w:pStyle w:val="Compact"/>
-      </w:pPr>
-      <w:r>
-        <w:t xml:space="preserve">College of Natural Resources, University of Idaho; Moscow, Idaho 83843, USA</w:t>
-      </w:r>
-    </w:p>
-    <w:p>
-      <w:pPr>
-        <w:numPr>
-          <w:ilvl w:val="0"/>
-          <w:numId w:val="1001"/>
-        </w:numPr>
-        <w:pStyle w:val="Compact"/>
       </w:pPr>
       <w:r>
         <w:t xml:space="preserve">Grantham Centre for Sustainable Futures and Department of Animal and Plant Sciences, University of Sheffield, Western Bank, Sheffield, South Yorkshire S10 2TN, UK</w:t>
@@ -267,14 +267,15 @@
         <w:br w:type="page"/>
       </w:r>
     </w:p>
-    <w:bookmarkStart w:id="21" w:name="summary"/>
     <w:p>
       <w:pPr>
         <w:pStyle w:val="Heading2"/>
       </w:pPr>
+      <w:bookmarkStart w:id="21" w:name="summary"/>
       <w:r>
         <w:t xml:space="preserve">Summary</w:t>
       </w:r>
+      <w:bookmarkEnd w:id="21"/>
     </w:p>
     <w:p>
       <w:pPr>
@@ -399,15 +400,15 @@
         <w:br w:type="page"/>
       </w:r>
     </w:p>
-    <w:bookmarkEnd w:id="21"/>
-    <w:bookmarkStart w:id="28" w:name="background"/>
     <w:p>
       <w:pPr>
         <w:pStyle w:val="Heading2"/>
       </w:pPr>
+      <w:bookmarkStart w:id="22" w:name="background"/>
       <w:r>
         <w:t xml:space="preserve">Background</w:t>
       </w:r>
+      <w:bookmarkEnd w:id="22"/>
     </w:p>
     <w:p>
       <w:pPr>
@@ -696,14 +697,15 @@
         <w:t xml:space="preserve">.</w:t>
       </w:r>
     </w:p>
-    <w:bookmarkStart w:id="22" w:name="X82a8535be98aa227386cb78498bd24e10f1d2ba"/>
     <w:p>
       <w:pPr>
         <w:pStyle w:val="Heading3"/>
       </w:pPr>
+      <w:bookmarkStart w:id="23" w:name="forests-in-the-global-c-cycle-current-and-future"/>
       <w:r>
         <w:t xml:space="preserve">Forests in the global C cycle: current and future</w:t>
       </w:r>
+      <w:bookmarkEnd w:id="23"/>
     </w:p>
     <w:p>
       <w:pPr>
@@ -1368,15 +1370,15 @@
         <w:t xml:space="preserve">.</w:t>
       </w:r>
     </w:p>
-    <w:bookmarkEnd w:id="22"/>
-    <w:bookmarkStart w:id="23" w:name="evolution-of-forest-c-cycle-research"/>
     <w:p>
       <w:pPr>
         <w:pStyle w:val="Heading3"/>
       </w:pPr>
+      <w:bookmarkStart w:id="24" w:name="evolution-of-forest-c-cycle-research"/>
       <w:r>
         <w:t xml:space="preserve">Evolution of forest C cycle research</w:t>
       </w:r>
+      <w:bookmarkEnd w:id="24"/>
     </w:p>
     <w:p>
       <w:pPr>
@@ -2073,15 +2075,15 @@
         <w:t xml:space="preserve">currently contains 39762 records from 10608 plots and 1532 distinct geographic areas representing all forested biogeographic and climate zones, making it ideal for assessing how forest C cycling varies across biomes and with respect to stand age.</w:t>
       </w:r>
     </w:p>
-    <w:bookmarkEnd w:id="23"/>
-    <w:bookmarkStart w:id="24" w:name="biome-differences"/>
     <w:p>
       <w:pPr>
         <w:pStyle w:val="Heading3"/>
       </w:pPr>
+      <w:bookmarkStart w:id="25" w:name="biome-differences"/>
       <w:r>
         <w:t xml:space="preserve">Biome differences</w:t>
       </w:r>
+      <w:bookmarkEnd w:id="25"/>
     </w:p>
     <w:p>
       <w:pPr>
@@ -2869,15 +2871,15 @@
         <w:t xml:space="preserve">.</w:t>
       </w:r>
     </w:p>
-    <w:bookmarkEnd w:id="24"/>
-    <w:bookmarkStart w:id="27" w:name="X58cf66163bd0a41d24c6289b560feb22d98e4d0"/>
     <w:p>
       <w:pPr>
         <w:pStyle w:val="Heading3"/>
       </w:pPr>
+      <w:bookmarkStart w:id="26" w:name="age-trends-and-their-variation-across-biomes"/>
       <w:r>
         <w:t xml:space="preserve">Age trends and their variation across biomes</w:t>
       </w:r>
+      <w:bookmarkEnd w:id="26"/>
     </w:p>
     <w:p>
       <w:pPr>
@@ -3711,7 +3713,7 @@
                     </pic:cNvPicPr>
                   </pic:nvPicPr>
                   <pic:blipFill>
-                    <a:blip r:embed="rId25"/>
+                    <a:blip r:embed="rId27"/>
                     <a:stretch>
                       <a:fillRect/>
                     </a:stretch>
@@ -4116,7 +4118,7 @@
         <w:t xml:space="preserve"> </w:t>
       </w:r>
       <w:r>
-        <w:t xml:space="preserve">reinforced these earlier findings with a much larger dataset and crated a high-resolution global map of estimated potential C accumulation rates.</w:t>
+        <w:t xml:space="preserve">reinforced these earlier findings with a much larger dataset and created a high-resolution global map of estimated potential C accumulation rates.</w:t>
       </w:r>
       <w:r>
         <w:t xml:space="preserve"> </w:t>
@@ -4286,7 +4288,7 @@
                     </pic:cNvPicPr>
                   </pic:nvPicPr>
                   <pic:blipFill>
-                    <a:blip r:embed="rId26"/>
+                    <a:blip r:embed="rId28"/>
                     <a:stretch>
                       <a:fillRect/>
                     </a:stretch>
@@ -4321,16 +4323,15 @@
         <w:t xml:space="preserve">Figure 2 | Map of sites included in this analysis. Symbols are colored according to the number of records at each site. Underlying map shows coverage of evergreen, deciduous, and mixed forests (shading differences; data from Jung et al. 2006) and biomes (color differences). Distribution of sites, plots, and records among biomes is shown in the inset.</w:t>
       </w:r>
     </w:p>
-    <w:bookmarkEnd w:id="27"/>
-    <w:bookmarkEnd w:id="28"/>
-    <w:bookmarkStart w:id="31" w:name="methods-design"/>
     <w:p>
       <w:pPr>
         <w:pStyle w:val="Heading2"/>
       </w:pPr>
+      <w:bookmarkStart w:id="29" w:name="methods-design"/>
       <w:r>
         <w:t xml:space="preserve">Methods/ Design</w:t>
       </w:r>
+      <w:bookmarkEnd w:id="29"/>
     </w:p>
     <w:p>
       <w:pPr>
@@ -4363,7 +4364,7 @@
       <w:r>
         <w:t xml:space="preserve"> </w:t>
       </w:r>
-      <w:hyperlink r:id="rId29">
+      <w:hyperlink r:id="rId30">
         <w:r>
           <w:rPr>
             <w:rStyle w:val="Hyperlink"/>
@@ -5022,7 +5023,7 @@
       <w:r>
         <w:t xml:space="preserve"> </w:t>
       </w:r>
-      <w:hyperlink r:id="rId30">
+      <w:hyperlink r:id="rId31">
         <w:r>
           <w:rPr>
             <w:rStyle w:val="Hyperlink"/>
@@ -6393,24 +6394,25 @@
         <w:t xml:space="preserve">.</w:t>
       </w:r>
     </w:p>
-    <w:bookmarkEnd w:id="31"/>
-    <w:bookmarkStart w:id="42" w:name="review-results-synthesis"/>
     <w:p>
       <w:pPr>
         <w:pStyle w:val="Heading2"/>
       </w:pPr>
+      <w:bookmarkStart w:id="32" w:name="review-results-synthesis"/>
       <w:r>
         <w:t xml:space="preserve">Review Results/ Synthesis</w:t>
       </w:r>
-    </w:p>
-    <w:bookmarkStart w:id="32" w:name="data-coverage"/>
+      <w:bookmarkEnd w:id="32"/>
+    </w:p>
     <w:p>
       <w:pPr>
         <w:pStyle w:val="Heading3"/>
       </w:pPr>
+      <w:bookmarkStart w:id="33" w:name="data-coverage"/>
       <w:r>
         <w:t xml:space="preserve">Data Coverage</w:t>
       </w:r>
+      <w:bookmarkEnd w:id="33"/>
     </w:p>
     <w:p>
       <w:pPr>
@@ -6529,15 +6531,15 @@
         <w:t xml:space="preserve">3 distinct geographic areas) for 11 fluxes and 10 stocks in tropical broadleaf forests, 16 fluxes and 10 stocks in temperate broadleaf forests, 16 fluxes and 10 stocks in temperate conifer forests, and 14 fluxes and 9 stocks in boreal forests.</w:t>
       </w:r>
     </w:p>
-    <w:bookmarkEnd w:id="32"/>
-    <w:bookmarkStart w:id="39" w:name="c-cycling-in-mature-forests"/>
     <w:p>
       <w:pPr>
         <w:pStyle w:val="Heading3"/>
       </w:pPr>
+      <w:bookmarkStart w:id="34" w:name="c-cycling-in-mature-forests"/>
       <w:r>
         <w:t xml:space="preserve">C cycling in mature forests</w:t>
       </w:r>
+      <w:bookmarkEnd w:id="34"/>
     </w:p>
     <w:p>
       <w:pPr>
@@ -6836,7 +6838,7 @@
                     </pic:cNvPicPr>
                   </pic:nvPicPr>
                   <pic:blipFill>
-                    <a:blip r:embed="rId33"/>
+                    <a:blip r:embed="rId35"/>
                     <a:stretch>
                       <a:fillRect/>
                     </a:stretch>
@@ -6954,7 +6956,7 @@
                     </pic:cNvPicPr>
                   </pic:nvPicPr>
                   <pic:blipFill>
-                    <a:blip r:embed="rId34"/>
+                    <a:blip r:embed="rId36"/>
                     <a:stretch>
                       <a:fillRect/>
                     </a:stretch>
@@ -7072,7 +7074,7 @@
                     </pic:cNvPicPr>
                   </pic:nvPicPr>
                   <pic:blipFill>
-                    <a:blip r:embed="rId35"/>
+                    <a:blip r:embed="rId37"/>
                     <a:stretch>
                       <a:fillRect/>
                     </a:stretch>
@@ -7190,7 +7192,7 @@
                     </pic:cNvPicPr>
                   </pic:nvPicPr>
                   <pic:blipFill>
-                    <a:blip r:embed="rId36"/>
+                    <a:blip r:embed="rId38"/>
                     <a:stretch>
                       <a:fillRect/>
                     </a:stretch>
@@ -7800,7 +7802,7 @@
       <w:r>
         <w:drawing>
           <wp:inline>
-            <wp:extent cx="4572000" cy="4572000"/>
+            <wp:extent cx="5334000" cy="4572000"/>
             <wp:effectExtent b="0" l="0" r="0" t="0"/>
             <wp:docPr descr="Figure 7 | Age trends and biome differences in some of the major C fluxes: (a) GPP, (b) NPP, (c) ANPP, (d) R_{soil}, (e) R_{eco}, and (f) NEP. In each panel, the left scatterplot shows age trends in forests up to 100 years old, as characterized by a linear mixed effects model with fixed effects of log10(age) and biome. The fitted line indicates the effect of age (solid lines: significant at p&lt;0.05, dashed lines: non-significant), and non-parallel lines indicate a significant log10(age) x biome interaction. The boxplot illustrates distribution across mature forests, with different letters indicating significant differences between biomes. Data from biomes that did not meet the sample size criteria (see Methods) are plotted, but lack regression lines (young forests) or test of differences across biomes (mature forests). Individual figures for each flux with sufficient data, along with maps showing geographic distribution of the data, are given in the Supplement (Figs. S5-S19)." title="" id="1" name="Picture"/>
             <a:graphic>
@@ -7813,7 +7815,7 @@
                     </pic:cNvPicPr>
                   </pic:nvPicPr>
                   <pic:blipFill>
-                    <a:blip r:embed="rId37"/>
+                    <a:blip r:embed="rId39"/>
                     <a:stretch>
                       <a:fillRect/>
                     </a:stretch>
@@ -7821,7 +7823,7 @@
                   <pic:spPr bwMode="auto">
                     <a:xfrm>
                       <a:off x="0" y="0"/>
-                      <a:ext cx="4572000" cy="4572000"/>
+                      <a:ext cx="5334000" cy="4572000"/>
                     </a:xfrm>
                     <a:prstGeom prst="rect">
                       <a:avLst/>
@@ -8576,7 +8578,7 @@
       <w:r>
         <w:drawing>
           <wp:inline>
-            <wp:extent cx="4572000" cy="4572000"/>
+            <wp:extent cx="5334000" cy="4572000"/>
             <wp:effectExtent b="0" l="0" r="0" t="0"/>
             <wp:docPr descr="Figure 8 | Age trends and biome differences in some of the major forest C stocks: (a) aboveground biomass, (b) foliage, (c) fine roots, (d) dead wood. In each panel, the left scatterplot shows age trends in forests up to 100 years old, as characterized by a linear mixed effects model with fixed effects of log10(age) and biome. The fitted line indicates the effect of age (solid lines: significant at p&lt;0.05, dashed lines: non-significant), and non-parallel lines indicate a significant log10(age) x biome interaction. The boxplot illustrates distribution across mature forests, with different letters indicating significant differences between biomes. Data from biomes that did not meet the sample size criteria (see Methods) are plotted, but lack regression lines (young forests) or test of differences across biomes (mature forests). Individual figures for each stock with sufficient data, along with maps showing geographic distribution of the data, are given in the Supplement (Figs. S20-S30)." title="" id="1" name="Picture"/>
             <a:graphic>
@@ -8589,7 +8591,7 @@
                     </pic:cNvPicPr>
                   </pic:nvPicPr>
                   <pic:blipFill>
-                    <a:blip r:embed="rId38"/>
+                    <a:blip r:embed="rId40"/>
                     <a:stretch>
                       <a:fillRect/>
                     </a:stretch>
@@ -8597,7 +8599,7 @@
                   <pic:spPr bwMode="auto">
                     <a:xfrm>
                       <a:off x="0" y="0"/>
-                      <a:ext cx="4572000" cy="4572000"/>
+                      <a:ext cx="5334000" cy="4572000"/>
                     </a:xfrm>
                     <a:prstGeom prst="rect">
                       <a:avLst/>
@@ -8624,15 +8626,15 @@
         <w:t xml:space="preserve">Figure 8 | Age trends and biome differences in some of the major forest C stocks: (a) aboveground biomass, (b) foliage, (c) fine roots, (d) dead wood. In each panel, the left scatterplot shows age trends in forests up to 100 years old, as characterized by a linear mixed effects model with fixed effects of log10(age) and biome. The fitted line indicates the effect of age (solid lines: significant at p&lt;0.05, dashed lines: non-significant), and non-parallel lines indicate a significant log10(age) x biome interaction. The boxplot illustrates distribution across mature forests, with different letters indicating significant differences between biomes. Data from biomes that did not meet the sample size criteria (see Methods) are plotted, but lack regression lines (young forests) or test of differences across biomes (mature forests). Individual figures for each stock with sufficient data, along with maps showing geographic distribution of the data, are given in the Supplement (Figs. S20-S30).</w:t>
       </w:r>
     </w:p>
-    <w:bookmarkEnd w:id="39"/>
-    <w:bookmarkStart w:id="41" w:name="c-cycling-in-young-forests"/>
     <w:p>
       <w:pPr>
         <w:pStyle w:val="Heading3"/>
       </w:pPr>
+      <w:bookmarkStart w:id="41" w:name="c-cycling-in-young-forests"/>
       <w:r>
         <w:t xml:space="preserve">C cycling in young forests</w:t>
       </w:r>
+      <w:bookmarkEnd w:id="41"/>
     </w:p>
     <w:p>
       <w:pPr>
@@ -9346,7 +9348,7 @@
                     </pic:cNvPicPr>
                   </pic:nvPicPr>
                   <pic:blipFill>
-                    <a:blip r:embed="rId40"/>
+                    <a:blip r:embed="rId42"/>
                     <a:stretch>
                       <a:fillRect/>
                     </a:stretch>
@@ -11027,16 +11029,15 @@
         <w:br w:type="page"/>
       </w:r>
     </w:p>
-    <w:bookmarkEnd w:id="41"/>
-    <w:bookmarkEnd w:id="42"/>
-    <w:bookmarkStart w:id="48" w:name="discussion"/>
     <w:p>
       <w:pPr>
         <w:pStyle w:val="Heading2"/>
       </w:pPr>
+      <w:bookmarkStart w:id="43" w:name="discussion"/>
       <w:r>
         <w:t xml:space="preserve">Discussion</w:t>
       </w:r>
+      <w:bookmarkEnd w:id="43"/>
     </w:p>
     <w:p>
       <w:pPr>
@@ -11180,14 +11181,15 @@
         <w:t xml:space="preserve">Together, these results refine and expand out understanding of C cycling in mature forests, while providing the first global-scale analysis of age trends in multiple forest C stocks and fluxes (Figs. 9).</w:t>
       </w:r>
     </w:p>
-    <w:bookmarkStart w:id="43" w:name="c-cycling-across-biomes"/>
     <w:p>
       <w:pPr>
         <w:pStyle w:val="Heading3"/>
       </w:pPr>
+      <w:bookmarkStart w:id="44" w:name="c-cycling-across-biomes"/>
       <w:r>
         <w:t xml:space="preserve">C cycling across biomes</w:t>
       </w:r>
+      <w:bookmarkEnd w:id="44"/>
     </w:p>
     <w:p>
       <w:pPr>
@@ -12436,15 +12438,15 @@
         <w:t xml:space="preserve">Further research on non-living C stocks in the world’s forests will be essential to completing the picture.</w:t>
       </w:r>
     </w:p>
-    <w:bookmarkEnd w:id="43"/>
-    <w:bookmarkStart w:id="44" w:name="age-trends-in-c-cycling"/>
     <w:p>
       <w:pPr>
         <w:pStyle w:val="Heading3"/>
       </w:pPr>
+      <w:bookmarkStart w:id="45" w:name="age-trends-in-c-cycling"/>
       <w:r>
         <w:t xml:space="preserve">Age trends in C cycling</w:t>
       </w:r>
+      <w:bookmarkEnd w:id="45"/>
     </w:p>
     <w:p>
       <w:pPr>
@@ -13005,7 +13007,16 @@
         <w:t xml:space="preserve"> </w:t>
       </w:r>
       <w:r>
-        <w:t xml:space="preserve">has been observed to decline from intermediate to old stands</w:t>
+        <w:t xml:space="preserve">is theoretically expected to peak in intermediate-aged stands and thereafter decline, consistent with decelerating C accumulation as stands age</w:t>
+      </w:r>
+      <w:r>
+        <w:t xml:space="preserve"> </w:t>
+      </w:r>
+      <w:r>
+        <w:t xml:space="preserve">(Fig. 9; Odum 1969)</w:t>
+      </w:r>
+      <w:r>
+        <w:t xml:space="preserve">, and such declines have been observed</w:t>
       </w:r>
       <w:r>
         <w:t xml:space="preserve"> </w:t>
@@ -13044,7 +13055,13 @@
         <w:t xml:space="preserve">2008)</w:t>
       </w:r>
       <w:r>
-        <w:t xml:space="preserve">, whereas the</w:t>
+        <w:t xml:space="preserve">.</w:t>
+      </w:r>
+      <w:r>
+        <w:t xml:space="preserve"> </w:t>
+      </w:r>
+      <w:r>
+        <w:t xml:space="preserve">The fact that</w:t>
       </w:r>
       <w:r>
         <w:t xml:space="preserve"> </w:t>
@@ -13064,39 +13081,13 @@
         <w:t xml:space="preserve"> </w:t>
       </w:r>
       <w:r>
-        <w:t xml:space="preserve">values estimated by our models for 100-year-old stands were not systematically different from those of mature stands (lower for temperate broadleaf, higher for temperate conifer, and equal for boreal; Fig. 9).</w:t>
-      </w:r>
-      <w:r>
-        <w:t xml:space="preserve"> </w:t>
-      </w:r>
-      <w:r>
-        <w:t xml:space="preserve">This lack of a consistent age-related decrease may be driven by differences in geographical representation across age classes or by the fitting of an inappropriate functional form.</w:t>
-      </w:r>
-      <w:r>
-        <w:t xml:space="preserve"> </w:t>
-      </w:r>
-      <w:r>
-        <w:t xml:space="preserve">A decrease in</w:t>
-      </w:r>
-      <w:r>
-        <w:t xml:space="preserve"> </w:t>
-      </w:r>
-      <m:oMath>
-        <m:r>
-          <m:t>N</m:t>
-        </m:r>
-        <m:r>
-          <m:t>E</m:t>
-        </m:r>
-        <m:r>
-          <m:t>P</m:t>
-        </m:r>
-      </m:oMath>
-      <w:r>
-        <w:t xml:space="preserve"> </w:t>
-      </w:r>
-      <w:r>
-        <w:t xml:space="preserve">would be consistent with the observed deceleration of C accumulation as stands age (Fig. 9), although both biomass and non-living C stocks will often continue to increase well beyond the 100-yr threshold used here to delimit young and mature stands</w:t>
+        <w:t xml:space="preserve">values estimated by our models for 100-year-old stands were not systematically different from those of mature stands (lower for temperate broadleaf, higher for temperate conifer, and equal for boreal; Fig. 9) may be driven by differences in geographical representation across age classes or by the fitting of an inappropriate functional form.</w:t>
+      </w:r>
+      <w:r>
+        <w:t xml:space="preserve"> </w:t>
+      </w:r>
+      <w:r>
+        <w:t xml:space="preserve">Moreover, both biomass and non-living C stocks often continue to increase well beyond the 100-yr threshold used here to delimit young and mature stands</w:t>
       </w:r>
       <w:r>
         <w:t xml:space="preserve"> </w:t>
@@ -13336,15 +13327,15 @@
         <w:t xml:space="preserve">Again, further study and synthesis of non-living C stocks across biomes and stand ages will be valuable to giving a more comprehensive picture.</w:t>
       </w:r>
     </w:p>
-    <w:bookmarkEnd w:id="44"/>
-    <w:bookmarkStart w:id="45" w:name="c-variable-coverage-and-budget-closure"/>
     <w:p>
       <w:pPr>
         <w:pStyle w:val="Heading3"/>
       </w:pPr>
+      <w:bookmarkStart w:id="46" w:name="c-variable-coverage-and-budget-closure"/>
       <w:r>
         <w:t xml:space="preserve">C variable coverage and budget closure</w:t>
       </w:r>
+      <w:bookmarkEnd w:id="46"/>
     </w:p>
     <w:p>
       <w:pPr>
@@ -14342,15 +14333,15 @@
         <w:t xml:space="preserve">Additional research and synthesis are needed to fill these critical gaps in our understanding of forest C cycling.</w:t>
       </w:r>
     </w:p>
-    <w:bookmarkEnd w:id="45"/>
-    <w:bookmarkStart w:id="46" w:name="Xe274d8bfc31d8f186374f5425705e4c8c528185"/>
     <w:p>
       <w:pPr>
         <w:pStyle w:val="Heading3"/>
       </w:pPr>
+      <w:bookmarkStart w:id="47" w:name="relevance-for-climate-change-prediction-and-mitigation"/>
       <w:r>
         <w:t xml:space="preserve">Relevance for climate change prediction and mitigation</w:t>
       </w:r>
+      <w:bookmarkEnd w:id="47"/>
     </w:p>
     <w:p>
       <w:pPr>
@@ -14738,7 +14729,7 @@
         <w:pStyle w:val="BodyText"/>
       </w:pPr>
       <w:r>
-        <w:t xml:space="preserve">It is also interesting to consider the complementary utility of global-scale but spatially discontinuous databases such as ForC and remote wall-to-wall remote sensing products.</w:t>
+        <w:t xml:space="preserve">It is also interesting to consider the complementary utility of global-scale but spatially discontinuous databases such as ForC and wall-to-wall remote sensing products.</w:t>
       </w:r>
       <w:r>
         <w:t xml:space="preserve"> </w:t>
@@ -15268,15 +15259,15 @@
         <w:t xml:space="preserve">.</w:t>
       </w:r>
     </w:p>
-    <w:bookmarkEnd w:id="46"/>
-    <w:bookmarkStart w:id="47" w:name="conclusions"/>
     <w:p>
       <w:pPr>
         <w:pStyle w:val="Heading3"/>
       </w:pPr>
+      <w:bookmarkStart w:id="48" w:name="conclusions"/>
       <w:r>
         <w:t xml:space="preserve">Conclusions</w:t>
       </w:r>
+      <w:bookmarkEnd w:id="48"/>
     </w:p>
     <w:p>
       <w:pPr>
@@ -15539,16 +15530,15 @@
         <w:t xml:space="preserve">.</w:t>
       </w:r>
     </w:p>
-    <w:bookmarkEnd w:id="47"/>
-    <w:bookmarkEnd w:id="48"/>
-    <w:bookmarkStart w:id="49" w:name="acknowledgements"/>
     <w:p>
       <w:pPr>
         <w:pStyle w:val="Heading2"/>
       </w:pPr>
+      <w:bookmarkStart w:id="49" w:name="acknowledgements"/>
       <w:r>
         <w:t xml:space="preserve">Acknowledgements</w:t>
       </w:r>
+      <w:bookmarkEnd w:id="49"/>
     </w:p>
     <w:p>
       <w:pPr>
@@ -15585,15 +15575,15 @@
         <w:t xml:space="preserve">Funding sources included a Smithsonian Scholarly Studies grant to KAT and HML and a Smithsonian Working Land and Seascapes grant to KAT.</w:t>
       </w:r>
     </w:p>
-    <w:bookmarkEnd w:id="49"/>
-    <w:bookmarkStart w:id="50" w:name="data-availability-statement"/>
     <w:p>
       <w:pPr>
         <w:pStyle w:val="Heading2"/>
       </w:pPr>
+      <w:bookmarkStart w:id="50" w:name="data-availability-statement"/>
       <w:r>
         <w:t xml:space="preserve">Data availability statement</w:t>
       </w:r>
+      <w:bookmarkEnd w:id="50"/>
     </w:p>
     <w:p>
       <w:pPr>
@@ -15629,7 +15619,7 @@
       <w:r>
         <w:t xml:space="preserve">GitHub repository (</w:t>
       </w:r>
-      <w:hyperlink r:id="rId29">
+      <w:hyperlink r:id="rId30">
         <w:r>
           <w:rPr>
             <w:rStyle w:val="Hyperlink"/>
@@ -15641,18 +15631,18 @@
         <w:t xml:space="preserve">), where many will be updated as the database develops.</w:t>
       </w:r>
     </w:p>
-    <w:bookmarkEnd w:id="50"/>
-    <w:bookmarkStart w:id="182" w:name="references"/>
     <w:p>
       <w:pPr>
         <w:pStyle w:val="Heading2"/>
       </w:pPr>
+      <w:bookmarkStart w:id="51" w:name="references"/>
       <w:r>
         <w:t xml:space="preserve">References</w:t>
       </w:r>
-    </w:p>
-    <w:bookmarkStart w:id="181" w:name="refs"/>
-    <w:bookmarkStart w:id="51" w:name="ref-allen_global_2002"/>
+      <w:bookmarkEnd w:id="51"/>
+    </w:p>
+    <w:bookmarkStart w:id="182" w:name="refs"/>
+    <w:bookmarkStart w:id="52" w:name="ref-allen_global_2002"/>
     <w:p>
       <w:pPr>
         <w:pStyle w:val="Bibliography"/>
@@ -15685,14 +15675,14 @@
         <w:t xml:space="preserve">1545–8</w:t>
       </w:r>
     </w:p>
-    <w:bookmarkEnd w:id="51"/>
-    <w:bookmarkStart w:id="52" w:name="ref-amiro_ecosystem_2010"/>
+    <w:bookmarkEnd w:id="52"/>
+    <w:bookmarkStart w:id="53" w:name="ref-amiro_ecosystem_2010"/>
     <w:p>
       <w:pPr>
         <w:pStyle w:val="Bibliography"/>
       </w:pPr>
       <w:r>
-        <w:t xml:space="preserve">Amiro B D, Barr A G, Barr J G, Black T A, Bracho R, Brown M, Chen J, Clark K L, Davis K J, Desai A R, Dore S, Engel V, Fuentes J D, Goldstein A H, Goulden M L, Kolb T E, Lavigne M B, Law B E, Margolis H A, Martin T, McCaughey J H, Misson L, Montes-Helu M, Noormets A, Randerson J T, Starr G and Xiao J 2010 Ecosystem carbon dioxide fluxes after disturbance in forests of North America</w:t>
+        <w:t xml:space="preserve">Amiro B, Barr A, Barr J, Black T, Bracho R, Brown M, Chen J, Clark K, Davis K, Desai A, Dore S, Engel V, Fuentes J, Goldstein A, Goulden M, Kolb T, Lavigne M, Law B, Margolis H, Martin T, McCaughey J, Misson L, Montes-Helu M, Noormets A, Randerson J, Starr G and Xiao J 2010 Ecosystem carbon dioxide fluxes after disturbance in forests of North America</w:t>
       </w:r>
       <w:r>
         <w:t xml:space="preserve"> </w:t>
@@ -15719,8 +15709,8 @@
         <w:t xml:space="preserve">G00K02</w:t>
       </w:r>
     </w:p>
-    <w:bookmarkEnd w:id="52"/>
-    <w:bookmarkStart w:id="53" w:name="ref-anav_spatiotemporal_2015"/>
+    <w:bookmarkEnd w:id="53"/>
+    <w:bookmarkStart w:id="54" w:name="ref-anav_spatiotemporal_2015"/>
     <w:p>
       <w:pPr>
         <w:pStyle w:val="Bibliography"/>
@@ -15753,8 +15743,8 @@
         <w:t xml:space="preserve">785–818</w:t>
       </w:r>
     </w:p>
-    <w:bookmarkEnd w:id="53"/>
-    <w:bookmarkStart w:id="54" w:name="ref-andela_human-driven_2017"/>
+    <w:bookmarkEnd w:id="54"/>
+    <w:bookmarkStart w:id="55" w:name="ref-andela_human-driven_2017"/>
     <w:p>
       <w:pPr>
         <w:pStyle w:val="Bibliography"/>
@@ -15787,14 +15777,14 @@
         <w:t xml:space="preserve">1356–62</w:t>
       </w:r>
     </w:p>
-    <w:bookmarkEnd w:id="54"/>
-    <w:bookmarkStart w:id="55" w:name="ref-anderson_temperature-dependence_2006"/>
+    <w:bookmarkEnd w:id="55"/>
+    <w:bookmarkStart w:id="56" w:name="ref-anderson_temperature-dependence_2006"/>
     <w:p>
       <w:pPr>
         <w:pStyle w:val="Bibliography"/>
       </w:pPr>
       <w:r>
-        <w:t xml:space="preserve">Anderson K J, Allen A P, Gillooly J F and Brown J H 2006 Temperature-dependence of biomass accumulation rates during secondary succession</w:t>
+        <w:t xml:space="preserve">Anderson K, Allen A, Gillooly J and Brown J 2006 Temperature-dependence of biomass accumulation rates during secondary succession</w:t>
       </w:r>
       <w:r>
         <w:t xml:space="preserve"> </w:t>
@@ -15821,8 +15811,8 @@
         <w:t xml:space="preserve">673–82</w:t>
       </w:r>
     </w:p>
-    <w:bookmarkEnd w:id="55"/>
-    <w:bookmarkStart w:id="56" w:name="ref-anderson-teixeira_forc-dbgroa_2020"/>
+    <w:bookmarkEnd w:id="56"/>
+    <w:bookmarkStart w:id="57" w:name="ref-anderson-teixeira_forc-dbgroa_2020"/>
     <w:p>
       <w:pPr>
         <w:pStyle w:val="Bibliography"/>
@@ -15831,14 +15821,14 @@
         <w:t xml:space="preserve">Anderson-Teixeira K, Herrmann V, CookPatton, Ferson A and Lister K 2020 Forc-db/GROA: Release with Cook-Patton et al. 2020, Nature.</w:t>
       </w:r>
     </w:p>
-    <w:bookmarkEnd w:id="56"/>
-    <w:bookmarkStart w:id="57" w:name="X004b0b0adcb3b0fd197baeba21c22fc647d3498"/>
+    <w:bookmarkEnd w:id="57"/>
+    <w:bookmarkStart w:id="58" w:name="ref-anderson-teixeira_ctfs-forestgeo_2015"/>
     <w:p>
       <w:pPr>
         <w:pStyle w:val="Bibliography"/>
       </w:pPr>
       <w:r>
-        <w:t xml:space="preserve">Anderson-Teixeira K J, Davies S J, Bennett A C, Gonzalez-Akre E B, Muller-Landau H C, Joseph Wright S, Abu Salim K, Almeyda Zambrano A M, Alonso A, Baltzer J L, Basset Y, Bourg N A, Broadbent E N, Brockelman W Y, Bunyavejchewin S, Burslem D F R P, Butt N, Cao M, Cardenas D, Chuyong G B, Clay K, Cordell S, Dattaraja H S, Deng X, Detto M, Du X, Duque A, Erikson D L, Ewango C E N, Fischer G A, Fletcher C, Foster R B, Giardina C P, Gilbert G S, Gunatilleke N, Gunatilleke S, Hao Z, Hargrove W W, Hart T B, Hau B C H, He F, Hoffman F M, Howe R W, Hubbell S P, Inman-Narahari F M, Jansen P A, Jiang M, Johnson D J, Kanzaki M, Kassim A R, Kenfack D, Kibet S, Kinnaird M F, Korte L, Kral K, Kumar J, Larson A J, Li Y, Li X, Liu S, Lum S K Y, Lutz J A, Ma K, Maddalena D M, Makana J-R, Malhi Y, Marthews T, Mat Serudin R, McMahon S M, McShea W J, Memiaghe H R, Mi X, Mizuno T, Morecroft M, Myers J A, Novotny V, de Oliveira A A, Ong P S, Orwig D A, Ostertag R, den Ouden J, Parker G G, Phillips R P, Sack L, Sainge M N, Sang W, Sri-ngernyuang K, Sukumar R, Sun I-F, Sungpalee W, Suresh H S, Tan S, Thomas S C, Thomas D W, Thompson J, Turner B L, Uriarte M, Valencia R, et al 2015 CTFS-ForestGEO : A worldwide network monitoring forests in an era of global change</w:t>
+        <w:t xml:space="preserve">Anderson-Teixeira K J, Davies S J, Bennett A C, Gonzalez-Akre E B, Muller-Landau H C, Joseph Wright S, Abu Salim K, Almeyda Zambrano A M, Alonso A, Baltzer J L, Basset Y, Bourg N A, Broadbent E N, Brockelman W Y, Bunyavejchewin S, Burslem D F R P, Butt N, Cao M, Cardenas D, Chuyong G B, Clay K, Cordell S, Dattaraja H S, Deng X, Detto M, Du X, Duque A, Erikson D L, Ewango C E, Fischer G A, Fletcher C, Foster R B, Giardina C P, Gilbert G S, Gunatilleke N, Gunatilleke S, Hao Z, Hargrove W W, Hart T B, Hau B C, He F, Hoffman F M, Howe R W, Hubbell S P, Inman-Narahari F M, Jansen P A, Jiang M, Johnson D J, Kanzaki M, Kassim A R, Kenfack D, Kibet S, Kinnaird M F, Korte L, Kral K, Kumar J, Larson A J, Li Y, Li X, Liu S, Lum S K, Lutz J A, Ma K, Maddalena D M, Makana J-R, Malhi Y, Marthews T, Mat Serudin R, McMahon S M, McShea W J, Memiaghe H R, Mi X, Mizuno T, Morecroft M, Myers J A, Novotny V, de Oliveira A A, Ong P S, Orwig D A, Ostertag R, den Ouden J, Parker G G, Phillips R P, Sack L, Sainge M N, Sang W, Sri-ngernyuang K, Sukumar R, Sun I-F, Sungpalee W, Suresh H S, Tan S, Thomas S C, Thomas D W, Thompson J, Turner B L, Uriarte M, Valencia R, et al 2015 CTFS-ForestGEO : A worldwide network monitoring forests in an era of global change</w:t>
       </w:r>
       <w:r>
         <w:t xml:space="preserve"> </w:t>
@@ -15865,8 +15855,8 @@
         <w:t xml:space="preserve">528–49</w:t>
       </w:r>
     </w:p>
-    <w:bookmarkEnd w:id="57"/>
-    <w:bookmarkStart w:id="58" w:name="ref-andersonteixeira_differential_2011"/>
+    <w:bookmarkEnd w:id="58"/>
+    <w:bookmarkStart w:id="59" w:name="ref-andersonteixeira_differential_2011"/>
     <w:p>
       <w:pPr>
         <w:pStyle w:val="Bibliography"/>
@@ -15899,8 +15889,8 @@
         <w:t xml:space="preserve">410–24</w:t>
       </w:r>
     </w:p>
-    <w:bookmarkEnd w:id="58"/>
-    <w:bookmarkStart w:id="59" w:name="ref-anderson-teixeira_greenhouse_2011"/>
+    <w:bookmarkEnd w:id="59"/>
+    <w:bookmarkStart w:id="60" w:name="ref-anderson-teixeira_greenhouse_2011"/>
     <w:p>
       <w:pPr>
         <w:pStyle w:val="Bibliography"/>
@@ -15933,8 +15923,8 @@
         <w:t xml:space="preserve">425–38</w:t>
       </w:r>
     </w:p>
-    <w:bookmarkEnd w:id="59"/>
-    <w:bookmarkStart w:id="60" w:name="ref-andersonteixeira_altered_2013"/>
+    <w:bookmarkEnd w:id="60"/>
+    <w:bookmarkStart w:id="61" w:name="ref-andersonteixeira_altered_2013"/>
     <w:p>
       <w:pPr>
         <w:pStyle w:val="Bibliography"/>
@@ -15967,8 +15957,8 @@
         <w:t xml:space="preserve">2001–21</w:t>
       </w:r>
     </w:p>
-    <w:bookmarkEnd w:id="60"/>
-    <w:bookmarkStart w:id="61" w:name="ref-anderson-teixeira_forc_2018"/>
+    <w:bookmarkEnd w:id="61"/>
+    <w:bookmarkStart w:id="62" w:name="ref-anderson-teixeira_forc_2018"/>
     <w:p>
       <w:pPr>
         <w:pStyle w:val="Bibliography"/>
@@ -16001,8 +15991,8 @@
         <w:t xml:space="preserve">1507–7</w:t>
       </w:r>
     </w:p>
-    <w:bookmarkEnd w:id="61"/>
-    <w:bookmarkStart w:id="62" w:name="ref-anderson-teixeira_carbon_2016"/>
+    <w:bookmarkEnd w:id="62"/>
+    <w:bookmarkStart w:id="63" w:name="ref-anderson-teixeira_carbon_2016"/>
     <w:p>
       <w:pPr>
         <w:pStyle w:val="Bibliography"/>
@@ -16035,8 +16025,8 @@
         <w:t xml:space="preserve">1690–709</w:t>
       </w:r>
     </w:p>
-    <w:bookmarkEnd w:id="62"/>
-    <w:bookmarkStart w:id="63" w:name="ref-badgley_terrestrial_2019"/>
+    <w:bookmarkEnd w:id="63"/>
+    <w:bookmarkStart w:id="64" w:name="ref-badgley_terrestrial_2019"/>
     <w:p>
       <w:pPr>
         <w:pStyle w:val="Bibliography"/>
@@ -16069,8 +16059,8 @@
         <w:t xml:space="preserve">3731–40</w:t>
       </w:r>
     </w:p>
-    <w:bookmarkEnd w:id="63"/>
-    <w:bookmarkStart w:id="64" w:name="ref-baldocchi_fluxnet_2001"/>
+    <w:bookmarkEnd w:id="64"/>
+    <w:bookmarkStart w:id="65" w:name="ref-baldocchi_fluxnet_2001"/>
     <w:p>
       <w:pPr>
         <w:pStyle w:val="Bibliography"/>
@@ -16103,14 +16093,14 @@
         <w:t xml:space="preserve">2415–34</w:t>
       </w:r>
     </w:p>
-    <w:bookmarkEnd w:id="64"/>
-    <w:bookmarkStart w:id="65" w:name="ref-banbury_morgan_global_nodate"/>
+    <w:bookmarkEnd w:id="65"/>
+    <w:bookmarkStart w:id="66" w:name="ref-banbury_morgan_global_nodate"/>
     <w:p>
       <w:pPr>
         <w:pStyle w:val="Bibliography"/>
       </w:pPr>
       <w:r>
-        <w:t xml:space="preserve">Banbury Morgan B, Herrmann V, Kunert N, Bond-Lamberty B, Muller-Landau H C and Anderson-Teixeira K J Global patterns of forest autotrophic carbon fluxes</w:t>
+        <w:t xml:space="preserve">Banbury Morgan B, Herrmann V, Kunert N, Bond-Lamberty B, Muller-Landau H C and Anderson-Teixeira K Global patterns of forest autotrophic carbon fluxes</w:t>
       </w:r>
       <w:r>
         <w:t xml:space="preserve"> </w:t>
@@ -16122,8 +16112,8 @@
         <w:t xml:space="preserve">Global Change Biology</w:t>
       </w:r>
     </w:p>
-    <w:bookmarkEnd w:id="65"/>
-    <w:bookmarkStart w:id="66" w:name="ref-bates_fitting_2015"/>
+    <w:bookmarkEnd w:id="66"/>
+    <w:bookmarkStart w:id="67" w:name="ref-bates_fitting_2015"/>
     <w:p>
       <w:pPr>
         <w:pStyle w:val="Bibliography"/>
@@ -16159,8 +16149,8 @@
         <w:t xml:space="preserve">67</w:t>
       </w:r>
     </w:p>
-    <w:bookmarkEnd w:id="66"/>
-    <w:bookmarkStart w:id="67" w:name="ref-besnard_quantifying_2018"/>
+    <w:bookmarkEnd w:id="67"/>
+    <w:bookmarkStart w:id="68" w:name="ref-besnard_quantifying_2018"/>
     <w:p>
       <w:pPr>
         <w:pStyle w:val="Bibliography"/>
@@ -16193,14 +16183,14 @@
         <w:t xml:space="preserve">124018</w:t>
       </w:r>
     </w:p>
-    <w:bookmarkEnd w:id="67"/>
-    <w:bookmarkStart w:id="68" w:name="ref-bonan_forests_2008"/>
+    <w:bookmarkEnd w:id="68"/>
+    <w:bookmarkStart w:id="69" w:name="ref-bonan_forests_2008"/>
     <w:p>
       <w:pPr>
         <w:pStyle w:val="Bibliography"/>
       </w:pPr>
       <w:r>
-        <w:t xml:space="preserve">Bonan G B 2008 Forests and Climate Change: Forcings, Feedbacks, and the Climate Benefits of Forests</w:t>
+        <w:t xml:space="preserve">Bonan G 2008 Forests and Climate Change: Forcings, Feedbacks, and the Climate Benefits of Forests</w:t>
       </w:r>
       <w:r>
         <w:t xml:space="preserve"> </w:t>
@@ -16227,8 +16217,8 @@
         <w:t xml:space="preserve">1444–9</w:t>
       </w:r>
     </w:p>
-    <w:bookmarkEnd w:id="68"/>
-    <w:bookmarkStart w:id="69" w:name="ref-bonan_climate_2018"/>
+    <w:bookmarkEnd w:id="69"/>
+    <w:bookmarkStart w:id="70" w:name="ref-bonan_climate_2018"/>
     <w:p>
       <w:pPr>
         <w:pStyle w:val="Bibliography"/>
@@ -16255,14 +16245,14 @@
         <w:t xml:space="preserve">359</w:t>
       </w:r>
     </w:p>
-    <w:bookmarkEnd w:id="69"/>
-    <w:bookmarkStart w:id="70" w:name="ref-bonan_model_2019"/>
+    <w:bookmarkEnd w:id="70"/>
+    <w:bookmarkStart w:id="71" w:name="ref-bonan_model_2019"/>
     <w:p>
       <w:pPr>
         <w:pStyle w:val="Bibliography"/>
       </w:pPr>
       <w:r>
-        <w:t xml:space="preserve">Bonan G B, Lombardozzi D L, Wieder W R, Oleson K W, Lawrence D M, Hoffman F M and Collier N 2019 Model Structure and Climate Data Uncertainty in Historical Simulations of the Terrestrial Carbon Cycle (1850)</w:t>
+        <w:t xml:space="preserve">Bonan G B, Lombardozzi D L, Wieder W R, Oleson K W, Lawrence D M, Hoffman F M and Collier N 2019 Model Structure and Climate Data Uncertainty in Historical Simulations of the Terrestrial Carbon Cycle (18502014)</w:t>
       </w:r>
       <w:r>
         <w:t xml:space="preserve"> </w:t>
@@ -16289,8 +16279,8 @@
         <w:t xml:space="preserve">1310–26</w:t>
       </w:r>
     </w:p>
-    <w:bookmarkEnd w:id="70"/>
-    <w:bookmarkStart w:id="71" w:name="ref-bondlamberty_new_2018"/>
+    <w:bookmarkEnd w:id="71"/>
+    <w:bookmarkStart w:id="72" w:name="ref-bondlamberty_new_2018"/>
     <w:p>
       <w:pPr>
         <w:pStyle w:val="Bibliography"/>
@@ -16323,8 +16313,8 @@
         <w:t xml:space="preserve">1176–80</w:t>
       </w:r>
     </w:p>
-    <w:bookmarkEnd w:id="71"/>
-    <w:bookmarkStart w:id="72" w:name="ref-bondlamberty_estimating_2016"/>
+    <w:bookmarkEnd w:id="72"/>
+    <w:bookmarkStart w:id="73" w:name="ref-bondlamberty_estimating_2016"/>
     <w:p>
       <w:pPr>
         <w:pStyle w:val="Bibliography"/>
@@ -16351,8 +16341,8 @@
         <w:t xml:space="preserve">7</w:t>
       </w:r>
     </w:p>
-    <w:bookmarkEnd w:id="72"/>
-    <w:bookmarkStart w:id="73" w:name="ref-bond-lamberty_global_2010"/>
+    <w:bookmarkEnd w:id="73"/>
+    <w:bookmarkStart w:id="74" w:name="ref-bond-lamberty_global_2010"/>
     <w:p>
       <w:pPr>
         <w:pStyle w:val="Bibliography"/>
@@ -16385,14 +16375,14 @@
         <w:t xml:space="preserve">1915–26</w:t>
       </w:r>
     </w:p>
-    <w:bookmarkEnd w:id="73"/>
-    <w:bookmarkStart w:id="74" w:name="ref-bond-lamberty_contribution_2004"/>
+    <w:bookmarkEnd w:id="74"/>
+    <w:bookmarkStart w:id="75" w:name="ref-bond-lamberty_contribution_2004"/>
     <w:p>
       <w:pPr>
         <w:pStyle w:val="Bibliography"/>
       </w:pPr>
       <w:r>
-        <w:t xml:space="preserve">Bond-Lamberty B, Wang C and Gower S T 2004 Contribution of root respiration to soil surface CO2 flux in a boreal black spruce chronosequence</w:t>
+        <w:t xml:space="preserve">Bond-Lamberty B, Wang C and Gower S 2004 Contribution of root respiration to soil surface CO2 flux in a boreal black spruce chronosequence</w:t>
       </w:r>
       <w:r>
         <w:t xml:space="preserve"> </w:t>
@@ -16419,8 +16409,8 @@
         <w:t xml:space="preserve">1387–95</w:t>
       </w:r>
     </w:p>
-    <w:bookmarkEnd w:id="74"/>
-    <w:bookmarkStart w:id="75" w:name="ref-bonner_meta-analytical_2013"/>
+    <w:bookmarkEnd w:id="75"/>
+    <w:bookmarkStart w:id="76" w:name="ref-bonner_meta-analytical_2013"/>
     <w:p>
       <w:pPr>
         <w:pStyle w:val="Bibliography"/>
@@ -16453,8 +16443,8 @@
         <w:t xml:space="preserve">73–86</w:t>
       </w:r>
     </w:p>
-    <w:bookmarkEnd w:id="75"/>
-    <w:bookmarkStart w:id="76" w:name="ref-carmona_coarse_2002"/>
+    <w:bookmarkEnd w:id="76"/>
+    <w:bookmarkStart w:id="77" w:name="ref-carmona_coarse_2002"/>
     <w:p>
       <w:pPr>
         <w:pStyle w:val="Bibliography"/>
@@ -16487,8 +16477,8 @@
         <w:t xml:space="preserve">265–75</w:t>
       </w:r>
     </w:p>
-    <w:bookmarkEnd w:id="76"/>
-    <w:bookmarkStart w:id="77" w:name="ref-cavaleri_urgent_2015"/>
+    <w:bookmarkEnd w:id="77"/>
+    <w:bookmarkStart w:id="78" w:name="ref-cavaleri_urgent_2015"/>
     <w:p>
       <w:pPr>
         <w:pStyle w:val="Bibliography"/>
@@ -16521,14 +16511,14 @@
         <w:t xml:space="preserve">2111–21</w:t>
       </w:r>
     </w:p>
-    <w:bookmarkEnd w:id="77"/>
-    <w:bookmarkStart w:id="78" w:name="ref-chapin_reconciling_2006"/>
+    <w:bookmarkEnd w:id="78"/>
+    <w:bookmarkStart w:id="79" w:name="ref-chapin_reconciling_2006"/>
     <w:p>
       <w:pPr>
         <w:pStyle w:val="Bibliography"/>
       </w:pPr>
       <w:r>
-        <w:t xml:space="preserve">Chapin F, Woodwell G, Randerson J, Rastetter E, Lovett G, Baldocchi D, Clark D, Harmon M, Schimel D, Valentini R, Wirth C, Aber J, Cole J, Goulden M, Harden J, Heimann M, Howarth R, Matson P, McGuire A, Melillo J, Mooney H, Neff J, Houghton R, Pace M, Ryan M, Running S, Sala O, Schlesinger W and Schulze E D 2006 Reconciling Carbon-cycle Concepts, Terminology, and Methods</w:t>
+        <w:t xml:space="preserve">Chapin F, Woodwell G, Randerson J, Rastetter E, Lovett G, Baldocchi D, Clark D, Harmon M, Schimel D, Valentini R, Wirth C, Aber J, Cole J, Goulden M, Harden J, Heimann M, Howarth R, Matson P, McGuire A, Melillo J, Mooney H, Neff J, Houghton R, Pace M, Ryan M, Running S, Sala O, Schlesinger W and Schulze E 2006 Reconciling Carbon-cycle Concepts, Terminology, and Methods</w:t>
       </w:r>
       <w:r>
         <w:t xml:space="preserve"> </w:t>
@@ -16555,8 +16545,8 @@
         <w:t xml:space="preserve">1041–50</w:t>
       </w:r>
     </w:p>
-    <w:bookmarkEnd w:id="78"/>
-    <w:bookmarkStart w:id="79" w:name="ref-chaplin-kramer_degradation_2015"/>
+    <w:bookmarkEnd w:id="79"/>
+    <w:bookmarkStart w:id="80" w:name="ref-chaplin-kramer_degradation_2015"/>
     <w:p>
       <w:pPr>
         <w:pStyle w:val="Bibliography"/>
@@ -16583,8 +16573,8 @@
         <w:t xml:space="preserve">6</w:t>
       </w:r>
     </w:p>
-    <w:bookmarkEnd w:id="79"/>
-    <w:bookmarkStart w:id="80" w:name="ref-chave_ground_2019"/>
+    <w:bookmarkEnd w:id="80"/>
+    <w:bookmarkStart w:id="81" w:name="ref-chave_ground_2019"/>
     <w:p>
       <w:pPr>
         <w:pStyle w:val="Bibliography"/>
@@ -16602,14 +16592,14 @@
         <w:t xml:space="preserve">Surveys in Geophysics</w:t>
       </w:r>
     </w:p>
-    <w:bookmarkEnd w:id="80"/>
-    <w:bookmarkStart w:id="81" w:name="ref-chave_improved_2014"/>
+    <w:bookmarkEnd w:id="81"/>
+    <w:bookmarkStart w:id="82" w:name="ref-chave_improved_2014"/>
     <w:p>
       <w:pPr>
         <w:pStyle w:val="Bibliography"/>
       </w:pPr>
       <w:r>
-        <w:t xml:space="preserve">Chave J, Réjou-Méchain M, Búrquez A, Chidumayo E, Colgan M S, Delitti W B C, Duque A, Eid T, Fearnside P M, Goodman R C, Henry M, Martínez-Yrízar A, Mugasha W A, Muller-Landau H C, Mencuccini M, Nelson B W, Ngomanda A, Nogueira E M, Ortiz-Malavassi E, Pélissier R, Ploton P, Ryan C M, Saldarriaga J G and Vieilledent G 2014 Improved allometric models to estimate the aboveground biomass of tropical trees</w:t>
+        <w:t xml:space="preserve">Chave J, Réjou-Méchain M, Búrquez A, Chidumayo E, Colgan M S, Delitti W B, Duque A, Eid T, Fearnside P M, Goodman R C, Henry M, Martínez-Yrízar A, Mugasha W A, Muller-Landau H C, Mencuccini M, Nelson B W, Ngomanda A, Nogueira E M, Ortiz-Malavassi E, Pélissier R, Ploton P, Ryan C M, Saldarriaga J G and Vieilledent G 2014 Improved allometric models to estimate the aboveground biomass of tropical trees</w:t>
       </w:r>
       <w:r>
         <w:t xml:space="preserve"> </w:t>
@@ -16627,8 +16617,8 @@
         <w:t xml:space="preserve">n/a–a</w:t>
       </w:r>
     </w:p>
-    <w:bookmarkEnd w:id="81"/>
-    <w:bookmarkStart w:id="82" w:name="ref-clark_field_2017"/>
+    <w:bookmarkEnd w:id="82"/>
+    <w:bookmarkStart w:id="83" w:name="ref-clark_field_2017"/>
     <w:p>
       <w:pPr>
         <w:pStyle w:val="Bibliography"/>
@@ -16652,14 +16642,14 @@
         <w:t xml:space="preserve">1–44</w:t>
       </w:r>
     </w:p>
-    <w:bookmarkEnd w:id="82"/>
-    <w:bookmarkStart w:id="83" w:name="ref-clark_measuring_2001"/>
+    <w:bookmarkEnd w:id="83"/>
+    <w:bookmarkStart w:id="84" w:name="ref-clark_measuring_2001"/>
     <w:p>
       <w:pPr>
         <w:pStyle w:val="Bibliography"/>
       </w:pPr>
       <w:r>
-        <w:t xml:space="preserve">Clark D A, Brown S, Kicklighter D W, Chambers J, Thomlinson J R and Ni J 2001 Measuring net primary production in forests: Concepts and field methods</w:t>
+        <w:t xml:space="preserve">Clark D, Brown S, Kicklighter D, Chambers J, Thomlinson J and Ni J 2001 Measuring net primary production in forests: Concepts and field methods</w:t>
       </w:r>
       <w:r>
         <w:t xml:space="preserve"> </w:t>
@@ -16686,8 +16676,8 @@
         <w:t xml:space="preserve">356–70</w:t>
       </w:r>
     </w:p>
-    <w:bookmarkEnd w:id="83"/>
-    <w:bookmarkStart w:id="84" w:name="ref-collalti_forest_2020"/>
+    <w:bookmarkEnd w:id="84"/>
+    <w:bookmarkStart w:id="85" w:name="ref-collalti_forest_2020"/>
     <w:p>
       <w:pPr>
         <w:pStyle w:val="Bibliography"/>
@@ -16720,8 +16710,8 @@
         <w:t xml:space="preserve">5322</w:t>
       </w:r>
     </w:p>
-    <w:bookmarkEnd w:id="84"/>
-    <w:bookmarkStart w:id="85" w:name="ref-collier_international_2018"/>
+    <w:bookmarkEnd w:id="85"/>
+    <w:bookmarkStart w:id="86" w:name="ref-collier_international_2018"/>
     <w:p>
       <w:pPr>
         <w:pStyle w:val="Bibliography"/>
@@ -16754,8 +16744,8 @@
         <w:t xml:space="preserve">2731–54</w:t>
       </w:r>
     </w:p>
-    <w:bookmarkEnd w:id="85"/>
-    <w:bookmarkStart w:id="86" w:name="ref-cook-patton_mapping_2020"/>
+    <w:bookmarkEnd w:id="86"/>
+    <w:bookmarkStart w:id="87" w:name="ref-cook-patton_mapping_2020"/>
     <w:p>
       <w:pPr>
         <w:pStyle w:val="Bibliography"/>
@@ -16788,8 +16778,8 @@
         <w:t xml:space="preserve">545–50</w:t>
       </w:r>
     </w:p>
-    <w:bookmarkEnd w:id="86"/>
-    <w:bookmarkStart w:id="87" w:name="ref-corman_foundations_2019"/>
+    <w:bookmarkEnd w:id="87"/>
+    <w:bookmarkStart w:id="88" w:name="ref-corman_foundations_2019"/>
     <w:p>
       <w:pPr>
         <w:pStyle w:val="Bibliography"/>
@@ -16822,8 +16812,8 @@
         <w:t xml:space="preserve">1160–72</w:t>
       </w:r>
     </w:p>
-    <w:bookmarkEnd w:id="87"/>
-    <w:bookmarkStart w:id="88" w:name="ref-curtis_classifying_2018"/>
+    <w:bookmarkEnd w:id="88"/>
+    <w:bookmarkStart w:id="89" w:name="ref-curtis_classifying_2018"/>
     <w:p>
       <w:pPr>
         <w:pStyle w:val="Bibliography"/>
@@ -16856,8 +16846,8 @@
         <w:t xml:space="preserve">1108–11</w:t>
       </w:r>
     </w:p>
-    <w:bookmarkEnd w:id="88"/>
-    <w:bookmarkStart w:id="89" w:name="ref-curtis_forest_2018"/>
+    <w:bookmarkEnd w:id="89"/>
+    <w:bookmarkStart w:id="90" w:name="ref-curtis_forest_2018"/>
     <w:p>
       <w:pPr>
         <w:pStyle w:val="Bibliography"/>
@@ -16875,14 +16865,14 @@
         <w:t xml:space="preserve">New Phytologist</w:t>
       </w:r>
     </w:p>
-    <w:bookmarkEnd w:id="89"/>
-    <w:bookmarkStart w:id="90" w:name="ref-davies_forestgeo_2021"/>
+    <w:bookmarkEnd w:id="90"/>
+    <w:bookmarkStart w:id="91" w:name="ref-davies_forestgeo_2021"/>
     <w:p>
       <w:pPr>
         <w:pStyle w:val="Bibliography"/>
       </w:pPr>
       <w:r>
-        <w:t xml:space="preserve">Davies S J, Abiem I, Abu Salim K, Aguilar S, Allen D, Alonso A, Anderson-Teixeira K, Andrade A, Arellano G, Ashton P S, Baker P J, Baker M E, Baltzer J L, Basset Y, Bissiengou P, Bohlman S, Bourg N A, Brockelman W Y, Bunyavejchewin S, Burslem D F R P, Cao M, Cárdenas D, Chang L-W, Chang-Yang C-H, Chao K-J, Chao W-C, Chapman H, Chen Y-Y, Chisholm R A, Chu C, Chuyong G, Clay K, Comita L S, Condit R, Cordell S, Dattaraja H S, de Oliveira A A, den Ouden J, Detto M, Dick C, Du X, Duque Á, Ediriweera S, Ellis E C, Obiang N L E, Esufali S, Ewango C E N, Fernando E S, Filip J, Fischer G A, Foster R, Giambelluca T, Giardina C, Gilbert G S, Gonzalez-Akre E, Gunatilleke I A U N, Gunatilleke C V S, Hao Z, Hau B C H, He F, Ni H, Howe R W, Hubbell S P, Huth A, Inman-Narahari F, Itoh A, Janík D, Jansen P A, Jiang M, Johnson D J, Jones F A, Kanzaki M, Kenfack D, Kiratiprayoon S, Král K, Krizel L, Lao S, Larson A J, Li Y, Li X, Litton C M, Liu Y, Liu S, Lum S K Y, Luskin M S, Lutz J A, Luu H T, Ma K, Makana J-R, Malhi Y, Martin A, McCarthy C, McMahon S M, McShea W J, Memiaghe H, Mi X, Mitre D, Mohamad M, et al 2021 ForestGEO: Understanding forest diversity and dynamics through a global observatory network</w:t>
+        <w:t xml:space="preserve">Davies S J, Abiem I, Abu Salim K, Aguilar S, Allen D, Alonso A, Anderson-Teixeira K, Andrade A, Arellano G, Ashton P S, Baker P J, Baker M E, Baltzer J L, Basset Y, Bissiengou P, Bohlman S, Bourg N A, Brockelman W Y, Bunyavejchewin S, Burslem D F, Cao M, Cárdenas D, Chang L-W, Chang-Yang C-H, Chao K-J, Chao W-C, Chapman H, Chen Y-Y, Chisholm R A, Chu C, Chuyong G, Clay K, Comita L S, Condit R, Cordell S, Dattaraja H S, de Oliveira A A, den Ouden J, Detto M, Dick C, Du X, Duque Á, Ediriweera S, Ellis E C, Obiang N L E, Esufali S, Ewango C E, Fernando E S, Filip J, Fischer G A, Foster R, Giambelluca T, Giardina C, Gilbert G S, Gonzalez-Akre E, Gunatilleke I, Gunatilleke C, Hao Z, Hau B C, He F, Ni H, Howe R W, Hubbell S P, Huth A, Inman-Narahari F, Itoh A, Janík D, Jansen P A, Jiang M, Johnson D J, Jones F A, Kanzaki M, Kenfack D, Kiratiprayoon S, Král K, Krizel L, Lao S, Larson A J, Li Y, Li X, Litton C M, Liu Y, Liu S, Lum S K, Luskin M S, Lutz J A, Luu H T, Ma K, Makana J-R, Malhi Y, Martin A, McCarthy C, McMahon S M, McShea W J, Memiaghe H, Mi X, Mitre D, Mohamad M, et al 2021 ForestGEO: Understanding forest diversity and dynamics through a global observatory network</w:t>
       </w:r>
       <w:r>
         <w:t xml:space="preserve"> </w:t>
@@ -16909,14 +16899,14 @@
         <w:t xml:space="preserve">108907</w:t>
       </w:r>
     </w:p>
-    <w:bookmarkEnd w:id="90"/>
-    <w:bookmarkStart w:id="91" w:name="ref-delucia_forest_2007"/>
+    <w:bookmarkEnd w:id="91"/>
+    <w:bookmarkStart w:id="92" w:name="ref-delucia_forest_2007"/>
     <w:p>
       <w:pPr>
         <w:pStyle w:val="Bibliography"/>
       </w:pPr>
       <w:r>
-        <w:t xml:space="preserve">DeLucia E H, Drake J, Thomas R B and Gonzalez-Meler M A 2007 Forest carbon use efficiency: Is respiration a constant fraction of gross primary production?</w:t>
+        <w:t xml:space="preserve">DeLucia E, Drake J, Thomas R and Gonzalez-Meler M 2007 Forest carbon use efficiency: Is respiration a constant fraction of gross primary production?</w:t>
       </w:r>
       <w:r>
         <w:t xml:space="preserve"> </w:t>
@@ -16943,14 +16933,14 @@
         <w:t xml:space="preserve">1157–67</w:t>
       </w:r>
     </w:p>
-    <w:bookmarkEnd w:id="91"/>
-    <w:bookmarkStart w:id="92" w:name="ref-di_vittorio_initial_2020"/>
+    <w:bookmarkEnd w:id="92"/>
+    <w:bookmarkStart w:id="93" w:name="ref-di_vittorio_initial_2020"/>
     <w:p>
       <w:pPr>
         <w:pStyle w:val="Bibliography"/>
       </w:pPr>
       <w:r>
-        <w:t xml:space="preserve">Di Vittorio A V, Shi X, Bond-Lamberty B, Calvin K and Jones A 2020 Initial Land Use/Cover Distribution Substantially Affects Global Carbon and Local Temperature Projections in the Integrated Earth System Model</w:t>
+        <w:t xml:space="preserve">Di Vittorio A, Shi X, Bond-Lamberty B, Calvin K and Jones A 2020 Initial Land Use/Cover Distribution Substantially Affects Global Carbon and Local Temperature Projections in the Integrated Earth System Model</w:t>
       </w:r>
       <w:r>
         <w:t xml:space="preserve"> </w:t>
@@ -16971,8 +16961,8 @@
         <w:t xml:space="preserve">34</w:t>
       </w:r>
     </w:p>
-    <w:bookmarkEnd w:id="92"/>
-    <w:bookmarkStart w:id="93" w:name="ref-fao_global_2010"/>
+    <w:bookmarkEnd w:id="93"/>
+    <w:bookmarkStart w:id="94" w:name="ref-fao_global_2010"/>
     <w:p>
       <w:pPr>
         <w:pStyle w:val="Bibliography"/>
@@ -16996,8 +16986,8 @@
         <w:t xml:space="preserve">(Rome, Italy: Food and Agriculture Organization of the United Nations)</w:t>
       </w:r>
     </w:p>
-    <w:bookmarkEnd w:id="93"/>
-    <w:bookmarkStart w:id="94" w:name="ref-fao_and_unep_state_2020"/>
+    <w:bookmarkEnd w:id="94"/>
+    <w:bookmarkStart w:id="95" w:name="ref-fao_and_unep_state_2020"/>
     <w:p>
       <w:pPr>
         <w:pStyle w:val="Bibliography"/>
@@ -17021,8 +17011,8 @@
         <w:t xml:space="preserve">(Rome, Italy: FAO and UNEP)</w:t>
       </w:r>
     </w:p>
-    <w:bookmarkEnd w:id="94"/>
-    <w:bookmarkStart w:id="95" w:name="ref-fer_beyond_2021"/>
+    <w:bookmarkEnd w:id="95"/>
+    <w:bookmarkStart w:id="96" w:name="ref-fer_beyond_2021"/>
     <w:p>
       <w:pPr>
         <w:pStyle w:val="Bibliography"/>
@@ -17055,8 +17045,8 @@
         <w:t xml:space="preserve">13–26</w:t>
       </w:r>
     </w:p>
-    <w:bookmarkEnd w:id="95"/>
-    <w:bookmarkStart w:id="96" w:name="ref-friedlingstein_climatecarbon_2006"/>
+    <w:bookmarkEnd w:id="96"/>
+    <w:bookmarkStart w:id="97" w:name="ref-friedlingstein_climatecarbon_2006"/>
     <w:p>
       <w:pPr>
         <w:pStyle w:val="Bibliography"/>
@@ -17089,8 +17079,8 @@
         <w:t xml:space="preserve">3337–53</w:t>
       </w:r>
     </w:p>
-    <w:bookmarkEnd w:id="96"/>
-    <w:bookmarkStart w:id="97" w:name="ref-friedlingstein_global_2019"/>
+    <w:bookmarkEnd w:id="97"/>
+    <w:bookmarkStart w:id="98" w:name="ref-friedlingstein_global_2019"/>
     <w:p>
       <w:pPr>
         <w:pStyle w:val="Bibliography"/>
@@ -17123,8 +17113,8 @@
         <w:t xml:space="preserve">1783–838</w:t>
       </w:r>
     </w:p>
-    <w:bookmarkEnd w:id="97"/>
-    <w:bookmarkStart w:id="98" w:name="ref-gillman_latitude_2015"/>
+    <w:bookmarkEnd w:id="98"/>
+    <w:bookmarkStart w:id="99" w:name="ref-gillman_latitude_2015"/>
     <w:p>
       <w:pPr>
         <w:pStyle w:val="Bibliography"/>
@@ -17157,8 +17147,8 @@
         <w:t xml:space="preserve">107–17</w:t>
       </w:r>
     </w:p>
-    <w:bookmarkEnd w:id="98"/>
-    <w:bookmarkStart w:id="99" w:name="ref-goldstein_protecting_2020"/>
+    <w:bookmarkEnd w:id="99"/>
+    <w:bookmarkStart w:id="100" w:name="ref-goldstein_protecting_2020"/>
     <w:p>
       <w:pPr>
         <w:pStyle w:val="Bibliography"/>
@@ -17191,14 +17181,14 @@
         <w:t xml:space="preserve">287–95</w:t>
       </w:r>
     </w:p>
-    <w:bookmarkEnd w:id="99"/>
-    <w:bookmarkStart w:id="100" w:name="ref-goulden_patterns_2011"/>
+    <w:bookmarkEnd w:id="100"/>
+    <w:bookmarkStart w:id="101" w:name="ref-goulden_patterns_2011"/>
     <w:p>
       <w:pPr>
         <w:pStyle w:val="Bibliography"/>
       </w:pPr>
       <w:r>
-        <w:t xml:space="preserve">Goulden M L, McMillan A M S, Winston G C, Rocha A V, Manies K L, Harden J W and Bond-Lamberty B P 2011 Patterns of NPP, GPP, respiration, and NEP during boreal forest succession</w:t>
+        <w:t xml:space="preserve">Goulden M, McMillan A, Winston G, Rocha A, Manies K, Harden J and Bond-Lamberty B 2011 Patterns of NPP, GPP, respiration, and NEP during boreal forest succession</w:t>
       </w:r>
       <w:r>
         <w:t xml:space="preserve"> </w:t>
@@ -17225,8 +17215,8 @@
         <w:t xml:space="preserve">855–71</w:t>
       </w:r>
     </w:p>
-    <w:bookmarkEnd w:id="100"/>
-    <w:bookmarkStart w:id="101" w:name="ref-grassi_key_2017"/>
+    <w:bookmarkEnd w:id="101"/>
+    <w:bookmarkStart w:id="102" w:name="ref-grassi_key_2017"/>
     <w:p>
       <w:pPr>
         <w:pStyle w:val="Bibliography"/>
@@ -17259,8 +17249,8 @@
         <w:t xml:space="preserve">220–6</w:t>
       </w:r>
     </w:p>
-    <w:bookmarkEnd w:id="101"/>
-    <w:bookmarkStart w:id="102" w:name="ref-griscom_natural_2017"/>
+    <w:bookmarkEnd w:id="102"/>
+    <w:bookmarkStart w:id="103" w:name="ref-griscom_natural_2017"/>
     <w:p>
       <w:pPr>
         <w:pStyle w:val="Bibliography"/>
@@ -17293,8 +17283,8 @@
         <w:t xml:space="preserve">11645–50</w:t>
       </w:r>
     </w:p>
-    <w:bookmarkEnd w:id="102"/>
-    <w:bookmarkStart w:id="103" w:name="ref-gustafson_extrapolating_2018"/>
+    <w:bookmarkEnd w:id="103"/>
+    <w:bookmarkStart w:id="104" w:name="ref-gustafson_extrapolating_2018"/>
     <w:p>
       <w:pPr>
         <w:pStyle w:val="Bibliography"/>
@@ -17327,8 +17317,8 @@
         <w:t xml:space="preserve">31</w:t>
       </w:r>
     </w:p>
-    <w:bookmarkEnd w:id="103"/>
-    <w:bookmarkStart w:id="104" w:name="ref-hansen_high-resolution_2013"/>
+    <w:bookmarkEnd w:id="104"/>
+    <w:bookmarkStart w:id="105" w:name="ref-hansen_high-resolution_2013"/>
     <w:p>
       <w:pPr>
         <w:pStyle w:val="Bibliography"/>
@@ -17361,8 +17351,8 @@
         <w:t xml:space="preserve">850–3</w:t>
       </w:r>
     </w:p>
-    <w:bookmarkEnd w:id="104"/>
-    <w:bookmarkStart w:id="105" w:name="ref-harmon_heterotrophic_2011"/>
+    <w:bookmarkEnd w:id="105"/>
+    <w:bookmarkStart w:id="106" w:name="ref-harmon_heterotrophic_2011"/>
     <w:p>
       <w:pPr>
         <w:pStyle w:val="Bibliography"/>
@@ -17389,8 +17379,8 @@
         <w:t xml:space="preserve">116</w:t>
       </w:r>
     </w:p>
-    <w:bookmarkEnd w:id="105"/>
-    <w:bookmarkStart w:id="106" w:name="ref-harmon_ecology_1986"/>
+    <w:bookmarkEnd w:id="106"/>
+    <w:bookmarkStart w:id="107" w:name="ref-harmon_ecology_1986"/>
     <w:p>
       <w:pPr>
         <w:pStyle w:val="Bibliography"/>
@@ -17414,8 +17404,8 @@
         <w:t xml:space="preserve">vol 15, ed A MacFadyen and E D Ford (Academic Press) pp 133–302</w:t>
       </w:r>
     </w:p>
-    <w:bookmarkEnd w:id="106"/>
-    <w:bookmarkStart w:id="107" w:name="ref-harris_global_2021"/>
+    <w:bookmarkEnd w:id="107"/>
+    <w:bookmarkStart w:id="108" w:name="ref-harris_global_2021"/>
     <w:p>
       <w:pPr>
         <w:pStyle w:val="Bibliography"/>
@@ -17439,8 +17429,8 @@
         <w:t xml:space="preserve">1–7</w:t>
       </w:r>
     </w:p>
-    <w:bookmarkEnd w:id="107"/>
-    <w:bookmarkStart w:id="108" w:name="ref-holdridge_determination_1947"/>
+    <w:bookmarkEnd w:id="108"/>
+    <w:bookmarkStart w:id="109" w:name="ref-holdridge_determination_1947"/>
     <w:p>
       <w:pPr>
         <w:pStyle w:val="Bibliography"/>
@@ -17473,8 +17463,8 @@
         <w:t xml:space="preserve">367–8</w:t>
       </w:r>
     </w:p>
-    <w:bookmarkEnd w:id="108"/>
-    <w:bookmarkStart w:id="109" w:name="ref-houghton_terrestrial_2020"/>
+    <w:bookmarkEnd w:id="109"/>
+    <w:bookmarkStart w:id="110" w:name="ref-houghton_terrestrial_2020"/>
     <w:p>
       <w:pPr>
         <w:pStyle w:val="Bibliography"/>
@@ -17507,8 +17497,8 @@
         <w:t xml:space="preserve">3006–14</w:t>
       </w:r>
     </w:p>
-    <w:bookmarkEnd w:id="109"/>
-    <w:bookmarkStart w:id="110" w:name="ref-hu_mapping_2016"/>
+    <w:bookmarkEnd w:id="110"/>
+    <w:bookmarkStart w:id="111" w:name="ref-hu_mapping_2016"/>
     <w:p>
       <w:pPr>
         <w:pStyle w:val="Bibliography"/>
@@ -17541,8 +17531,8 @@
         <w:t xml:space="preserve">565</w:t>
       </w:r>
     </w:p>
-    <w:bookmarkEnd w:id="110"/>
-    <w:bookmarkStart w:id="111" w:name="ref-huang_long-term_2010"/>
+    <w:bookmarkEnd w:id="111"/>
+    <w:bookmarkStart w:id="112" w:name="ref-huang_long-term_2010"/>
     <w:p>
       <w:pPr>
         <w:pStyle w:val="Bibliography"/>
@@ -17569,8 +17559,8 @@
         <w:t xml:space="preserve">24</w:t>
       </w:r>
     </w:p>
-    <w:bookmarkEnd w:id="111"/>
-    <w:bookmarkStart w:id="112" w:name="ref-humboldt_essay_1807"/>
+    <w:bookmarkEnd w:id="112"/>
+    <w:bookmarkStart w:id="113" w:name="ref-humboldt_essay_1807"/>
     <w:p>
       <w:pPr>
         <w:pStyle w:val="Bibliography"/>
@@ -17588,8 +17578,8 @@
         <w:t xml:space="preserve">Essay on the Geography of Plants</w:t>
       </w:r>
     </w:p>
-    <w:bookmarkEnd w:id="112"/>
-    <w:bookmarkStart w:id="113" w:name="ref-hursh_sensitivity_2017"/>
+    <w:bookmarkEnd w:id="113"/>
+    <w:bookmarkStart w:id="114" w:name="ref-hursh_sensitivity_2017"/>
     <w:p>
       <w:pPr>
         <w:pStyle w:val="Bibliography"/>
@@ -17622,8 +17612,8 @@
         <w:t xml:space="preserve">2090–103</w:t>
       </w:r>
     </w:p>
-    <w:bookmarkEnd w:id="113"/>
-    <w:bookmarkStart w:id="114" w:name="ref-ipcc_2019_2019"/>
+    <w:bookmarkEnd w:id="114"/>
+    <w:bookmarkStart w:id="115" w:name="ref-ipcc_2019_2019"/>
     <w:p>
       <w:pPr>
         <w:pStyle w:val="Bibliography"/>
@@ -17641,8 +17631,8 @@
         <w:t xml:space="preserve">2019 Refinement to the 2006 IPCC Guidelines for National Greenhouse Gas Inventories</w:t>
       </w:r>
     </w:p>
-    <w:bookmarkEnd w:id="114"/>
-    <w:bookmarkStart w:id="115" w:name="ref-ipcc_global_2018"/>
+    <w:bookmarkEnd w:id="115"/>
+    <w:bookmarkStart w:id="116" w:name="ref-ipcc_global_2018"/>
     <w:p>
       <w:pPr>
         <w:pStyle w:val="Bibliography"/>
@@ -17660,8 +17650,8 @@
         <w:t xml:space="preserve">Global Warming of 1.5C. An IPCC Special Report on the impacts of global warming of 1.5C above pre-industrial levels and related global greenhouse gas emission pathways, in the context of strengthening the global response to the threat of climate change, sustainable development, and efforts to eradicate poverty [Masson-Delmotte, V., P. Zhai, H.-O. Pörtner, D. Roberts, J. Skea, P.R. Shukla, A. Pirani, W. Moufouma-Okia, C. Péan, R. Pidcock, S. Connors, J.B.R. Matthews, Y. Chen, X. Zhou, M.I. Gomis, E. Lonnoy, T. Maycock, M. Tignor, and T. Waterfield (eds.)].</w:t>
       </w:r>
     </w:p>
-    <w:bookmarkEnd w:id="115"/>
-    <w:bookmarkStart w:id="116" w:name="ref-jian_restructured_2020"/>
+    <w:bookmarkEnd w:id="116"/>
+    <w:bookmarkStart w:id="117" w:name="ref-jian_restructured_2020"/>
     <w:p>
       <w:pPr>
         <w:pStyle w:val="Bibliography"/>
@@ -17685,8 +17675,8 @@
         <w:t xml:space="preserve">(Data, Algorithms, and Models)</w:t>
       </w:r>
     </w:p>
-    <w:bookmarkEnd w:id="116"/>
-    <w:bookmarkStart w:id="117" w:name="ref-johnson_post-disturbance_2000"/>
+    <w:bookmarkEnd w:id="117"/>
+    <w:bookmarkStart w:id="118" w:name="ref-johnson_post-disturbance_2000"/>
     <w:p>
       <w:pPr>
         <w:pStyle w:val="Bibliography"/>
@@ -17719,8 +17709,8 @@
         <w:t xml:space="preserve">1395–401</w:t>
       </w:r>
     </w:p>
-    <w:bookmarkEnd w:id="117"/>
-    <w:bookmarkStart w:id="118" w:name="ref-johnson_climate_2018"/>
+    <w:bookmarkEnd w:id="118"/>
+    <w:bookmarkStart w:id="119" w:name="ref-johnson_climate_2018"/>
     <w:p>
       <w:pPr>
         <w:pStyle w:val="Bibliography"/>
@@ -17744,8 +17734,8 @@
         <w:t xml:space="preserve">1</w:t>
       </w:r>
     </w:p>
-    <w:bookmarkEnd w:id="118"/>
-    <w:bookmarkStart w:id="119" w:name="ref-jung_exploiting_2006"/>
+    <w:bookmarkEnd w:id="119"/>
+    <w:bookmarkStart w:id="120" w:name="ref-jung_exploiting_2006"/>
     <w:p>
       <w:pPr>
         <w:pStyle w:val="Bibliography"/>
@@ -17778,14 +17768,14 @@
         <w:t xml:space="preserve">534–53</w:t>
       </w:r>
     </w:p>
-    <w:bookmarkEnd w:id="119"/>
-    <w:bookmarkStart w:id="120" w:name="ref-keith_re-evaluation_2009"/>
+    <w:bookmarkEnd w:id="120"/>
+    <w:bookmarkStart w:id="121" w:name="ref-keith_re-evaluation_2009"/>
     <w:p>
       <w:pPr>
         <w:pStyle w:val="Bibliography"/>
       </w:pPr>
       <w:r>
-        <w:t xml:space="preserve">Keith H, Mackey B G and Lindenmayer D B 2009 Re-evaluation of forest biomass carbon stocks and lessons from the world’s most carbon-dense forests</w:t>
+        <w:t xml:space="preserve">Keith H, Mackey B and Lindenmayer D 2009 Re-evaluation of forest biomass carbon stocks and lessons from the world’s most carbon-dense forests</w:t>
       </w:r>
       <w:r>
         <w:t xml:space="preserve"> </w:t>
@@ -17812,8 +17802,8 @@
         <w:t xml:space="preserve">11635–40</w:t>
       </w:r>
     </w:p>
-    <w:bookmarkEnd w:id="120"/>
-    <w:bookmarkStart w:id="121" w:name="ref-konings_global_2019"/>
+    <w:bookmarkEnd w:id="121"/>
+    <w:bookmarkStart w:id="122" w:name="ref-konings_global_2019"/>
     <w:p>
       <w:pPr>
         <w:pStyle w:val="Bibliography"/>
@@ -17846,14 +17836,14 @@
         <w:t xml:space="preserve">2269–84</w:t>
       </w:r>
     </w:p>
-    <w:bookmarkEnd w:id="121"/>
-    <w:bookmarkStart w:id="122" w:name="ref-kochy_global_2015"/>
+    <w:bookmarkEnd w:id="122"/>
+    <w:bookmarkStart w:id="123" w:name="ref-kochy_global_2015"/>
     <w:p>
       <w:pPr>
         <w:pStyle w:val="Bibliography"/>
       </w:pPr>
       <w:r>
-        <w:t xml:space="preserve">Köchy M, Hiederer R and Freibauer A 2015 Global distribution of soil organic carbon Part 1: Masses and frequency distributions of SOC stocks for the tropics, permafrost regions, wetlands, and the world</w:t>
+        <w:t xml:space="preserve">Köchy M, Hiederer R and Freibauer A 2015 Global distribution of soil organic carbon 1: Masses and frequency distributions of SOC stocks for the tropics, permafrost regions, wetlands, and the world</w:t>
       </w:r>
       <w:r>
         <w:t xml:space="preserve"> </w:t>
@@ -17880,8 +17870,8 @@
         <w:t xml:space="preserve">351–65</w:t>
       </w:r>
     </w:p>
-    <w:bookmarkEnd w:id="122"/>
-    <w:bookmarkStart w:id="123" w:name="ref-krause_large_2018"/>
+    <w:bookmarkEnd w:id="123"/>
+    <w:bookmarkStart w:id="124" w:name="ref-krause_large_2018"/>
     <w:p>
       <w:pPr>
         <w:pStyle w:val="Bibliography"/>
@@ -17914,8 +17904,8 @@
         <w:t xml:space="preserve">3025–38</w:t>
       </w:r>
     </w:p>
-    <w:bookmarkEnd w:id="123"/>
-    <w:bookmarkStart w:id="124" w:name="ref-kuzyakov_sources_2006"/>
+    <w:bookmarkEnd w:id="124"/>
+    <w:bookmarkStart w:id="125" w:name="ref-kuzyakov_sources_2006"/>
     <w:p>
       <w:pPr>
         <w:pStyle w:val="Bibliography"/>
@@ -17948,14 +17938,14 @@
         <w:t xml:space="preserve">425–48</w:t>
       </w:r>
     </w:p>
-    <w:bookmarkEnd w:id="124"/>
-    <w:bookmarkStart w:id="125" w:name="ref-law_changes_2003"/>
+    <w:bookmarkEnd w:id="125"/>
+    <w:bookmarkStart w:id="126" w:name="ref-law_changes_2003"/>
     <w:p>
       <w:pPr>
         <w:pStyle w:val="Bibliography"/>
       </w:pPr>
       <w:r>
-        <w:t xml:space="preserve">Law B E, Sun O J, Campbell J, Tuyl S V and Thornton P E 2003 Changes in carbon storage and fluxes in a chronosequence of ponderosa pine</w:t>
+        <w:t xml:space="preserve">Law B, Sun O, Campbell J, Tuyl S and Thornton P 2003 Changes in carbon storage and fluxes in a chronosequence of ponderosa pine</w:t>
       </w:r>
       <w:r>
         <w:t xml:space="preserve"> </w:t>
@@ -17982,8 +17972,8 @@
         <w:t xml:space="preserve">510–24</w:t>
       </w:r>
     </w:p>
-    <w:bookmarkEnd w:id="125"/>
-    <w:bookmarkStart w:id="126" w:name="ref-li_mapping_2019"/>
+    <w:bookmarkEnd w:id="126"/>
+    <w:bookmarkStart w:id="127" w:name="ref-li_mapping_2019"/>
     <w:p>
       <w:pPr>
         <w:pStyle w:val="Bibliography"/>
@@ -18016,8 +18006,8 @@
         <w:t xml:space="preserve">2563</w:t>
       </w:r>
     </w:p>
-    <w:bookmarkEnd w:id="126"/>
-    <w:bookmarkStart w:id="127" w:name="ref-lichstein_biomass_2009"/>
+    <w:bookmarkEnd w:id="127"/>
+    <w:bookmarkStart w:id="128" w:name="ref-lichstein_biomass_2009"/>
     <w:p>
       <w:pPr>
         <w:pStyle w:val="Bibliography"/>
@@ -18041,8 +18031,8 @@
         <w:t xml:space="preserve">Ecological Studies ed C Wirth, G Gleixner and M Heimann (Springer Berlin Heidelberg) pp 301–41</w:t>
       </w:r>
     </w:p>
-    <w:bookmarkEnd w:id="127"/>
-    <w:bookmarkStart w:id="128" w:name="ref-lieth_primary_1973"/>
+    <w:bookmarkEnd w:id="128"/>
+    <w:bookmarkStart w:id="129" w:name="ref-lieth_primary_1973"/>
     <w:p>
       <w:pPr>
         <w:pStyle w:val="Bibliography"/>
@@ -18075,8 +18065,8 @@
         <w:t xml:space="preserve">303–32</w:t>
       </w:r>
     </w:p>
-    <w:bookmarkEnd w:id="128"/>
-    <w:bookmarkStart w:id="129" w:name="ref-liu_detecting_2018"/>
+    <w:bookmarkEnd w:id="129"/>
+    <w:bookmarkStart w:id="130" w:name="ref-liu_detecting_2018"/>
     <w:p>
       <w:pPr>
         <w:pStyle w:val="Bibliography"/>
@@ -18109,8 +18099,8 @@
         <w:t xml:space="preserve">095003</w:t>
       </w:r>
     </w:p>
-    <w:bookmarkEnd w:id="129"/>
-    <w:bookmarkStart w:id="130" w:name="ref-luo_framework_2012"/>
+    <w:bookmarkEnd w:id="130"/>
+    <w:bookmarkStart w:id="131" w:name="ref-luo_framework_2012"/>
     <w:p>
       <w:pPr>
         <w:pStyle w:val="Bibliography"/>
@@ -18143,8 +18133,8 @@
         <w:t xml:space="preserve">3857–74</w:t>
       </w:r>
     </w:p>
-    <w:bookmarkEnd w:id="130"/>
-    <w:bookmarkStart w:id="131" w:name="ref-lutz_global_2018"/>
+    <w:bookmarkEnd w:id="131"/>
+    <w:bookmarkStart w:id="132" w:name="ref-lutz_global_2018"/>
     <w:p>
       <w:pPr>
         <w:pStyle w:val="Bibliography"/>
@@ -18177,8 +18167,8 @@
         <w:t xml:space="preserve">849–64</w:t>
       </w:r>
     </w:p>
-    <w:bookmarkEnd w:id="131"/>
-    <w:bookmarkStart w:id="132" w:name="ref-luyssaert_co2_2007"/>
+    <w:bookmarkEnd w:id="132"/>
+    <w:bookmarkStart w:id="133" w:name="ref-luyssaert_co2_2007"/>
     <w:p>
       <w:pPr>
         <w:pStyle w:val="Bibliography"/>
@@ -18211,14 +18201,14 @@
         <w:t xml:space="preserve">2509–37</w:t>
       </w:r>
     </w:p>
-    <w:bookmarkEnd w:id="132"/>
-    <w:bookmarkStart w:id="133" w:name="ref-luyssaert_old-growth_2008"/>
+    <w:bookmarkEnd w:id="133"/>
+    <w:bookmarkStart w:id="134" w:name="ref-luyssaert_old-growth_2008"/>
     <w:p>
       <w:pPr>
         <w:pStyle w:val="Bibliography"/>
       </w:pPr>
       <w:r>
-        <w:t xml:space="preserve">Luyssaert S, Schulze E D, Borner A, Knohl A, Hessenmoller D, Law B E, Ciais P and Grace J 2008 Old-growth forests as global carbon sinks</w:t>
+        <w:t xml:space="preserve">Luyssaert S, Schulze E, Borner A, Knohl A, Hessenmoller D, Law B, Ciais P and Grace J 2008 Old-growth forests as global carbon sinks</w:t>
       </w:r>
       <w:r>
         <w:t xml:space="preserve"> </w:t>
@@ -18245,14 +18235,14 @@
         <w:t xml:space="preserve">213</w:t>
       </w:r>
     </w:p>
-    <w:bookmarkEnd w:id="133"/>
-    <w:bookmarkStart w:id="134" w:name="ref-magnani_human_2007"/>
+    <w:bookmarkEnd w:id="134"/>
+    <w:bookmarkStart w:id="135" w:name="ref-magnani_human_2007"/>
     <w:p>
       <w:pPr>
         <w:pStyle w:val="Bibliography"/>
       </w:pPr>
       <w:r>
-        <w:t xml:space="preserve">Magnani F, Mencuccini M, Borghetti M, Berbigier P, Berninger F, Delzon S, Grelle A, Hari P, Jarvis P G, Kolari P, Kowalski A S, Lankreijer H, Law B E, Lindroth A, Loustau D, Manca G, Moncrieff J B, Rayment M, Tedeschi V, Valentini R and Grace J 2007 The human footprint in the carbon cycle of temperate and boreal forests</w:t>
+        <w:t xml:space="preserve">Magnani F, Mencuccini M, Borghetti M, Berbigier P, Berninger F, Delzon S, Grelle A, Hari P, Jarvis P, Kolari P, Kowalski A, Lankreijer H, Law B, Lindroth A, Loustau D, Manca G, Moncrieff J, Rayment M, Tedeschi V, Valentini R and Grace J 2007 The human footprint in the carbon cycle of temperate and boreal forests</w:t>
       </w:r>
       <w:r>
         <w:t xml:space="preserve"> </w:t>
@@ -18279,8 +18269,8 @@
         <w:t xml:space="preserve">849–51</w:t>
       </w:r>
     </w:p>
-    <w:bookmarkEnd w:id="134"/>
-    <w:bookmarkStart w:id="135" w:name="ref-martin_mapping_2012"/>
+    <w:bookmarkEnd w:id="135"/>
+    <w:bookmarkStart w:id="136" w:name="ref-martin_mapping_2012"/>
     <w:p>
       <w:pPr>
         <w:pStyle w:val="Bibliography"/>
@@ -18313,8 +18303,8 @@
         <w:t xml:space="preserve">195–201</w:t>
       </w:r>
     </w:p>
-    <w:bookmarkEnd w:id="135"/>
-    <w:bookmarkStart w:id="136" w:name="ref-martin_carbon_2013"/>
+    <w:bookmarkEnd w:id="136"/>
+    <w:bookmarkStart w:id="137" w:name="ref-martin_carbon_2013"/>
     <w:p>
       <w:pPr>
         <w:pStyle w:val="Bibliography"/>
@@ -18347,8 +18337,8 @@
         <w:t xml:space="preserve">20132236–6</w:t>
       </w:r>
     </w:p>
-    <w:bookmarkEnd w:id="136"/>
-    <w:bookmarkStart w:id="137" w:name="ref-maurer_carbon_2016"/>
+    <w:bookmarkEnd w:id="137"/>
+    <w:bookmarkStart w:id="138" w:name="ref-maurer_carbon_2016"/>
     <w:p>
       <w:pPr>
         <w:pStyle w:val="Bibliography"/>
@@ -18381,8 +18371,8 @@
         <w:t xml:space="preserve">1513–23</w:t>
       </w:r>
     </w:p>
-    <w:bookmarkEnd w:id="137"/>
-    <w:bookmarkStart w:id="138" w:name="ref-mcdowell_pervasive_2020"/>
+    <w:bookmarkEnd w:id="138"/>
+    <w:bookmarkStart w:id="139" w:name="ref-mcdowell_pervasive_2020"/>
     <w:p>
       <w:pPr>
         <w:pStyle w:val="Bibliography"/>
@@ -18409,8 +18399,8 @@
         <w:t xml:space="preserve">368</w:t>
       </w:r>
     </w:p>
-    <w:bookmarkEnd w:id="138"/>
-    <w:bookmarkStart w:id="139" w:name="ref-mcdowell_predicting_2018"/>
+    <w:bookmarkEnd w:id="139"/>
+    <w:bookmarkStart w:id="140" w:name="ref-mcdowell_predicting_2018"/>
     <w:p>
       <w:pPr>
         <w:pStyle w:val="Bibliography"/>
@@ -18443,8 +18433,8 @@
         <w:t xml:space="preserve">15–27</w:t>
       </w:r>
     </w:p>
-    <w:bookmarkEnd w:id="139"/>
-    <w:bookmarkStart w:id="140" w:name="ref-mcgarvey_carbon_2014"/>
+    <w:bookmarkEnd w:id="140"/>
+    <w:bookmarkStart w:id="141" w:name="ref-mcgarvey_carbon_2014"/>
     <w:p>
       <w:pPr>
         <w:pStyle w:val="Bibliography"/>
@@ -18477,8 +18467,8 @@
         <w:t xml:space="preserve">311–7</w:t>
       </w:r>
     </w:p>
-    <w:bookmarkEnd w:id="140"/>
-    <w:bookmarkStart w:id="141" w:name="ref-novick_ameriflux_2018"/>
+    <w:bookmarkEnd w:id="141"/>
+    <w:bookmarkStart w:id="142" w:name="ref-novick_ameriflux_2018"/>
     <w:p>
       <w:pPr>
         <w:pStyle w:val="Bibliography"/>
@@ -18511,8 +18501,8 @@
         <w:t xml:space="preserve">444–56</w:t>
       </w:r>
     </w:p>
-    <w:bookmarkEnd w:id="141"/>
-    <w:bookmarkStart w:id="142" w:name="ref-odum_strategy_1969"/>
+    <w:bookmarkEnd w:id="142"/>
+    <w:bookmarkStart w:id="143" w:name="ref-odum_strategy_1969"/>
     <w:p>
       <w:pPr>
         <w:pStyle w:val="Bibliography"/>
@@ -18545,8 +18535,8 @@
         <w:t xml:space="preserve">262–70</w:t>
       </w:r>
     </w:p>
-    <w:bookmarkEnd w:id="142"/>
-    <w:bookmarkStart w:id="143" w:name="ref-ordway_carbon_2020"/>
+    <w:bookmarkEnd w:id="143"/>
+    <w:bookmarkStart w:id="144" w:name="ref-ordway_carbon_2020"/>
     <w:p>
       <w:pPr>
         <w:pStyle w:val="Bibliography"/>
@@ -18579,14 +18569,14 @@
         <w:t xml:space="preserve">7863–70</w:t>
       </w:r>
     </w:p>
-    <w:bookmarkEnd w:id="143"/>
-    <w:bookmarkStart w:id="144" w:name="ref-pan_large_2011"/>
+    <w:bookmarkEnd w:id="144"/>
+    <w:bookmarkStart w:id="145" w:name="ref-pan_large_2011"/>
     <w:p>
       <w:pPr>
         <w:pStyle w:val="Bibliography"/>
       </w:pPr>
       <w:r>
-        <w:t xml:space="preserve">Pan Y, Birdsey R A, Fang J, Houghton R, Kauppi P E, Kurz W A, Phillips O L, Shvidenko A, Lewis S L, Canadell J G, Ciais P, Jackson R B, Pacala S, McGuire A D, Piao S, Rautiainen A, Sitch S and Hayes D 2011 A Large and Persistent Carbon Sink in the World’s Forests</w:t>
+        <w:t xml:space="preserve">Pan Y, Birdsey R, Fang J, Houghton R, Kauppi P, Kurz W, Phillips O, Shvidenko A, Lewis S, Canadell J, Ciais P, Jackson R, Pacala S, McGuire A, Piao S, Rautiainen A, Sitch S and Hayes D 2011 A Large and Persistent Carbon Sink in the World’s Forests</w:t>
       </w:r>
       <w:r>
         <w:t xml:space="preserve"> </w:t>
@@ -18613,8 +18603,8 @@
         <w:t xml:space="preserve">988–93</w:t>
       </w:r>
     </w:p>
-    <w:bookmarkEnd w:id="144"/>
-    <w:bookmarkStart w:id="145" w:name="ref-pastorello_fluxnet2015_2020"/>
+    <w:bookmarkEnd w:id="145"/>
+    <w:bookmarkStart w:id="146" w:name="ref-pastorello_fluxnet2015_2020"/>
     <w:p>
       <w:pPr>
         <w:pStyle w:val="Bibliography"/>
@@ -18647,8 +18637,8 @@
         <w:t xml:space="preserve">225</w:t>
       </w:r>
     </w:p>
-    <w:bookmarkEnd w:id="145"/>
-    <w:bookmarkStart w:id="146" w:name="ref-phillips_value_2017"/>
+    <w:bookmarkEnd w:id="146"/>
+    <w:bookmarkStart w:id="147" w:name="ref-phillips_value_2017"/>
     <w:p>
       <w:pPr>
         <w:pStyle w:val="Bibliography"/>
@@ -18681,8 +18671,8 @@
         <w:t xml:space="preserve">1–25</w:t>
       </w:r>
     </w:p>
-    <w:bookmarkEnd w:id="146"/>
-    <w:bookmarkStart w:id="147" w:name="ref-piponiot_can_2019"/>
+    <w:bookmarkEnd w:id="147"/>
+    <w:bookmarkStart w:id="148" w:name="ref-piponiot_can_2019"/>
     <w:p>
       <w:pPr>
         <w:pStyle w:val="Bibliography"/>
@@ -18715,8 +18705,8 @@
         <w:t xml:space="preserve">064014</w:t>
       </w:r>
     </w:p>
-    <w:bookmarkEnd w:id="147"/>
-    <w:bookmarkStart w:id="148" w:name="ref-piponiot_carbon_2016"/>
+    <w:bookmarkEnd w:id="148"/>
+    <w:bookmarkStart w:id="149" w:name="ref-piponiot_carbon_2016"/>
     <w:p>
       <w:pPr>
         <w:pStyle w:val="Bibliography"/>
@@ -18749,8 +18739,8 @@
         <w:t xml:space="preserve">e21394</w:t>
       </w:r>
     </w:p>
-    <w:bookmarkEnd w:id="148"/>
-    <w:bookmarkStart w:id="149" w:name="ref-ploton_spatial_2020"/>
+    <w:bookmarkEnd w:id="149"/>
+    <w:bookmarkStart w:id="150" w:name="ref-ploton_spatial_2020"/>
     <w:p>
       <w:pPr>
         <w:pStyle w:val="Bibliography"/>
@@ -18783,8 +18773,8 @@
         <w:t xml:space="preserve">4540</w:t>
       </w:r>
     </w:p>
-    <w:bookmarkEnd w:id="149"/>
-    <w:bookmarkStart w:id="150" w:name="ref-poorter_biomass_2016"/>
+    <w:bookmarkEnd w:id="150"/>
+    <w:bookmarkStart w:id="151" w:name="ref-poorter_biomass_2016"/>
     <w:p>
       <w:pPr>
         <w:pStyle w:val="Bibliography"/>
@@ -18817,14 +18807,14 @@
         <w:t xml:space="preserve">211–4</w:t>
       </w:r>
     </w:p>
-    <w:bookmarkEnd w:id="150"/>
-    <w:bookmarkStart w:id="151" w:name="ref-pregitzer_carbon_2004"/>
+    <w:bookmarkEnd w:id="151"/>
+    <w:bookmarkStart w:id="152" w:name="ref-pregitzer_carbon_2004"/>
     <w:p>
       <w:pPr>
         <w:pStyle w:val="Bibliography"/>
       </w:pPr>
       <w:r>
-        <w:t xml:space="preserve">Pregitzer K S and Euskirchen E S 2004 Carbon cycling and storage in world forests: Biome patterns related to forest age</w:t>
+        <w:t xml:space="preserve">Pregitzer K and Euskirchen E 2004 Carbon cycling and storage in world forests: Biome patterns related to forest age</w:t>
       </w:r>
       <w:r>
         <w:t xml:space="preserve"> </w:t>
@@ -18851,8 +18841,8 @@
         <w:t xml:space="preserve">2052–77</w:t>
       </w:r>
     </w:p>
-    <w:bookmarkEnd w:id="151"/>
-    <w:bookmarkStart w:id="152" w:name="ref-pugh_role_2019"/>
+    <w:bookmarkEnd w:id="152"/>
+    <w:bookmarkStart w:id="153" w:name="ref-pugh_role_2019"/>
     <w:p>
       <w:pPr>
         <w:pStyle w:val="Bibliography"/>
@@ -18885,8 +18875,8 @@
         <w:t xml:space="preserve">4382–7</w:t>
       </w:r>
     </w:p>
-    <w:bookmarkEnd w:id="152"/>
-    <w:bookmarkStart w:id="153" w:name="ref-reinmann_edge_2017"/>
+    <w:bookmarkEnd w:id="153"/>
+    <w:bookmarkStart w:id="154" w:name="ref-reinmann_edge_2017"/>
     <w:p>
       <w:pPr>
         <w:pStyle w:val="Bibliography"/>
@@ -18919,8 +18909,8 @@
         <w:t xml:space="preserve">107–12</w:t>
       </w:r>
     </w:p>
-    <w:bookmarkEnd w:id="153"/>
-    <w:bookmarkStart w:id="154" w:name="ref-reinmann_urbanization_2020"/>
+    <w:bookmarkEnd w:id="154"/>
+    <w:bookmarkStart w:id="155" w:name="ref-reinmann_urbanization_2020"/>
     <w:p>
       <w:pPr>
         <w:pStyle w:val="Bibliography"/>
@@ -18953,8 +18943,8 @@
         <w:t xml:space="preserve">114036</w:t>
       </w:r>
     </w:p>
-    <w:bookmarkEnd w:id="154"/>
-    <w:bookmarkStart w:id="155" w:name="ref-remy_strong_2016"/>
+    <w:bookmarkEnd w:id="155"/>
+    <w:bookmarkStart w:id="156" w:name="ref-remy_strong_2016"/>
     <w:p>
       <w:pPr>
         <w:pStyle w:val="Bibliography"/>
@@ -18987,8 +18977,8 @@
         <w:t xml:space="preserve">45–58</w:t>
       </w:r>
     </w:p>
-    <w:bookmarkEnd w:id="155"/>
-    <w:bookmarkStart w:id="156" w:name="ref-requena_suarez_estimating_2019"/>
+    <w:bookmarkEnd w:id="156"/>
+    <w:bookmarkStart w:id="157" w:name="ref-requena_suarez_estimating_2019"/>
     <w:p>
       <w:pPr>
         <w:pStyle w:val="Bibliography"/>
@@ -19021,8 +19011,8 @@
         <w:t xml:space="preserve">3609–24</w:t>
       </w:r>
     </w:p>
-    <w:bookmarkEnd w:id="156"/>
-    <w:bookmarkStart w:id="157" w:name="ref-ribeiro-kumara_how_2020"/>
+    <w:bookmarkEnd w:id="157"/>
+    <w:bookmarkStart w:id="158" w:name="ref-ribeiro-kumara_how_2020"/>
     <w:p>
       <w:pPr>
         <w:pStyle w:val="Bibliography"/>
@@ -19055,8 +19045,8 @@
         <w:t xml:space="preserve">109328</w:t>
       </w:r>
     </w:p>
-    <w:bookmarkEnd w:id="157"/>
-    <w:bookmarkStart w:id="158" w:name="ref-saatchi_benchmark_2011"/>
+    <w:bookmarkEnd w:id="158"/>
+    <w:bookmarkStart w:id="159" w:name="ref-saatchi_benchmark_2011"/>
     <w:p>
       <w:pPr>
         <w:pStyle w:val="Bibliography"/>
@@ -19089,8 +19079,8 @@
         <w:t xml:space="preserve">9899–904</w:t>
       </w:r>
     </w:p>
-    <w:bookmarkEnd w:id="158"/>
-    <w:bookmarkStart w:id="159" w:name="ref-schepaschenko_forest_2019"/>
+    <w:bookmarkEnd w:id="159"/>
+    <w:bookmarkStart w:id="160" w:name="ref-schepaschenko_forest_2019"/>
     <w:p>
       <w:pPr>
         <w:pStyle w:val="Bibliography"/>
@@ -19123,8 +19113,8 @@
         <w:t xml:space="preserve">1–11</w:t>
       </w:r>
     </w:p>
-    <w:bookmarkEnd w:id="159"/>
-    <w:bookmarkStart w:id="160" w:name="ref-schimel_neon_2007"/>
+    <w:bookmarkEnd w:id="160"/>
+    <w:bookmarkStart w:id="161" w:name="ref-schimel_neon_2007"/>
     <w:p>
       <w:pPr>
         <w:pStyle w:val="Bibliography"/>
@@ -19157,8 +19147,8 @@
         <w:t xml:space="preserve">59–9</w:t>
       </w:r>
     </w:p>
-    <w:bookmarkEnd w:id="160"/>
-    <w:bookmarkStart w:id="161" w:name="ref-schimel_effect_2015"/>
+    <w:bookmarkEnd w:id="161"/>
+    <w:bookmarkStart w:id="162" w:name="ref-schimel_effect_2015"/>
     <w:p>
       <w:pPr>
         <w:pStyle w:val="Bibliography"/>
@@ -19206,8 +19196,8 @@
         <w:t xml:space="preserve">436–41</w:t>
       </w:r>
     </w:p>
-    <w:bookmarkEnd w:id="161"/>
-    <w:bookmarkStart w:id="162" w:name="ref-sist_tropical_2015"/>
+    <w:bookmarkEnd w:id="162"/>
+    <w:bookmarkStart w:id="163" w:name="ref-sist_tropical_2015"/>
     <w:p>
       <w:pPr>
         <w:pStyle w:val="Bibliography"/>
@@ -19240,8 +19230,8 @@
         <w:t xml:space="preserve">171–4</w:t>
       </w:r>
     </w:p>
-    <w:bookmarkEnd w:id="162"/>
-    <w:bookmarkStart w:id="163" w:name="ref-smith_evidence_2019"/>
+    <w:bookmarkEnd w:id="163"/>
+    <w:bookmarkStart w:id="164" w:name="ref-smith_evidence_2019"/>
     <w:p>
       <w:pPr>
         <w:pStyle w:val="Bibliography"/>
@@ -19274,8 +19264,8 @@
         <w:t xml:space="preserve">4278–87</w:t>
       </w:r>
     </w:p>
-    <w:bookmarkEnd w:id="163"/>
-    <w:bookmarkStart w:id="164" w:name="ref-smithwick_potential_2002"/>
+    <w:bookmarkEnd w:id="164"/>
+    <w:bookmarkStart w:id="165" w:name="ref-smithwick_potential_2002"/>
     <w:p>
       <w:pPr>
         <w:pStyle w:val="Bibliography"/>
@@ -19308,8 +19298,8 @@
         <w:t xml:space="preserve">1303–17</w:t>
       </w:r>
     </w:p>
-    <w:bookmarkEnd w:id="164"/>
-    <w:bookmarkStart w:id="165" w:name="ref-song_meta-analysis_2019"/>
+    <w:bookmarkEnd w:id="165"/>
+    <w:bookmarkStart w:id="166" w:name="ref-song_meta-analysis_2019"/>
     <w:p>
       <w:pPr>
         <w:pStyle w:val="Bibliography"/>
@@ -19342,8 +19332,8 @@
         <w:t xml:space="preserve">1309–20</w:t>
       </w:r>
     </w:p>
-    <w:bookmarkEnd w:id="165"/>
-    <w:bookmarkStart w:id="166" w:name="ref-song_global_2018"/>
+    <w:bookmarkEnd w:id="166"/>
+    <w:bookmarkStart w:id="167" w:name="ref-song_global_2018"/>
     <w:p>
       <w:pPr>
         <w:pStyle w:val="Bibliography"/>
@@ -19376,8 +19366,8 @@
         <w:t xml:space="preserve">639–43</w:t>
       </w:r>
     </w:p>
-    <w:bookmarkEnd w:id="166"/>
-    <w:bookmarkStart w:id="167" w:name="ref-spawn_harmonized_2020"/>
+    <w:bookmarkEnd w:id="167"/>
+    <w:bookmarkStart w:id="168" w:name="ref-spawn_harmonized_2020"/>
     <w:p>
       <w:pPr>
         <w:pStyle w:val="Bibliography"/>
@@ -19410,8 +19400,8 @@
         <w:t xml:space="preserve">112</w:t>
       </w:r>
     </w:p>
-    <w:bookmarkEnd w:id="167"/>
-    <w:bookmarkStart w:id="168" w:name="ref-stoy_data-driven_2013"/>
+    <w:bookmarkEnd w:id="168"/>
+    <w:bookmarkStart w:id="169" w:name="ref-stoy_data-driven_2013"/>
     <w:p>
       <w:pPr>
         <w:pStyle w:val="Bibliography"/>
@@ -19444,8 +19434,8 @@
         <w:t xml:space="preserve">137–52</w:t>
       </w:r>
     </w:p>
-    <w:bookmarkEnd w:id="168"/>
-    <w:bookmarkStart w:id="169" w:name="ref-sulman_multiple_2018"/>
+    <w:bookmarkEnd w:id="169"/>
+    <w:bookmarkStart w:id="170" w:name="ref-sulman_multiple_2018"/>
     <w:p>
       <w:pPr>
         <w:pStyle w:val="Bibliography"/>
@@ -19478,8 +19468,8 @@
         <w:t xml:space="preserve">109–23</w:t>
       </w:r>
     </w:p>
-    <w:bookmarkEnd w:id="169"/>
-    <w:bookmarkStart w:id="170" w:name="ref-taylor_temperature_2017"/>
+    <w:bookmarkEnd w:id="170"/>
+    <w:bookmarkStart w:id="171" w:name="ref-taylor_temperature_2017"/>
     <w:p>
       <w:pPr>
         <w:pStyle w:val="Bibliography"/>
@@ -19512,8 +19502,8 @@
         <w:t xml:space="preserve">779–88</w:t>
       </w:r>
     </w:p>
-    <w:bookmarkEnd w:id="170"/>
-    <w:bookmarkStart w:id="171" w:name="ref-r_core_team_r_2020"/>
+    <w:bookmarkEnd w:id="171"/>
+    <w:bookmarkStart w:id="172" w:name="ref-r_core_team_r_2020"/>
     <w:p>
       <w:pPr>
         <w:pStyle w:val="Bibliography"/>
@@ -19522,8 +19512,8 @@
         <w:t xml:space="preserve">Team R C 2020 R : A language and environment for statistical computing. R Foundation for Statistical Computing, Vienna, Austria. URL http://www.R-project.org/.</w:t>
       </w:r>
     </w:p>
-    <w:bookmarkEnd w:id="171"/>
-    <w:bookmarkStart w:id="172" w:name="ref-tubiello_carbon_2020"/>
+    <w:bookmarkEnd w:id="172"/>
+    <w:bookmarkStart w:id="173" w:name="ref-tubiello_carbon_2020"/>
     <w:p>
       <w:pPr>
         <w:pStyle w:val="Bibliography"/>
@@ -19547,14 +19537,14 @@
         <w:t xml:space="preserve">1–21</w:t>
       </w:r>
     </w:p>
-    <w:bookmarkEnd w:id="172"/>
-    <w:bookmarkStart w:id="173" w:name="ref-van_der_werf_global_2017"/>
+    <w:bookmarkEnd w:id="173"/>
+    <w:bookmarkStart w:id="174" w:name="ref-van_der_werf_global_2017"/>
     <w:p>
       <w:pPr>
         <w:pStyle w:val="Bibliography"/>
       </w:pPr>
       <w:r>
-        <w:t xml:space="preserve">van der Werf G R, Randerson J T, Giglio L, van Leeuwen T T, Chen Y, Rogers B M, Mu M, van Marle M J E, Morton D C, Collatz G J, Yokelson R J and Kasibhatla P S 2017 Global fire emissions estimates during 1997</w:t>
+        <w:t xml:space="preserve">van der Werf G R, Randerson J T, Giglio L, van Leeuwen T T, Chen Y, Rogers B M, Mu M, van Marle M J E, Morton D C, Collatz G J, Yokelson R J and Kasibhatla P S 2017 Global fire emissions estimates during 19972016</w:t>
       </w:r>
       <w:r>
         <w:t xml:space="preserve"> </w:t>
@@ -19581,8 +19571,8 @@
         <w:t xml:space="preserve">697–720</w:t>
       </w:r>
     </w:p>
-    <w:bookmarkEnd w:id="173"/>
-    <w:bookmarkStart w:id="174" w:name="ref-vargas_biomass_2008"/>
+    <w:bookmarkEnd w:id="174"/>
+    <w:bookmarkStart w:id="175" w:name="ref-vargas_biomass_2008"/>
     <w:p>
       <w:pPr>
         <w:pStyle w:val="Bibliography"/>
@@ -19615,8 +19605,8 @@
         <w:t xml:space="preserve">109–24</w:t>
       </w:r>
     </w:p>
-    <w:bookmarkEnd w:id="174"/>
-    <w:bookmarkStart w:id="175" w:name="ref-wang_golum-cnp_2018"/>
+    <w:bookmarkEnd w:id="175"/>
+    <w:bookmarkStart w:id="176" w:name="ref-wang_golum-cnp_2018"/>
     <w:p>
       <w:pPr>
         <w:pStyle w:val="Bibliography"/>
@@ -19649,8 +19639,8 @@
         <w:t xml:space="preserve">3903–28</w:t>
       </w:r>
     </w:p>
-    <w:bookmarkEnd w:id="175"/>
-    <w:bookmarkStart w:id="176" w:name="ref-warner_spatial_2019"/>
+    <w:bookmarkEnd w:id="176"/>
+    <w:bookmarkStart w:id="177" w:name="ref-warner_spatial_2019"/>
     <w:p>
       <w:pPr>
         <w:pStyle w:val="Bibliography"/>
@@ -19683,8 +19673,8 @@
         <w:t xml:space="preserve">1733–45</w:t>
       </w:r>
     </w:p>
-    <w:bookmarkEnd w:id="176"/>
-    <w:bookmarkStart w:id="177" w:name="ref-williams_impacts_2014"/>
+    <w:bookmarkEnd w:id="177"/>
+    <w:bookmarkStart w:id="178" w:name="ref-williams_impacts_2014"/>
     <w:p>
       <w:pPr>
         <w:pStyle w:val="Bibliography"/>
@@ -19717,8 +19707,8 @@
         <w:t xml:space="preserve">57–71</w:t>
       </w:r>
     </w:p>
-    <w:bookmarkEnd w:id="177"/>
-    <w:bookmarkStart w:id="178" w:name="ref-wilson_stability_2016"/>
+    <w:bookmarkEnd w:id="178"/>
+    <w:bookmarkStart w:id="179" w:name="ref-wilson_stability_2016"/>
     <w:p>
       <w:pPr>
         <w:pStyle w:val="Bibliography"/>
@@ -19751,8 +19741,8 @@
         <w:t xml:space="preserve">13723</w:t>
       </w:r>
     </w:p>
-    <w:bookmarkEnd w:id="178"/>
-    <w:bookmarkStart w:id="179" w:name="ref-xu_contribution_2016"/>
+    <w:bookmarkEnd w:id="179"/>
+    <w:bookmarkStart w:id="180" w:name="ref-xu_contribution_2016"/>
     <w:p>
       <w:pPr>
         <w:pStyle w:val="Bibliography"/>
@@ -19785,14 +19775,14 @@
         <w:t xml:space="preserve">16–28</w:t>
       </w:r>
     </w:p>
-    <w:bookmarkEnd w:id="179"/>
-    <w:bookmarkStart w:id="180" w:name="ref-yang_carbon_2011"/>
+    <w:bookmarkEnd w:id="180"/>
+    <w:bookmarkStart w:id="181" w:name="ref-yang_carbon_2011"/>
     <w:p>
       <w:pPr>
         <w:pStyle w:val="Bibliography"/>
       </w:pPr>
       <w:r>
-        <w:t xml:space="preserve">Yang Y, Luo Y and Finzi A C 2011 Carbon and nitrogen dynamics during forest stand development: A global synthesis</w:t>
+        <w:t xml:space="preserve">Yang Y, Luo Y and Finzi A 2011 Carbon and nitrogen dynamics during forest stand development: A global synthesis</w:t>
       </w:r>
       <w:r>
         <w:t xml:space="preserve"> </w:t>
@@ -19819,7 +19809,6 @@
         <w:t xml:space="preserve">977</w:t>
       </w:r>
     </w:p>
-    <w:bookmarkEnd w:id="180"/>
     <w:bookmarkEnd w:id="181"/>
     <w:bookmarkEnd w:id="182"/>
     <w:sectPr/>
@@ -19853,6 +19842,109 @@
 <file path=word/numbering.xml><?xml version="1.0" encoding="utf-8"?>
 <w:numbering xmlns:w="http://schemas.openxmlformats.org/wordprocessingml/2006/main">
   <w:abstractNum w:abstractNumId="990">
+    <w:nsid w:val="170cd2de"/>
+    <w:multiLevelType w:val="multilevel"/>
+    <w:lvl w:ilvl="0">
+      <w:numFmt w:val="bullet"/>
+      <w:lvlText w:val=" "/>
+      <w:lvlJc w:val="left"/>
+      <w:pPr>
+        <w:tabs>
+          <w:tab w:val="num" w:pos="0"/>
+        </w:tabs>
+        <w:ind w:left="480" w:hanging="480"/>
+      </w:pPr>
+    </w:lvl>
+    <w:lvl w:ilvl="1">
+      <w:numFmt w:val="bullet"/>
+      <w:lvlText w:val=" "/>
+      <w:lvlJc w:val="left"/>
+      <w:pPr>
+        <w:tabs>
+          <w:tab w:val="num" w:pos="720"/>
+        </w:tabs>
+        <w:ind w:left="1200" w:hanging="480"/>
+      </w:pPr>
+    </w:lvl>
+    <w:lvl w:ilvl="2">
+      <w:numFmt w:val="bullet"/>
+      <w:lvlText w:val=" "/>
+      <w:lvlJc w:val="left"/>
+      <w:pPr>
+        <w:tabs>
+          <w:tab w:val="num" w:pos="1440"/>
+        </w:tabs>
+        <w:ind w:left="1920" w:hanging="480"/>
+      </w:pPr>
+    </w:lvl>
+    <w:lvl w:ilvl="3">
+      <w:numFmt w:val="bullet"/>
+      <w:lvlText w:val=" "/>
+      <w:lvlJc w:val="left"/>
+      <w:pPr>
+        <w:tabs>
+          <w:tab w:val="num" w:pos="2160"/>
+        </w:tabs>
+        <w:ind w:left="2640" w:hanging="480"/>
+      </w:pPr>
+    </w:lvl>
+    <w:lvl w:ilvl="4">
+      <w:numFmt w:val="bullet"/>
+      <w:lvlText w:val=" "/>
+      <w:lvlJc w:val="left"/>
+      <w:pPr>
+        <w:tabs>
+          <w:tab w:val="num" w:pos="2880"/>
+        </w:tabs>
+        <w:ind w:left="3360" w:hanging="480"/>
+      </w:pPr>
+    </w:lvl>
+    <w:lvl w:ilvl="5">
+      <w:numFmt w:val="bullet"/>
+      <w:lvlText w:val=" "/>
+      <w:lvlJc w:val="left"/>
+      <w:pPr>
+        <w:tabs>
+          <w:tab w:val="num" w:pos="3600"/>
+        </w:tabs>
+        <w:ind w:left="4080" w:hanging="480"/>
+      </w:pPr>
+    </w:lvl>
+    <w:lvl w:ilvl="6">
+      <w:numFmt w:val="bullet"/>
+      <w:lvlText w:val=" "/>
+      <w:lvlJc w:val="left"/>
+      <w:pPr>
+        <w:tabs>
+          <w:tab w:val="num" w:pos="4320"/>
+        </w:tabs>
+        <w:ind w:left="4800" w:hanging="480"/>
+      </w:pPr>
+    </w:lvl>
+    <w:lvl w:ilvl="7">
+      <w:numFmt w:val="bullet"/>
+      <w:lvlText w:val=" "/>
+      <w:lvlJc w:val="left"/>
+      <w:pPr>
+        <w:tabs>
+          <w:tab w:val="num" w:pos="5040"/>
+        </w:tabs>
+        <w:ind w:left="5520" w:hanging="480"/>
+      </w:pPr>
+    </w:lvl>
+    <w:lvl w:ilvl="8">
+      <w:numFmt w:val="bullet"/>
+      <w:lvlText w:val=" "/>
+      <w:lvlJc w:val="left"/>
+      <w:pPr>
+        <w:tabs>
+          <w:tab w:val="num" w:pos="5760"/>
+        </w:tabs>
+        <w:ind w:left="6240" w:hanging="480"/>
+      </w:pPr>
+    </w:lvl>
+  </w:abstractNum>
+  <w:abstractNum w:abstractNumId="990">
     <w:nsid w:val="2c1ae401"/>
     <w:multiLevelType w:val="multilevel"/>
     <w:lvl w:ilvl="0">
@@ -20067,6 +20159,9 @@
       </w:pPr>
     </w:lvl>
   </w:abstractNum>
+  <w:num w:numId="1000">
+    <w:abstractNumId w:val="990"/>
+  </w:num>
   <w:num w:numId="1000">
     <w:abstractNumId w:val="990"/>
   </w:num>
@@ -20243,7 +20338,7 @@
       <w:rFonts w:asciiTheme="majorHAnsi" w:eastAsiaTheme="majorEastAsia" w:hAnsiTheme="majorHAnsi" w:cstheme="majorBidi"/>
       <w:b/>
       <w:bCs/>
-      <w:color w:val="4F81BD" w:themeColor="accent1"/>
+      <w:color w:val="345A8A" w:themeColor="accent1" w:themeShade="B5"/>
       <w:sz w:val="32"/>
       <w:szCs w:val="32"/>
     </w:rPr>
@@ -20266,8 +20361,8 @@
       <w:b/>
       <w:bCs/>
       <w:color w:val="4F81BD" w:themeColor="accent1"/>
-      <w:sz w:val="28"/>
-      <w:szCs w:val="28"/>
+      <w:sz w:val="32"/>
+      <w:szCs w:val="32"/>
     </w:rPr>
   </w:style>
   <w:style w:type="paragraph" w:styleId="Heading3">
@@ -20288,8 +20383,8 @@
       <w:b/>
       <w:bCs/>
       <w:color w:val="4F81BD" w:themeColor="accent1"/>
-      <w:sz w:val="24"/>
-      <w:szCs w:val="24"/>
+      <w:sz w:val="28"/>
+      <w:szCs w:val="28"/>
     </w:rPr>
   </w:style>
   <w:style w:type="paragraph" w:styleId="Heading4">
@@ -20307,7 +20402,7 @@
     </w:pPr>
     <w:rPr>
       <w:rFonts w:asciiTheme="majorHAnsi" w:eastAsiaTheme="majorEastAsia" w:hAnsiTheme="majorHAnsi" w:cstheme="majorBidi"/>
-      <w:i/>
+      <w:b/>
       <w:bCs/>
       <w:color w:val="4F81BD" w:themeColor="accent1"/>
       <w:sz w:val="24"/>
@@ -20329,6 +20424,7 @@
     </w:pPr>
     <w:rPr>
       <w:rFonts w:asciiTheme="majorHAnsi" w:eastAsiaTheme="majorEastAsia" w:hAnsiTheme="majorHAnsi" w:cstheme="majorBidi"/>
+      <w:i/>
       <w:iCs/>
       <w:color w:val="4F81BD" w:themeColor="accent1"/>
       <w:sz w:val="24"/>
@@ -20424,8 +20520,14 @@
     <w:qFormat/>
     <w:pPr>
       <w:spacing w:before="100" w:after="100"/>
-      <w:ind w:firstLine="0" w:left="480" w:right="480"/>
+      <w:ind w:firstLine="0"/>
     </w:pPr>
+    <w:rPr>
+      <w:rFonts w:asciiTheme="majorHAnsi" w:eastAsiaTheme="majorEastAsia" w:hAnsiTheme="majorHAnsi" w:cstheme="majorBidi"/>
+      <w:bCs/>
+      <w:sz w:val="20"/>
+      <w:szCs w:val="20"/>
+    </w:rPr>
   </w:style>
   <w:style w:type="paragraph" w:styleId="FootnoteText">
     <w:name w:val="Footnote Text"/>
@@ -20518,10 +20620,6 @@
       <w:rFonts w:ascii="Consolas" w:hAnsi="Consolas"/>
       <w:sz w:val="22"/>
     </w:rPr>
-  </w:style>
-  <w:style w:type="character" w:customStyle="1" w:styleId="SectionNumber">
-    <w:name w:val="Section Number"/>
-    <w:basedOn w:val="BodyTextChar"/>
   </w:style>
   <w:style w:type="character" w:styleId="FootnoteReference">
     <w:name w:val="Footnote Reference"/>

</xml_diff>

<commit_message>
Abby's comments, through results
#70
</commit_message>
<xml_diff>
--- a/manuscript/ERL_global_C_review.docx
+++ b/manuscript/ERL_global_C_review.docx
@@ -603,7 +603,7 @@
         <w:t xml:space="preserve"> </w:t>
       </w:r>
       <w:r>
-        <w:t xml:space="preserve">(Clark</w:t>
+        <w:t xml:space="preserve">(Luo</w:t>
       </w:r>
       <w:r>
         <w:t xml:space="preserve"> </w:t>
@@ -619,7 +619,7 @@
         <w:t xml:space="preserve"> </w:t>
       </w:r>
       <w:r>
-        <w:t xml:space="preserve">2017, Luo</w:t>
+        <w:t xml:space="preserve">2012, Clark</w:t>
       </w:r>
       <w:r>
         <w:t xml:space="preserve"> </w:t>
@@ -635,7 +635,7 @@
         <w:t xml:space="preserve"> </w:t>
       </w:r>
       <w:r>
-        <w:t xml:space="preserve">2012)</w:t>
+        <w:t xml:space="preserve">2017)</w:t>
       </w:r>
       <w:r>
         <w:t xml:space="preserve">, quantifying the role of forests in the global C cycle</w:t>
@@ -644,17 +644,7 @@
         <w:t xml:space="preserve"> </w:t>
       </w:r>
       <w:r>
-        <w:t xml:space="preserve">(</w:t>
-      </w:r>
-      <w:r>
-        <w:rPr>
-          <w:iCs/>
-          <w:i/>
-        </w:rPr>
-        <w:t xml:space="preserve">e.g.</w:t>
-      </w:r>
-      <w:r>
-        <w:t xml:space="preserve">, Pan</w:t>
+        <w:t xml:space="preserve">(e.g., Pan</w:t>
       </w:r>
       <w:r>
         <w:t xml:space="preserve"> </w:t>
@@ -1019,7 +1009,7 @@
         <w:t xml:space="preserve"> </w:t>
       </w:r>
       <w:r>
-        <w:t xml:space="preserve">(Grassi</w:t>
+        <w:t xml:space="preserve">(Cavaleri</w:t>
       </w:r>
       <w:r>
         <w:t xml:space="preserve"> </w:t>
@@ -1035,6 +1025,22 @@
         <w:t xml:space="preserve"> </w:t>
       </w:r>
       <w:r>
+        <w:t xml:space="preserve">2015, Grassi</w:t>
+      </w:r>
+      <w:r>
+        <w:t xml:space="preserve"> </w:t>
+      </w:r>
+      <w:r>
+        <w:rPr>
+          <w:iCs/>
+          <w:i/>
+        </w:rPr>
+        <w:t xml:space="preserve">et al</w:t>
+      </w:r>
+      <w:r>
+        <w:t xml:space="preserve"> </w:t>
+      </w:r>
+      <w:r>
         <w:t xml:space="preserve">2017, Griscom</w:t>
       </w:r>
       <w:r>
@@ -1051,23 +1057,7 @@
         <w:t xml:space="preserve"> </w:t>
       </w:r>
       <w:r>
-        <w:t xml:space="preserve">2017, Cavaleri</w:t>
-      </w:r>
-      <w:r>
-        <w:t xml:space="preserve"> </w:t>
-      </w:r>
-      <w:r>
-        <w:rPr>
-          <w:iCs/>
-          <w:i/>
-        </w:rPr>
-        <w:t xml:space="preserve">et al</w:t>
-      </w:r>
-      <w:r>
-        <w:t xml:space="preserve"> </w:t>
-      </w:r>
-      <w:r>
-        <w:t xml:space="preserve">2015)</w:t>
+        <w:t xml:space="preserve">2017)</w:t>
       </w:r>
       <w:r>
         <w:t xml:space="preserve">.</w:t>
@@ -1760,23 +1750,13 @@
         <w:t xml:space="preserve"> </w:t>
       </w:r>
       <w:r>
-        <w:t xml:space="preserve">The result of decades of research on forest C cycling is tens of thousands of records distributed across thousands of scientific articles, varying in data formats, units, measurement methods,</w:t>
-      </w:r>
-      <w:r>
-        <w:t xml:space="preserve"> </w:t>
-      </w:r>
-      <w:r>
-        <w:rPr>
-          <w:iCs/>
-          <w:i/>
-        </w:rPr>
-        <w:t xml:space="preserve">etc.</w:t>
-      </w:r>
-      <w:r>
-        <w:t xml:space="preserve"> </w:t>
-      </w:r>
-      <w:r>
-        <w:t xml:space="preserve">To address global-scale questions, researchers began synthesizing data into increasingly large databases</w:t>
+        <w:t xml:space="preserve">The result of decades of research on forest C cycling is tens of thousands of records distributed across thousands of scientific articles, varying in data formats, units, measurement methods, etc.</w:t>
+      </w:r>
+      <w:r>
+        <w:t xml:space="preserve"> </w:t>
+      </w:r>
+      <w:r>
+        <w:t xml:space="preserve">To address questions at a global scale, researchers began synthesizing data into increasingly large databases</w:t>
       </w:r>
       <w:r>
         <w:t xml:space="preserve"> </w:t>
@@ -1896,17 +1876,7 @@
         <w:t xml:space="preserve"> </w:t>
       </w:r>
       <w:r>
-        <w:t xml:space="preserve">contains associated data required for interpretation (</w:t>
-      </w:r>
-      <w:r>
-        <w:rPr>
-          <w:iCs/>
-          <w:i/>
-        </w:rPr>
-        <w:t xml:space="preserve">e.g.</w:t>
-      </w:r>
-      <w:r>
-        <w:t xml:space="preserve">, stand history, measurement methods).</w:t>
+        <w:t xml:space="preserve">contains associated data required for interpretation (e.g., stand history, measurement methods).</w:t>
       </w:r>
       <w:r>
         <w:t xml:space="preserve"> </w:t>
@@ -2267,7 +2237,7 @@
         <w:t xml:space="preserve"> </w:t>
       </w:r>
       <w:r>
-        <w:t xml:space="preserve">(Keith</w:t>
+        <w:t xml:space="preserve">(Smithwick</w:t>
       </w:r>
       <w:r>
         <w:t xml:space="preserve"> </w:t>
@@ -2283,7 +2253,7 @@
         <w:t xml:space="preserve"> </w:t>
       </w:r>
       <w:r>
-        <w:t xml:space="preserve">2009, Smithwick</w:t>
+        <w:t xml:space="preserve">2002, Keith</w:t>
       </w:r>
       <w:r>
         <w:t xml:space="preserve"> </w:t>
@@ -2299,7 +2269,7 @@
         <w:t xml:space="preserve"> </w:t>
       </w:r>
       <w:r>
-        <w:t xml:space="preserve">2002, Hu</w:t>
+        <w:t xml:space="preserve">2009, Hu</w:t>
       </w:r>
       <w:r>
         <w:t xml:space="preserve"> </w:t>
@@ -2847,7 +2817,7 @@
         <w:t xml:space="preserve"> </w:t>
       </w:r>
       <w:r>
-        <w:t xml:space="preserve">This is a critical limitation not only for understanding forest C cycling, but also for quantifying forest-based climate change mitigation potential across forest biomes or ecozones</w:t>
+        <w:t xml:space="preserve">This is a critical limitation for understanding forest C cycling and quantifying forest-based climate change mitigation potential across forest biomes or ecozones</w:t>
       </w:r>
       <w:r>
         <w:t xml:space="preserve"> </w:t>
@@ -3580,7 +3550,7 @@
         <w:t xml:space="preserve"> </w:t>
       </w:r>
       <w:r>
-        <w:t xml:space="preserve">2003, Pregitzer and Euskirchen 2004, Amiro</w:t>
+        <w:t xml:space="preserve">2003, Pregitzer and Euskirchen 2004, Luyssaert</w:t>
       </w:r>
       <w:r>
         <w:t xml:space="preserve"> </w:t>
@@ -3596,6 +3566,22 @@
         <w:t xml:space="preserve"> </w:t>
       </w:r>
       <w:r>
+        <w:t xml:space="preserve">2008, Amiro</w:t>
+      </w:r>
+      <w:r>
+        <w:t xml:space="preserve"> </w:t>
+      </w:r>
+      <w:r>
+        <w:rPr>
+          <w:iCs/>
+          <w:i/>
+        </w:rPr>
+        <w:t xml:space="preserve">et al</w:t>
+      </w:r>
+      <w:r>
+        <w:t xml:space="preserve"> </w:t>
+      </w:r>
+      <w:r>
         <w:t xml:space="preserve">2010, Goulden</w:t>
       </w:r>
       <w:r>
@@ -3612,7 +3598,22 @@
         <w:t xml:space="preserve"> </w:t>
       </w:r>
       <w:r>
-        <w:t xml:space="preserve">2011, Luyssaert</w:t>
+        <w:t xml:space="preserve">2011)</w:t>
+      </w:r>
+      <w:r>
+        <w:t xml:space="preserve">.</w:t>
+      </w:r>
+      <w:r>
+        <w:t xml:space="preserve"> </w:t>
+      </w:r>
+      <w:r>
+        <w:t xml:space="preserve">The result is that biomass accumulation is rapid in young forests, followed by a slow decline to near zero in old forests</w:t>
+      </w:r>
+      <w:r>
+        <w:t xml:space="preserve"> </w:t>
+      </w:r>
+      <w:r>
+        <w:t xml:space="preserve">(e.g., Lichstein</w:t>
       </w:r>
       <w:r>
         <w:t xml:space="preserve"> </w:t>
@@ -3628,7 +3629,23 @@
         <w:t xml:space="preserve"> </w:t>
       </w:r>
       <w:r>
-        <w:t xml:space="preserve">2008)</w:t>
+        <w:t xml:space="preserve">2009, Yang</w:t>
+      </w:r>
+      <w:r>
+        <w:t xml:space="preserve"> </w:t>
+      </w:r>
+      <w:r>
+        <w:rPr>
+          <w:iCs/>
+          <w:i/>
+        </w:rPr>
+        <w:t xml:space="preserve">et al</w:t>
+      </w:r>
+      <w:r>
+        <w:t xml:space="preserve"> </w:t>
+      </w:r>
+      <w:r>
+        <w:t xml:space="preserve">2011)</w:t>
       </w:r>
       <w:r>
         <w:t xml:space="preserve">.</w:t>
@@ -3637,54 +3654,7 @@
         <w:t xml:space="preserve"> </w:t>
       </w:r>
       <w:r>
-        <w:t xml:space="preserve">The result is that biomass accumulation is rapid in young forests, followed by a slow decline to near zero in old forests</w:t>
-      </w:r>
-      <w:r>
-        <w:t xml:space="preserve"> </w:t>
-      </w:r>
-      <w:r>
-        <w:t xml:space="preserve">(e.g., Lichstein</w:t>
-      </w:r>
-      <w:r>
-        <w:t xml:space="preserve"> </w:t>
-      </w:r>
-      <w:r>
-        <w:rPr>
-          <w:iCs/>
-          <w:i/>
-        </w:rPr>
-        <w:t xml:space="preserve">et al</w:t>
-      </w:r>
-      <w:r>
-        <w:t xml:space="preserve"> </w:t>
-      </w:r>
-      <w:r>
-        <w:t xml:space="preserve">2009, Yang</w:t>
-      </w:r>
-      <w:r>
-        <w:t xml:space="preserve"> </w:t>
-      </w:r>
-      <w:r>
-        <w:rPr>
-          <w:iCs/>
-          <w:i/>
-        </w:rPr>
-        <w:t xml:space="preserve">et al</w:t>
-      </w:r>
-      <w:r>
-        <w:t xml:space="preserve"> </w:t>
-      </w:r>
-      <w:r>
-        <w:t xml:space="preserve">2011)</w:t>
-      </w:r>
-      <w:r>
-        <w:t xml:space="preserve">.</w:t>
-      </w:r>
-      <w:r>
-        <w:t xml:space="preserve"> </w:t>
-      </w:r>
-      <w:r>
-        <w:t xml:space="preserve">While these trends have been subject of fairly recent qualitative review</w:t>
+        <w:t xml:space="preserve">While these trends have been the subject of fairly recent qualitative review</w:t>
       </w:r>
       <w:r>
         <w:t xml:space="preserve"> </w:t>
@@ -4119,12 +4089,6 @@
         <w:t xml:space="preserve"> </w:t>
       </w:r>
       <w:r>
-        <w:t xml:space="preserve">Most recently,</w:t>
-      </w:r>
-      <w:r>
-        <w:t xml:space="preserve"> </w:t>
-      </w:r>
-      <w:r>
         <w:t xml:space="preserve">Cook-Patton</w:t>
       </w:r>
       <w:r>
@@ -4153,13 +4117,13 @@
         <w:t xml:space="preserve"> </w:t>
       </w:r>
       <w:r>
-        <w:t xml:space="preserve">However, there has been little synthesis of cross-biome differences in variables other than biomass and its accumulation rate (but see</w:t>
-      </w:r>
-      <w:r>
-        <w:t xml:space="preserve"> </w:t>
-      </w:r>
-      <w:r>
-        <w:t xml:space="preserve">Cook-Patton</w:t>
+        <w:t xml:space="preserve">However, there has been little synthesis of cross-biome differences in variables other than biomass and its accumulation rate</w:t>
+      </w:r>
+      <w:r>
+        <w:t xml:space="preserve"> </w:t>
+      </w:r>
+      <w:r>
+        <w:t xml:space="preserve">(but see Cook-Patton</w:t>
       </w:r>
       <w:r>
         <w:t xml:space="preserve"> </w:t>
@@ -4175,13 +4139,7 @@
         <w:t xml:space="preserve"> </w:t>
       </w:r>
       <w:r>
-        <w:t xml:space="preserve">(2020)</w:t>
-      </w:r>
-      <w:r>
-        <w:t xml:space="preserve"> </w:t>
-      </w:r>
-      <w:r>
-        <w:t xml:space="preserve">for</w:t>
+        <w:t xml:space="preserve">2020 for</w:t>
       </w:r>
       <w:r>
         <w:t xml:space="preserve"> </w:t>
@@ -4209,13 +4167,16 @@
         </m:r>
       </m:oMath>
       <w:r>
-        <w:t xml:space="preserve">, and soil C accumulation in young stands).</w:t>
-      </w:r>
-      <w:r>
-        <w:t xml:space="preserve"> </w:t>
-      </w:r>
-      <w:r>
-        <w:t xml:space="preserve">Given the important role of secondary forests in the current and future global C cycle, concrete understanding of age trends in C fluxes and stocks and how these vary across biomes is critical to better understanding of the global C cycle.</w:t>
+        <w:t xml:space="preserve">, and soil C accumulation in young stands)</w:t>
+      </w:r>
+      <w:r>
+        <w:t xml:space="preserve">.</w:t>
+      </w:r>
+      <w:r>
+        <w:t xml:space="preserve"> </w:t>
+      </w:r>
+      <w:r>
+        <w:t xml:space="preserve">Given the important role of secondary forests in the current and future global C cycle, a concrete understanding of age trends in C fluxes and stocks and how these vary across biomes is critical to better understanding the global C cycle.</w:t>
       </w:r>
       <w:r>
         <w:t xml:space="preserve"> </w:t>
@@ -4249,7 +4210,7 @@
         <w:t xml:space="preserve"> </w:t>
       </w:r>
       <w:r>
-        <w:t xml:space="preserve">and to quantifying the value of regrowth forests for climate change mitigation</w:t>
+        <w:t xml:space="preserve">and quantifying the value of regrowth forests for climate change mitigation</w:t>
       </w:r>
       <w:r>
         <w:t xml:space="preserve"> </w:t>
@@ -4282,7 +4243,7 @@
         <w:pStyle w:val="BodyText"/>
       </w:pPr>
       <w:r>
-        <w:t xml:space="preserve">Here, we conduct a data-based review of carbon cycling from a stand to global level, and by biome and stand age, using the largest global compilation of forest carbon data, which is available in our open source Global Carbon Forest database (</w:t>
+        <w:t xml:space="preserve">Here, we conduct a data-based review of carbon cycling from a stand to global level, and by biome and stand age, using our open-source Global Carbon Forest database (</w:t>
       </w:r>
       <w:r>
         <w:rPr>
@@ -4292,7 +4253,7 @@
         <w:t xml:space="preserve">ForC</w:t>
       </w:r>
       <w:r>
-        <w:t xml:space="preserve">; Fig. 2).</w:t>
+        <w:t xml:space="preserve">; Fig. 2), which is the largest global compilation of forest carbon data.</w:t>
       </w:r>
       <w:r>
         <w:t xml:space="preserve"> </w:t>
@@ -4449,6 +4410,269 @@
         <w:t xml:space="preserve"> </w:t>
       </w:r>
       <w:r>
+        <w:t xml:space="preserve">(e.g., Luyssaert</w:t>
+      </w:r>
+      <w:r>
+        <w:t xml:space="preserve"> </w:t>
+      </w:r>
+      <w:r>
+        <w:rPr>
+          <w:iCs/>
+          <w:i/>
+        </w:rPr>
+        <w:t xml:space="preserve">et al</w:t>
+      </w:r>
+      <w:r>
+        <w:t xml:space="preserve"> </w:t>
+      </w:r>
+      <w:r>
+        <w:t xml:space="preserve">2007, Bond-Lamberty and Thomson 2010, Cook-Patton</w:t>
+      </w:r>
+      <w:r>
+        <w:t xml:space="preserve"> </w:t>
+      </w:r>
+      <w:r>
+        <w:rPr>
+          <w:iCs/>
+          <w:i/>
+        </w:rPr>
+        <w:t xml:space="preserve">et al</w:t>
+      </w:r>
+      <w:r>
+        <w:t xml:space="preserve"> </w:t>
+      </w:r>
+      <w:r>
+        <w:t xml:space="preserve">2020)</w:t>
+      </w:r>
+      <w:r>
+        <w:t xml:space="preserve"> </w:t>
+      </w:r>
+      <w:r>
+        <w:t xml:space="preserve">and original studies.</w:t>
+      </w:r>
+      <w:r>
+        <w:t xml:space="preserve"> </w:t>
+      </w:r>
+      <w:r>
+        <w:t xml:space="preserve">Original publications were referenced to check values and obtain information not contained in intermediary data sets, although this process has not been completed for all records.</w:t>
+      </w:r>
+      <w:r>
+        <w:t xml:space="preserve"> </w:t>
+      </w:r>
+      <w:r>
+        <w:t xml:space="preserve">The database was developed with goals of understanding how C cycling in forests varies across broad geographic scales and as a function of stand age.</w:t>
+      </w:r>
+      <w:r>
+        <w:t xml:space="preserve"> </w:t>
+      </w:r>
+      <w:r>
+        <w:t xml:space="preserve">As such, there has been a focus on incorporating data from regrowth forests</w:t>
+      </w:r>
+      <w:r>
+        <w:t xml:space="preserve"> </w:t>
+      </w:r>
+      <w:r>
+        <w:t xml:space="preserve">(e.g., Anderson</w:t>
+      </w:r>
+      <w:r>
+        <w:t xml:space="preserve"> </w:t>
+      </w:r>
+      <w:r>
+        <w:rPr>
+          <w:iCs/>
+          <w:i/>
+        </w:rPr>
+        <w:t xml:space="preserve">et al</w:t>
+      </w:r>
+      <w:r>
+        <w:t xml:space="preserve"> </w:t>
+      </w:r>
+      <w:r>
+        <w:t xml:space="preserve">2006, Martin</w:t>
+      </w:r>
+      <w:r>
+        <w:t xml:space="preserve"> </w:t>
+      </w:r>
+      <w:r>
+        <w:rPr>
+          <w:iCs/>
+          <w:i/>
+        </w:rPr>
+        <w:t xml:space="preserve">et al</w:t>
+      </w:r>
+      <w:r>
+        <w:t xml:space="preserve"> </w:t>
+      </w:r>
+      <w:r>
+        <w:t xml:space="preserve">2013, Bonner</w:t>
+      </w:r>
+      <w:r>
+        <w:t xml:space="preserve"> </w:t>
+      </w:r>
+      <w:r>
+        <w:rPr>
+          <w:iCs/>
+          <w:i/>
+        </w:rPr>
+        <w:t xml:space="preserve">et al</w:t>
+      </w:r>
+      <w:r>
+        <w:t xml:space="preserve"> </w:t>
+      </w:r>
+      <w:r>
+        <w:t xml:space="preserve">2013)</w:t>
+      </w:r>
+      <w:r>
+        <w:t xml:space="preserve"> </w:t>
+      </w:r>
+      <w:r>
+        <w:t xml:space="preserve">and obtaining stand age data when possible</w:t>
+      </w:r>
+      <w:r>
+        <w:t xml:space="preserve"> </w:t>
+      </w:r>
+      <w:r>
+        <w:t xml:space="preserve">(83% of records in</w:t>
+      </w:r>
+      <w:r>
+        <w:t xml:space="preserve"> </w:t>
+      </w:r>
+      <w:r>
+        <w:rPr>
+          <w:iCs/>
+          <w:i/>
+        </w:rPr>
+        <w:t xml:space="preserve">ForC</w:t>
+      </w:r>
+      <w:r>
+        <w:t xml:space="preserve"> </w:t>
+      </w:r>
+      <w:r>
+        <w:t xml:space="preserve">v.2.0, Anderson-Teixeira</w:t>
+      </w:r>
+      <w:r>
+        <w:t xml:space="preserve"> </w:t>
+      </w:r>
+      <w:r>
+        <w:rPr>
+          <w:iCs/>
+          <w:i/>
+        </w:rPr>
+        <w:t xml:space="preserve">et al</w:t>
+      </w:r>
+      <w:r>
+        <w:t xml:space="preserve"> </w:t>
+      </w:r>
+      <w:r>
+        <w:t xml:space="preserve">2018)</w:t>
+      </w:r>
+      <w:r>
+        <w:t xml:space="preserve">.</w:t>
+      </w:r>
+      <w:r>
+        <w:t xml:space="preserve"> </w:t>
+      </w:r>
+      <w:r>
+        <w:t xml:space="preserve">Particular attention was given to developing the database for tropical forests</w:t>
+      </w:r>
+      <w:r>
+        <w:t xml:space="preserve"> </w:t>
+      </w:r>
+      <w:r>
+        <w:t xml:space="preserve">(Anderson-Teixeira</w:t>
+      </w:r>
+      <w:r>
+        <w:t xml:space="preserve"> </w:t>
+      </w:r>
+      <w:r>
+        <w:rPr>
+          <w:iCs/>
+          <w:i/>
+        </w:rPr>
+        <w:t xml:space="preserve">et al</w:t>
+      </w:r>
+      <w:r>
+        <w:t xml:space="preserve"> </w:t>
+      </w:r>
+      <w:r>
+        <w:t xml:space="preserve">2016)</w:t>
+      </w:r>
+      <w:r>
+        <w:t xml:space="preserve">, which represented roughly one-third of records in</w:t>
+      </w:r>
+      <w:r>
+        <w:t xml:space="preserve"> </w:t>
+      </w:r>
+      <w:r>
+        <w:rPr>
+          <w:iCs/>
+          <w:i/>
+        </w:rPr>
+        <w:t xml:space="preserve">ForC</w:t>
+      </w:r>
+      <w:r>
+        <w:t xml:space="preserve"> </w:t>
+      </w:r>
+      <w:r>
+        <w:t xml:space="preserve">v2.0</w:t>
+      </w:r>
+      <w:r>
+        <w:t xml:space="preserve"> </w:t>
+      </w:r>
+      <w:r>
+        <w:t xml:space="preserve">(Anderson-Teixeira</w:t>
+      </w:r>
+      <w:r>
+        <w:t xml:space="preserve"> </w:t>
+      </w:r>
+      <w:r>
+        <w:rPr>
+          <w:iCs/>
+          <w:i/>
+        </w:rPr>
+        <w:t xml:space="preserve">et al</w:t>
+      </w:r>
+      <w:r>
+        <w:t xml:space="preserve"> </w:t>
+      </w:r>
+      <w:r>
+        <w:t xml:space="preserve">2018)</w:t>
+      </w:r>
+      <w:r>
+        <w:t xml:space="preserve">.</w:t>
+      </w:r>
+      <w:r>
+        <w:t xml:space="preserve"> </w:t>
+      </w:r>
+      <w:r>
+        <w:t xml:space="preserve">Since publication of ForC v2.0, we imported three large additional databases into</w:t>
+      </w:r>
+      <w:r>
+        <w:t xml:space="preserve"> </w:t>
+      </w:r>
+      <w:r>
+        <w:rPr>
+          <w:iCs/>
+          <w:i/>
+        </w:rPr>
+        <w:t xml:space="preserve">ForC</w:t>
+      </w:r>
+      <w:r>
+        <w:t xml:space="preserve"> </w:t>
+      </w:r>
+      <w:r>
+        <w:t xml:space="preserve">via a combination of R scripts and manual edits.</w:t>
+      </w:r>
+      <w:r>
+        <w:t xml:space="preserve"> </w:t>
+      </w:r>
+      <w:r>
+        <w:t xml:space="preserve">First, we imported (via R script) the Global Soil Respiration Database</w:t>
+      </w:r>
+      <w:r>
+        <w:t xml:space="preserve"> </w:t>
+      </w:r>
+      <w:r>
         <w:t xml:space="preserve">(</w:t>
       </w:r>
       <w:r>
@@ -4456,273 +4680,6 @@
           <w:iCs/>
           <w:i/>
         </w:rPr>
-        <w:t xml:space="preserve">e.g.</w:t>
-      </w:r>
-      <w:r>
-        <w:t xml:space="preserve">, Luyssaert</w:t>
-      </w:r>
-      <w:r>
-        <w:t xml:space="preserve"> </w:t>
-      </w:r>
-      <w:r>
-        <w:rPr>
-          <w:iCs/>
-          <w:i/>
-        </w:rPr>
-        <w:t xml:space="preserve">et al</w:t>
-      </w:r>
-      <w:r>
-        <w:t xml:space="preserve"> </w:t>
-      </w:r>
-      <w:r>
-        <w:t xml:space="preserve">2007, Bond-Lamberty and Thomson 2010, Cook-Patton</w:t>
-      </w:r>
-      <w:r>
-        <w:t xml:space="preserve"> </w:t>
-      </w:r>
-      <w:r>
-        <w:rPr>
-          <w:iCs/>
-          <w:i/>
-        </w:rPr>
-        <w:t xml:space="preserve">et al</w:t>
-      </w:r>
-      <w:r>
-        <w:t xml:space="preserve"> </w:t>
-      </w:r>
-      <w:r>
-        <w:t xml:space="preserve">2020)</w:t>
-      </w:r>
-      <w:r>
-        <w:t xml:space="preserve"> </w:t>
-      </w:r>
-      <w:r>
-        <w:t xml:space="preserve">and original studies.</w:t>
-      </w:r>
-      <w:r>
-        <w:t xml:space="preserve"> </w:t>
-      </w:r>
-      <w:r>
-        <w:t xml:space="preserve">Original publications were referenced to check values and obtain information not contained in intermediary data sets, although this process has not been completed for all records.</w:t>
-      </w:r>
-      <w:r>
-        <w:t xml:space="preserve"> </w:t>
-      </w:r>
-      <w:r>
-        <w:t xml:space="preserve">The database was developed with goals of understanding how C cycling in forests varies across broad geographic scales and as a function of stand age.</w:t>
-      </w:r>
-      <w:r>
-        <w:t xml:space="preserve"> </w:t>
-      </w:r>
-      <w:r>
-        <w:t xml:space="preserve">As such, there has been a focus on incorporating data from regrowth forests</w:t>
-      </w:r>
-      <w:r>
-        <w:t xml:space="preserve"> </w:t>
-      </w:r>
-      <w:r>
-        <w:t xml:space="preserve">(</w:t>
-      </w:r>
-      <w:r>
-        <w:rPr>
-          <w:iCs/>
-          <w:i/>
-        </w:rPr>
-        <w:t xml:space="preserve">e.g.</w:t>
-      </w:r>
-      <w:r>
-        <w:t xml:space="preserve">, Anderson</w:t>
-      </w:r>
-      <w:r>
-        <w:t xml:space="preserve"> </w:t>
-      </w:r>
-      <w:r>
-        <w:rPr>
-          <w:iCs/>
-          <w:i/>
-        </w:rPr>
-        <w:t xml:space="preserve">et al</w:t>
-      </w:r>
-      <w:r>
-        <w:t xml:space="preserve"> </w:t>
-      </w:r>
-      <w:r>
-        <w:t xml:space="preserve">2006, Martin</w:t>
-      </w:r>
-      <w:r>
-        <w:t xml:space="preserve"> </w:t>
-      </w:r>
-      <w:r>
-        <w:rPr>
-          <w:iCs/>
-          <w:i/>
-        </w:rPr>
-        <w:t xml:space="preserve">et al</w:t>
-      </w:r>
-      <w:r>
-        <w:t xml:space="preserve"> </w:t>
-      </w:r>
-      <w:r>
-        <w:t xml:space="preserve">2013, Bonner</w:t>
-      </w:r>
-      <w:r>
-        <w:t xml:space="preserve"> </w:t>
-      </w:r>
-      <w:r>
-        <w:rPr>
-          <w:iCs/>
-          <w:i/>
-        </w:rPr>
-        <w:t xml:space="preserve">et al</w:t>
-      </w:r>
-      <w:r>
-        <w:t xml:space="preserve"> </w:t>
-      </w:r>
-      <w:r>
-        <w:t xml:space="preserve">2013)</w:t>
-      </w:r>
-      <w:r>
-        <w:t xml:space="preserve"> </w:t>
-      </w:r>
-      <w:r>
-        <w:t xml:space="preserve">and obtaining stand age data when possible</w:t>
-      </w:r>
-      <w:r>
-        <w:t xml:space="preserve"> </w:t>
-      </w:r>
-      <w:r>
-        <w:t xml:space="preserve">(83% of records in v.2.0, Anderson-Teixeira</w:t>
-      </w:r>
-      <w:r>
-        <w:t xml:space="preserve"> </w:t>
-      </w:r>
-      <w:r>
-        <w:rPr>
-          <w:iCs/>
-          <w:i/>
-        </w:rPr>
-        <w:t xml:space="preserve">et al</w:t>
-      </w:r>
-      <w:r>
-        <w:t xml:space="preserve"> </w:t>
-      </w:r>
-      <w:r>
-        <w:t xml:space="preserve">2018)</w:t>
-      </w:r>
-      <w:r>
-        <w:t xml:space="preserve">.</w:t>
-      </w:r>
-      <w:r>
-        <w:t xml:space="preserve"> </w:t>
-      </w:r>
-      <w:r>
-        <w:t xml:space="preserve">Particular attention was given to developing the database for tropical forests</w:t>
-      </w:r>
-      <w:r>
-        <w:t xml:space="preserve"> </w:t>
-      </w:r>
-      <w:r>
-        <w:t xml:space="preserve">(Anderson-Teixeira</w:t>
-      </w:r>
-      <w:r>
-        <w:t xml:space="preserve"> </w:t>
-      </w:r>
-      <w:r>
-        <w:rPr>
-          <w:iCs/>
-          <w:i/>
-        </w:rPr>
-        <w:t xml:space="preserve">et al</w:t>
-      </w:r>
-      <w:r>
-        <w:t xml:space="preserve"> </w:t>
-      </w:r>
-      <w:r>
-        <w:t xml:space="preserve">2016)</w:t>
-      </w:r>
-      <w:r>
-        <w:t xml:space="preserve">, which represented roughly one-third of records in</w:t>
-      </w:r>
-      <w:r>
-        <w:t xml:space="preserve"> </w:t>
-      </w:r>
-      <w:r>
-        <w:rPr>
-          <w:iCs/>
-          <w:i/>
-        </w:rPr>
-        <w:t xml:space="preserve">ForC</w:t>
-      </w:r>
-      <w:r>
-        <w:t xml:space="preserve"> </w:t>
-      </w:r>
-      <w:r>
-        <w:t xml:space="preserve">v2.0</w:t>
-      </w:r>
-      <w:r>
-        <w:t xml:space="preserve"> </w:t>
-      </w:r>
-      <w:r>
-        <w:t xml:space="preserve">(Anderson-Teixeira</w:t>
-      </w:r>
-      <w:r>
-        <w:t xml:space="preserve"> </w:t>
-      </w:r>
-      <w:r>
-        <w:rPr>
-          <w:iCs/>
-          <w:i/>
-        </w:rPr>
-        <w:t xml:space="preserve">et al</w:t>
-      </w:r>
-      <w:r>
-        <w:t xml:space="preserve"> </w:t>
-      </w:r>
-      <w:r>
-        <w:t xml:space="preserve">2018)</w:t>
-      </w:r>
-      <w:r>
-        <w:t xml:space="preserve">.</w:t>
-      </w:r>
-      <w:r>
-        <w:t xml:space="preserve"> </w:t>
-      </w:r>
-      <w:r>
-        <w:t xml:space="preserve">Since publication of ForC v2.0, we imported three large additional databases into</w:t>
-      </w:r>
-      <w:r>
-        <w:t xml:space="preserve"> </w:t>
-      </w:r>
-      <w:r>
-        <w:rPr>
-          <w:iCs/>
-          <w:i/>
-        </w:rPr>
-        <w:t xml:space="preserve">ForC</w:t>
-      </w:r>
-      <w:r>
-        <w:t xml:space="preserve"> </w:t>
-      </w:r>
-      <w:r>
-        <w:t xml:space="preserve">via a combination of R scripts and manual edits.</w:t>
-      </w:r>
-      <w:r>
-        <w:t xml:space="preserve"> </w:t>
-      </w:r>
-      <w:r>
-        <w:t xml:space="preserve">First, we imported (via R script) the Global Database of Soil Respiration Database</w:t>
-      </w:r>
-      <w:r>
-        <w:t xml:space="preserve"> </w:t>
-      </w:r>
-      <w:r>
-        <w:t xml:space="preserve">(</w:t>
-      </w:r>
-      <w:r>
-        <w:rPr>
-          <w:iCs/>
-          <w:i/>
-        </w:rPr>
         <w:t xml:space="preserve">SRDB</w:t>
       </w:r>
       <w:r>
@@ -4732,7 +4689,7 @@
         <w:t xml:space="preserve">v4, 9488 records, Bond-Lamberty and Thomson 2010)</w:t>
       </w:r>
       <w:r>
-        <w:t xml:space="preserve">, and corrections and improvements to</w:t>
+        <w:t xml:space="preserve">, with corrections and improvements to</w:t>
       </w:r>
       <w:r>
         <w:t xml:space="preserve"> </w:t>
@@ -4748,7 +4705,7 @@
         <w:t xml:space="preserve"> </w:t>
       </w:r>
       <w:r>
-        <w:t xml:space="preserve">arising from this process were incorporated in</w:t>
+        <w:t xml:space="preserve">arising from this process incorporated into</w:t>
       </w:r>
       <w:r>
         <w:t xml:space="preserve"> </w:t>
@@ -4994,7 +4951,7 @@
         <w:t xml:space="preserve"> </w:t>
       </w:r>
       <w:r>
-        <w:t xml:space="preserve">We have also added data from individual publications, with a particular focus on productivity</w:t>
+        <w:t xml:space="preserve">We have also added data from individual publications, focusing on productivity</w:t>
       </w:r>
       <w:r>
         <w:t xml:space="preserve"> </w:t>
@@ -5657,33 +5614,13 @@
         </m:sSub>
       </m:oMath>
       <w:r>
-        <w:t xml:space="preserve">), we combined ForC variables specifying inclusion or exclusion of minor components (</w:t>
-      </w:r>
-      <w:r>
-        <w:rPr>
-          <w:iCs/>
-          <w:i/>
-        </w:rPr>
-        <w:t xml:space="preserve">e.g.</w:t>
-      </w:r>
-      <w:r>
-        <w:t xml:space="preserve">, measurements including or excluding fruit production, flower production, and herbivory).</w:t>
-      </w:r>
-      <w:r>
-        <w:t xml:space="preserve"> </w:t>
-      </w:r>
-      <w:r>
-        <w:t xml:space="preserve">Throughout ForC, for all measurements drawing from tree census data (</w:t>
-      </w:r>
-      <w:r>
-        <w:rPr>
-          <w:iCs/>
-          <w:i/>
-        </w:rPr>
-        <w:t xml:space="preserve">e.g.</w:t>
-      </w:r>
-      <w:r>
-        <w:t xml:space="preserve">, biomass, productivity), trees were censused down to a minimum diameter breast height (DBH) threshold of 10 cm or less.</w:t>
+        <w:t xml:space="preserve">), we combined ForC variables specifying inclusion or exclusion of minor components (e.g., measurements including or excluding fruit production, flower production, and herbivory).</w:t>
+      </w:r>
+      <w:r>
+        <w:t xml:space="preserve"> </w:t>
+      </w:r>
+      <w:r>
+        <w:t xml:space="preserve">Throughout ForC, for all measurements drawing from tree census data (e.g., biomass, productivity), trees were censused down to a minimum diameter breast height (DBH) threshold of 10 cm or less.</w:t>
       </w:r>
       <w:r>
         <w:t xml:space="preserve"> </w:t>

</xml_diff>

<commit_message>
finish integrating @aferson's edits
#70
</commit_message>
<xml_diff>
--- a/manuscript/ERL_global_C_review.docx
+++ b/manuscript/ERL_global_C_review.docx
@@ -4982,7 +4982,7 @@
         <w:t xml:space="preserve"> </w:t>
       </w:r>
       <w:r>
-        <w:t xml:space="preserve">(e.g., Lutz</w:t>
+        <w:t xml:space="preserve">(e.g., Johnson</w:t>
       </w:r>
       <w:r>
         <w:t xml:space="preserve"> </w:t>
@@ -4998,7 +4998,7 @@
         <w:t xml:space="preserve"> </w:t>
       </w:r>
       <w:r>
-        <w:t xml:space="preserve">2018, Johnson</w:t>
+        <w:t xml:space="preserve">2018, Lutz</w:t>
       </w:r>
       <w:r>
         <w:t xml:space="preserve"> </w:t>
@@ -5318,7 +5318,7 @@
         <w:t xml:space="preserve"> </w:t>
       </w:r>
       <w:r>
-        <w:t xml:space="preserve">Note that two flux variables, aboveground heterotropic respiration (</w:t>
+        <w:t xml:space="preserve">Note that two flux variables, aboveground heterotrophic respiration (</w:t>
       </w:r>
       <m:oMath>
         <m:sSub>
@@ -5353,7 +5353,7 @@
         </m:sSub>
       </m:oMath>
       <w:r>
-        <w:t xml:space="preserve">) and total heterotropic respiration (</w:t>
+        <w:t xml:space="preserve">) and total heterotrophic respiration (</w:t>
       </w:r>
       <m:oMath>
         <m:sSub>
@@ -5404,7 +5404,23 @@
         <w:t xml:space="preserve"> </w:t>
       </w:r>
       <w:r>
-        <w:t xml:space="preserve">For this analysis, we combined some of ForC’s specific variables into more broadly defined variables.</w:t>
+        <w:t xml:space="preserve">For this analysis, we combined some specific variables from</w:t>
+      </w:r>
+      <w:r>
+        <w:t xml:space="preserve"> </w:t>
+      </w:r>
+      <w:r>
+        <w:rPr>
+          <w:iCs/>
+          <w:i/>
+        </w:rPr>
+        <w:t xml:space="preserve">ForC</w:t>
+      </w:r>
+      <w:r>
+        <w:t xml:space="preserve"> </w:t>
+      </w:r>
+      <w:r>
+        <w:t xml:space="preserve">into more broadly defined variables.</w:t>
       </w:r>
       <w:r>
         <w:t xml:space="preserve"> </w:t>
@@ -5813,7 +5829,7 @@
         <w:t xml:space="preserve"> </w:t>
       </w:r>
       <w:r>
-        <w:t xml:space="preserve">Assigning stands to these groupings required the exclusion of records for which</w:t>
+        <w:t xml:space="preserve">Assigning stands to these groupings required excluding records for which</w:t>
       </w:r>
       <w:r>
         <w:t xml:space="preserve"> </w:t>
@@ -5829,7 +5845,7 @@
         <w:t xml:space="preserve"> </w:t>
       </w:r>
       <w:r>
-        <w:t xml:space="preserve">lacked geographic coordinates (0.4% of sites in full database) or records of stand age or forest maturity (5.7% of records in full database).</w:t>
+        <w:t xml:space="preserve">lacked geographic coordinates (0.4% of sites in the full database) or records of stand age or forest maturity (5.7% of records in the full database).</w:t>
       </w:r>
       <w:r>
         <w:t xml:space="preserve"> </w:t>
@@ -5847,7 +5863,7 @@
         <w:t xml:space="preserve"> </w:t>
       </w:r>
       <w:r>
-        <w:t xml:space="preserve">Numbers of records by biome and age class are given in Table S1.</w:t>
+        <w:t xml:space="preserve">Numbers of records by biome and age class are provided in Table S1.</w:t>
       </w:r>
     </w:p>
     <w:p>
@@ -5855,7 +5871,7 @@
         <w:pStyle w:val="BodyText"/>
       </w:pPr>
       <w:r>
-        <w:t xml:space="preserve">We calculated means and standard deviations of each mature forest C cycle variable by biome over geographically distinct areas to produce biome-specific schematics.</w:t>
+        <w:t xml:space="preserve">We calculated the means and standard deviations of each mature forest C cycle variable by biome over geographically distinct areas to produce biome-specific schematics.</w:t>
       </w:r>
       <w:r>
         <w:t xml:space="preserve"> </w:t>
@@ -5950,7 +5966,7 @@
         <w:t xml:space="preserve"> </w:t>
       </w:r>
       <w:r>
-        <w:t xml:space="preserve">Specifically, we first defined relationships among variables: for example,</w:t>
+        <w:t xml:space="preserve">Specifically, we first defined relationships among variables (e.g.,</w:t>
       </w:r>
       <w:r>
         <w:t xml:space="preserve"> </w:t>
@@ -6328,13 +6344,13 @@
         <w:t xml:space="preserve"> </w:t>
       </w:r>
       <w:r>
-        <w:t xml:space="preserve">with biome as fixed effect and plot nested within geographic.area as random effects on the intercept.</w:t>
-      </w:r>
-      <w:r>
-        <w:t xml:space="preserve"> </w:t>
-      </w:r>
-      <w:r>
-        <w:t xml:space="preserve">When biome had a significant effect, we used a Tukey’s pairwise comparison to see which biomes were significantly different from one another.</w:t>
+        <w:t xml:space="preserve">with biome as a fixed effect and plot nested within geographic area as random effects on the intercept.</w:t>
+      </w:r>
+      <w:r>
+        <w:t xml:space="preserve"> </w:t>
+      </w:r>
+      <w:r>
+        <w:t xml:space="preserve">When biome had a significant effect, we used Tukey’s pairwise comparison to see which biomes were significantly different from one another.</w:t>
       </w:r>
       <w:r>
         <w:t xml:space="preserve"> </w:t>
@@ -6354,7 +6370,7 @@
         <w:t xml:space="preserve"> </w:t>
       </w:r>
       <w:r>
-        <w:t xml:space="preserve">This analysis was run for variables and biomes with records for at least three distinct geographic areas per biome, excluding any biomes that failed this criteria (Table 1).</w:t>
+        <w:t xml:space="preserve">This analysis was run for variables and biomes with records for at least three distinct geographic areas per biome, excluding any biomes that failed this criterion (Table 1).</w:t>
       </w:r>
       <w:r>
         <w:t xml:space="preserve"> </w:t>
@@ -6377,7 +6393,7 @@
         <w:t xml:space="preserve"> </w:t>
       </w:r>
       <w:r>
-        <w:t xml:space="preserve">0.05 and when each biome had records for stands of at least 10 different ages, a biome</w:t>
+        <w:t xml:space="preserve">0.05, and when each biome had records for stands of at least ten different ages, a biome</w:t>
       </w:r>
       <w:r>
         <w:t xml:space="preserve"> </w:t>
@@ -6394,19 +6410,19 @@
         <w:t xml:space="preserve"> </w:t>
       </w:r>
       <w:r>
-        <w:t xml:space="preserve">stand.age interaction was included in the model.</w:t>
-      </w:r>
-      <w:r>
-        <w:t xml:space="preserve"> </w:t>
-      </w:r>
-      <w:r>
-        <w:t xml:space="preserve">We note that the logarithmic function fit in this analysis does not always correspond to theoretical expectations (Fig. 1); however, data limitations did not support fitting of functions with more parameters or reliable comparison of different functional forms.</w:t>
-      </w:r>
-      <w:r>
-        <w:t xml:space="preserve"> </w:t>
-      </w:r>
-      <w:r>
-        <w:t xml:space="preserve">Within the data constraints, we deemed a logarithmic function to be the most appropriate functional form for the majority of variables.</w:t>
+        <w:t xml:space="preserve">stand age interaction was included in the model.</w:t>
+      </w:r>
+      <w:r>
+        <w:t xml:space="preserve"> </w:t>
+      </w:r>
+      <w:r>
+        <w:t xml:space="preserve">We note that the logarithmic function fit in this analysis does not always correspond to theoretical expectations (Fig. 1); however, data limitations did not support fitting of functions with more parameters or reliable comparisons of different functional forms.</w:t>
+      </w:r>
+      <w:r>
+        <w:t xml:space="preserve"> </w:t>
+      </w:r>
+      <w:r>
+        <w:t xml:space="preserve">Within the data constraints, we deemed a logarithmic function to be the appropriate functional form for most variables.</w:t>
       </w:r>
     </w:p>
     <w:p>
@@ -6865,7 +6881,7 @@
           <wp:inline>
             <wp:extent cx="5334000" cy="3699459"/>
             <wp:effectExtent b="0" l="0" r="0" t="0"/>
-            <wp:docPr descr="Figure 3 | C cycle diagram for mature tropical broadleaf forests. Arrows indicate fluxes (Mg C ha^{-1} yr^{-1}); boxes indicate stocks (Mg C ha^{-1}), with variables as defined in Table 1. Presented are mean ± std over geographically distinct areas (clusters of plots within 25 km of each other). Dashed shape outlines indicate variables with records from &lt;7 distinct geographic areas, and dashed arrows indicate fluxes with no data. To illustrate the magnitude of different fluxes, arrow width is proportional to the square root of the corresponding flux. Mean component fluxes do not necessarily add up to the mean total fluxes because different sets of sites are included depending on availability of data (Figs. S5-S30). Mature forests are defined as ≥ 100 years old and with no known major natural or anthropogenic disturbance in that time." title="" id="1" name="Picture"/>
+            <wp:docPr descr="Figure 3 | C cycle diagram for mature tropical broadleaf forests. Arrows indicate fluxes (Mg C ha^{-1} yr^{-1}); boxes indicate stocks (Mg C ha^{-1}), with variables as defined in Table 1. Presented are mean ± std over geographically distinct areas (clusters of plots within 25 km of each other). Dashed shape outlines indicate variables with records from &lt;7 distinct geographic areas, and dashed arrows indicate fluxes with no data. To illustrate the magnitude of different fluxes, arrow width is proportional to the square root of the corresponding flux. Mean component fluxes do not necessarily add up to the mean total fluxes because different sets of sites are included depending on data availability (Figs. S5-S30). Mature forests are defined as ≥ 100 years old and with no known major natural or anthropogenic disturbance in that time." title="" id="1" name="Picture"/>
             <a:graphic>
               <a:graphicData uri="http://schemas.openxmlformats.org/drawingml/2006/picture">
                 <pic:pic>
@@ -6980,7 +6996,7 @@
         </m:sSup>
       </m:oMath>
       <w:r>
-        <w:t xml:space="preserve">), with variables as defined in Table 1. Presented are mean ± std over geographically distinct areas (clusters of plots within 25 km of each other). Dashed shape outlines indicate variables with records from &lt;7 distinct geographic areas, and dashed arrows indicate fluxes with no data. To illustrate the magnitude of different fluxes, arrow width is proportional to the square root of the corresponding flux. Mean component fluxes do not necessarily add up to the mean total fluxes because different sets of sites are included depending on availability of data (Figs. S5-S30). Mature forests are defined as ≥ 100 years old and with no known major natural or anthropogenic disturbance in that time.</w:t>
+        <w:t xml:space="preserve">), with variables as defined in Table 1. Presented are mean ± std over geographically distinct areas (clusters of plots within 25 km of each other). Dashed shape outlines indicate variables with records from &lt;7 distinct geographic areas, and dashed arrows indicate fluxes with no data. To illustrate the magnitude of different fluxes, arrow width is proportional to the square root of the corresponding flux. Mean component fluxes do not necessarily add up to the mean total fluxes because different sets of sites are included depending on data availability (Figs. S5-S30). Mature forests are defined as ≥ 100 years old and with no known major natural or anthropogenic disturbance in that time.</w:t>
       </w:r>
     </w:p>
     <w:p>
@@ -6992,7 +7008,7 @@
           <wp:inline>
             <wp:extent cx="5334000" cy="3669917"/>
             <wp:effectExtent b="0" l="0" r="0" t="0"/>
-            <wp:docPr descr="Figure 4 | C cycle diagram for mature temperate broadleaf forests. Arrows indicate fluxes (Mg C ha^{-1} yr^{-1}); boxes indicate stocks (Mg C ha^{-1}), with variables as defined in Table 1. Presented are mean ± std over geographically distinct areas (clusters of plots within 25 km of each other). Dashed shape outlines indicate variables with records from &lt;7 distinct geographic areas, and dashed arrows indicate fluxes with no data. To illustrate the magnitude of different fluxes, arrow width is proportional to the square root of the corresponding flux. Mean component fluxes do not necessarily add up to the mean total fluxes because different sets of sites are included depending on availability of data (Figs. S5-S30). Mature forests are defined as ≥ 100 years old and with no known major natural or anthropogenic disturbance in that time." title="" id="1" name="Picture"/>
+            <wp:docPr descr="Figure 4 | C cycle diagram for mature temperate broadleaf forests. Arrows indicate fluxes (Mg C ha^{-1} yr^{-1}); boxes indicate stocks (Mg C ha^{-1}), with variables as defined in Table 1. Presented are mean ± std over geographically distinct areas (clusters of plots within 25 km of each other). Dashed shape outlines indicate variables with records from &lt;7 distinct geographic areas, and dashed arrows indicate fluxes with no data. To illustrate the magnitude of different fluxes, arrow width is proportional to the square root of the corresponding flux. Mean component fluxes do not necessarily add up to the mean total fluxes because different sets of sites are included depending on data availability (Figs. S5-S30). Mature forests are defined as ≥ 100 years old and with no known major natural or anthropogenic disturbance in that time." title="" id="1" name="Picture"/>
             <a:graphic>
               <a:graphicData uri="http://schemas.openxmlformats.org/drawingml/2006/picture">
                 <pic:pic>
@@ -7107,7 +7123,7 @@
         </m:sSup>
       </m:oMath>
       <w:r>
-        <w:t xml:space="preserve">), with variables as defined in Table 1. Presented are mean ± std over geographically distinct areas (clusters of plots within 25 km of each other). Dashed shape outlines indicate variables with records from &lt;7 distinct geographic areas, and dashed arrows indicate fluxes with no data. To illustrate the magnitude of different fluxes, arrow width is proportional to the square root of the corresponding flux. Mean component fluxes do not necessarily add up to the mean total fluxes because different sets of sites are included depending on availability of data (Figs. S5-S30). Mature forests are defined as ≥ 100 years old and with no known major natural or anthropogenic disturbance in that time.</w:t>
+        <w:t xml:space="preserve">), with variables as defined in Table 1. Presented are mean ± std over geographically distinct areas (clusters of plots within 25 km of each other). Dashed shape outlines indicate variables with records from &lt;7 distinct geographic areas, and dashed arrows indicate fluxes with no data. To illustrate the magnitude of different fluxes, arrow width is proportional to the square root of the corresponding flux. Mean component fluxes do not necessarily add up to the mean total fluxes because different sets of sites are included depending on data availability (Figs. S5-S30). Mature forests are defined as ≥ 100 years old and with no known major natural or anthropogenic disturbance in that time.</w:t>
       </w:r>
     </w:p>
     <w:p>
@@ -7119,7 +7135,7 @@
           <wp:inline>
             <wp:extent cx="5334000" cy="3619893"/>
             <wp:effectExtent b="0" l="0" r="0" t="0"/>
-            <wp:docPr descr="Figure 5 | C cycle diagram for mature temperate conifer forests. Arrows indicate fluxes (Mg C ha^{-1} yr^{-1}); boxes indicate stocks (Mg C ha^{-1}), with variables as defined in Table 1. Presented are mean ± std over geographically distinct areas (clusters of plots within 25 km of each other). Dashed shape outlines indicate variables with records from &lt;7 distinct geographic areas, and dashed arrows indicate fluxes with no data. To illustrate the magnitude of different fluxes, arrow width is proportional to the square root of the corresponding flux. Mean component fluxes do not necessarily add up to the mean total fluxes because different sets of sites are included depending on availability of data (Figs. S5-S30). Mature forests are defined as ≥ 100 years old and with no known major natural or anthropogenic disturbance in that time. The temperate conifer biome in particular is subject to high variability, with highest fluxes and stocks in the high-biomass forests of the US Pacific Northwest. An asterisk after a variable name indicates lack of C cycle closure." title="" id="1" name="Picture"/>
+            <wp:docPr descr="Figure 5 | C cycle diagram for mature temperate conifer forests. Arrows indicate fluxes (Mg C ha^{-1} yr^{-1}); boxes indicate stocks (Mg C ha^{-1}), with variables as defined in Table 1. Presented are mean ± std over geographically distinct areas (clusters of plots within 25 km of each other). Dashed shape outlines indicate variables with records from &lt;7 distinct geographic areas, and dashed arrows indicate fluxes with no data. To illustrate the magnitude of different fluxes, arrow width is proportional to the square root of the corresponding flux. Mean component fluxes do not necessarily add up to the mean total fluxes because different sets of sites are included depending on data availability (Figs. S5-S30). Mature forests are defined as ≥ 100 years old and with no known major natural or anthropogenic disturbance in that time. The temperate conifer biome in particular is subject to high variability, with highest fluxes and stocks in the high-biomass forests of the US Pacific Northwest. An asterisk after a variable name indicates lack of C cycle closure." title="" id="1" name="Picture"/>
             <a:graphic>
               <a:graphicData uri="http://schemas.openxmlformats.org/drawingml/2006/picture">
                 <pic:pic>
@@ -7234,7 +7250,7 @@
         </m:sSup>
       </m:oMath>
       <w:r>
-        <w:t xml:space="preserve">), with variables as defined in Table 1. Presented are mean ± std over geographically distinct areas (clusters of plots within 25 km of each other). Dashed shape outlines indicate variables with records from &lt;7 distinct geographic areas, and dashed arrows indicate fluxes with no data. To illustrate the magnitude of different fluxes, arrow width is proportional to the square root of the corresponding flux. Mean component fluxes do not necessarily add up to the mean total fluxes because different sets of sites are included depending on availability of data (Figs. S5-S30). Mature forests are defined as ≥ 100 years old and with no known major natural or anthropogenic disturbance in that time. The temperate conifer biome in particular is subject to high variability, with highest fluxes and stocks in the high-biomass forests of the US Pacific Northwest. An asterisk after a variable name indicates lack of C cycle closure.</w:t>
+        <w:t xml:space="preserve">), with variables as defined in Table 1. Presented are mean ± std over geographically distinct areas (clusters of plots within 25 km of each other). Dashed shape outlines indicate variables with records from &lt;7 distinct geographic areas, and dashed arrows indicate fluxes with no data. To illustrate the magnitude of different fluxes, arrow width is proportional to the square root of the corresponding flux. Mean component fluxes do not necessarily add up to the mean total fluxes because different sets of sites are included depending on data availability (Figs. S5-S30). Mature forests are defined as ≥ 100 years old and with no known major natural or anthropogenic disturbance in that time. The temperate conifer biome in particular is subject to high variability, with highest fluxes and stocks in the high-biomass forests of the US Pacific Northwest. An asterisk after a variable name indicates lack of C cycle closure.</w:t>
       </w:r>
     </w:p>
     <w:p>
@@ -7246,7 +7262,7 @@
           <wp:inline>
             <wp:extent cx="5334000" cy="3657918"/>
             <wp:effectExtent b="0" l="0" r="0" t="0"/>
-            <wp:docPr descr="Figure 6 | C cycle diagram for mature boreaal conifer forests. Arrows indicate fluxes (Mg C ha^{-1} yr^{-1}); boxes indicate stocks (Mg C ha^{-1}), with variables as defined in Table 1. Presented are mean ± std over geographically distinct areas (clusters of plots within 25 km of each other). Dashed shape outlines indicate variables with records from &lt;7 distinct geographic areas, and dashed arrows indicate fluxes with no data. To illustrate the magnitude of different fluxes, arrow width is proportional to the square root of the corresponding flux. Mean component fluxes do not necessarily add up to the mean total fluxes because different sets of sites are included depending on availability of data (Figs. S5-S30). Mature forests are defined as ≥ 100 years old and with no known major natural or anthropogenic disturbance in that time." title="" id="1" name="Picture"/>
+            <wp:docPr descr="Figure 6 | C cycle diagram for mature boreaal conifer forests. Arrows indicate fluxes (Mg C ha^{-1} yr^{-1}); boxes indicate stocks (Mg C ha^{-1}), with variables as defined in Table 1. Presented are mean ± std over geographically distinct areas (clusters of plots within 25 km of each other). Dashed shape outlines indicate variables with records from &lt;7 distinct geographic areas, and dashed arrows indicate fluxes with no data. To illustrate the magnitude of different fluxes, arrow width is proportional to the square root of the corresponding flux. Mean component fluxes do not necessarily add up to the mean total fluxes because different sets of sites are included depending on data availability (Figs. S5-S30). Mature forests are defined as ≥ 100 years old and with no known major natural or anthropogenic disturbance in that time." title="" id="1" name="Picture"/>
             <a:graphic>
               <a:graphicData uri="http://schemas.openxmlformats.org/drawingml/2006/picture">
                 <pic:pic>
@@ -7304,7 +7320,7 @@
         <w:t xml:space="preserve"> </w:t>
       </w:r>
       <w:r>
-        <w:t xml:space="preserve">Differences between tropical and boreal forests were always significant, with temperate forests intermediate and significantly different from one or both.</w:t>
+        <w:t xml:space="preserve">Differences between tropical and boreal forests were consistently significant, with temperate forests intermediate and significantly different from one or both.</w:t>
       </w:r>
       <w:r>
         <w:t xml:space="preserve"> </w:t>
@@ -7872,7 +7888,7 @@
           <wp:inline>
             <wp:extent cx="5334000" cy="4572000"/>
             <wp:effectExtent b="0" l="0" r="0" t="0"/>
-            <wp:docPr descr="Figure 7 | Age trends and biome differences in some of the major C fluxes: (a) GPP, (b) NPP, (c) ANPP, (d) R_{soil}, (e) R_{eco}, and (f) NEP. The scatterplots show age trends in forests up to 100 years old, as characterized by a linear mixed effects model with fixed effects of log10(age) and biome. The fitted lines indicate the effect of age (solid lines: significant at p&lt;0.05, dashed lines: non-significant), and non-parallel lines indicate a significant log10(age) x biome interaction (interaction effects were tested only if the main age effect was significant and data were available for at least 10 stand ages per biome–i.e., for GPP, ANPP, R_{soil}, and NEP). The boxplots illustrate variation among biomes in mature forests, with different letters indicating significant differences between biomes. Data from biomes that did not meet the sample size criteria (see Methods) are plotted, but lack regression lines (young forests) or tests of differences across biomes (mature forests, indicated by a dash instead of a letter above the box plot). Individual figures for each flux with sufficient data, along with maps showing geographic distribution of the data, are given in the Supplement (Figs. S5-S19)." title="" id="1" name="Picture"/>
+            <wp:docPr descr="Figure 7 | Age trends and biome differences in some of the major C fluxes: (a) GPP, (b) NPP, (c) ANPP, (d) R_{soil}, (e) R_{eco}, and (f) NEP. The scatterplots show age trends in forests up to 100 years old, as characterized by a linear mixed effects model with fixed effects of log10(age) and biome. The fitted lines indicate the effect of age (solid lines: significant at p&lt;0.05, dashed lines: non-significant), and non-parallel lines indicate a significant log10(age) x biome interaction (interaction effects were tested only if the main age effect was significant and data were available for at least ten stand ages per biome–i.e., for GPP, ANPP, R_{soil}, and NEP). The boxplots illustrate variation among biomes in mature forests, with different letters indicating significant differences between biomes. Data from biomes that did not meet the sample size criteria (see Methods) are plotted, but lack regression lines (young forests) or tests of differences across biomes (mature forests, indicated by a dash instead of a letter above the box plot). Individual figures for each flux with sufficient data, along with maps showing geographic distribution of the data, are given in the Supplement (Figs. S5-S19)." title="" id="1" name="Picture"/>
             <a:graphic>
               <a:graphicData uri="http://schemas.openxmlformats.org/drawingml/2006/picture">
                 <pic:pic>
@@ -8041,7 +8057,7 @@
         </m:r>
       </m:oMath>
       <w:r>
-        <w:t xml:space="preserve">. The scatterplots show age trends in forests up to 100 years old, as characterized by a linear mixed effects model with fixed effects of log10(age) and biome. The fitted lines indicate the effect of age (solid lines: significant at p&lt;0.05, dashed lines: non-significant), and non-parallel lines indicate a significant log10(age) x biome interaction (interaction effects were tested only if the main age effect was significant and data were available for at least 10 stand ages per biome–i.e., for</w:t>
+        <w:t xml:space="preserve">. The scatterplots show age trends in forests up to 100 years old, as characterized by a linear mixed effects model with fixed effects of log10(age) and biome. The fitted lines indicate the effect of age (solid lines: significant at p&lt;0.05, dashed lines: non-significant), and non-parallel lines indicate a significant log10(age) x biome interaction (interaction effects were tested only if the main age effect was significant and data were available for at least ten stand ages per biome–i.e., for</w:t>
       </w:r>
       <w:r>
         <w:t xml:space="preserve"> </w:t>
@@ -8403,7 +8419,7 @@
         <w:t xml:space="preserve"> </w:t>
       </w:r>
       <w:r>
-        <w:t xml:space="preserve">analysis becuase of insufficient data; Figs. S20, S21).</w:t>
+        <w:t xml:space="preserve">analysis because of insufficient data; Figs. S20, S21).</w:t>
       </w:r>
       <w:r>
         <w:t xml:space="preserve"> </w:t>
@@ -8749,7 +8765,7 @@
           <wp:inline>
             <wp:extent cx="5334000" cy="4572000"/>
             <wp:effectExtent b="0" l="0" r="0" t="0"/>
-            <wp:docPr descr="Figure 8 | Age trends and biome differences in some of the major forest C stocks: (a) B_{ag}, (b) B_{foliage}, (c) B_{root-fine}, (d) DW_{standing}, (d) DW_{down}, and (d) OL. The scatterplots show age trends in forests up to 100 years old, as characterized by a linear mixed effects model with fixed effects of log10(age) and biome. The fitted lines indicate the effect of age (solid lines: significant at p&lt;0.05, dashed lines: non-significant), and non-parallel lines indicate a significant log10(age) x biome interaction (all variables but DW_{down}). The boxplots illustrate variation among biomes in mature forests, with different letters indicating significant differences between biomes. Data from biomes that did not meet the sample size criteria (see Methods) are plotted, but lack regression lines (young forests) or tests of differences across biomes (mature forests, indicated by a dash instead of a letter above the box plot). Individual figures for each stock with sufficient data, along with maps showing geographic distribution of the data, are given in the Supplement (Figs. S20-S30)." title="" id="1" name="Picture"/>
+            <wp:docPr descr="Figure 8 | Age trends and biome differences in some of the major forest C stocks: (a) B_{ag}, (b) B_{foliage}, (c) B_{root-fine}, (d) DW_{standing}, (e) DW_{down}, and (f) OL. The scatterplots show age trends in forests up to 100 years old, as characterized by a linear mixed effects model with fixed effects of log10(age) and biome. The fitted lines indicate the effect of age (solid lines: significant at p&lt;0.05, dashed lines: non-significant), and non-parallel lines indicate a significant log10(age) x biome interaction (all variables but DW_{down}). The boxplots illustrate variation among biomes in mature forests, with different letters indicating significant differences between biomes. Data from biomes that did not meet the sample size criteria (see Methods) are plotted, but lack regression lines (young forests) or tests of differences across biomes (mature forests, indicated by a dash instead of a letter above the box plot). Individual figures for each stock with sufficient data, along with maps showing geographic distribution of the data, are given in the Supplement (Figs. S20-S30)." title="" id="1" name="Picture"/>
             <a:graphic>
               <a:graphicData uri="http://schemas.openxmlformats.org/drawingml/2006/picture">
                 <pic:pic>
@@ -8944,7 +8960,7 @@
         </m:sSub>
       </m:oMath>
       <w:r>
-        <w:t xml:space="preserve">, (d)</w:t>
+        <w:t xml:space="preserve">, (e)</w:t>
       </w:r>
       <w:r>
         <w:t xml:space="preserve"> </w:t>
@@ -8976,7 +8992,7 @@
         </m:sSub>
       </m:oMath>
       <w:r>
-        <w:t xml:space="preserve">, and (d)</w:t>
+        <w:t xml:space="preserve">, and (f)</w:t>
       </w:r>
       <w:r>
         <w:t xml:space="preserve"> </w:t>
@@ -9056,7 +9072,7 @@
         <w:t xml:space="preserve"> </w:t>
       </w:r>
       <w:r>
-        <w:t xml:space="preserve">contained 16 C flux variables with sufficient data for analyses of age trends in young forests (see Methods).</w:t>
+        <w:t xml:space="preserve">contained 16 C flux variables with sufficient data to analyize age trends in young forests (see Methods).</w:t>
       </w:r>
       <w:r>
         <w:t xml:space="preserve"> </w:t>
@@ -9746,7 +9762,7 @@
           <wp:inline>
             <wp:extent cx="5334000" cy="6094693"/>
             <wp:effectExtent b="0" l="0" r="0" t="0"/>
-            <wp:docPr descr="Figure 9 | Age trends in C cycling. Selection of variables for plotting seeks to maximize sample size and broad geographic representation while representing all elements of C cycle. Error bars on mature forest flux estimates indicate \pm 1 standard deviation. Asterisks indicate variables whose age trends were calculated based on other variables (* young and mature forests; ** young forests only; *** mature forests only), as follows. For all forests: B_{ag-wood}=max(0,B_{ag}-B_{foliage}), B_{root-coarse}=max(0,B_{root}-B_{root-fine}), DW_{standing}=max(0, DW_{tot}-DW_{down}). For tropical forests: ANPP_{woody}=max(0,ANPP-ANPP_{foliage}), R_{auto-ag}=R_{auto}-R{root}, where R_{auto}=NPP(1/CUE-1) and CUE=0.46 (Collati et al. 2020). For non-tropical forests: ANPP_{woody}=min(ANPP_{stem},ANPP_{woody}), R_{auto-ag}=R_{eco}-R{soil}. Note that there remain substantial uncertainties as to the functional form of age trends and discrepencies in closure among related variables." title="" id="1" name="Picture"/>
+            <wp:docPr descr="Figure 9 | Age trends in C cycling. The selection of variables for plotting seeks to maximize sample size and broad geographic representation while representing all C cycle elements. Error bars on mature forest flux estimates indicate \pm 1 standard deviation. Asterisks indicate variables whose age trends were calculated based on other variables (* young and mature forests; ** young forests only; *** mature forests only), as follows. For all forests: B_{ag-wood}=max(0,B_{ag}-B_{foliage}), B_{root-coarse}=max(0,B_{root}-B_{root-fine}), DW_{standing}=max(0, DW_{tot}-DW_{down}). For tropical forests: ANPP_{woody}=max(0,ANPP-ANPP_{foliage}), R_{auto-ag}=R_{auto}-R{root}, where R_{auto}=NPP(1/CUE-1) and CUE=0.46 (Collati et al. 2020). For non-tropical forests: ANPP_{woody}=min(ANPP_{stem},ANPP_{woody}), R_{auto-ag}=R_{eco}-R{soil}. Note that there remain substantial uncertainties in the functional form of age trends and discrepancies in closure among related variables." title="" id="1" name="Picture"/>
             <a:graphic>
               <a:graphicData uri="http://schemas.openxmlformats.org/drawingml/2006/picture">
                 <pic:pic>
@@ -9789,7 +9805,7 @@
         <w:pStyle w:val="ImageCaption"/>
       </w:pPr>
       <w:r>
-        <w:t xml:space="preserve">Figure 9 | Age trends in C cycling. Selection of variables for plotting seeks to maximize sample size and broad geographic representation while representing all elements of C cycle. Error bars on mature forest flux estimates indicate</w:t>
+        <w:t xml:space="preserve">Figure 9 | Age trends in C cycling. The selection of variables for plotting seeks to maximize sample size and broad geographic representation while representing all C cycle elements. Error bars on mature forest flux estimates indicate</w:t>
       </w:r>
       <w:r>
         <w:t xml:space="preserve"> </w:t>
@@ -10769,7 +10785,7 @@
         </m:r>
       </m:oMath>
       <w:r>
-        <w:t xml:space="preserve">. Note that there remain substantial uncertainties as to the functional form of age trends and discrepencies in closure among related variables.</w:t>
+        <w:t xml:space="preserve">. Note that there remain substantial uncertainties in the functional form of age trends and discrepancies in closure among related variables.</w:t>
       </w:r>
     </w:p>
     <w:p>
@@ -10789,7 +10805,7 @@
         <w:t xml:space="preserve"> </w:t>
       </w:r>
       <w:r>
-        <w:t xml:space="preserve">and internal consistency of the C flux budget was less successful for young than mature forests (Figs. 9).</w:t>
+        <w:t xml:space="preserve">and internal consistency of the C flux budget were less successful for young than mature forests (Figs. 9).</w:t>
       </w:r>
       <w:r>
         <w:t xml:space="preserve"> </w:t>
@@ -11222,7 +11238,7 @@
         </m:r>
       </m:oMath>
       <w:r>
-        <w:t xml:space="preserve">, particularly in in young stands (range across forest types and ages: 0.9-7.6 Mg C ha</w:t>
+        <w:t xml:space="preserve">, particularly in young stands (range across forest types and ages: 0.9-7.6 Mg C ha</w:t>
       </w:r>
       <w:r>
         <w:rPr>
@@ -11292,7 +11308,7 @@
         <w:t xml:space="preserve"> </w:t>
       </w:r>
       <w:r>
-        <w:t xml:space="preserve">Although age trends of young forests often converged towards mature forest averages, there were also some discrepancies between young forest trends and mature forest averages (Figs. 7, 9, S5-S30), most notably including a tendency for higher fluxes in regrowth boreal forests than in their mature counterparts (Fig. 9).</w:t>
+        <w:t xml:space="preserve">Although age trends of young forests often converged towards mature forest averages, there were some discrepancies, most notably including a tendency for higher fluxes in regrowth boreal forests than in their mature counterparts (Figs. 7, 9, S5-S30).</w:t>
       </w:r>
     </w:p>
     <w:p>
@@ -11350,7 +11366,7 @@
         <w:t xml:space="preserve"> </w:t>
       </w:r>
       <w:r>
-        <w:t xml:space="preserve">All of these displayed a significant overall increase with with</w:t>
+        <w:t xml:space="preserve">All of these displayed a significant overall increase with</w:t>
       </w:r>
       <w:r>
         <w:t xml:space="preserve"> </w:t>
@@ -11545,7 +11561,7 @@
         <w:t xml:space="preserve"> </w:t>
       </w:r>
       <w:r>
-        <w:t xml:space="preserve">declined with age in temperate and boreal forests, compared to an increase with age in tropical forests (Figs. 8,9, S29).</w:t>
+        <w:t xml:space="preserve">declined with age in temperate and boreal forests, compared to an increase in tropical forests (Figs. 8,9, S29).</w:t>
       </w:r>
       <w:r>
         <w:t xml:space="preserve"> </w:t>
@@ -11574,7 +11590,7 @@
         <w:t xml:space="preserve"> </w:t>
       </w:r>
       <w:r>
-        <w:t xml:space="preserve">Again, there were some discrepancies between young forest trends and mature forests, most notably including generally higher C stocks in mature forests relative to their 100-year counterparts, particularly for temperate conifer forests (with discrepancies again driven by differences in geographic representation) and, to a lesser extent, tropical broadleaf forests (FIg. 9).</w:t>
+        <w:t xml:space="preserve">Again, there were some discrepancies between young forest trends and mature forests, most notably including generally higher C stocks in mature forests relative to their 100-year counterparts, particularly for temperate conifer forests (with discrepancies again driven by differences in geographic representation) and, to a lesser extent, tropical broadleaf forests (Fig. 9).</w:t>
       </w:r>
     </w:p>
     <w:p>
@@ -11620,7 +11636,7 @@
         <w:t xml:space="preserve"> </w:t>
       </w:r>
       <w:r>
-        <w:t xml:space="preserve">Specifically, most C fluxes were highest in tropical forests, intermediate in temperate (broadleaf or conifer) forests, and lowest in boreal forests – a pattern that generally held for regrowth as well as mature forests (Figs. 1, 7- 8, 9).</w:t>
+        <w:t xml:space="preserve">Specifically, most C fluxes were highest in tropical forests, intermediate in temperate (broadleaf or conifer) forests, and lowest in boreal forests – a pattern that generally held for both regrowth and mature forests (Figs. 1, 7- 8, 9).</w:t>
       </w:r>
       <w:r>
         <w:t xml:space="preserve"> </w:t>
@@ -11698,7 +11714,7 @@
         <w:t xml:space="preserve"> </w:t>
       </w:r>
       <w:r>
-        <w:t xml:space="preserve">There was also little directional variation in mean mature forest C stocks (biomass, dead wood, and organic layer) across biomes, although maximum values for the majority of stocks (all including live or standing woody biomass) occurred in temperate biomes (Figs. 1, 3-6, 8).</w:t>
+        <w:t xml:space="preserve">There was also little directional variation in mean mature forest C stocks (biomass, dead wood, and organic layer) across biomes. However, maximum values for most stocks (all including live or standing woody biomass) occurred in temperate biomes (Figs. 1, 3-6, 8).</w:t>
       </w:r>
       <w:r>
         <w:t xml:space="preserve"> </w:t>
@@ -11710,7 +11726,7 @@
         <w:t xml:space="preserve"> </w:t>
       </w:r>
       <w:r>
-        <w:t xml:space="preserve">Together, these results indicate that, moving from cold to tropical climates and from young to old stands, there is a general acceleration of C cycling, whereas C stocks and</w:t>
+        <w:t xml:space="preserve">Thus, moving from cold to tropical climates and from young to old stands, there is a general acceleration of C cycling. In contrast, C stocks and</w:t>
       </w:r>
       <w:r>
         <w:t xml:space="preserve"> </w:t>
@@ -11736,7 +11752,7 @@
         <w:t xml:space="preserve"> </w:t>
       </w:r>
       <w:r>
-        <w:t xml:space="preserve">Together, these results refine and expand out understanding of C cycling in mature forests, while providing the first global-scale analysis of age trends in multiple forest C stocks and fluxes (Figs. 9).</w:t>
+        <w:t xml:space="preserve">Together, these results refine and expand our understanding of C cycling in mature forests, while providing the first global-scale analysis of age trends in multiple forest C stocks and fluxes (Figs. 9).</w:t>
       </w:r>
     </w:p>
     <w:bookmarkStart w:id="43" w:name="c-cycling-across-biomes"/>
@@ -12045,13 +12061,13 @@
         <w:t xml:space="preserve"> </w:t>
       </w:r>
       <w:r>
-        <w:t xml:space="preserve">It is therefore consistent with theory – and with previous research</w:t>
-      </w:r>
-      <w:r>
-        <w:t xml:space="preserve"> </w:t>
-      </w:r>
-      <w:r>
-        <w:t xml:space="preserve">(Luyssaert</w:t>
+        <w:t xml:space="preserve">The lack of pronounced differences across biomes is therefore consistent with both theory and previous research</w:t>
+      </w:r>
+      <w:r>
+        <w:t xml:space="preserve"> </w:t>
+      </w:r>
+      <w:r>
+        <w:t xml:space="preserve">(e.g., Luyssaert</w:t>
       </w:r>
       <w:r>
         <w:t xml:space="preserve"> </w:t>
@@ -12070,10 +12086,7 @@
         <w:t xml:space="preserve">2007)</w:t>
       </w:r>
       <w:r>
-        <w:t xml:space="preserve"> </w:t>
-      </w:r>
-      <w:r>
-        <w:t xml:space="preserve">– that there are no pronounced differences across biomes.</w:t>
+        <w:t xml:space="preserve">.</w:t>
       </w:r>
       <w:r>
         <w:t xml:space="preserve"> </w:t>
@@ -12565,7 +12578,7 @@
         <w:t xml:space="preserve"> </w:t>
       </w:r>
       <w:r>
-        <w:t xml:space="preserve">with the broadest geographical representation, the modest trend of declining biomass from tropical to boreal regions mirrors observations from spaceborne lidar that reveal a decline in aboveground biomass (for all forests, including secondary) with latitude across the N hemisphere</w:t>
+        <w:t xml:space="preserve">with the broadest geographical representation, the modest trend of declining biomass from tropical to boreal regions mirrors observations from spaceborne lidar that reveal a decline in aboveground biomass (for all forests, including secondary) with latitude across the Northern hemisphere</w:t>
       </w:r>
       <w:r>
         <w:t xml:space="preserve"> </w:t>
@@ -12596,13 +12609,13 @@
         <w:t xml:space="preserve"> </w:t>
       </w:r>
       <w:r>
-        <w:t xml:space="preserve">The highest-biomass forests on Earth are, however, found in coastal temperate climates of both the southern and northern hemisphere</w:t>
-      </w:r>
-      <w:r>
-        <w:t xml:space="preserve"> </w:t>
-      </w:r>
-      <w:r>
-        <w:t xml:space="preserve">(Figs. 1, 8a, Keith</w:t>
+        <w:t xml:space="preserve">The highest-biomass forests on Earth are, however, found in coastal temperate climates of both the southern and northern hemispheres</w:t>
+      </w:r>
+      <w:r>
+        <w:t xml:space="preserve"> </w:t>
+      </w:r>
+      <w:r>
+        <w:t xml:space="preserve">(Figs. 1, 8a, Smithwick</w:t>
       </w:r>
       <w:r>
         <w:t xml:space="preserve"> </w:t>
@@ -12618,7 +12631,7 @@
         <w:t xml:space="preserve"> </w:t>
       </w:r>
       <w:r>
-        <w:t xml:space="preserve">2009, Smithwick</w:t>
+        <w:t xml:space="preserve">2002, Keith</w:t>
       </w:r>
       <w:r>
         <w:t xml:space="preserve"> </w:t>
@@ -12634,7 +12647,7 @@
         <w:t xml:space="preserve"> </w:t>
       </w:r>
       <w:r>
-        <w:t xml:space="preserve">2002, Hu</w:t>
+        <w:t xml:space="preserve">2009, Larjavaara and Muller-Landau 2012, Hu</w:t>
       </w:r>
       <w:r>
         <w:t xml:space="preserve"> </w:t>
@@ -12650,7 +12663,7 @@
         <w:t xml:space="preserve"> </w:t>
       </w:r>
       <w:r>
-        <w:t xml:space="preserve">2016, Larjavaara and Muller-Landau 2012)</w:t>
+        <w:t xml:space="preserve">2016)</w:t>
       </w:r>
       <w:r>
         <w:t xml:space="preserve">.</w:t>
@@ -12659,7 +12672,7 @@
         <w:t xml:space="preserve"> </w:t>
       </w:r>
       <w:r>
-        <w:t xml:space="preserve">Disproportionate representation of forests in one such region–the US Pacific Northwest–inflated estimates of temperate conifer fluxes and stocks for some variables and was responsible for all of the anomalous results described here (e.g., lack of complete C budget closure, anomalous trend across biomes for</w:t>
+        <w:t xml:space="preserve">Disproportionate representation of forests in one such region – the US Pacific Northwest – inflated estimates of temperate conifer fluxes and stocks for some variables and was responsible for all the anomalous results described here (e.g., lack of complete C budget closure, an anomalous trend across biomes for</w:t>
       </w:r>
       <w:r>
         <w:t xml:space="preserve"> </w:t>
@@ -12745,7 +12758,7 @@
         <w:t xml:space="preserve"> </w:t>
       </w:r>
       <w:r>
-        <w:t xml:space="preserve">and receives significant research attention, far less is known about geographical variation in deadwood and organic layer (</w:t>
+        <w:t xml:space="preserve">and receives substantial research attention, far less is known about geographical variation in deadwood and organic layer (</w:t>
       </w:r>
       <m:oMath>
         <m:r>
@@ -12787,7 +12800,7 @@
         <w:t xml:space="preserve"> </w:t>
       </w:r>
       <w:r>
-        <w:t xml:space="preserve">Although these stocks can be important–exceeding 100 Mg C ha</w:t>
+        <w:t xml:space="preserve">Although these stocks can be important, exceeding 100 Mg C ha</w:t>
       </w:r>
       <w:r>
         <w:rPr>
@@ -12951,7 +12964,7 @@
         <w:t xml:space="preserve"> </w:t>
       </w:r>
       <w:r>
-        <w:t xml:space="preserve">(Fig. 1; e.g., Anderson-Teixeira</w:t>
+        <w:t xml:space="preserve">(Fig. 1; e.g., Magnani</w:t>
       </w:r>
       <w:r>
         <w:t xml:space="preserve"> </w:t>
@@ -12967,7 +12980,7 @@
         <w:t xml:space="preserve"> </w:t>
       </w:r>
       <w:r>
-        <w:t xml:space="preserve">2013, Amiro</w:t>
+        <w:t xml:space="preserve">2007, Amiro</w:t>
       </w:r>
       <w:r>
         <w:t xml:space="preserve"> </w:t>
@@ -12983,7 +12996,7 @@
         <w:t xml:space="preserve"> </w:t>
       </w:r>
       <w:r>
-        <w:t xml:space="preserve">2010, Magnani</w:t>
+        <w:t xml:space="preserve">2010, Anderson-Teixeira</w:t>
       </w:r>
       <w:r>
         <w:t xml:space="preserve"> </w:t>
@@ -12999,7 +13012,7 @@
         <w:t xml:space="preserve"> </w:t>
       </w:r>
       <w:r>
-        <w:t xml:space="preserve">2007)</w:t>
+        <w:t xml:space="preserve">2013)</w:t>
       </w:r>
       <w:r>
         <w:t xml:space="preserve">.</w:t>
@@ -13258,7 +13271,7 @@
         <w:t xml:space="preserve"> </w:t>
       </w:r>
       <w:r>
-        <w:t xml:space="preserve">(Ribeiro-Kumara</w:t>
+        <w:t xml:space="preserve">(Bond-Lamberty</w:t>
       </w:r>
       <w:r>
         <w:t xml:space="preserve"> </w:t>
@@ -13274,7 +13287,7 @@
         <w:t xml:space="preserve"> </w:t>
       </w:r>
       <w:r>
-        <w:t xml:space="preserve">2020, Maurer</w:t>
+        <w:t xml:space="preserve">2004, Maurer</w:t>
       </w:r>
       <w:r>
         <w:t xml:space="preserve"> </w:t>
@@ -13290,7 +13303,7 @@
         <w:t xml:space="preserve"> </w:t>
       </w:r>
       <w:r>
-        <w:t xml:space="preserve">2016, Bond-Lamberty</w:t>
+        <w:t xml:space="preserve">2016, Ribeiro-Kumara</w:t>
       </w:r>
       <w:r>
         <w:t xml:space="preserve"> </w:t>
@@ -13306,7 +13319,7 @@
         <w:t xml:space="preserve"> </w:t>
       </w:r>
       <w:r>
-        <w:t xml:space="preserve">2004)</w:t>
+        <w:t xml:space="preserve">2020)</w:t>
       </w:r>
       <w:r>
         <w:t xml:space="preserve">, with the latter being strongly dependent upon the type of stand initiating disturbance (discussed below).</w:t>
@@ -13315,7 +13328,7 @@
         <w:t xml:space="preserve"> </w:t>
       </w:r>
       <w:r>
-        <w:t xml:space="preserve">In this study, we detect no significant overall age trends in either</w:t>
+        <w:t xml:space="preserve">This study detects no significant overall age trends in either</w:t>
       </w:r>
       <w:r>
         <w:t xml:space="preserve"> </w:t>
@@ -13486,7 +13499,7 @@
         <w:t xml:space="preserve"> </w:t>
       </w:r>
       <w:r>
-        <w:t xml:space="preserve">(Pregitzer and Euskirchen 2004, Baldocchi</w:t>
+        <w:t xml:space="preserve">(Baldocchi</w:t>
       </w:r>
       <w:r>
         <w:t xml:space="preserve"> </w:t>
@@ -13502,7 +13515,7 @@
         <w:t xml:space="preserve"> </w:t>
       </w:r>
       <w:r>
-        <w:t xml:space="preserve">2001, Luyssaert</w:t>
+        <w:t xml:space="preserve">2001, Pregitzer and Euskirchen 2004, Luyssaert</w:t>
       </w:r>
       <w:r>
         <w:t xml:space="preserve"> </w:t>
@@ -13651,7 +13664,7 @@
         <w:t xml:space="preserve"> </w:t>
       </w:r>
       <w:r>
-        <w:t xml:space="preserve">2008, McGarvey</w:t>
+        <w:t xml:space="preserve">2008, Lichstein</w:t>
       </w:r>
       <w:r>
         <w:t xml:space="preserve"> </w:t>
@@ -13667,7 +13680,7 @@
         <w:t xml:space="preserve"> </w:t>
       </w:r>
       <w:r>
-        <w:t xml:space="preserve">2014, Lichstein</w:t>
+        <w:t xml:space="preserve">2009, McGarvey</w:t>
       </w:r>
       <w:r>
         <w:t xml:space="preserve"> </w:t>
@@ -13683,7 +13696,7 @@
         <w:t xml:space="preserve"> </w:t>
       </w:r>
       <w:r>
-        <w:t xml:space="preserve">2009)</w:t>
+        <w:t xml:space="preserve">2014)</w:t>
       </w:r>
       <w:r>
         <w:t xml:space="preserve">.</w:t>
@@ -13854,7 +13867,7 @@
         <w:t xml:space="preserve"> </w:t>
       </w:r>
       <w:r>
-        <w:t xml:space="preserve">(e.g., temperate and boreal stands in Figs. 8, 9, Carmona</w:t>
+        <w:t xml:space="preserve">(e.g., temperate and boreal stands in Figs. 8, 9; e.g., Carmona</w:t>
       </w:r>
       <w:r>
         <w:t xml:space="preserve"> </w:t>
@@ -13879,7 +13892,7 @@
         <w:t xml:space="preserve"> </w:t>
       </w:r>
       <w:r>
-        <w:t xml:space="preserve">Further study and synthesis of non-living C stocks across biomes, stand ages, and disturbance types will be valuable to giving a more comprehensive picture.</w:t>
+        <w:t xml:space="preserve">Further study and synthesis of non-living C stocks across biomes, stand ages, and disturbance types will be valuable in giving a more comprehensive picture.</w:t>
       </w:r>
     </w:p>
     <w:bookmarkEnd w:id="44"/>
@@ -13897,7 +13910,13 @@
         <w:pStyle w:val="FirstParagraph"/>
       </w:pPr>
       <w:r>
-        <w:t xml:space="preserve">The large number of C cycle variables covered by ForC, and the relatively high consistency among them (Figs. 3-6, 9), provide confidence that our reported mature forest means provide useful baselines for analysis – with the caveats that they are unlikely to be accurate representations of C cycling for any particular forest, and that these sample means almost certainly do not represent true biome means (particularly for temperate conifer forests where high-biomass stands are over-represented in</w:t>
+        <w:t xml:space="preserve">The large number of C cycle variables covered by ForC, and the relatively high consistency among them (Figs. 3-6, 9), provide confidence that our reported mature forest means provide useful baselines for analysis.</w:t>
+      </w:r>
+      <w:r>
+        <w:t xml:space="preserve"> </w:t>
+      </w:r>
+      <w:r>
+        <w:t xml:space="preserve">However, there is wide variation around these means, implying that any given stand could deviate substantially from them, and the sample means presented here probably do not represent true biome means (particularly for temperate conifer forests where high-biomass stands are over-represented in</w:t>
       </w:r>
       <w:r>
         <w:t xml:space="preserve"> </w:t>
@@ -13999,7 +14018,7 @@
         <w:t xml:space="preserve"> </w:t>
       </w:r>
       <w:r>
-        <w:t xml:space="preserve">The one instance where the C budgets does not close according to our criteria is likely due to differences in the representation of forest types (</w:t>
+        <w:t xml:space="preserve">The one instance where the C budgets do not close according to our criteria is likely due to differences in the representation of forest types (</w:t>
       </w:r>
       <w:r>
         <w:rPr>
@@ -14116,19 +14135,19 @@
         <w:t xml:space="preserve"> </w:t>
       </w:r>
       <w:r>
-        <w:t xml:space="preserve">gives an at least roughly consistent picture of C cycling within biomes for mature forests.</w:t>
-      </w:r>
-      <w:r>
-        <w:t xml:space="preserve"> </w:t>
-      </w:r>
-      <w:r>
-        <w:t xml:space="preserve">This is an important and useful test, because it allows for consistency checks within the C cycle, for example leveraging separate and independently-measured fluxes to constrain errors in another</w:t>
-      </w:r>
-      <w:r>
-        <w:t xml:space="preserve"> </w:t>
-      </w:r>
-      <w:r>
-        <w:t xml:space="preserve">(Phillips</w:t>
+        <w:t xml:space="preserve">gives a roughly consistent picture of C cycling within biomes for mature forests.</w:t>
+      </w:r>
+      <w:r>
+        <w:t xml:space="preserve"> </w:t>
+      </w:r>
+      <w:r>
+        <w:t xml:space="preserve">This is an important and useful test because it allows for consistency checks within the C cycle, for example leveraging separate and independently measured fluxes to constrain errors in another</w:t>
+      </w:r>
+      <w:r>
+        <w:t xml:space="preserve"> </w:t>
+      </w:r>
+      <w:r>
+        <w:t xml:space="preserve">(Williams</w:t>
       </w:r>
       <w:r>
         <w:t xml:space="preserve"> </w:t>
@@ -14144,7 +14163,7 @@
         <w:t xml:space="preserve"> </w:t>
       </w:r>
       <w:r>
-        <w:t xml:space="preserve">2017, Williams</w:t>
+        <w:t xml:space="preserve">2014, Harmon</w:t>
       </w:r>
       <w:r>
         <w:t xml:space="preserve"> </w:t>
@@ -14160,7 +14179,7 @@
         <w:t xml:space="preserve"> </w:t>
       </w:r>
       <w:r>
-        <w:t xml:space="preserve">2014, Harmon</w:t>
+        <w:t xml:space="preserve">2011, Phillips</w:t>
       </w:r>
       <w:r>
         <w:t xml:space="preserve"> </w:t>
@@ -14176,7 +14195,7 @@
         <w:t xml:space="preserve"> </w:t>
       </w:r>
       <w:r>
-        <w:t xml:space="preserve">2011)</w:t>
+        <w:t xml:space="preserve">2017)</w:t>
       </w:r>
       <w:r>
         <w:t xml:space="preserve">, or producing internally consistent global data products</w:t>
@@ -14284,10 +14303,13 @@
         <w:t xml:space="preserve">2020)</w:t>
       </w:r>
       <w:r>
-        <w:t xml:space="preserve"> </w:t>
-      </w:r>
-      <w:r>
-        <w:t xml:space="preserve">While this review provides a first analysis of age trends in forest C cycling for multiple variables at a global scale, improved resolution of these trends will require additional data.</w:t>
+        <w:t xml:space="preserve">.</w:t>
+      </w:r>
+      <w:r>
+        <w:t xml:space="preserve"> </w:t>
+      </w:r>
+      <w:r>
+        <w:t xml:space="preserve">While this review provides the first analysis of age trends in forest C cycling for multiple variables at a global scale, improved resolution of these trends will require additional data.</w:t>
       </w:r>
     </w:p>
     <w:p>
@@ -14295,7 +14317,7 @@
         <w:pStyle w:val="BodyText"/>
       </w:pPr>
       <w:r>
-        <w:t xml:space="preserve">There are of course notable holes in the ForC variable coverage that limit the scope of our inferences here.</w:t>
+        <w:t xml:space="preserve">There are, of course, notable holes in the ForC variable coverage that limit the scope of our inferences here.</w:t>
       </w:r>
       <w:r>
         <w:t xml:space="preserve"> </w:t>
@@ -14669,7 +14691,7 @@
         <w:t xml:space="preserve"> </w:t>
       </w:r>
       <w:r>
-        <w:t xml:space="preserve">(Xu and Shang 2016, Schimel</w:t>
+        <w:t xml:space="preserve">(Schimel</w:t>
       </w:r>
       <w:r>
         <w:t xml:space="preserve"> </w:t>
@@ -14685,22 +14707,237 @@
         <w:t xml:space="preserve"> </w:t>
       </w:r>
       <w:r>
+        <w:t xml:space="preserve">2015, Xu and Shang 2016)</w:t>
+      </w:r>
+      <w:r>
+        <w:t xml:space="preserve">.</w:t>
+      </w:r>
+      <w:r>
+        <w:t xml:space="preserve"> </w:t>
+      </w:r>
+      <w:r>
+        <w:t xml:space="preserve">In terms of human impacts, research efforts tend to focus on interior forest ecosystems</w:t>
+      </w:r>
+      <w:r>
+        <w:t xml:space="preserve"> </w:t>
+      </w:r>
+      <w:r>
+        <w:t xml:space="preserve">(Martin</w:t>
+      </w:r>
+      <w:r>
+        <w:t xml:space="preserve"> </w:t>
+      </w:r>
+      <w:r>
+        <w:rPr>
+          <w:iCs/>
+          <w:i/>
+        </w:rPr>
+        <w:t xml:space="preserve">et al</w:t>
+      </w:r>
+      <w:r>
+        <w:t xml:space="preserve"> </w:t>
+      </w:r>
+      <w:r>
+        <w:t xml:space="preserve">2012)</w:t>
+      </w:r>
+      <w:r>
+        <w:t xml:space="preserve">, often in permanently protected areas</w:t>
+      </w:r>
+      <w:r>
+        <w:t xml:space="preserve"> </w:t>
+      </w:r>
+      <w:r>
+        <w:t xml:space="preserve">(e.g., Davies</w:t>
+      </w:r>
+      <w:r>
+        <w:t xml:space="preserve"> </w:t>
+      </w:r>
+      <w:r>
+        <w:rPr>
+          <w:iCs/>
+          <w:i/>
+        </w:rPr>
+        <w:t xml:space="preserve">et al</w:t>
+      </w:r>
+      <w:r>
+        <w:t xml:space="preserve"> </w:t>
+      </w:r>
+      <w:r>
+        <w:t xml:space="preserve">2021)</w:t>
+      </w:r>
+      <w:r>
+        <w:t xml:space="preserve">.</w:t>
+      </w:r>
+      <w:r>
+        <w:t xml:space="preserve"> </w:t>
+      </w:r>
+      <w:r>
+        <w:t xml:space="preserve">Studies of regrowth forests tend to focus on sites where recurring anthropogenic disturbance is not a confounding factor.</w:t>
+      </w:r>
+      <w:r>
+        <w:t xml:space="preserve"> </w:t>
+      </w:r>
+      <w:r>
+        <w:t xml:space="preserve">Yet, fragmentation and degradation impact a large and growing proportion of Earth’s forests</w:t>
+      </w:r>
+      <w:r>
+        <w:t xml:space="preserve"> </w:t>
+      </w:r>
+      <w:r>
+        <w:t xml:space="preserve">(FAO and UNEP 2020)</w:t>
+      </w:r>
+      <w:r>
+        <w:t xml:space="preserve">.</w:t>
+      </w:r>
+      <w:r>
+        <w:t xml:space="preserve"> </w:t>
+      </w:r>
+      <w:r>
+        <w:t xml:space="preserve">Fragmentation and the creation of edges strongly impact forest C cycling</w:t>
+      </w:r>
+      <w:r>
+        <w:t xml:space="preserve"> </w:t>
+      </w:r>
+      <w:r>
+        <w:t xml:space="preserve">(e.g., Chaplin-Kramer</w:t>
+      </w:r>
+      <w:r>
+        <w:t xml:space="preserve"> </w:t>
+      </w:r>
+      <w:r>
+        <w:rPr>
+          <w:iCs/>
+          <w:i/>
+        </w:rPr>
+        <w:t xml:space="preserve">et al</w:t>
+      </w:r>
+      <w:r>
+        <w:t xml:space="preserve"> </w:t>
+      </w:r>
+      <w:r>
+        <w:t xml:space="preserve">2015, Remy</w:t>
+      </w:r>
+      <w:r>
+        <w:t xml:space="preserve"> </w:t>
+      </w:r>
+      <w:r>
+        <w:rPr>
+          <w:iCs/>
+          <w:i/>
+        </w:rPr>
+        <w:t xml:space="preserve">et al</w:t>
+      </w:r>
+      <w:r>
+        <w:t xml:space="preserve"> </w:t>
+      </w:r>
+      <w:r>
+        <w:t xml:space="preserve">2016, Reinmann and Hutyra 2017, Smith</w:t>
+      </w:r>
+      <w:r>
+        <w:t xml:space="preserve"> </w:t>
+      </w:r>
+      <w:r>
+        <w:rPr>
+          <w:iCs/>
+          <w:i/>
+        </w:rPr>
+        <w:t xml:space="preserve">et al</w:t>
+      </w:r>
+      <w:r>
+        <w:t xml:space="preserve"> </w:t>
+      </w:r>
+      <w:r>
+        <w:t xml:space="preserve">2019, Ordway and Asner 2020, Reinmann</w:t>
+      </w:r>
+      <w:r>
+        <w:t xml:space="preserve"> </w:t>
+      </w:r>
+      <w:r>
+        <w:rPr>
+          <w:iCs/>
+          <w:i/>
+        </w:rPr>
+        <w:t xml:space="preserve">et al</w:t>
+      </w:r>
+      <w:r>
+        <w:t xml:space="preserve"> </w:t>
+      </w:r>
+      <w:r>
+        <w:t xml:space="preserve">2020)</w:t>
+      </w:r>
+      <w:r>
+        <w:t xml:space="preserve">.</w:t>
+      </w:r>
+      <w:r>
+        <w:t xml:space="preserve"> </w:t>
+      </w:r>
+      <w:r>
+        <w:t xml:space="preserve">Partial logging and other forms of non- stand clearing anthropogenic disturbance also alter forest C cycling</w:t>
+      </w:r>
+      <w:r>
+        <w:t xml:space="preserve"> </w:t>
+      </w:r>
+      <w:r>
+        <w:t xml:space="preserve">(e.g., Huang and Asner 2010, Piponiot</w:t>
+      </w:r>
+      <w:r>
+        <w:t xml:space="preserve"> </w:t>
+      </w:r>
+      <w:r>
+        <w:rPr>
+          <w:iCs/>
+          <w:i/>
+        </w:rPr>
+        <w:t xml:space="preserve">et al</w:t>
+      </w:r>
+      <w:r>
+        <w:t xml:space="preserve"> </w:t>
+      </w:r>
+      <w:r>
+        <w:t xml:space="preserve">2016)</w:t>
+      </w:r>
+      <w:r>
+        <w:t xml:space="preserve">, but are under-studied</w:t>
+      </w:r>
+      <w:r>
+        <w:t xml:space="preserve"> </w:t>
+      </w:r>
+      <w:r>
+        <w:t xml:space="preserve">(Sist</w:t>
+      </w:r>
+      <w:r>
+        <w:t xml:space="preserve"> </w:t>
+      </w:r>
+      <w:r>
+        <w:rPr>
+          <w:iCs/>
+          <w:i/>
+        </w:rPr>
+        <w:t xml:space="preserve">et al</w:t>
+      </w:r>
+      <w:r>
+        <w:t xml:space="preserve"> </w:t>
+      </w:r>
+      <w:r>
         <w:t xml:space="preserve">2015)</w:t>
       </w:r>
       <w:r>
-        <w:t xml:space="preserve">.</w:t>
-      </w:r>
-      <w:r>
-        <w:t xml:space="preserve"> </w:t>
-      </w:r>
-      <w:r>
-        <w:t xml:space="preserve">In terms of human impacts, research efforts tend to focus on interior forest ecosystems</w:t>
-      </w:r>
-      <w:r>
-        <w:t xml:space="preserve"> </w:t>
-      </w:r>
-      <w:r>
-        <w:t xml:space="preserve">(Martin</w:t>
+        <w:t xml:space="preserve"> </w:t>
+      </w:r>
+      <w:r>
+        <w:t xml:space="preserve">and excluded from this analysis.</w:t>
+      </w:r>
+      <w:r>
+        <w:t xml:space="preserve"> </w:t>
+      </w:r>
+      <w:r>
+        <w:t xml:space="preserve">Fragmented and degraded forests do not fit the idealized conceptual framework around which this review is structured (Fig. 1), yet their representation in models, sustainability assessments, and C accounting systems is critical to accurate accounting of C cycling in Earth’s forests</w:t>
+      </w:r>
+      <w:r>
+        <w:t xml:space="preserve"> </w:t>
+      </w:r>
+      <w:r>
+        <w:t xml:space="preserve">(e.g., Huang and Asner 2010, Reinmann and Hutyra 2017, Piponiot</w:t>
       </w:r>
       <w:r>
         <w:t xml:space="preserve"> </w:t>
@@ -14716,222 +14953,7 @@
         <w:t xml:space="preserve"> </w:t>
       </w:r>
       <w:r>
-        <w:t xml:space="preserve">2012)</w:t>
-      </w:r>
-      <w:r>
-        <w:t xml:space="preserve">, often in permanently protected areas</w:t>
-      </w:r>
-      <w:r>
-        <w:t xml:space="preserve"> </w:t>
-      </w:r>
-      <w:r>
-        <w:t xml:space="preserve">(e.g., Davies</w:t>
-      </w:r>
-      <w:r>
-        <w:t xml:space="preserve"> </w:t>
-      </w:r>
-      <w:r>
-        <w:rPr>
-          <w:iCs/>
-          <w:i/>
-        </w:rPr>
-        <w:t xml:space="preserve">et al</w:t>
-      </w:r>
-      <w:r>
-        <w:t xml:space="preserve"> </w:t>
-      </w:r>
-      <w:r>
-        <w:t xml:space="preserve">2021)</w:t>
-      </w:r>
-      <w:r>
-        <w:t xml:space="preserve">.</w:t>
-      </w:r>
-      <w:r>
-        <w:t xml:space="preserve"> </w:t>
-      </w:r>
-      <w:r>
-        <w:t xml:space="preserve">Studies of regrowth forests tend to focus on sites where recurring anthropogenic disturbance is not a confounding factor.</w:t>
-      </w:r>
-      <w:r>
-        <w:t xml:space="preserve"> </w:t>
-      </w:r>
-      <w:r>
-        <w:t xml:space="preserve">Yet, fragmentation and degradation impact a large and growing proportion of Earth’s forests</w:t>
-      </w:r>
-      <w:r>
-        <w:t xml:space="preserve"> </w:t>
-      </w:r>
-      <w:r>
-        <w:t xml:space="preserve">(FAO and UNEP 2020)</w:t>
-      </w:r>
-      <w:r>
-        <w:t xml:space="preserve">.</w:t>
-      </w:r>
-      <w:r>
-        <w:t xml:space="preserve"> </w:t>
-      </w:r>
-      <w:r>
-        <w:t xml:space="preserve">Fragmentation and the creation of edges strongly impacts forest C cycling</w:t>
-      </w:r>
-      <w:r>
-        <w:t xml:space="preserve"> </w:t>
-      </w:r>
-      <w:r>
-        <w:t xml:space="preserve">(e.g., Chaplin-Kramer</w:t>
-      </w:r>
-      <w:r>
-        <w:t xml:space="preserve"> </w:t>
-      </w:r>
-      <w:r>
-        <w:rPr>
-          <w:iCs/>
-          <w:i/>
-        </w:rPr>
-        <w:t xml:space="preserve">et al</w:t>
-      </w:r>
-      <w:r>
-        <w:t xml:space="preserve"> </w:t>
-      </w:r>
-      <w:r>
-        <w:t xml:space="preserve">2015, Remy</w:t>
-      </w:r>
-      <w:r>
-        <w:t xml:space="preserve"> </w:t>
-      </w:r>
-      <w:r>
-        <w:rPr>
-          <w:iCs/>
-          <w:i/>
-        </w:rPr>
-        <w:t xml:space="preserve">et al</w:t>
-      </w:r>
-      <w:r>
-        <w:t xml:space="preserve"> </w:t>
-      </w:r>
-      <w:r>
-        <w:t xml:space="preserve">2016, Reinmann and Hutyra 2017, Smith</w:t>
-      </w:r>
-      <w:r>
-        <w:t xml:space="preserve"> </w:t>
-      </w:r>
-      <w:r>
-        <w:rPr>
-          <w:iCs/>
-          <w:i/>
-        </w:rPr>
-        <w:t xml:space="preserve">et al</w:t>
-      </w:r>
-      <w:r>
-        <w:t xml:space="preserve"> </w:t>
-      </w:r>
-      <w:r>
-        <w:t xml:space="preserve">2019, Reinmann</w:t>
-      </w:r>
-      <w:r>
-        <w:t xml:space="preserve"> </w:t>
-      </w:r>
-      <w:r>
-        <w:rPr>
-          <w:iCs/>
-          <w:i/>
-        </w:rPr>
-        <w:t xml:space="preserve">et al</w:t>
-      </w:r>
-      <w:r>
-        <w:t xml:space="preserve"> </w:t>
-      </w:r>
-      <w:r>
-        <w:t xml:space="preserve">2020, Ordway and Asner 2020)</w:t>
-      </w:r>
-      <w:r>
-        <w:t xml:space="preserve">.</w:t>
-      </w:r>
-      <w:r>
-        <w:t xml:space="preserve"> </w:t>
-      </w:r>
-      <w:r>
-        <w:t xml:space="preserve">Partial logging and other forms of non- stand clearing anthropogenic disturbance also alter forest C cycling</w:t>
-      </w:r>
-      <w:r>
-        <w:t xml:space="preserve"> </w:t>
-      </w:r>
-      <w:r>
-        <w:t xml:space="preserve">(e.g., Huang and Asner 2010, Piponiot</w:t>
-      </w:r>
-      <w:r>
-        <w:t xml:space="preserve"> </w:t>
-      </w:r>
-      <w:r>
-        <w:rPr>
-          <w:iCs/>
-          <w:i/>
-        </w:rPr>
-        <w:t xml:space="preserve">et al</w:t>
-      </w:r>
-      <w:r>
-        <w:t xml:space="preserve"> </w:t>
-      </w:r>
-      <w:r>
-        <w:t xml:space="preserve">2016)</w:t>
-      </w:r>
-      <w:r>
-        <w:t xml:space="preserve">, but are under-studied</w:t>
-      </w:r>
-      <w:r>
-        <w:t xml:space="preserve"> </w:t>
-      </w:r>
-      <w:r>
-        <w:t xml:space="preserve">(Sist</w:t>
-      </w:r>
-      <w:r>
-        <w:t xml:space="preserve"> </w:t>
-      </w:r>
-      <w:r>
-        <w:rPr>
-          <w:iCs/>
-          <w:i/>
-        </w:rPr>
-        <w:t xml:space="preserve">et al</w:t>
-      </w:r>
-      <w:r>
-        <w:t xml:space="preserve"> </w:t>
-      </w:r>
-      <w:r>
-        <w:t xml:space="preserve">2015)</w:t>
-      </w:r>
-      <w:r>
-        <w:t xml:space="preserve"> </w:t>
-      </w:r>
-      <w:r>
-        <w:t xml:space="preserve">and excluded from this analysis.</w:t>
-      </w:r>
-      <w:r>
-        <w:t xml:space="preserve"> </w:t>
-      </w:r>
-      <w:r>
-        <w:t xml:space="preserve">Fragmented and degraded forests do not fit the idealized conceptual framework around which this review is structured (Fig. 1), yet their representation in models, sustainability assessments, and C accounting systems is critical to accurate accounting of C cycling in Earth’s forests</w:t>
-      </w:r>
-      <w:r>
-        <w:t xml:space="preserve"> </w:t>
-      </w:r>
-      <w:r>
-        <w:t xml:space="preserve">(e.g., Huang and Asner 2010, Reinmann and Hutyra 2017, Smith</w:t>
-      </w:r>
-      <w:r>
-        <w:t xml:space="preserve"> </w:t>
-      </w:r>
-      <w:r>
-        <w:rPr>
-          <w:iCs/>
-          <w:i/>
-        </w:rPr>
-        <w:t xml:space="preserve">et al</w:t>
-      </w:r>
-      <w:r>
-        <w:t xml:space="preserve"> </w:t>
-      </w:r>
-      <w:r>
-        <w:t xml:space="preserve">2019, Piponiot</w:t>
+        <w:t xml:space="preserve">2019, Smith</w:t>
       </w:r>
       <w:r>
         <w:t xml:space="preserve"> </w:t>
@@ -15151,7 +15173,7 @@
         <w:t xml:space="preserve"> </w:t>
       </w:r>
       <w:r>
-        <w:t xml:space="preserve">and summarized here, can help to meet two major challenges.</w:t>
+        <w:t xml:space="preserve">and summarized here, can help meet two significant challenges.</w:t>
       </w:r>
     </w:p>
     <w:p>
@@ -15159,13 +15181,19 @@
         <w:pStyle w:val="BodyText"/>
       </w:pPr>
       <w:r>
-        <w:t xml:space="preserve">First, improved representation of forest C cycling in models is essential to improving predictions of the future course of climate change, for the simple reason that by definition future projections extend our existing observations and understanding to conditions that do not currently exist on Earth</w:t>
-      </w:r>
-      <w:r>
-        <w:t xml:space="preserve"> </w:t>
-      </w:r>
-      <w:r>
-        <w:t xml:space="preserve">(McDowell</w:t>
+        <w:t xml:space="preserve">First, improved representation of forest C cycling in models is essential to improving predictions of the future course of climate change.</w:t>
+      </w:r>
+      <w:r>
+        <w:t xml:space="preserve"> </w:t>
+      </w:r>
+      <w:r>
+        <w:t xml:space="preserve">By definition, future projections extend our existing observations and understanding to conditions that do not currently exist on Earth</w:t>
+      </w:r>
+      <w:r>
+        <w:t xml:space="preserve"> </w:t>
+      </w:r>
+      <w:r>
+        <w:t xml:space="preserve">(Bonan and Doney 2018, Gustafson</w:t>
       </w:r>
       <w:r>
         <w:t xml:space="preserve"> </w:t>
@@ -15181,7 +15209,7 @@
         <w:t xml:space="preserve"> </w:t>
       </w:r>
       <w:r>
-        <w:t xml:space="preserve">2018, Bonan and Doney 2018, Gustafson</w:t>
+        <w:t xml:space="preserve">2018, McDowell</w:t>
       </w:r>
       <w:r>
         <w:t xml:space="preserve"> </w:t>
@@ -15285,7 +15313,13 @@
         <w:t xml:space="preserve">ForC</w:t>
       </w:r>
       <w:r>
-        <w:t xml:space="preserve">’s tens of thousands of records are readily available in a standardized format, along with all code used in the analyses presented here, and we recommend that researchers use these resources to identify and summarize data specific to the analysis at hand.</w:t>
+        <w:t xml:space="preserve">’s tens of thousands of records are readily available in a standardized format, along with all code used in the analyses presented here</w:t>
+      </w:r>
+      <w:r>
+        <w:t xml:space="preserve"> </w:t>
+      </w:r>
+      <w:r>
+        <w:t xml:space="preserve">We recommend that researchers use these resources to identify and summarize data specific to the analysis at hand.</w:t>
       </w:r>
       <w:r>
         <w:t xml:space="preserve"> </w:t>
@@ -15307,7 +15341,7 @@
         <w:t xml:space="preserve"> </w:t>
       </w:r>
       <w:r>
-        <w:t xml:space="preserve">with models will be valuable to improving the accuracy and reliability of models</w:t>
+        <w:t xml:space="preserve">with predictive models will be valuable to improving model accuracy and reliability</w:t>
       </w:r>
       <w:r>
         <w:t xml:space="preserve"> </w:t>
@@ -15356,7 +15390,7 @@
         <w:t xml:space="preserve"> </w:t>
       </w:r>
       <w:r>
-        <w:t xml:space="preserve">can serve as a pipeline through which information can flow efficiently from forest researchers to decision-makers working to implement forest conservation strategies at global, national, or landscape scales.</w:t>
+        <w:t xml:space="preserve">can serve as a pipeline through which information can flow efficiently from forest researchers to decision-makers and practitioners working to implement forest conservation strategies at global, national, or landscape scales.</w:t>
       </w:r>
       <w:r>
         <w:t xml:space="preserve"> </w:t>
@@ -15467,13 +15501,30 @@
         <w:t xml:space="preserve"> </w:t>
       </w:r>
       <w:r>
-        <w:t xml:space="preserve">The latter provide insight into aboveground carbon stocks, but less constraint on belowground stocks or carbon fluxes in general</w:t>
-      </w:r>
-      <w:r>
-        <w:t xml:space="preserve"> </w:t>
-      </w:r>
-      <w:r>
-        <w:t xml:space="preserve">(Bond-Lamberty</w:t>
+        <w:t xml:space="preserve">The latter provide insight, with substantial uncertainty, into aboveground carbon stocks and</w:t>
+      </w:r>
+      <w:r>
+        <w:t xml:space="preserve"> </w:t>
+      </w:r>
+      <m:oMath>
+        <m:r>
+          <m:t>G</m:t>
+        </m:r>
+        <m:r>
+          <m:t>P</m:t>
+        </m:r>
+        <m:r>
+          <m:t>P</m:t>
+        </m:r>
+      </m:oMath>
+      <w:r>
+        <w:t xml:space="preserve">, but are less useful for constraining belowground stocks or carbon fluxes in general</w:t>
+      </w:r>
+      <w:r>
+        <w:t xml:space="preserve"> </w:t>
+      </w:r>
+      <w:r>
+        <w:t xml:space="preserve">(Anav</w:t>
       </w:r>
       <w:r>
         <w:t xml:space="preserve"> </w:t>
@@ -15489,7 +15540,7 @@
         <w:t xml:space="preserve"> </w:t>
       </w:r>
       <w:r>
-        <w:t xml:space="preserve">2016, Anav</w:t>
+        <w:t xml:space="preserve">2015, Bond-Lamberty</w:t>
       </w:r>
       <w:r>
         <w:t xml:space="preserve"> </w:t>
@@ -15505,7 +15556,7 @@
         <w:t xml:space="preserve"> </w:t>
       </w:r>
       <w:r>
-        <w:t xml:space="preserve">2015)</w:t>
+        <w:t xml:space="preserve">2016)</w:t>
       </w:r>
       <w:r>
         <w:t xml:space="preserve">.</w:t>
@@ -15520,7 +15571,7 @@
         <w:t xml:space="preserve"> </w:t>
       </w:r>
       <w:r>
-        <w:t xml:space="preserve">(Konings</w:t>
+        <w:t xml:space="preserve">(Liu</w:t>
       </w:r>
       <w:r>
         <w:t xml:space="preserve"> </w:t>
@@ -15536,7 +15587,7 @@
         <w:t xml:space="preserve"> </w:t>
       </w:r>
       <w:r>
-        <w:t xml:space="preserve">2019, Liu</w:t>
+        <w:t xml:space="preserve">2018, Konings</w:t>
       </w:r>
       <w:r>
         <w:t xml:space="preserve"> </w:t>
@@ -15552,7 +15603,7 @@
         <w:t xml:space="preserve"> </w:t>
       </w:r>
       <w:r>
-        <w:t xml:space="preserve">2018)</w:t>
+        <w:t xml:space="preserve">2019)</w:t>
       </w:r>
       <w:r>
         <w:t xml:space="preserve">.</w:t>
@@ -15598,7 +15649,7 @@
         <w:t xml:space="preserve"> </w:t>
       </w:r>
       <w:r>
-        <w:t xml:space="preserve">(Schepaschenko</w:t>
+        <w:t xml:space="preserve">(Chave</w:t>
       </w:r>
       <w:r>
         <w:t xml:space="preserve"> </w:t>
@@ -15614,7 +15665,7 @@
         <w:t xml:space="preserve"> </w:t>
       </w:r>
       <w:r>
-        <w:t xml:space="preserve">2019, Chave</w:t>
+        <w:t xml:space="preserve">2019, Schepaschenko</w:t>
       </w:r>
       <w:r>
         <w:t xml:space="preserve"> </w:t>
@@ -15686,7 +15737,7 @@
         <w:t xml:space="preserve"> </w:t>
       </w:r>
       <w:r>
-        <w:t xml:space="preserve">2013, Song</w:t>
+        <w:t xml:space="preserve">2013, Curtis</w:t>
       </w:r>
       <w:r>
         <w:t xml:space="preserve"> </w:t>
@@ -15702,7 +15753,7 @@
         <w:t xml:space="preserve"> </w:t>
       </w:r>
       <w:r>
-        <w:t xml:space="preserve">2018, Curtis</w:t>
+        <w:t xml:space="preserve">2018, Song</w:t>
       </w:r>
       <w:r>
         <w:t xml:space="preserve"> </w:t>
@@ -15869,7 +15920,7 @@
         <w:t xml:space="preserve"> </w:t>
       </w:r>
       <w:r>
-        <w:t xml:space="preserve">(Bond-Lamberty</w:t>
+        <w:t xml:space="preserve">(Harmon</w:t>
       </w:r>
       <w:r>
         <w:t xml:space="preserve"> </w:t>
@@ -15885,7 +15936,7 @@
         <w:t xml:space="preserve"> </w:t>
       </w:r>
       <w:r>
-        <w:t xml:space="preserve">2016, Harmon</w:t>
+        <w:t xml:space="preserve">2011, Bond-Lamberty</w:t>
       </w:r>
       <w:r>
         <w:t xml:space="preserve"> </w:t>
@@ -15901,7 +15952,7 @@
         <w:t xml:space="preserve"> </w:t>
       </w:r>
       <w:r>
-        <w:t xml:space="preserve">2011)</w:t>
+        <w:t xml:space="preserve">2016)</w:t>
       </w:r>
       <w:r>
         <w:t xml:space="preserve">.</w:t>
@@ -16027,7 +16078,7 @@
         <w:pStyle w:val="FirstParagraph"/>
       </w:pPr>
       <w:r>
-        <w:t xml:space="preserve">As climate change accelerates, understanding and managing the carbon dynamics of forests– including dynamics and fluxes that cannot be observed by satellites–is critical to forecasting, mitigation, and adaptation.</w:t>
+        <w:t xml:space="preserve">As climate change accelerates, understanding and managing the carbon dynamics of forests– including stocks and fluxes that satellites cannot observe–is critical to forecasting, mitigation, and adaptation.</w:t>
       </w:r>
       <w:r>
         <w:t xml:space="preserve"> </w:t>

</xml_diff>